<commit_message>
common terms used in excel - glossary
</commit_message>
<xml_diff>
--- a/data visualization with advanced Excel/data visualization with excel.docx
+++ b/data visualization with advanced Excel/data visualization with excel.docx
@@ -472,6 +472,7 @@
         <w:pStyle w:val="NormalWeb"/>
         <w:shd w:val="clear" w:color="auto" w:fill="FFFFFF"/>
         <w:spacing w:before="0" w:beforeAutospacing="0" w:after="240" w:afterAutospacing="0"/>
+        <w:jc w:val="both"/>
         <w:rPr>
           <w:rFonts w:ascii="Nunito" w:hAnsi="Nunito"/>
           <w:color w:val="1F1F1F"/>
@@ -495,6 +496,7 @@
         </w:numPr>
         <w:shd w:val="clear" w:color="auto" w:fill="FFFFFF"/>
         <w:spacing w:before="0" w:beforeAutospacing="0" w:after="0" w:afterAutospacing="0"/>
+        <w:jc w:val="both"/>
         <w:rPr>
           <w:rFonts w:ascii="Nunito" w:hAnsi="Nunito"/>
           <w:color w:val="1F1F1F"/>
@@ -517,6 +519,7 @@
         </w:numPr>
         <w:shd w:val="clear" w:color="auto" w:fill="FFFFFF"/>
         <w:spacing w:before="0" w:beforeAutospacing="0" w:after="0" w:afterAutospacing="0"/>
+        <w:jc w:val="both"/>
         <w:rPr>
           <w:rFonts w:ascii="Nunito" w:hAnsi="Nunito"/>
           <w:color w:val="1F1F1F"/>
@@ -539,6 +542,7 @@
         </w:numPr>
         <w:shd w:val="clear" w:color="auto" w:fill="FFFFFF"/>
         <w:spacing w:before="0" w:beforeAutospacing="0" w:after="0" w:afterAutospacing="0"/>
+        <w:jc w:val="both"/>
         <w:rPr>
           <w:rFonts w:ascii="Nunito" w:hAnsi="Nunito"/>
           <w:color w:val="1F1F1F"/>
@@ -561,6 +565,7 @@
         </w:numPr>
         <w:shd w:val="clear" w:color="auto" w:fill="FFFFFF"/>
         <w:spacing w:before="0" w:beforeAutospacing="0" w:after="0" w:afterAutospacing="0"/>
+        <w:jc w:val="both"/>
         <w:rPr>
           <w:rFonts w:ascii="Nunito" w:hAnsi="Nunito"/>
           <w:color w:val="1F1F1F"/>
@@ -583,6 +588,7 @@
         </w:numPr>
         <w:shd w:val="clear" w:color="auto" w:fill="FFFFFF"/>
         <w:spacing w:before="0" w:beforeAutospacing="0" w:after="0" w:afterAutospacing="0"/>
+        <w:jc w:val="both"/>
         <w:rPr>
           <w:rFonts w:ascii="Nunito" w:hAnsi="Nunito"/>
           <w:color w:val="1F1F1F"/>
@@ -605,6 +611,7 @@
         </w:numPr>
         <w:shd w:val="clear" w:color="auto" w:fill="FFFFFF"/>
         <w:spacing w:before="0" w:beforeAutospacing="0" w:after="0" w:afterAutospacing="0"/>
+        <w:jc w:val="both"/>
         <w:rPr>
           <w:rFonts w:ascii="Nunito" w:hAnsi="Nunito"/>
           <w:color w:val="1F1F1F"/>
@@ -627,6 +634,7 @@
         </w:numPr>
         <w:shd w:val="clear" w:color="auto" w:fill="FFFFFF"/>
         <w:spacing w:before="0" w:beforeAutospacing="0" w:after="0" w:afterAutospacing="0"/>
+        <w:jc w:val="both"/>
         <w:rPr>
           <w:rFonts w:ascii="Nunito" w:hAnsi="Nunito"/>
           <w:color w:val="1F1F1F"/>
@@ -650,6 +658,7 @@
         </w:numPr>
         <w:shd w:val="clear" w:color="auto" w:fill="FFFFFF"/>
         <w:spacing w:before="0" w:beforeAutospacing="0" w:after="0" w:afterAutospacing="0"/>
+        <w:jc w:val="both"/>
         <w:rPr>
           <w:rFonts w:ascii="Nunito" w:hAnsi="Nunito"/>
           <w:color w:val="1F1F1F"/>
@@ -672,6 +681,7 @@
         </w:numPr>
         <w:shd w:val="clear" w:color="auto" w:fill="FFFFFF"/>
         <w:spacing w:before="0" w:beforeAutospacing="0" w:after="0" w:afterAutospacing="0"/>
+        <w:jc w:val="both"/>
         <w:rPr>
           <w:rFonts w:ascii="Nunito" w:hAnsi="Nunito"/>
           <w:color w:val="1F1F1F"/>
@@ -694,6 +704,7 @@
         </w:numPr>
         <w:shd w:val="clear" w:color="auto" w:fill="FFFFFF"/>
         <w:spacing w:before="0" w:beforeAutospacing="0" w:after="0" w:afterAutospacing="0"/>
+        <w:jc w:val="both"/>
         <w:rPr>
           <w:rFonts w:ascii="Nunito" w:hAnsi="Nunito"/>
           <w:color w:val="1F1F1F"/>
@@ -723,6 +734,7 @@
         </w:numPr>
         <w:shd w:val="clear" w:color="auto" w:fill="FFFFFF"/>
         <w:spacing w:before="0" w:beforeAutospacing="0" w:after="0" w:afterAutospacing="0"/>
+        <w:jc w:val="both"/>
         <w:rPr>
           <w:rFonts w:ascii="Nunito" w:hAnsi="Nunito"/>
           <w:color w:val="1F1F1F"/>
@@ -746,6 +758,7 @@
         </w:numPr>
         <w:shd w:val="clear" w:color="auto" w:fill="FFFFFF"/>
         <w:spacing w:before="0" w:beforeAutospacing="0" w:after="0" w:afterAutospacing="0"/>
+        <w:jc w:val="both"/>
         <w:rPr>
           <w:rFonts w:ascii="Nunito" w:hAnsi="Nunito"/>
           <w:color w:val="1F1F1F"/>
@@ -796,6 +809,7 @@
         </w:numPr>
         <w:shd w:val="clear" w:color="auto" w:fill="FFFFFF"/>
         <w:spacing w:before="0" w:beforeAutospacing="0" w:after="0" w:afterAutospacing="0"/>
+        <w:jc w:val="both"/>
         <w:rPr>
           <w:rFonts w:ascii="Nunito" w:hAnsi="Nunito"/>
           <w:color w:val="1F1F1F"/>
@@ -842,6 +856,7 @@
         <w:pStyle w:val="NormalWeb"/>
         <w:shd w:val="clear" w:color="auto" w:fill="FFFFFF"/>
         <w:spacing w:before="0" w:beforeAutospacing="0" w:after="240" w:afterAutospacing="0"/>
+        <w:jc w:val="both"/>
         <w:rPr>
           <w:rFonts w:ascii="Nunito" w:hAnsi="Nunito"/>
           <w:color w:val="1F1F1F"/>
@@ -865,6 +880,7 @@
         </w:numPr>
         <w:shd w:val="clear" w:color="auto" w:fill="FFFFFF"/>
         <w:spacing w:before="0" w:beforeAutospacing="0" w:after="0" w:afterAutospacing="0"/>
+        <w:jc w:val="both"/>
         <w:rPr>
           <w:rFonts w:ascii="Nunito" w:hAnsi="Nunito"/>
           <w:color w:val="1F1F1F"/>
@@ -887,6 +903,7 @@
         </w:numPr>
         <w:shd w:val="clear" w:color="auto" w:fill="FFFFFF"/>
         <w:spacing w:before="0" w:beforeAutospacing="0" w:after="0" w:afterAutospacing="0"/>
+        <w:jc w:val="both"/>
         <w:rPr>
           <w:rFonts w:ascii="Nunito" w:hAnsi="Nunito"/>
           <w:color w:val="1F1F1F"/>
@@ -909,6 +926,7 @@
         </w:numPr>
         <w:shd w:val="clear" w:color="auto" w:fill="FFFFFF"/>
         <w:spacing w:before="0" w:beforeAutospacing="0" w:after="0" w:afterAutospacing="0"/>
+        <w:jc w:val="both"/>
         <w:rPr>
           <w:rFonts w:ascii="Nunito" w:hAnsi="Nunito"/>
           <w:color w:val="1F1F1F"/>
@@ -931,6 +949,7 @@
         </w:numPr>
         <w:shd w:val="clear" w:color="auto" w:fill="FFFFFF"/>
         <w:spacing w:before="0" w:beforeAutospacing="0" w:after="0" w:afterAutospacing="0"/>
+        <w:jc w:val="both"/>
         <w:rPr>
           <w:rFonts w:ascii="Nunito" w:hAnsi="Nunito"/>
           <w:color w:val="1F1F1F"/>
@@ -953,6 +972,7 @@
         </w:numPr>
         <w:shd w:val="clear" w:color="auto" w:fill="FFFFFF"/>
         <w:spacing w:before="0" w:beforeAutospacing="0" w:after="0" w:afterAutospacing="0"/>
+        <w:jc w:val="both"/>
         <w:rPr>
           <w:rFonts w:ascii="Nunito" w:hAnsi="Nunito"/>
           <w:color w:val="1F1F1F"/>
@@ -976,6 +996,7 @@
         </w:numPr>
         <w:shd w:val="clear" w:color="auto" w:fill="FFFFFF"/>
         <w:spacing w:before="0" w:beforeAutospacing="0" w:after="0" w:afterAutospacing="0"/>
+        <w:jc w:val="both"/>
         <w:rPr>
           <w:rFonts w:ascii="Nunito" w:hAnsi="Nunito"/>
           <w:color w:val="1F1F1F"/>
@@ -998,6 +1019,7 @@
         </w:numPr>
         <w:shd w:val="clear" w:color="auto" w:fill="FFFFFF"/>
         <w:spacing w:before="0" w:beforeAutospacing="0" w:after="0" w:afterAutospacing="0"/>
+        <w:jc w:val="both"/>
         <w:rPr>
           <w:rFonts w:ascii="Nunito" w:hAnsi="Nunito"/>
           <w:color w:val="1F1F1F"/>
@@ -1020,6 +1042,7 @@
         </w:numPr>
         <w:shd w:val="clear" w:color="auto" w:fill="FFFFFF"/>
         <w:spacing w:before="0" w:beforeAutospacing="0" w:after="0" w:afterAutospacing="0"/>
+        <w:jc w:val="both"/>
         <w:rPr>
           <w:rFonts w:ascii="Nunito" w:hAnsi="Nunito"/>
           <w:color w:val="1F1F1F"/>
@@ -1038,6 +1061,7 @@
         <w:pStyle w:val="NormalWeb"/>
         <w:shd w:val="clear" w:color="auto" w:fill="FFFFFF"/>
         <w:spacing w:before="0" w:beforeAutospacing="0" w:after="240" w:afterAutospacing="0"/>
+        <w:jc w:val="both"/>
         <w:rPr>
           <w:rFonts w:ascii="Nunito" w:hAnsi="Nunito"/>
           <w:color w:val="1F1F1F"/>
@@ -1061,6 +1085,7 @@
         </w:numPr>
         <w:shd w:val="clear" w:color="auto" w:fill="FFFFFF"/>
         <w:spacing w:before="0" w:beforeAutospacing="0" w:after="0" w:afterAutospacing="0"/>
+        <w:jc w:val="both"/>
         <w:rPr>
           <w:rFonts w:ascii="Nunito" w:hAnsi="Nunito"/>
           <w:color w:val="1F1F1F"/>
@@ -1083,6 +1108,7 @@
         </w:numPr>
         <w:shd w:val="clear" w:color="auto" w:fill="FFFFFF"/>
         <w:spacing w:before="0" w:beforeAutospacing="0" w:after="0" w:afterAutospacing="0"/>
+        <w:jc w:val="both"/>
         <w:rPr>
           <w:rFonts w:ascii="Nunito" w:hAnsi="Nunito"/>
           <w:color w:val="1F1F1F"/>
@@ -1105,6 +1131,7 @@
         </w:numPr>
         <w:shd w:val="clear" w:color="auto" w:fill="FFFFFF"/>
         <w:spacing w:before="0" w:beforeAutospacing="0" w:after="0" w:afterAutospacing="0"/>
+        <w:jc w:val="both"/>
         <w:rPr>
           <w:rFonts w:ascii="Nunito" w:hAnsi="Nunito"/>
           <w:color w:val="1F1F1F"/>
@@ -1127,6 +1154,7 @@
         </w:numPr>
         <w:shd w:val="clear" w:color="auto" w:fill="FFFFFF"/>
         <w:spacing w:before="0" w:beforeAutospacing="0" w:after="0" w:afterAutospacing="0"/>
+        <w:jc w:val="both"/>
         <w:rPr>
           <w:rFonts w:ascii="Nunito" w:hAnsi="Nunito"/>
           <w:color w:val="1F1F1F"/>
@@ -1149,6 +1177,7 @@
         </w:numPr>
         <w:shd w:val="clear" w:color="auto" w:fill="FFFFFF"/>
         <w:spacing w:before="0" w:beforeAutospacing="0" w:after="0" w:afterAutospacing="0"/>
+        <w:jc w:val="both"/>
         <w:rPr>
           <w:rFonts w:ascii="Nunito" w:hAnsi="Nunito"/>
           <w:color w:val="1F1F1F"/>
@@ -1171,6 +1200,7 @@
         </w:numPr>
         <w:shd w:val="clear" w:color="auto" w:fill="FFFFFF"/>
         <w:spacing w:before="0" w:beforeAutospacing="0" w:after="0" w:afterAutospacing="0"/>
+        <w:jc w:val="both"/>
         <w:rPr>
           <w:rFonts w:ascii="Nunito" w:hAnsi="Nunito"/>
           <w:color w:val="1F1F1F"/>
@@ -1203,6 +1233,7 @@
         <w:pStyle w:val="NormalWeb"/>
         <w:shd w:val="clear" w:color="auto" w:fill="FFFFFF"/>
         <w:spacing w:before="0" w:beforeAutospacing="0" w:after="240" w:afterAutospacing="0"/>
+        <w:jc w:val="both"/>
         <w:rPr>
           <w:rFonts w:ascii="Nunito" w:hAnsi="Nunito"/>
           <w:color w:val="1F1F1F"/>
@@ -1226,6 +1257,7 @@
         </w:numPr>
         <w:shd w:val="clear" w:color="auto" w:fill="FFFFFF"/>
         <w:spacing w:before="0" w:beforeAutospacing="0" w:after="0" w:afterAutospacing="0"/>
+        <w:jc w:val="both"/>
         <w:rPr>
           <w:rFonts w:ascii="Nunito" w:hAnsi="Nunito"/>
           <w:color w:val="1F1F1F"/>
@@ -1248,6 +1280,7 @@
         </w:numPr>
         <w:shd w:val="clear" w:color="auto" w:fill="FFFFFF"/>
         <w:spacing w:before="0" w:beforeAutospacing="0" w:after="0" w:afterAutospacing="0"/>
+        <w:jc w:val="both"/>
         <w:rPr>
           <w:rFonts w:ascii="Nunito" w:hAnsi="Nunito"/>
           <w:color w:val="1F1F1F"/>
@@ -1270,6 +1303,7 @@
         </w:numPr>
         <w:shd w:val="clear" w:color="auto" w:fill="FFFFFF"/>
         <w:spacing w:before="0" w:beforeAutospacing="0" w:after="0" w:afterAutospacing="0"/>
+        <w:jc w:val="both"/>
         <w:rPr>
           <w:rFonts w:ascii="Nunito" w:hAnsi="Nunito"/>
           <w:color w:val="1F1F1F"/>
@@ -1292,6 +1326,7 @@
         </w:numPr>
         <w:shd w:val="clear" w:color="auto" w:fill="FFFFFF"/>
         <w:spacing w:before="0" w:beforeAutospacing="0" w:after="0" w:afterAutospacing="0"/>
+        <w:jc w:val="both"/>
         <w:rPr>
           <w:rFonts w:ascii="Nunito" w:hAnsi="Nunito"/>
           <w:color w:val="1F1F1F"/>
@@ -1314,6 +1349,7 @@
         </w:numPr>
         <w:shd w:val="clear" w:color="auto" w:fill="FFFFFF"/>
         <w:spacing w:before="0" w:beforeAutospacing="0" w:after="0" w:afterAutospacing="0"/>
+        <w:jc w:val="both"/>
         <w:rPr>
           <w:rFonts w:ascii="Nunito" w:hAnsi="Nunito"/>
           <w:color w:val="1F1F1F"/>
@@ -1336,6 +1372,7 @@
         </w:numPr>
         <w:shd w:val="clear" w:color="auto" w:fill="FFFFFF"/>
         <w:spacing w:before="0" w:beforeAutospacing="0" w:after="0" w:afterAutospacing="0"/>
+        <w:jc w:val="both"/>
         <w:rPr>
           <w:rFonts w:ascii="Nunito" w:hAnsi="Nunito"/>
           <w:color w:val="1F1F1F"/>
@@ -1358,6 +1395,7 @@
         </w:numPr>
         <w:shd w:val="clear" w:color="auto" w:fill="FFFFFF"/>
         <w:spacing w:before="0" w:beforeAutospacing="0" w:after="0" w:afterAutospacing="0"/>
+        <w:jc w:val="both"/>
         <w:rPr>
           <w:rFonts w:ascii="Nunito" w:hAnsi="Nunito"/>
           <w:color w:val="1F1F1F"/>
@@ -1380,6 +1418,7 @@
         </w:numPr>
         <w:shd w:val="clear" w:color="auto" w:fill="FFFFFF"/>
         <w:spacing w:before="0" w:beforeAutospacing="0" w:after="0" w:afterAutospacing="0"/>
+        <w:jc w:val="both"/>
         <w:rPr>
           <w:rFonts w:ascii="Nunito" w:hAnsi="Nunito"/>
           <w:color w:val="1F1F1F"/>
@@ -1402,6 +1441,7 @@
         </w:numPr>
         <w:shd w:val="clear" w:color="auto" w:fill="FFFFFF"/>
         <w:spacing w:before="0" w:beforeAutospacing="0" w:after="0" w:afterAutospacing="0"/>
+        <w:jc w:val="both"/>
         <w:rPr>
           <w:rFonts w:ascii="Nunito" w:hAnsi="Nunito"/>
           <w:color w:val="1F1F1F"/>
@@ -1445,9 +1485,2651 @@
         </w:rPr>
       </w:pPr>
     </w:p>
+    <w:p>
+      <w:pPr>
+        <w:spacing w:line="240" w:lineRule="auto"/>
+        <w:rPr>
+          <w:rFonts w:ascii="Nunito" w:hAnsi="Nunito" w:cs="Segoe UI"/>
+          <w:color w:val="000000" w:themeColor="text1"/>
+          <w:szCs w:val="24"/>
+        </w:rPr>
+      </w:pPr>
+    </w:p>
+    <w:p>
+      <w:pPr>
+        <w:spacing w:line="240" w:lineRule="auto"/>
+        <w:rPr>
+          <w:rFonts w:ascii="Nunito" w:hAnsi="Nunito" w:cs="Segoe UI"/>
+          <w:color w:val="000000" w:themeColor="text1"/>
+          <w:szCs w:val="24"/>
+        </w:rPr>
+      </w:pPr>
+    </w:p>
+    <w:p>
+      <w:pPr>
+        <w:spacing w:line="240" w:lineRule="auto"/>
+        <w:rPr>
+          <w:rFonts w:ascii="Nunito" w:hAnsi="Nunito" w:cs="Segoe UI"/>
+          <w:color w:val="000000" w:themeColor="text1"/>
+          <w:szCs w:val="24"/>
+        </w:rPr>
+      </w:pPr>
+    </w:p>
+    <w:p>
+      <w:pPr>
+        <w:spacing w:line="240" w:lineRule="auto"/>
+        <w:rPr>
+          <w:rFonts w:ascii="Nunito" w:hAnsi="Nunito" w:cs="Segoe UI"/>
+          <w:color w:val="000000" w:themeColor="text1"/>
+          <w:szCs w:val="24"/>
+        </w:rPr>
+      </w:pPr>
+    </w:p>
+    <w:p>
+      <w:pPr>
+        <w:spacing w:line="240" w:lineRule="auto"/>
+        <w:rPr>
+          <w:rFonts w:ascii="Nunito" w:hAnsi="Nunito" w:cs="Segoe UI"/>
+          <w:color w:val="000000" w:themeColor="text1"/>
+          <w:szCs w:val="24"/>
+        </w:rPr>
+      </w:pPr>
+    </w:p>
+    <w:p>
+      <w:pPr>
+        <w:pStyle w:val="Heading1"/>
+        <w:shd w:val="clear" w:color="auto" w:fill="FFFFFF"/>
+        <w:spacing w:after="360" w:line="240" w:lineRule="auto"/>
+        <w:rPr>
+          <w:rFonts w:ascii="Nunito" w:hAnsi="Nunito"/>
+          <w:color w:val="333333"/>
+          <w:spacing w:val="-2"/>
+          <w:szCs w:val="24"/>
+        </w:rPr>
+      </w:pPr>
+      <w:r>
+        <w:rPr>
+          <w:rFonts w:ascii="Nunito" w:hAnsi="Nunito"/>
+          <w:color w:val="333333"/>
+          <w:spacing w:val="-2"/>
+          <w:szCs w:val="24"/>
+        </w:rPr>
+        <w:lastRenderedPageBreak/>
+        <w:t>Common Terms Used in Excel</w:t>
+      </w:r>
+    </w:p>
+    <w:p>
+      <w:pPr>
+        <w:pStyle w:val="NormalWeb"/>
+        <w:shd w:val="clear" w:color="auto" w:fill="FFFFFF"/>
+        <w:spacing w:before="0" w:beforeAutospacing="0" w:after="240" w:afterAutospacing="0"/>
+        <w:jc w:val="both"/>
+        <w:rPr>
+          <w:rFonts w:ascii="Nunito" w:hAnsi="Nunito"/>
+          <w:color w:val="333333"/>
+        </w:rPr>
+      </w:pPr>
+      <w:r>
+        <w:rPr>
+          <w:rStyle w:val="Strong"/>
+          <w:rFonts w:ascii="Nunito" w:hAnsi="Nunito"/>
+          <w:color w:val="333333"/>
+        </w:rPr>
+        <w:t xml:space="preserve">Analysis </w:t>
+      </w:r>
+      <w:proofErr w:type="spellStart"/>
+      <w:r>
+        <w:rPr>
+          <w:rStyle w:val="Strong"/>
+          <w:rFonts w:ascii="Nunito" w:hAnsi="Nunito"/>
+          <w:color w:val="333333"/>
+        </w:rPr>
+        <w:t>ToolPak</w:t>
+      </w:r>
+      <w:proofErr w:type="spellEnd"/>
+      <w:r>
+        <w:rPr>
+          <w:rFonts w:ascii="Nunito" w:hAnsi="Nunito"/>
+          <w:color w:val="333333"/>
+        </w:rPr>
+        <w:t xml:space="preserve"> If you need to develop complex statistical or engineering analyses, you can save steps and time by using the Analysis </w:t>
+      </w:r>
+      <w:proofErr w:type="spellStart"/>
+      <w:r>
+        <w:rPr>
+          <w:rFonts w:ascii="Nunito" w:hAnsi="Nunito"/>
+          <w:color w:val="333333"/>
+        </w:rPr>
+        <w:t>ToolPak</w:t>
+      </w:r>
+      <w:proofErr w:type="spellEnd"/>
+      <w:r>
+        <w:rPr>
+          <w:rFonts w:ascii="Nunito" w:hAnsi="Nunito"/>
+          <w:color w:val="333333"/>
+        </w:rPr>
+        <w:t xml:space="preserve">. You provide the data and parameters for each analysis, and the tool uses the appropriate statistical or engineering macro functions to calculate and display the results in an output table. Instructions can be found at </w:t>
+      </w:r>
+      <w:hyperlink r:id="rId9" w:tgtFrame="_blank" w:history="1">
+        <w:r>
+          <w:rPr>
+            <w:rStyle w:val="Hyperlink"/>
+            <w:rFonts w:ascii="Nunito" w:hAnsi="Nunito"/>
+            <w:color w:val="0056D2"/>
+          </w:rPr>
+          <w:t>https://support.office.com/en-us/article/Load-the-Analysis-ToolPak-6a63e598-cd6d-42e3-9317-6b40ba1a66b4</w:t>
+        </w:r>
+      </w:hyperlink>
+    </w:p>
+    <w:p>
+      <w:pPr>
+        <w:pStyle w:val="NormalWeb"/>
+        <w:shd w:val="clear" w:color="auto" w:fill="FFFFFF"/>
+        <w:spacing w:before="0" w:beforeAutospacing="0" w:after="240" w:afterAutospacing="0"/>
+        <w:jc w:val="both"/>
+        <w:rPr>
+          <w:rFonts w:ascii="Nunito" w:hAnsi="Nunito"/>
+          <w:color w:val="333333"/>
+        </w:rPr>
+      </w:pPr>
+      <w:r>
+        <w:rPr>
+          <w:rStyle w:val="Strong"/>
+          <w:rFonts w:ascii="Nunito" w:hAnsi="Nunito"/>
+          <w:color w:val="333333"/>
+        </w:rPr>
+        <w:t>Analytical dashboards</w:t>
+      </w:r>
+      <w:r>
+        <w:rPr>
+          <w:rFonts w:ascii="Nunito" w:hAnsi="Nunito"/>
+          <w:color w:val="333333"/>
+        </w:rPr>
+        <w:t xml:space="preserve"> More detailed and used to facilitate further ad-hoc analysis. Teams use these frequently to explore data sets that may be too complicated to review at the detailed </w:t>
+      </w:r>
+      <w:r>
+        <w:rPr>
+          <w:rFonts w:ascii="Nunito" w:hAnsi="Nunito"/>
+          <w:color w:val="333333"/>
+        </w:rPr>
+        <w:t>line-item</w:t>
+      </w:r>
+      <w:r>
+        <w:rPr>
+          <w:rFonts w:ascii="Nunito" w:hAnsi="Nunito"/>
+          <w:color w:val="333333"/>
+        </w:rPr>
+        <w:t xml:space="preserve"> level.</w:t>
+      </w:r>
+    </w:p>
+    <w:p>
+      <w:pPr>
+        <w:pStyle w:val="NormalWeb"/>
+        <w:shd w:val="clear" w:color="auto" w:fill="FFFFFF"/>
+        <w:spacing w:before="0" w:beforeAutospacing="0" w:after="240" w:afterAutospacing="0"/>
+        <w:jc w:val="both"/>
+        <w:rPr>
+          <w:rFonts w:ascii="Nunito" w:hAnsi="Nunito"/>
+          <w:color w:val="333333"/>
+        </w:rPr>
+      </w:pPr>
+      <w:r>
+        <w:rPr>
+          <w:rStyle w:val="Strong"/>
+          <w:rFonts w:ascii="Nunito" w:hAnsi="Nunito"/>
+          <w:color w:val="333333"/>
+        </w:rPr>
+        <w:t>Array</w:t>
+      </w:r>
+      <w:r>
+        <w:rPr>
+          <w:rFonts w:ascii="Nunito" w:hAnsi="Nunito"/>
+          <w:color w:val="333333"/>
+        </w:rPr>
+        <w:t xml:space="preserve"> A display or range of specific data.</w:t>
+      </w:r>
+    </w:p>
+    <w:p>
+      <w:pPr>
+        <w:pStyle w:val="NormalWeb"/>
+        <w:shd w:val="clear" w:color="auto" w:fill="FFFFFF"/>
+        <w:spacing w:before="0" w:beforeAutospacing="0" w:after="240" w:afterAutospacing="0"/>
+        <w:jc w:val="both"/>
+        <w:rPr>
+          <w:rFonts w:ascii="Nunito" w:hAnsi="Nunito"/>
+          <w:color w:val="333333"/>
+        </w:rPr>
+      </w:pPr>
+      <w:r>
+        <w:rPr>
+          <w:rStyle w:val="Strong"/>
+          <w:rFonts w:ascii="Nunito" w:hAnsi="Nunito"/>
+          <w:color w:val="333333"/>
+        </w:rPr>
+        <w:t>Bar or column chart</w:t>
+      </w:r>
+      <w:r>
+        <w:rPr>
+          <w:rFonts w:ascii="Nunito" w:hAnsi="Nunito"/>
+          <w:color w:val="333333"/>
+        </w:rPr>
+        <w:t xml:space="preserve"> Also known as a column chart, has the height of each bar scaled to its value to allow for comparison against other bars (or values). This may be the most common type of graph used in business when visualizing discrete values.</w:t>
+      </w:r>
+    </w:p>
+    <w:p>
+      <w:pPr>
+        <w:pStyle w:val="NormalWeb"/>
+        <w:shd w:val="clear" w:color="auto" w:fill="FFFFFF"/>
+        <w:spacing w:before="0" w:beforeAutospacing="0" w:after="240" w:afterAutospacing="0"/>
+        <w:jc w:val="both"/>
+        <w:rPr>
+          <w:rFonts w:ascii="Nunito" w:hAnsi="Nunito"/>
+          <w:color w:val="333333"/>
+        </w:rPr>
+      </w:pPr>
+      <w:r>
+        <w:rPr>
+          <w:rStyle w:val="Strong"/>
+          <w:rFonts w:ascii="Nunito" w:hAnsi="Nunito"/>
+          <w:color w:val="333333"/>
+        </w:rPr>
+        <w:t>Boolean</w:t>
+      </w:r>
+      <w:r>
+        <w:rPr>
+          <w:rFonts w:ascii="Nunito" w:hAnsi="Nunito"/>
+          <w:color w:val="333333"/>
+        </w:rPr>
+        <w:t xml:space="preserve"> An algebraic notation used to represent logical propositions.</w:t>
+      </w:r>
+    </w:p>
+    <w:p>
+      <w:pPr>
+        <w:pStyle w:val="NormalWeb"/>
+        <w:shd w:val="clear" w:color="auto" w:fill="FFFFFF"/>
+        <w:spacing w:before="0" w:beforeAutospacing="0" w:after="240" w:afterAutospacing="0"/>
+        <w:jc w:val="both"/>
+        <w:rPr>
+          <w:rFonts w:ascii="Nunito" w:hAnsi="Nunito"/>
+          <w:color w:val="333333"/>
+        </w:rPr>
+      </w:pPr>
+      <w:r>
+        <w:rPr>
+          <w:rStyle w:val="Strong"/>
+          <w:rFonts w:ascii="Nunito" w:hAnsi="Nunito"/>
+          <w:color w:val="333333"/>
+        </w:rPr>
+        <w:t xml:space="preserve">Cell Locking </w:t>
+      </w:r>
+      <w:r>
+        <w:rPr>
+          <w:rFonts w:ascii="Nunito" w:hAnsi="Nunito"/>
+          <w:color w:val="333333"/>
+        </w:rPr>
+        <w:t>A tool that is used extensively in Excel. It allows the user to anchor formulas to a cell, a row, or a column. By doing this, users are able to copy and paste formulas across workbooks efficiently. It is rare to find a finalized workbook that doesn’t have cell locking.</w:t>
+      </w:r>
+    </w:p>
+    <w:p>
+      <w:pPr>
+        <w:pStyle w:val="NormalWeb"/>
+        <w:shd w:val="clear" w:color="auto" w:fill="FFFFFF"/>
+        <w:spacing w:before="0" w:beforeAutospacing="0" w:after="240" w:afterAutospacing="0"/>
+        <w:jc w:val="both"/>
+        <w:rPr>
+          <w:rFonts w:ascii="Nunito" w:hAnsi="Nunito"/>
+          <w:color w:val="333333"/>
+        </w:rPr>
+      </w:pPr>
+      <w:r>
+        <w:rPr>
+          <w:rStyle w:val="Strong"/>
+          <w:rFonts w:ascii="Nunito" w:hAnsi="Nunito"/>
+          <w:color w:val="333333"/>
+        </w:rPr>
+        <w:t>CLEAN function</w:t>
+      </w:r>
+      <w:r>
+        <w:rPr>
+          <w:rFonts w:ascii="Nunito" w:hAnsi="Nunito"/>
+          <w:color w:val="333333"/>
+        </w:rPr>
+        <w:t xml:space="preserve"> Removes all non-printable characters from text. The Clean function looks at a value in one cell, and removes non printable characters.</w:t>
+      </w:r>
+    </w:p>
+    <w:p>
+      <w:pPr>
+        <w:pStyle w:val="NormalWeb"/>
+        <w:shd w:val="clear" w:color="auto" w:fill="FFFFFF"/>
+        <w:spacing w:before="0" w:beforeAutospacing="0" w:after="240" w:afterAutospacing="0"/>
+        <w:jc w:val="both"/>
+        <w:rPr>
+          <w:rFonts w:ascii="Nunito" w:hAnsi="Nunito"/>
+          <w:color w:val="333333"/>
+        </w:rPr>
+      </w:pPr>
+      <w:r>
+        <w:rPr>
+          <w:rStyle w:val="Strong"/>
+          <w:rFonts w:ascii="Nunito" w:hAnsi="Nunito"/>
+          <w:color w:val="333333"/>
+        </w:rPr>
+        <w:t xml:space="preserve">Combination line and bar chart </w:t>
+      </w:r>
+      <w:r>
+        <w:rPr>
+          <w:rFonts w:ascii="Nunito" w:hAnsi="Nunito"/>
+          <w:color w:val="333333"/>
+        </w:rPr>
+        <w:t>Uses a bar chart in conjunction with a line chart to show how two variables relate to each other. This can be useful when trying to convey multiple series of related data in one visualization.</w:t>
+      </w:r>
+    </w:p>
+    <w:p>
+      <w:pPr>
+        <w:pStyle w:val="NormalWeb"/>
+        <w:shd w:val="clear" w:color="auto" w:fill="FFFFFF"/>
+        <w:spacing w:before="0" w:beforeAutospacing="0" w:after="240" w:afterAutospacing="0"/>
+        <w:jc w:val="both"/>
+        <w:rPr>
+          <w:rFonts w:ascii="Nunito" w:hAnsi="Nunito"/>
+          <w:color w:val="333333"/>
+        </w:rPr>
+      </w:pPr>
+      <w:r>
+        <w:rPr>
+          <w:rStyle w:val="Strong"/>
+          <w:rFonts w:ascii="Nunito" w:hAnsi="Nunito"/>
+          <w:color w:val="333333"/>
+        </w:rPr>
+        <w:t>CONCATENATE function</w:t>
+      </w:r>
+      <w:r>
+        <w:rPr>
+          <w:rFonts w:ascii="Nunito" w:hAnsi="Nunito"/>
+          <w:color w:val="333333"/>
+        </w:rPr>
+        <w:t xml:space="preserve"> Concatenate function allows users to develop text strings from multiple inputs. Concatenate function returns a text string built from all input information (text, data).</w:t>
+      </w:r>
+    </w:p>
+    <w:p>
+      <w:pPr>
+        <w:pStyle w:val="NormalWeb"/>
+        <w:shd w:val="clear" w:color="auto" w:fill="FFFFFF"/>
+        <w:spacing w:before="0" w:beforeAutospacing="0" w:after="240" w:afterAutospacing="0"/>
+        <w:jc w:val="both"/>
+        <w:rPr>
+          <w:rFonts w:ascii="Nunito" w:hAnsi="Nunito"/>
+          <w:color w:val="333333"/>
+        </w:rPr>
+      </w:pPr>
+      <w:r>
+        <w:rPr>
+          <w:rStyle w:val="Strong"/>
+          <w:rFonts w:ascii="Nunito" w:hAnsi="Nunito"/>
+          <w:color w:val="333333"/>
+        </w:rPr>
+        <w:t>COUNTIF/COUNTIFS function</w:t>
+      </w:r>
+      <w:r>
+        <w:rPr>
+          <w:rFonts w:ascii="Nunito" w:hAnsi="Nunito"/>
+          <w:color w:val="333333"/>
+        </w:rPr>
+        <w:t xml:space="preserve"> Allows you to count the number of occurrences in a range based on a specific variable. COUNTIF statements are mathematical functions that allow you to count a number of occurrences in a range based on single or multiple variables.</w:t>
+      </w:r>
+    </w:p>
+    <w:p>
+      <w:pPr>
+        <w:pStyle w:val="NormalWeb"/>
+        <w:shd w:val="clear" w:color="auto" w:fill="FFFFFF"/>
+        <w:spacing w:before="0" w:beforeAutospacing="0" w:after="240" w:afterAutospacing="0"/>
+        <w:jc w:val="both"/>
+        <w:rPr>
+          <w:rFonts w:ascii="Nunito" w:hAnsi="Nunito"/>
+          <w:color w:val="333333"/>
+        </w:rPr>
+      </w:pPr>
+      <w:r>
+        <w:rPr>
+          <w:rStyle w:val="Strong"/>
+          <w:rFonts w:ascii="Nunito" w:hAnsi="Nunito"/>
+          <w:color w:val="333333"/>
+        </w:rPr>
+        <w:t>Convert Text to Columns wizard</w:t>
+      </w:r>
+      <w:r>
+        <w:rPr>
+          <w:rFonts w:ascii="Nunito" w:hAnsi="Nunito"/>
+          <w:color w:val="333333"/>
+        </w:rPr>
+        <w:t xml:space="preserve"> Can be used to separate simple cell content, such as first names and last names, into different columns. This function can delimit data based on </w:t>
+      </w:r>
+      <w:r>
+        <w:rPr>
+          <w:rFonts w:ascii="Nunito" w:hAnsi="Nunito"/>
+          <w:color w:val="333333"/>
+        </w:rPr>
+        <w:lastRenderedPageBreak/>
+        <w:t>any symbol or character such as a dash or underscore.</w:t>
+      </w:r>
+    </w:p>
+    <w:p>
+      <w:pPr>
+        <w:pStyle w:val="NormalWeb"/>
+        <w:shd w:val="clear" w:color="auto" w:fill="FFFFFF"/>
+        <w:spacing w:before="0" w:beforeAutospacing="0" w:after="240" w:afterAutospacing="0"/>
+        <w:jc w:val="both"/>
+        <w:rPr>
+          <w:rFonts w:ascii="Nunito" w:hAnsi="Nunito"/>
+          <w:color w:val="333333"/>
+        </w:rPr>
+      </w:pPr>
+      <w:r>
+        <w:rPr>
+          <w:rStyle w:val="Strong"/>
+          <w:rFonts w:ascii="Nunito" w:hAnsi="Nunito"/>
+          <w:color w:val="333333"/>
+        </w:rPr>
+        <w:t xml:space="preserve">Correlation </w:t>
+      </w:r>
+      <w:r>
+        <w:rPr>
+          <w:rFonts w:ascii="Nunito" w:hAnsi="Nunito"/>
+          <w:color w:val="333333"/>
+        </w:rPr>
+        <w:t xml:space="preserve">Provides a “normalized” measure of covariance – </w:t>
+      </w:r>
+      <w:r>
+        <w:rPr>
+          <w:rFonts w:ascii="Nunito" w:hAnsi="Nunito"/>
+          <w:color w:val="333333"/>
+        </w:rPr>
+        <w:t>i.e.,</w:t>
+      </w:r>
+      <w:r>
+        <w:rPr>
+          <w:rFonts w:ascii="Nunito" w:hAnsi="Nunito"/>
+          <w:color w:val="333333"/>
+        </w:rPr>
+        <w:t xml:space="preserve"> of how two variables change together. (“Normalization” of covariance results in a measure which we can use to meaningfully compare how two variables move together.)</w:t>
+      </w:r>
+    </w:p>
+    <w:p>
+      <w:pPr>
+        <w:pStyle w:val="NormalWeb"/>
+        <w:shd w:val="clear" w:color="auto" w:fill="FFFFFF"/>
+        <w:spacing w:before="0" w:beforeAutospacing="0" w:after="240" w:afterAutospacing="0"/>
+        <w:jc w:val="both"/>
+        <w:rPr>
+          <w:rFonts w:ascii="Nunito" w:hAnsi="Nunito"/>
+          <w:color w:val="333333"/>
+        </w:rPr>
+      </w:pPr>
+      <w:r>
+        <w:rPr>
+          <w:rStyle w:val="Strong"/>
+          <w:rFonts w:ascii="Nunito" w:hAnsi="Nunito"/>
+          <w:color w:val="333333"/>
+        </w:rPr>
+        <w:t>Covariance</w:t>
+      </w:r>
+      <w:r>
+        <w:rPr>
+          <w:rFonts w:ascii="Nunito" w:hAnsi="Nunito"/>
+          <w:color w:val="333333"/>
+        </w:rPr>
+        <w:t xml:space="preserve"> A measure of how much two variables change together.</w:t>
+      </w:r>
+    </w:p>
+    <w:p>
+      <w:pPr>
+        <w:pStyle w:val="NormalWeb"/>
+        <w:shd w:val="clear" w:color="auto" w:fill="FFFFFF"/>
+        <w:spacing w:before="0" w:beforeAutospacing="0" w:after="240" w:afterAutospacing="0"/>
+        <w:jc w:val="both"/>
+        <w:rPr>
+          <w:rFonts w:ascii="Nunito" w:hAnsi="Nunito"/>
+          <w:color w:val="333333"/>
+        </w:rPr>
+      </w:pPr>
+      <w:r>
+        <w:rPr>
+          <w:rStyle w:val="Strong"/>
+          <w:rFonts w:ascii="Nunito" w:hAnsi="Nunito"/>
+          <w:color w:val="333333"/>
+        </w:rPr>
+        <w:t>Dashboarding</w:t>
+      </w:r>
+      <w:r>
+        <w:rPr>
+          <w:rFonts w:ascii="Nunito" w:hAnsi="Nunito"/>
+          <w:color w:val="333333"/>
+        </w:rPr>
+        <w:t xml:space="preserve"> allows a user to quickly focus on the most important aspects of a system using the principles of visualization and data modeling. </w:t>
+      </w:r>
+    </w:p>
+    <w:p>
+      <w:pPr>
+        <w:pStyle w:val="NormalWeb"/>
+        <w:shd w:val="clear" w:color="auto" w:fill="FFFFFF"/>
+        <w:spacing w:before="0" w:beforeAutospacing="0" w:after="240" w:afterAutospacing="0"/>
+        <w:jc w:val="both"/>
+        <w:rPr>
+          <w:rFonts w:ascii="Nunito" w:hAnsi="Nunito"/>
+          <w:color w:val="333333"/>
+        </w:rPr>
+      </w:pPr>
+      <w:r>
+        <w:rPr>
+          <w:rStyle w:val="Strong"/>
+          <w:rFonts w:ascii="Nunito" w:hAnsi="Nunito"/>
+          <w:color w:val="333333"/>
+        </w:rPr>
+        <w:t>Database</w:t>
+      </w:r>
+      <w:r>
+        <w:rPr>
+          <w:rFonts w:ascii="Nunito" w:hAnsi="Nunito"/>
+          <w:color w:val="333333"/>
+        </w:rPr>
+        <w:t xml:space="preserve"> A collection of data sets that are linked together through various relationships.</w:t>
+      </w:r>
+    </w:p>
+    <w:p>
+      <w:pPr>
+        <w:pStyle w:val="NormalWeb"/>
+        <w:shd w:val="clear" w:color="auto" w:fill="FFFFFF"/>
+        <w:spacing w:before="0" w:beforeAutospacing="0" w:after="240" w:afterAutospacing="0"/>
+        <w:jc w:val="both"/>
+        <w:rPr>
+          <w:rFonts w:ascii="Nunito" w:hAnsi="Nunito"/>
+          <w:color w:val="333333"/>
+        </w:rPr>
+      </w:pPr>
+      <w:r>
+        <w:rPr>
+          <w:rStyle w:val="Strong"/>
+          <w:rFonts w:ascii="Nunito" w:hAnsi="Nunito"/>
+          <w:color w:val="333333"/>
+        </w:rPr>
+        <w:t>Data set</w:t>
+      </w:r>
+      <w:r>
+        <w:rPr>
+          <w:rFonts w:ascii="Nunito" w:hAnsi="Nunito"/>
+          <w:color w:val="333333"/>
+        </w:rPr>
+        <w:t xml:space="preserve"> A file that contains data that has been collected or is being collected live. For example, an Excel file that tracks your credit card purchases could be considered a data set. </w:t>
+      </w:r>
+    </w:p>
+    <w:p>
+      <w:pPr>
+        <w:pStyle w:val="NormalWeb"/>
+        <w:shd w:val="clear" w:color="auto" w:fill="FFFFFF"/>
+        <w:spacing w:before="0" w:beforeAutospacing="0" w:after="240" w:afterAutospacing="0"/>
+        <w:jc w:val="both"/>
+        <w:rPr>
+          <w:rFonts w:ascii="Nunito" w:hAnsi="Nunito"/>
+          <w:color w:val="333333"/>
+        </w:rPr>
+      </w:pPr>
+      <w:r>
+        <w:rPr>
+          <w:rStyle w:val="Strong"/>
+          <w:rFonts w:ascii="Nunito" w:hAnsi="Nunito"/>
+          <w:color w:val="333333"/>
+        </w:rPr>
+        <w:t xml:space="preserve">Data Tables </w:t>
+      </w:r>
+      <w:r>
+        <w:rPr>
+          <w:rFonts w:ascii="Nunito" w:hAnsi="Nunito"/>
+          <w:color w:val="333333"/>
+        </w:rPr>
+        <w:t>provide a useful tool to change inputs incrementally to our models – either one or two at a time – and determine the impact of these changes on modeled outcomes. We could use a one-way Data Table to answer the question “How sensitive is a capital project’s Net Present Value to changes in the required return (</w:t>
+      </w:r>
+      <w:r>
+        <w:rPr>
+          <w:rFonts w:ascii="Nunito" w:hAnsi="Nunito"/>
+          <w:color w:val="333333"/>
+        </w:rPr>
+        <w:t>i.e.,</w:t>
+      </w:r>
+      <w:r>
+        <w:rPr>
+          <w:rFonts w:ascii="Nunito" w:hAnsi="Nunito"/>
+          <w:color w:val="333333"/>
+        </w:rPr>
+        <w:t xml:space="preserve"> “discount rate”) between 1% and 10%?” Excel also provides two-way Data Tables, which allow us to change two variables in our model and observe the incremental impact of these changes on modeled outcomes.</w:t>
+      </w:r>
+    </w:p>
+    <w:p>
+      <w:pPr>
+        <w:pStyle w:val="NormalWeb"/>
+        <w:shd w:val="clear" w:color="auto" w:fill="FFFFFF"/>
+        <w:spacing w:before="0" w:beforeAutospacing="0" w:after="240" w:afterAutospacing="0"/>
+        <w:jc w:val="both"/>
+        <w:rPr>
+          <w:rFonts w:ascii="Nunito" w:hAnsi="Nunito"/>
+          <w:color w:val="333333"/>
+        </w:rPr>
+      </w:pPr>
+      <w:r>
+        <w:rPr>
+          <w:rStyle w:val="Strong"/>
+          <w:rFonts w:ascii="Nunito" w:hAnsi="Nunito"/>
+          <w:color w:val="333333"/>
+        </w:rPr>
+        <w:t>Data validation</w:t>
+      </w:r>
+      <w:r>
+        <w:rPr>
+          <w:rFonts w:ascii="Nunito" w:hAnsi="Nunito"/>
+          <w:color w:val="333333"/>
+        </w:rPr>
+        <w:t xml:space="preserve"> Data Validation is a functionality that allows you to limit potential inputs from users. Data Validation allows a user to enter data or returns an error to the user through excel, based on inputs and limits imposed on a cell.</w:t>
+      </w:r>
+    </w:p>
+    <w:p>
+      <w:pPr>
+        <w:pStyle w:val="NormalWeb"/>
+        <w:shd w:val="clear" w:color="auto" w:fill="FFFFFF"/>
+        <w:spacing w:before="0" w:beforeAutospacing="0" w:after="240" w:afterAutospacing="0"/>
+        <w:jc w:val="both"/>
+        <w:rPr>
+          <w:rFonts w:ascii="Nunito" w:hAnsi="Nunito"/>
+          <w:color w:val="333333"/>
+        </w:rPr>
+      </w:pPr>
+      <w:r>
+        <w:rPr>
+          <w:rStyle w:val="Strong"/>
+          <w:rFonts w:ascii="Nunito" w:hAnsi="Nunito"/>
+          <w:color w:val="333333"/>
+        </w:rPr>
+        <w:t>Dependent variable</w:t>
+      </w:r>
+      <w:r>
+        <w:rPr>
+          <w:rFonts w:ascii="Nunito" w:hAnsi="Nunito"/>
+          <w:color w:val="333333"/>
+        </w:rPr>
+        <w:t xml:space="preserve"> A dependent variable is one whose value is affected by another variable; it is often denoted as y.</w:t>
+      </w:r>
+    </w:p>
+    <w:p>
+      <w:pPr>
+        <w:pStyle w:val="NormalWeb"/>
+        <w:shd w:val="clear" w:color="auto" w:fill="FFFFFF"/>
+        <w:spacing w:before="0" w:beforeAutospacing="0" w:after="240" w:afterAutospacing="0"/>
+        <w:jc w:val="both"/>
+        <w:rPr>
+          <w:rFonts w:ascii="Nunito" w:hAnsi="Nunito"/>
+          <w:color w:val="333333"/>
+        </w:rPr>
+      </w:pPr>
+      <w:r>
+        <w:rPr>
+          <w:rStyle w:val="Strong"/>
+          <w:rFonts w:ascii="Nunito" w:hAnsi="Nunito"/>
+          <w:color w:val="333333"/>
+        </w:rPr>
+        <w:t xml:space="preserve">Embedded IF function </w:t>
+      </w:r>
+      <w:r>
+        <w:rPr>
+          <w:rFonts w:ascii="Nunito" w:hAnsi="Nunito"/>
+          <w:color w:val="333333"/>
+        </w:rPr>
+        <w:t>Embedding IF Statements involves combining multiple IF Statements into one set of tests to run additional formulas based on the outcomes of previous tests. The embedded IF can be triggered by a test either meeting the logical requirements or not meeting them. Embedded IF statements can incorporate additional formulas within structures.</w:t>
+      </w:r>
+    </w:p>
+    <w:p>
+      <w:pPr>
+        <w:pStyle w:val="NormalWeb"/>
+        <w:shd w:val="clear" w:color="auto" w:fill="FFFFFF"/>
+        <w:spacing w:before="0" w:beforeAutospacing="0" w:after="240" w:afterAutospacing="0"/>
+        <w:jc w:val="both"/>
+        <w:rPr>
+          <w:rFonts w:ascii="Nunito" w:hAnsi="Nunito"/>
+          <w:color w:val="333333"/>
+        </w:rPr>
+      </w:pPr>
+      <w:r>
+        <w:rPr>
+          <w:rStyle w:val="Strong"/>
+          <w:rFonts w:ascii="Nunito" w:hAnsi="Nunito"/>
+          <w:color w:val="333333"/>
+        </w:rPr>
+        <w:t>Excel ribbon</w:t>
+      </w:r>
+      <w:r>
+        <w:rPr>
+          <w:rFonts w:ascii="Nunito" w:hAnsi="Nunito"/>
+          <w:color w:val="333333"/>
+        </w:rPr>
+        <w:t xml:space="preserve"> The Excel screen is designed as a ribbon to allow for easy access to the key features of the program. You can click through the ribbon or use the Alt key to toggle between different tabs of the ribbon and different buttons in each tab. The ribbon is entirely customizable - you can rearrange the tools in the ribbon.</w:t>
+      </w:r>
+    </w:p>
+    <w:p>
+      <w:pPr>
+        <w:pStyle w:val="NormalWeb"/>
+        <w:shd w:val="clear" w:color="auto" w:fill="FFFFFF"/>
+        <w:spacing w:before="0" w:beforeAutospacing="0" w:after="240" w:afterAutospacing="0"/>
+        <w:jc w:val="both"/>
+        <w:rPr>
+          <w:rFonts w:ascii="Nunito" w:hAnsi="Nunito"/>
+          <w:color w:val="333333"/>
+        </w:rPr>
+      </w:pPr>
+    </w:p>
+    <w:p>
+      <w:pPr>
+        <w:pStyle w:val="NormalWeb"/>
+        <w:shd w:val="clear" w:color="auto" w:fill="FFFFFF"/>
+        <w:spacing w:before="0" w:beforeAutospacing="0" w:after="240" w:afterAutospacing="0"/>
+        <w:jc w:val="both"/>
+        <w:rPr>
+          <w:rFonts w:ascii="Nunito" w:hAnsi="Nunito"/>
+          <w:color w:val="333333"/>
+        </w:rPr>
+      </w:pPr>
+      <w:r>
+        <w:rPr>
+          <w:rStyle w:val="Strong"/>
+          <w:rFonts w:ascii="Nunito" w:hAnsi="Nunito"/>
+          <w:color w:val="333333"/>
+        </w:rPr>
+        <w:lastRenderedPageBreak/>
+        <w:t>Executive dashboards</w:t>
+      </w:r>
+      <w:r>
+        <w:rPr>
+          <w:rFonts w:ascii="Nunito" w:hAnsi="Nunito"/>
+          <w:color w:val="333333"/>
+        </w:rPr>
+        <w:t xml:space="preserve"> contain high-level information in summary form and usually cover a </w:t>
+      </w:r>
+      <w:r>
+        <w:rPr>
+          <w:rFonts w:ascii="Nunito" w:hAnsi="Nunito"/>
+          <w:color w:val="333333"/>
+        </w:rPr>
+        <w:t>long-time</w:t>
+      </w:r>
+      <w:r>
+        <w:rPr>
+          <w:rFonts w:ascii="Nunito" w:hAnsi="Nunito"/>
+          <w:color w:val="333333"/>
+        </w:rPr>
+        <w:t xml:space="preserve"> horizon in order to communicate key organizational trends. We frequently see these in general managers, CEO’s and other core executive offices. This type of dashboard can help provide live insights into the business and help them identify how and where to focus their time. It can also be used to communicate corporate performance.</w:t>
+      </w:r>
+    </w:p>
+    <w:p>
+      <w:pPr>
+        <w:pStyle w:val="NormalWeb"/>
+        <w:shd w:val="clear" w:color="auto" w:fill="FFFFFF"/>
+        <w:spacing w:before="0" w:beforeAutospacing="0" w:after="240" w:afterAutospacing="0"/>
+        <w:jc w:val="both"/>
+        <w:rPr>
+          <w:rFonts w:ascii="Nunito" w:hAnsi="Nunito"/>
+          <w:color w:val="333333"/>
+        </w:rPr>
+      </w:pPr>
+      <w:r>
+        <w:rPr>
+          <w:rStyle w:val="Strong"/>
+          <w:rFonts w:ascii="Nunito" w:hAnsi="Nunito"/>
+          <w:color w:val="333333"/>
+        </w:rPr>
+        <w:t xml:space="preserve">Evaluate Formula </w:t>
+      </w:r>
+      <w:r>
+        <w:rPr>
+          <w:rFonts w:ascii="Nunito" w:hAnsi="Nunito"/>
+          <w:color w:val="333333"/>
+        </w:rPr>
+        <w:t>The evaluate formula is a tool in excel used to evaluate complex formulas one step at a time.</w:t>
+      </w:r>
+    </w:p>
+    <w:p>
+      <w:pPr>
+        <w:pStyle w:val="NormalWeb"/>
+        <w:shd w:val="clear" w:color="auto" w:fill="FFFFFF"/>
+        <w:spacing w:before="0" w:beforeAutospacing="0" w:after="240" w:afterAutospacing="0"/>
+        <w:jc w:val="both"/>
+        <w:rPr>
+          <w:rFonts w:ascii="Nunito" w:hAnsi="Nunito"/>
+          <w:color w:val="333333"/>
+        </w:rPr>
+      </w:pPr>
+      <w:r>
+        <w:rPr>
+          <w:rStyle w:val="Strong"/>
+          <w:rFonts w:ascii="Nunito" w:hAnsi="Nunito"/>
+          <w:color w:val="333333"/>
+        </w:rPr>
+        <w:t>FIND function</w:t>
+      </w:r>
+      <w:r>
+        <w:rPr>
+          <w:rFonts w:ascii="Nunito" w:hAnsi="Nunito"/>
+          <w:color w:val="333333"/>
+        </w:rPr>
+        <w:t xml:space="preserve"> FIND function looks for a specific text string within another text string. FIND function returns the numerical position of text within a cell.</w:t>
+      </w:r>
+    </w:p>
+    <w:p>
+      <w:pPr>
+        <w:pStyle w:val="NormalWeb"/>
+        <w:shd w:val="clear" w:color="auto" w:fill="FFFFFF"/>
+        <w:spacing w:before="0" w:beforeAutospacing="0" w:after="240" w:afterAutospacing="0"/>
+        <w:jc w:val="both"/>
+        <w:rPr>
+          <w:rFonts w:ascii="Nunito" w:hAnsi="Nunito"/>
+          <w:color w:val="333333"/>
+        </w:rPr>
+      </w:pPr>
+      <w:r>
+        <w:rPr>
+          <w:rStyle w:val="Strong"/>
+          <w:rFonts w:ascii="Nunito" w:hAnsi="Nunito"/>
+          <w:color w:val="333333"/>
+        </w:rPr>
+        <w:t>Formula</w:t>
+      </w:r>
+      <w:r>
+        <w:rPr>
+          <w:rFonts w:ascii="Nunito" w:hAnsi="Nunito"/>
+          <w:color w:val="333333"/>
+        </w:rPr>
+        <w:t xml:space="preserve"> Use formulas to make calculations in a cell based on a relationship with another cell or multiple cells.</w:t>
+      </w:r>
+    </w:p>
+    <w:p>
+      <w:pPr>
+        <w:pStyle w:val="NormalWeb"/>
+        <w:shd w:val="clear" w:color="auto" w:fill="FFFFFF"/>
+        <w:spacing w:before="0" w:beforeAutospacing="0" w:after="240" w:afterAutospacing="0"/>
+        <w:jc w:val="both"/>
+        <w:rPr>
+          <w:rFonts w:ascii="Nunito" w:hAnsi="Nunito"/>
+          <w:color w:val="333333"/>
+        </w:rPr>
+      </w:pPr>
+      <w:r>
+        <w:rPr>
+          <w:rStyle w:val="Strong"/>
+          <w:rFonts w:ascii="Nunito" w:hAnsi="Nunito"/>
+          <w:color w:val="333333"/>
+        </w:rPr>
+        <w:t xml:space="preserve">Formula bar </w:t>
+      </w:r>
+      <w:proofErr w:type="gramStart"/>
+      <w:r>
+        <w:rPr>
+          <w:rFonts w:ascii="Nunito" w:hAnsi="Nunito"/>
+          <w:color w:val="333333"/>
+        </w:rPr>
+        <w:t>The</w:t>
+      </w:r>
+      <w:proofErr w:type="gramEnd"/>
+      <w:r>
+        <w:rPr>
+          <w:rFonts w:ascii="Nunito" w:hAnsi="Nunito"/>
+          <w:color w:val="333333"/>
+        </w:rPr>
+        <w:t xml:space="preserve"> names of cells begin with A1 in the top left. Columns are named by letters, and rows by numbers. The equals sign “</w:t>
+      </w:r>
+      <w:proofErr w:type="gramStart"/>
+      <w:r>
+        <w:rPr>
+          <w:rFonts w:ascii="Nunito" w:hAnsi="Nunito"/>
+          <w:color w:val="333333"/>
+        </w:rPr>
+        <w:t>=“</w:t>
+      </w:r>
+      <w:proofErr w:type="gramEnd"/>
+      <w:r>
+        <w:rPr>
+          <w:rFonts w:ascii="Nunito" w:hAnsi="Nunito"/>
+          <w:color w:val="333333"/>
+        </w:rPr>
+        <w:t>begins</w:t>
+      </w:r>
+      <w:r>
+        <w:rPr>
+          <w:rFonts w:ascii="Nunito" w:hAnsi="Nunito"/>
+          <w:color w:val="333333"/>
+        </w:rPr>
+        <w:t xml:space="preserve"> a formula, and formulas can include numbers and other cells. You can have multiple sheets and workbooks open while Excel is running, and you can reference cells from different sheets in a single workbook.</w:t>
+      </w:r>
+    </w:p>
+    <w:p>
+      <w:pPr>
+        <w:pStyle w:val="NormalWeb"/>
+        <w:shd w:val="clear" w:color="auto" w:fill="FFFFFF"/>
+        <w:spacing w:before="0" w:beforeAutospacing="0" w:after="240" w:afterAutospacing="0"/>
+        <w:jc w:val="both"/>
+        <w:rPr>
+          <w:rFonts w:ascii="Nunito" w:hAnsi="Nunito"/>
+          <w:color w:val="333333"/>
+        </w:rPr>
+      </w:pPr>
+      <w:r>
+        <w:rPr>
+          <w:rStyle w:val="Strong"/>
+          <w:rFonts w:ascii="Nunito" w:hAnsi="Nunito"/>
+          <w:color w:val="333333"/>
+        </w:rPr>
+        <w:t>Formula logic</w:t>
+      </w:r>
+      <w:r>
+        <w:rPr>
+          <w:rFonts w:ascii="Nunito" w:hAnsi="Nunito"/>
+          <w:color w:val="333333"/>
+        </w:rPr>
+        <w:t xml:space="preserve"> Each formula has unique logic that you must follow to make the formula calculate a result.</w:t>
+      </w:r>
+    </w:p>
+    <w:p>
+      <w:pPr>
+        <w:pStyle w:val="NormalWeb"/>
+        <w:shd w:val="clear" w:color="auto" w:fill="FFFFFF"/>
+        <w:spacing w:before="0" w:beforeAutospacing="0" w:after="240" w:afterAutospacing="0"/>
+        <w:jc w:val="both"/>
+        <w:rPr>
+          <w:rFonts w:ascii="Nunito" w:hAnsi="Nunito"/>
+          <w:color w:val="333333"/>
+        </w:rPr>
+      </w:pPr>
+      <w:r>
+        <w:rPr>
+          <w:rStyle w:val="Strong"/>
+          <w:rFonts w:ascii="Nunito" w:hAnsi="Nunito"/>
+          <w:color w:val="333333"/>
+        </w:rPr>
+        <w:t xml:space="preserve">Gantt chart </w:t>
+      </w:r>
+      <w:r>
+        <w:rPr>
+          <w:rFonts w:ascii="Nunito" w:hAnsi="Nunito"/>
+          <w:color w:val="333333"/>
+        </w:rPr>
+        <w:t>helps visualize related timelines. Gantt charts are ubiquitous in business, though often poorly implemented.</w:t>
+      </w:r>
+    </w:p>
+    <w:p>
+      <w:pPr>
+        <w:pStyle w:val="NormalWeb"/>
+        <w:shd w:val="clear" w:color="auto" w:fill="FFFFFF"/>
+        <w:spacing w:before="0" w:beforeAutospacing="0" w:after="240" w:afterAutospacing="0"/>
+        <w:jc w:val="both"/>
+        <w:rPr>
+          <w:rFonts w:ascii="Nunito" w:hAnsi="Nunito"/>
+          <w:color w:val="333333"/>
+        </w:rPr>
+      </w:pPr>
+      <w:r>
+        <w:rPr>
+          <w:rStyle w:val="Strong"/>
+          <w:rFonts w:ascii="Nunito" w:hAnsi="Nunito"/>
+          <w:color w:val="333333"/>
+        </w:rPr>
+        <w:t>Goal Seek</w:t>
+      </w:r>
+      <w:r>
+        <w:rPr>
+          <w:rFonts w:ascii="Nunito" w:hAnsi="Nunito"/>
+          <w:color w:val="333333"/>
+        </w:rPr>
+        <w:t xml:space="preserve"> allows us to answer “what if” questions by starting, first, with the outcome of the analysis. We tell Excel what value we want to see as the output of a model and ask it to change one input value in our model repeatedly in order to achieve the stated output. For example, in a capital budgeting problem, if we wanted to know the discount </w:t>
+      </w:r>
+      <w:proofErr w:type="gramStart"/>
+      <w:r>
+        <w:rPr>
+          <w:rFonts w:ascii="Nunito" w:hAnsi="Nunito"/>
+          <w:color w:val="333333"/>
+        </w:rPr>
+        <w:t>rate</w:t>
+      </w:r>
+      <w:proofErr w:type="gramEnd"/>
+      <w:r>
+        <w:rPr>
+          <w:rFonts w:ascii="Nunito" w:hAnsi="Nunito"/>
+          <w:color w:val="333333"/>
+        </w:rPr>
+        <w:t xml:space="preserve"> we should use in order to achieve a specific Net Present Value, we can use Goal Seek to determine the discount rate to use in the NPV calculation.</w:t>
+      </w:r>
+    </w:p>
+    <w:p>
+      <w:pPr>
+        <w:pStyle w:val="NormalWeb"/>
+        <w:shd w:val="clear" w:color="auto" w:fill="FFFFFF"/>
+        <w:spacing w:before="0" w:beforeAutospacing="0" w:after="240" w:afterAutospacing="0"/>
+        <w:jc w:val="both"/>
+        <w:rPr>
+          <w:rFonts w:ascii="Nunito" w:hAnsi="Nunito"/>
+          <w:color w:val="333333"/>
+        </w:rPr>
+      </w:pPr>
+      <w:r>
+        <w:rPr>
+          <w:rStyle w:val="Strong"/>
+          <w:rFonts w:ascii="Nunito" w:hAnsi="Nunito"/>
+          <w:color w:val="333333"/>
+        </w:rPr>
+        <w:t xml:space="preserve">Heatmap </w:t>
+      </w:r>
+      <w:r>
+        <w:rPr>
+          <w:rFonts w:ascii="Nunito" w:hAnsi="Nunito"/>
+          <w:color w:val="333333"/>
+        </w:rPr>
+        <w:t>encodes values as colors allowing for patterns to be identified more easily.</w:t>
+      </w:r>
+    </w:p>
+    <w:p>
+      <w:pPr>
+        <w:pStyle w:val="NormalWeb"/>
+        <w:shd w:val="clear" w:color="auto" w:fill="FFFFFF"/>
+        <w:spacing w:before="0" w:beforeAutospacing="0" w:after="240" w:afterAutospacing="0"/>
+        <w:jc w:val="both"/>
+        <w:rPr>
+          <w:rFonts w:ascii="Nunito" w:hAnsi="Nunito"/>
+          <w:color w:val="333333"/>
+        </w:rPr>
+      </w:pPr>
+      <w:r>
+        <w:rPr>
+          <w:rStyle w:val="Strong"/>
+          <w:rFonts w:ascii="Nunito" w:hAnsi="Nunito"/>
+          <w:color w:val="333333"/>
+        </w:rPr>
+        <w:t xml:space="preserve">IF function </w:t>
+      </w:r>
+      <w:r>
+        <w:rPr>
+          <w:rFonts w:ascii="Nunito" w:hAnsi="Nunito"/>
+          <w:color w:val="333333"/>
+        </w:rPr>
+        <w:t>IF Statements allow you to compare different values or variables and return a specified value depending on the outcome of that test. The test must be structured as a Boolean, or a True/False Test. If no outputs are specified, the function will return the word “TRUE” if the test is true, and “FALSE” if the test is false.</w:t>
+      </w:r>
+    </w:p>
+    <w:p>
+      <w:pPr>
+        <w:pStyle w:val="NormalWeb"/>
+        <w:shd w:val="clear" w:color="auto" w:fill="FFFFFF"/>
+        <w:spacing w:before="0" w:beforeAutospacing="0" w:after="240" w:afterAutospacing="0"/>
+        <w:jc w:val="both"/>
+        <w:rPr>
+          <w:rFonts w:ascii="Nunito" w:hAnsi="Nunito"/>
+          <w:color w:val="333333"/>
+        </w:rPr>
+      </w:pPr>
+      <w:r>
+        <w:rPr>
+          <w:rStyle w:val="Strong"/>
+          <w:rFonts w:ascii="Nunito" w:hAnsi="Nunito"/>
+          <w:color w:val="333333"/>
+        </w:rPr>
+        <w:t xml:space="preserve">IF &amp; AND function </w:t>
+      </w:r>
+      <w:r>
+        <w:rPr>
+          <w:rFonts w:ascii="Nunito" w:hAnsi="Nunito"/>
+          <w:color w:val="333333"/>
+        </w:rPr>
+        <w:t xml:space="preserve">IF + AND Statements facilitate the use of multiple logical tests in evaluating a data set, where all tests must be true. Each statement within the AND function must be structured as a unique test; you can’t simply list the values being compared. Similar to the IF Statement, the AND statement can be embedded within </w:t>
+      </w:r>
+      <w:r>
+        <w:rPr>
+          <w:rFonts w:ascii="Nunito" w:hAnsi="Nunito"/>
+          <w:color w:val="333333"/>
+        </w:rPr>
+        <w:lastRenderedPageBreak/>
+        <w:t>multiple functions to run more advanced tests.</w:t>
+      </w:r>
+    </w:p>
+    <w:p>
+      <w:pPr>
+        <w:pStyle w:val="NormalWeb"/>
+        <w:shd w:val="clear" w:color="auto" w:fill="FFFFFF"/>
+        <w:spacing w:before="0" w:beforeAutospacing="0" w:after="240" w:afterAutospacing="0"/>
+        <w:jc w:val="both"/>
+        <w:rPr>
+          <w:rFonts w:ascii="Nunito" w:hAnsi="Nunito"/>
+          <w:color w:val="333333"/>
+        </w:rPr>
+      </w:pPr>
+      <w:r>
+        <w:rPr>
+          <w:rStyle w:val="Strong"/>
+          <w:rFonts w:ascii="Nunito" w:hAnsi="Nunito"/>
+          <w:color w:val="333333"/>
+        </w:rPr>
+        <w:t>IF + OR function</w:t>
+      </w:r>
+      <w:r>
+        <w:rPr>
+          <w:rFonts w:ascii="Nunito" w:hAnsi="Nunito"/>
+          <w:color w:val="333333"/>
+        </w:rPr>
+        <w:t xml:space="preserve"> IF + OR Statements facilitate the use of multiple logical tests in evaluating a data set, where any test can be true. Each statement within the OR function must be structured as a unique test; you can’t simply list the values being compared.</w:t>
+      </w:r>
+    </w:p>
+    <w:p>
+      <w:pPr>
+        <w:pStyle w:val="NormalWeb"/>
+        <w:shd w:val="clear" w:color="auto" w:fill="FFFFFF"/>
+        <w:spacing w:before="0" w:beforeAutospacing="0" w:after="240" w:afterAutospacing="0"/>
+        <w:jc w:val="both"/>
+        <w:rPr>
+          <w:rFonts w:ascii="Nunito" w:hAnsi="Nunito"/>
+          <w:color w:val="333333"/>
+        </w:rPr>
+      </w:pPr>
+      <w:r>
+        <w:rPr>
+          <w:rStyle w:val="Strong"/>
+          <w:rFonts w:ascii="Nunito" w:hAnsi="Nunito"/>
+          <w:color w:val="333333"/>
+        </w:rPr>
+        <w:t>Independent variable</w:t>
+      </w:r>
+      <w:r>
+        <w:rPr>
+          <w:rFonts w:ascii="Nunito" w:hAnsi="Nunito"/>
+          <w:color w:val="333333"/>
+        </w:rPr>
+        <w:t xml:space="preserve"> A variable (often denoted by </w:t>
+      </w:r>
+      <w:proofErr w:type="gramStart"/>
+      <w:r>
+        <w:rPr>
+          <w:rFonts w:ascii="Nunito" w:hAnsi="Nunito"/>
+          <w:color w:val="333333"/>
+        </w:rPr>
+        <w:t>x )</w:t>
+      </w:r>
+      <w:proofErr w:type="gramEnd"/>
+      <w:r>
+        <w:rPr>
+          <w:rFonts w:ascii="Nunito" w:hAnsi="Nunito"/>
+          <w:color w:val="333333"/>
+        </w:rPr>
+        <w:t xml:space="preserve"> whose variation does not depend on that of another.</w:t>
+      </w:r>
+    </w:p>
+    <w:p>
+      <w:pPr>
+        <w:pStyle w:val="NormalWeb"/>
+        <w:shd w:val="clear" w:color="auto" w:fill="FFFFFF"/>
+        <w:spacing w:before="0" w:beforeAutospacing="0" w:after="240" w:afterAutospacing="0"/>
+        <w:jc w:val="both"/>
+        <w:rPr>
+          <w:rFonts w:ascii="Nunito" w:hAnsi="Nunito"/>
+          <w:color w:val="333333"/>
+        </w:rPr>
+      </w:pPr>
+      <w:r>
+        <w:rPr>
+          <w:rStyle w:val="Strong"/>
+          <w:rFonts w:ascii="Nunito" w:hAnsi="Nunito"/>
+          <w:color w:val="333333"/>
+        </w:rPr>
+        <w:t xml:space="preserve">INDEX &amp; MATCH </w:t>
+      </w:r>
+      <w:r>
+        <w:rPr>
+          <w:rFonts w:ascii="Nunito" w:hAnsi="Nunito"/>
+          <w:color w:val="333333"/>
+        </w:rPr>
+        <w:t>When used in conjunction, INDEX &amp; MATCH allow you to build a more dynamic VLOOKUP. By using this methodology, you can return values, not only to the right of the lookup value, but also, to the left, above or below. INDEX function allows you to return a specified value within an array. MATCH function returns the numerical position of text within an array.</w:t>
+      </w:r>
+    </w:p>
+    <w:p>
+      <w:pPr>
+        <w:pStyle w:val="NormalWeb"/>
+        <w:shd w:val="clear" w:color="auto" w:fill="FFFFFF"/>
+        <w:spacing w:before="0" w:beforeAutospacing="0" w:after="240" w:afterAutospacing="0"/>
+        <w:jc w:val="both"/>
+        <w:rPr>
+          <w:rFonts w:ascii="Nunito" w:hAnsi="Nunito"/>
+          <w:color w:val="333333"/>
+        </w:rPr>
+      </w:pPr>
+      <w:r>
+        <w:rPr>
+          <w:rStyle w:val="Strong"/>
+          <w:rFonts w:ascii="Nunito" w:hAnsi="Nunito"/>
+          <w:color w:val="333333"/>
+        </w:rPr>
+        <w:t>Input Criteria</w:t>
+      </w:r>
+      <w:r>
+        <w:rPr>
+          <w:rFonts w:ascii="Nunito" w:hAnsi="Nunito"/>
+          <w:color w:val="333333"/>
+        </w:rPr>
+        <w:t xml:space="preserve"> Information that must be listed in order for a formula to work properly.</w:t>
+      </w:r>
+    </w:p>
+    <w:p>
+      <w:pPr>
+        <w:pStyle w:val="NormalWeb"/>
+        <w:shd w:val="clear" w:color="auto" w:fill="FFFFFF"/>
+        <w:spacing w:before="0" w:beforeAutospacing="0" w:after="240" w:afterAutospacing="0"/>
+        <w:jc w:val="both"/>
+        <w:rPr>
+          <w:rFonts w:ascii="Nunito" w:hAnsi="Nunito"/>
+          <w:color w:val="333333"/>
+        </w:rPr>
+      </w:pPr>
+      <w:r>
+        <w:rPr>
+          <w:rStyle w:val="Strong"/>
+          <w:rFonts w:ascii="Nunito" w:hAnsi="Nunito"/>
+          <w:color w:val="333333"/>
+        </w:rPr>
+        <w:t xml:space="preserve">Internal data model (IDM) </w:t>
+      </w:r>
+      <w:r>
+        <w:rPr>
+          <w:rFonts w:ascii="Nunito" w:hAnsi="Nunito"/>
+          <w:color w:val="333333"/>
+        </w:rPr>
+        <w:t>IDM is the analytical engine that Excel uses behind the scenes to construct the power pivot. It is basically a database in which Excel organizes information. It can hold unlimited number of rows and columns.</w:t>
+      </w:r>
+    </w:p>
+    <w:p>
+      <w:pPr>
+        <w:pStyle w:val="NormalWeb"/>
+        <w:shd w:val="clear" w:color="auto" w:fill="FFFFFF"/>
+        <w:spacing w:before="0" w:beforeAutospacing="0" w:after="240" w:afterAutospacing="0"/>
+        <w:jc w:val="both"/>
+        <w:rPr>
+          <w:rFonts w:ascii="Nunito" w:hAnsi="Nunito"/>
+          <w:color w:val="333333"/>
+        </w:rPr>
+      </w:pPr>
+      <w:r>
+        <w:rPr>
+          <w:rStyle w:val="Strong"/>
+          <w:rFonts w:ascii="Nunito" w:hAnsi="Nunito"/>
+          <w:color w:val="333333"/>
+        </w:rPr>
+        <w:t xml:space="preserve">IRR function </w:t>
+      </w:r>
+      <w:proofErr w:type="gramStart"/>
+      <w:r>
+        <w:rPr>
+          <w:rFonts w:ascii="Nunito" w:hAnsi="Nunito"/>
+          <w:color w:val="333333"/>
+        </w:rPr>
+        <w:t>Financial</w:t>
+      </w:r>
+      <w:proofErr w:type="gramEnd"/>
+      <w:r>
+        <w:rPr>
+          <w:rFonts w:ascii="Nunito" w:hAnsi="Nunito"/>
+          <w:color w:val="333333"/>
+        </w:rPr>
+        <w:t xml:space="preserve"> function that calculates the discount rate that would return an NPV of zero.</w:t>
+      </w:r>
+    </w:p>
+    <w:p>
+      <w:pPr>
+        <w:pStyle w:val="NormalWeb"/>
+        <w:shd w:val="clear" w:color="auto" w:fill="FFFFFF"/>
+        <w:spacing w:before="0" w:beforeAutospacing="0" w:after="240" w:afterAutospacing="0"/>
+        <w:jc w:val="both"/>
+        <w:rPr>
+          <w:rFonts w:ascii="Nunito" w:hAnsi="Nunito"/>
+          <w:color w:val="333333"/>
+        </w:rPr>
+      </w:pPr>
+      <w:r>
+        <w:rPr>
+          <w:rStyle w:val="Strong"/>
+          <w:rFonts w:ascii="Nunito" w:hAnsi="Nunito"/>
+          <w:color w:val="333333"/>
+        </w:rPr>
+        <w:t xml:space="preserve">LEFT function </w:t>
+      </w:r>
+      <w:r>
+        <w:rPr>
+          <w:rFonts w:ascii="Nunito" w:hAnsi="Nunito"/>
+          <w:color w:val="333333"/>
+        </w:rPr>
+        <w:t>LEFT function allows you to select a substring from a string. LEFT function returns the number of characters from a string, starting from the start of the string.</w:t>
+      </w:r>
+    </w:p>
+    <w:p>
+      <w:pPr>
+        <w:pStyle w:val="NormalWeb"/>
+        <w:shd w:val="clear" w:color="auto" w:fill="FFFFFF"/>
+        <w:spacing w:before="0" w:beforeAutospacing="0" w:after="240" w:afterAutospacing="0"/>
+        <w:jc w:val="both"/>
+        <w:rPr>
+          <w:rFonts w:ascii="Nunito" w:hAnsi="Nunito"/>
+          <w:color w:val="333333"/>
+        </w:rPr>
+      </w:pPr>
+      <w:r>
+        <w:rPr>
+          <w:rStyle w:val="Strong"/>
+          <w:rFonts w:ascii="Nunito" w:hAnsi="Nunito"/>
+          <w:color w:val="333333"/>
+        </w:rPr>
+        <w:t>LEN function</w:t>
+      </w:r>
+      <w:r>
+        <w:rPr>
+          <w:rFonts w:ascii="Nunito" w:hAnsi="Nunito"/>
+          <w:color w:val="333333"/>
+        </w:rPr>
+        <w:t xml:space="preserve"> LEN function counts the number of characters from a provided text. LEN function returns the number of characters from provided text.</w:t>
+      </w:r>
+    </w:p>
+    <w:p>
+      <w:pPr>
+        <w:pStyle w:val="NormalWeb"/>
+        <w:shd w:val="clear" w:color="auto" w:fill="FFFFFF"/>
+        <w:spacing w:before="0" w:beforeAutospacing="0" w:after="240" w:afterAutospacing="0"/>
+        <w:jc w:val="both"/>
+        <w:rPr>
+          <w:rFonts w:ascii="Nunito" w:hAnsi="Nunito"/>
+          <w:color w:val="333333"/>
+        </w:rPr>
+      </w:pPr>
+      <w:r>
+        <w:rPr>
+          <w:rStyle w:val="Strong"/>
+          <w:rFonts w:ascii="Nunito" w:hAnsi="Nunito"/>
+          <w:color w:val="333333"/>
+        </w:rPr>
+        <w:t xml:space="preserve">Linear regression </w:t>
+      </w:r>
+      <w:r>
+        <w:rPr>
+          <w:rFonts w:ascii="Nunito" w:hAnsi="Nunito"/>
+          <w:color w:val="333333"/>
+        </w:rPr>
+        <w:t>Using linear regression, we can quantify the relationship between changes in the independent (or input) variable, and changes in the dependent (or outcome) variable. For example, let’s look at the relationship the variables – Y, X m and B – below:</w:t>
+      </w:r>
+    </w:p>
+    <w:p>
+      <w:pPr>
+        <w:pStyle w:val="NormalWeb"/>
+        <w:numPr>
+          <w:ilvl w:val="0"/>
+          <w:numId w:val="22"/>
+        </w:numPr>
+        <w:shd w:val="clear" w:color="auto" w:fill="FFFFFF"/>
+        <w:spacing w:before="0" w:beforeAutospacing="0" w:after="0" w:afterAutospacing="0"/>
+        <w:jc w:val="both"/>
+        <w:rPr>
+          <w:rFonts w:ascii="Nunito" w:hAnsi="Nunito"/>
+          <w:color w:val="333333"/>
+        </w:rPr>
+      </w:pPr>
+      <w:r>
+        <w:rPr>
+          <w:rFonts w:ascii="Nunito" w:hAnsi="Nunito"/>
+          <w:color w:val="333333"/>
+        </w:rPr>
+        <w:t xml:space="preserve">Y = </w:t>
+      </w:r>
+      <w:proofErr w:type="spellStart"/>
+      <w:r>
+        <w:rPr>
+          <w:rFonts w:ascii="Nunito" w:hAnsi="Nunito"/>
+          <w:color w:val="333333"/>
+        </w:rPr>
+        <w:t>mX</w:t>
+      </w:r>
+      <w:proofErr w:type="spellEnd"/>
+      <w:r>
+        <w:rPr>
+          <w:rFonts w:ascii="Nunito" w:hAnsi="Nunito"/>
+          <w:color w:val="333333"/>
+        </w:rPr>
+        <w:t xml:space="preserve"> + B</w:t>
+      </w:r>
+    </w:p>
+    <w:p>
+      <w:pPr>
+        <w:pStyle w:val="NormalWeb"/>
+        <w:numPr>
+          <w:ilvl w:val="0"/>
+          <w:numId w:val="22"/>
+        </w:numPr>
+        <w:shd w:val="clear" w:color="auto" w:fill="FFFFFF"/>
+        <w:spacing w:before="0" w:beforeAutospacing="0" w:after="0" w:afterAutospacing="0"/>
+        <w:jc w:val="both"/>
+        <w:rPr>
+          <w:rFonts w:ascii="Nunito" w:hAnsi="Nunito"/>
+          <w:color w:val="333333"/>
+        </w:rPr>
+      </w:pPr>
+      <w:r>
+        <w:rPr>
+          <w:rFonts w:ascii="Nunito" w:hAnsi="Nunito"/>
+          <w:color w:val="333333"/>
+        </w:rPr>
+        <w:t>This relationship could be read as “Y is equal to m multiplied by X and added to B.”</w:t>
+      </w:r>
+    </w:p>
+    <w:p>
+      <w:pPr>
+        <w:pStyle w:val="NormalWeb"/>
+        <w:shd w:val="clear" w:color="auto" w:fill="FFFFFF"/>
+        <w:spacing w:before="0" w:beforeAutospacing="0" w:after="240" w:afterAutospacing="0"/>
+        <w:jc w:val="both"/>
+        <w:rPr>
+          <w:rFonts w:ascii="Nunito" w:hAnsi="Nunito"/>
+          <w:color w:val="333333"/>
+        </w:rPr>
+      </w:pPr>
+      <w:r>
+        <w:rPr>
+          <w:rStyle w:val="Strong"/>
+          <w:rFonts w:ascii="Nunito" w:hAnsi="Nunito"/>
+          <w:color w:val="333333"/>
+        </w:rPr>
+        <w:t>MID function</w:t>
+      </w:r>
+      <w:r>
+        <w:rPr>
+          <w:rFonts w:ascii="Nunito" w:hAnsi="Nunito"/>
+          <w:color w:val="333333"/>
+        </w:rPr>
+        <w:t xml:space="preserve"> MID function allows you to select a substring from a string. MID function returns the number of characters from a string starting from the start of the string, where you have defined </w:t>
+      </w:r>
+      <w:proofErr w:type="spellStart"/>
+      <w:r>
+        <w:rPr>
+          <w:rFonts w:ascii="Nunito" w:hAnsi="Nunito"/>
+          <w:color w:val="333333"/>
+        </w:rPr>
+        <w:t>start_num</w:t>
+      </w:r>
+      <w:proofErr w:type="spellEnd"/>
+      <w:r>
+        <w:rPr>
+          <w:rFonts w:ascii="Nunito" w:hAnsi="Nunito"/>
+          <w:color w:val="333333"/>
+        </w:rPr>
+        <w:t>.</w:t>
+      </w:r>
+    </w:p>
+    <w:p>
+      <w:pPr>
+        <w:pStyle w:val="NormalWeb"/>
+        <w:shd w:val="clear" w:color="auto" w:fill="FFFFFF"/>
+        <w:spacing w:before="0" w:beforeAutospacing="0" w:after="240" w:afterAutospacing="0"/>
+        <w:jc w:val="both"/>
+        <w:rPr>
+          <w:rFonts w:ascii="Nunito" w:hAnsi="Nunito"/>
+          <w:color w:val="333333"/>
+        </w:rPr>
+      </w:pPr>
+      <w:r>
+        <w:rPr>
+          <w:rStyle w:val="Strong"/>
+          <w:rFonts w:ascii="Nunito" w:hAnsi="Nunito"/>
+          <w:color w:val="333333"/>
+        </w:rPr>
+        <w:t>Named Ranges</w:t>
+      </w:r>
+      <w:r>
+        <w:rPr>
+          <w:rFonts w:ascii="Nunito" w:hAnsi="Nunito"/>
+          <w:color w:val="333333"/>
+        </w:rPr>
+        <w:t xml:space="preserve"> Named ranges allow the user to give an alias to certain cells, rows, columns, or tables. These named ranges can be referenced when creating or building formulas.</w:t>
+      </w:r>
+    </w:p>
+    <w:p>
+      <w:pPr>
+        <w:pStyle w:val="NormalWeb"/>
+        <w:shd w:val="clear" w:color="auto" w:fill="FFFFFF"/>
+        <w:spacing w:before="0" w:beforeAutospacing="0" w:after="240" w:afterAutospacing="0"/>
+        <w:jc w:val="both"/>
+        <w:rPr>
+          <w:rFonts w:ascii="Nunito" w:hAnsi="Nunito"/>
+          <w:color w:val="333333"/>
+        </w:rPr>
+      </w:pPr>
+    </w:p>
+    <w:p>
+      <w:pPr>
+        <w:pStyle w:val="NormalWeb"/>
+        <w:shd w:val="clear" w:color="auto" w:fill="FFFFFF"/>
+        <w:spacing w:before="0" w:beforeAutospacing="0" w:after="240" w:afterAutospacing="0"/>
+        <w:jc w:val="both"/>
+        <w:rPr>
+          <w:rFonts w:ascii="Nunito" w:hAnsi="Nunito"/>
+          <w:color w:val="333333"/>
+        </w:rPr>
+      </w:pPr>
+      <w:r>
+        <w:rPr>
+          <w:rStyle w:val="Strong"/>
+          <w:rFonts w:ascii="Nunito" w:hAnsi="Nunito"/>
+          <w:color w:val="333333"/>
+        </w:rPr>
+        <w:t xml:space="preserve">NPV function </w:t>
+      </w:r>
+      <w:proofErr w:type="gramStart"/>
+      <w:r>
+        <w:rPr>
+          <w:rFonts w:ascii="Nunito" w:hAnsi="Nunito"/>
+          <w:color w:val="333333"/>
+        </w:rPr>
+        <w:t>Financial</w:t>
+      </w:r>
+      <w:proofErr w:type="gramEnd"/>
+      <w:r>
+        <w:rPr>
+          <w:rFonts w:ascii="Nunito" w:hAnsi="Nunito"/>
+          <w:color w:val="333333"/>
+        </w:rPr>
+        <w:t xml:space="preserve"> function that function determines the value of future dollars, in terms of today’s dollars, using a standard discount rate.</w:t>
+      </w:r>
+    </w:p>
+    <w:p>
+      <w:pPr>
+        <w:pStyle w:val="NormalWeb"/>
+        <w:shd w:val="clear" w:color="auto" w:fill="FFFFFF"/>
+        <w:spacing w:before="0" w:beforeAutospacing="0" w:after="240" w:afterAutospacing="0"/>
+        <w:jc w:val="both"/>
+        <w:rPr>
+          <w:rFonts w:ascii="Nunito" w:hAnsi="Nunito"/>
+          <w:color w:val="333333"/>
+        </w:rPr>
+      </w:pPr>
+      <w:r>
+        <w:rPr>
+          <w:rStyle w:val="Strong"/>
+          <w:rFonts w:ascii="Nunito" w:hAnsi="Nunito"/>
+          <w:color w:val="333333"/>
+        </w:rPr>
+        <w:t xml:space="preserve">Operational dashboards </w:t>
+      </w:r>
+      <w:r>
+        <w:rPr>
+          <w:rFonts w:ascii="Nunito" w:hAnsi="Nunito"/>
+          <w:color w:val="333333"/>
+        </w:rPr>
+        <w:t>usually cover shorter time frames in order to focus on specific operational goals. We see these frequently in operations where they are used to measure output and other key operational KPI’s.</w:t>
+      </w:r>
+    </w:p>
+    <w:p>
+      <w:pPr>
+        <w:pStyle w:val="NormalWeb"/>
+        <w:shd w:val="clear" w:color="auto" w:fill="FFFFFF"/>
+        <w:spacing w:before="0" w:beforeAutospacing="0" w:after="240" w:afterAutospacing="0"/>
+        <w:jc w:val="both"/>
+        <w:rPr>
+          <w:rFonts w:ascii="Nunito" w:hAnsi="Nunito"/>
+          <w:color w:val="333333"/>
+        </w:rPr>
+      </w:pPr>
+      <w:r>
+        <w:rPr>
+          <w:rStyle w:val="Strong"/>
+          <w:rFonts w:ascii="Nunito" w:hAnsi="Nunito"/>
+          <w:color w:val="333333"/>
+        </w:rPr>
+        <w:t xml:space="preserve">Paste Special </w:t>
+      </w:r>
+      <w:r>
+        <w:rPr>
+          <w:rFonts w:ascii="Nunito" w:hAnsi="Nunito"/>
+          <w:color w:val="333333"/>
+        </w:rPr>
+        <w:t>Use the Paste Special dialog to copy complex items from a Microsoft Office Excel worksheet and paste them into the same worksheet or another Excel worksheet using only specific attributes of the copied data, or a mathematical operation that you want to apply to the copied data.</w:t>
+      </w:r>
+    </w:p>
+    <w:p>
+      <w:pPr>
+        <w:pStyle w:val="NormalWeb"/>
+        <w:shd w:val="clear" w:color="auto" w:fill="FFFFFF"/>
+        <w:spacing w:before="0" w:beforeAutospacing="0" w:after="240" w:afterAutospacing="0"/>
+        <w:jc w:val="both"/>
+        <w:rPr>
+          <w:rFonts w:ascii="Nunito" w:hAnsi="Nunito"/>
+          <w:color w:val="333333"/>
+        </w:rPr>
+      </w:pPr>
+      <w:r>
+        <w:rPr>
+          <w:rStyle w:val="Strong"/>
+          <w:rFonts w:ascii="Nunito" w:hAnsi="Nunito"/>
+          <w:color w:val="333333"/>
+        </w:rPr>
+        <w:t>PEMDAS</w:t>
+      </w:r>
+      <w:r>
+        <w:rPr>
+          <w:rFonts w:ascii="Nunito" w:hAnsi="Nunito"/>
+          <w:color w:val="333333"/>
+        </w:rPr>
+        <w:t xml:space="preserve"> order of operations Parentheses, Exponents, Multiplication and Division, and Addition and Subtraction Function.</w:t>
+      </w:r>
+    </w:p>
+    <w:p>
+      <w:pPr>
+        <w:pStyle w:val="NormalWeb"/>
+        <w:shd w:val="clear" w:color="auto" w:fill="FFFFFF"/>
+        <w:spacing w:before="0" w:beforeAutospacing="0" w:after="240" w:afterAutospacing="0"/>
+        <w:jc w:val="both"/>
+        <w:rPr>
+          <w:rFonts w:ascii="Nunito" w:hAnsi="Nunito"/>
+          <w:color w:val="333333"/>
+        </w:rPr>
+      </w:pPr>
+      <w:proofErr w:type="spellStart"/>
+      <w:r>
+        <w:rPr>
+          <w:rStyle w:val="Strong"/>
+          <w:rFonts w:ascii="Nunito" w:hAnsi="Nunito"/>
+          <w:color w:val="333333"/>
+        </w:rPr>
+        <w:t>PivotCharts</w:t>
+      </w:r>
+      <w:proofErr w:type="spellEnd"/>
+      <w:r>
+        <w:rPr>
+          <w:rStyle w:val="Strong"/>
+          <w:rFonts w:ascii="Nunito" w:hAnsi="Nunito"/>
+          <w:color w:val="333333"/>
+        </w:rPr>
+        <w:t xml:space="preserve"> </w:t>
+      </w:r>
+      <w:r>
+        <w:rPr>
+          <w:rFonts w:ascii="Nunito" w:hAnsi="Nunito"/>
+          <w:color w:val="333333"/>
+        </w:rPr>
+        <w:t>Allows you to visualize data across multiple data sources.</w:t>
+      </w:r>
+    </w:p>
+    <w:p>
+      <w:pPr>
+        <w:pStyle w:val="NormalWeb"/>
+        <w:shd w:val="clear" w:color="auto" w:fill="FFFFFF"/>
+        <w:spacing w:before="0" w:beforeAutospacing="0" w:after="240" w:afterAutospacing="0"/>
+        <w:jc w:val="both"/>
+        <w:rPr>
+          <w:rFonts w:ascii="Nunito" w:hAnsi="Nunito"/>
+          <w:color w:val="333333"/>
+        </w:rPr>
+      </w:pPr>
+      <w:r>
+        <w:rPr>
+          <w:rStyle w:val="Strong"/>
+          <w:rFonts w:ascii="Nunito" w:hAnsi="Nunito"/>
+          <w:color w:val="333333"/>
+        </w:rPr>
+        <w:t xml:space="preserve">Pivot Table </w:t>
+      </w:r>
+      <w:r>
+        <w:rPr>
+          <w:rFonts w:ascii="Nunito" w:hAnsi="Nunito"/>
+          <w:color w:val="333333"/>
+        </w:rPr>
+        <w:t>A pivot table allows you to extract data from a large, detailed data set and transform static data into useful, easy-to-read information. Pivot tables allow you to organize vast amounts of data easily in many different ways. Pivot tables move and combine data fields easily to show different analyses. Customizable final Pivot Table display and format and creating your own formulas within a pivot table to increase your outcomes.</w:t>
+      </w:r>
+    </w:p>
+    <w:p>
+      <w:pPr>
+        <w:pStyle w:val="NormalWeb"/>
+        <w:shd w:val="clear" w:color="auto" w:fill="FFFFFF"/>
+        <w:spacing w:before="0" w:beforeAutospacing="0" w:after="240" w:afterAutospacing="0"/>
+        <w:jc w:val="both"/>
+        <w:rPr>
+          <w:rFonts w:ascii="Nunito" w:hAnsi="Nunito"/>
+          <w:color w:val="333333"/>
+        </w:rPr>
+      </w:pPr>
+      <w:r>
+        <w:rPr>
+          <w:rStyle w:val="Strong"/>
+          <w:rFonts w:ascii="Nunito" w:hAnsi="Nunito"/>
+          <w:color w:val="333333"/>
+        </w:rPr>
+        <w:t>PowerPivot</w:t>
+      </w:r>
+      <w:r>
+        <w:rPr>
+          <w:rFonts w:ascii="Nunito" w:hAnsi="Nunito"/>
+          <w:color w:val="333333"/>
+        </w:rPr>
+        <w:t xml:space="preserve"> As the name implies, it is similar to pivot table feature in Excel; however, the PowerPivot is able to run pivot tables by merging several big datasets and run pivot tables off of the consolidated data.</w:t>
+      </w:r>
+    </w:p>
+    <w:p>
+      <w:pPr>
+        <w:pStyle w:val="NormalWeb"/>
+        <w:shd w:val="clear" w:color="auto" w:fill="FFFFFF"/>
+        <w:spacing w:before="0" w:beforeAutospacing="0" w:after="240" w:afterAutospacing="0"/>
+        <w:jc w:val="both"/>
+        <w:rPr>
+          <w:rFonts w:ascii="Nunito" w:hAnsi="Nunito"/>
+          <w:color w:val="333333"/>
+        </w:rPr>
+      </w:pPr>
+      <w:r>
+        <w:rPr>
+          <w:rStyle w:val="Strong"/>
+          <w:rFonts w:ascii="Nunito" w:hAnsi="Nunito"/>
+          <w:color w:val="333333"/>
+        </w:rPr>
+        <w:t>PROPER function</w:t>
+      </w:r>
+      <w:r>
+        <w:rPr>
+          <w:rFonts w:ascii="Nunito" w:hAnsi="Nunito"/>
+          <w:color w:val="333333"/>
+        </w:rPr>
+        <w:t xml:space="preserve"> PROPER function allows you to quickly format text for proper nouns. PROPER function returns ‘properly’ formatted text where the first letter is capitalized and all other characters of a word are in lowercase.</w:t>
+      </w:r>
+    </w:p>
+    <w:p>
+      <w:pPr>
+        <w:pStyle w:val="NormalWeb"/>
+        <w:shd w:val="clear" w:color="auto" w:fill="FFFFFF"/>
+        <w:spacing w:before="0" w:beforeAutospacing="0" w:after="240" w:afterAutospacing="0"/>
+        <w:jc w:val="both"/>
+        <w:rPr>
+          <w:rFonts w:ascii="Nunito" w:hAnsi="Nunito"/>
+          <w:color w:val="333333"/>
+        </w:rPr>
+      </w:pPr>
+      <w:r>
+        <w:rPr>
+          <w:rStyle w:val="Strong"/>
+          <w:rFonts w:ascii="Nunito" w:hAnsi="Nunito"/>
+          <w:color w:val="333333"/>
+        </w:rPr>
+        <w:t>Relational database</w:t>
+      </w:r>
+      <w:r>
+        <w:rPr>
+          <w:rFonts w:ascii="Nunito" w:hAnsi="Nunito"/>
+          <w:color w:val="333333"/>
+        </w:rPr>
+        <w:t xml:space="preserve"> A relational database is a database structured to recognize relationships among stored items of information. This type of database will have datasets that are linked through relationships stored within the data model. MySQL, Oracle Database, and SQL Server are all examples of relational database software. A relational database could also be any file that has data in it.</w:t>
+      </w:r>
+    </w:p>
+    <w:p>
+      <w:pPr>
+        <w:pStyle w:val="NormalWeb"/>
+        <w:shd w:val="clear" w:color="auto" w:fill="FFFFFF"/>
+        <w:spacing w:before="0" w:beforeAutospacing="0" w:after="240" w:afterAutospacing="0"/>
+        <w:jc w:val="both"/>
+        <w:rPr>
+          <w:rFonts w:ascii="Nunito" w:hAnsi="Nunito"/>
+          <w:color w:val="333333"/>
+        </w:rPr>
+      </w:pPr>
+      <w:r>
+        <w:rPr>
+          <w:rStyle w:val="Strong"/>
+          <w:rFonts w:ascii="Nunito" w:hAnsi="Nunito"/>
+          <w:color w:val="333333"/>
+        </w:rPr>
+        <w:t>R-Squared or the Coefficient of Determination</w:t>
+      </w:r>
+      <w:r>
+        <w:rPr>
+          <w:rFonts w:ascii="Nunito" w:hAnsi="Nunito"/>
+          <w:color w:val="333333"/>
+        </w:rPr>
+        <w:t xml:space="preserve"> A number that indicates the proportion of the variance in one variable that is predictable from the other variable.</w:t>
+      </w:r>
+    </w:p>
+    <w:p>
+      <w:pPr>
+        <w:pStyle w:val="NormalWeb"/>
+        <w:shd w:val="clear" w:color="auto" w:fill="FFFFFF"/>
+        <w:spacing w:before="0" w:beforeAutospacing="0" w:after="240" w:afterAutospacing="0"/>
+        <w:jc w:val="both"/>
+        <w:rPr>
+          <w:rFonts w:ascii="Nunito" w:hAnsi="Nunito"/>
+          <w:color w:val="333333"/>
+        </w:rPr>
+      </w:pPr>
+    </w:p>
+    <w:p>
+      <w:pPr>
+        <w:pStyle w:val="NormalWeb"/>
+        <w:shd w:val="clear" w:color="auto" w:fill="FFFFFF"/>
+        <w:spacing w:before="0" w:beforeAutospacing="0" w:after="240" w:afterAutospacing="0"/>
+        <w:jc w:val="both"/>
+        <w:rPr>
+          <w:rFonts w:ascii="Nunito" w:hAnsi="Nunito"/>
+          <w:color w:val="333333"/>
+        </w:rPr>
+      </w:pPr>
+      <w:r>
+        <w:rPr>
+          <w:rStyle w:val="Strong"/>
+          <w:rFonts w:ascii="Nunito" w:hAnsi="Nunito"/>
+          <w:color w:val="333333"/>
+        </w:rPr>
+        <w:lastRenderedPageBreak/>
+        <w:t>Regression analysis</w:t>
+      </w:r>
+      <w:r>
+        <w:rPr>
+          <w:rFonts w:ascii="Nunito" w:hAnsi="Nunito"/>
+          <w:color w:val="333333"/>
+        </w:rPr>
+        <w:t xml:space="preserve"> A method of analyzing how changes in input, or independent, variables affect the outcome, or dependent, variable. </w:t>
+      </w:r>
+    </w:p>
+    <w:p>
+      <w:pPr>
+        <w:pStyle w:val="NormalWeb"/>
+        <w:shd w:val="clear" w:color="auto" w:fill="FFFFFF"/>
+        <w:spacing w:before="0" w:beforeAutospacing="0" w:after="240" w:afterAutospacing="0"/>
+        <w:jc w:val="both"/>
+        <w:rPr>
+          <w:rFonts w:ascii="Nunito" w:hAnsi="Nunito"/>
+          <w:color w:val="333333"/>
+        </w:rPr>
+      </w:pPr>
+      <w:r>
+        <w:rPr>
+          <w:rStyle w:val="Strong"/>
+          <w:rFonts w:ascii="Nunito" w:hAnsi="Nunito"/>
+          <w:color w:val="333333"/>
+        </w:rPr>
+        <w:t>RIGHT function</w:t>
+      </w:r>
+      <w:r>
+        <w:rPr>
+          <w:rFonts w:ascii="Nunito" w:hAnsi="Nunito"/>
+          <w:color w:val="333333"/>
+        </w:rPr>
+        <w:t xml:space="preserve"> RIGHT function allows you to select a substring from a string. RIGHT function returns the number of characters from a string, starting from the end of the string.</w:t>
+      </w:r>
+    </w:p>
+    <w:p>
+      <w:pPr>
+        <w:pStyle w:val="NormalWeb"/>
+        <w:shd w:val="clear" w:color="auto" w:fill="FFFFFF"/>
+        <w:spacing w:before="0" w:beforeAutospacing="0" w:after="240" w:afterAutospacing="0"/>
+        <w:jc w:val="both"/>
+        <w:rPr>
+          <w:rFonts w:ascii="Nunito" w:hAnsi="Nunito"/>
+          <w:color w:val="333333"/>
+        </w:rPr>
+      </w:pPr>
+      <w:r>
+        <w:rPr>
+          <w:rStyle w:val="Strong"/>
+          <w:rFonts w:ascii="Nunito" w:hAnsi="Nunito"/>
+          <w:color w:val="333333"/>
+        </w:rPr>
+        <w:t xml:space="preserve">Scenario Analysis </w:t>
+      </w:r>
+      <w:r>
+        <w:rPr>
+          <w:rFonts w:ascii="Nunito" w:hAnsi="Nunito"/>
+          <w:color w:val="333333"/>
+        </w:rPr>
+        <w:t>involves the definition of a specific state of the world, and the related impact on variables being analyzed, to capture and quantify outcomes. Scenario analysis helps us formalize one or more possible answers to questions about the future.</w:t>
+      </w:r>
+    </w:p>
+    <w:p>
+      <w:pPr>
+        <w:pStyle w:val="NormalWeb"/>
+        <w:shd w:val="clear" w:color="auto" w:fill="FFFFFF"/>
+        <w:spacing w:before="0" w:beforeAutospacing="0" w:after="240" w:afterAutospacing="0"/>
+        <w:jc w:val="both"/>
+        <w:rPr>
+          <w:rFonts w:ascii="Nunito" w:hAnsi="Nunito"/>
+          <w:color w:val="333333"/>
+        </w:rPr>
+      </w:pPr>
+      <w:r>
+        <w:rPr>
+          <w:rStyle w:val="Strong"/>
+          <w:rFonts w:ascii="Nunito" w:hAnsi="Nunito"/>
+          <w:color w:val="333333"/>
+        </w:rPr>
+        <w:t>Scenario Manager</w:t>
+      </w:r>
+      <w:r>
+        <w:rPr>
+          <w:rFonts w:ascii="Nunito" w:hAnsi="Nunito"/>
+          <w:color w:val="333333"/>
+        </w:rPr>
+        <w:t xml:space="preserve"> allows us to save inputs to our model – and therefore related outputs – as named scenarios to facilitate asking these “what if” questions in our analyses. We may use Scenario Manager, for example, to capture outputs of multiple scenarios which answer the question “What is the Net Present Value under my best, moderate and worst-case views of the prospects for a given capital project?”</w:t>
+      </w:r>
+    </w:p>
+    <w:p>
+      <w:pPr>
+        <w:pStyle w:val="NormalWeb"/>
+        <w:shd w:val="clear" w:color="auto" w:fill="FFFFFF"/>
+        <w:spacing w:before="0" w:beforeAutospacing="0" w:after="240" w:afterAutospacing="0"/>
+        <w:jc w:val="both"/>
+        <w:rPr>
+          <w:rFonts w:ascii="Nunito" w:hAnsi="Nunito"/>
+          <w:color w:val="333333"/>
+        </w:rPr>
+      </w:pPr>
+      <w:r>
+        <w:rPr>
+          <w:rStyle w:val="Strong"/>
+          <w:rFonts w:ascii="Nunito" w:hAnsi="Nunito"/>
+          <w:color w:val="333333"/>
+        </w:rPr>
+        <w:t>Sensitivity analysis</w:t>
+      </w:r>
+      <w:r>
+        <w:rPr>
+          <w:rFonts w:ascii="Nunito" w:hAnsi="Nunito"/>
+          <w:color w:val="333333"/>
+        </w:rPr>
+        <w:t xml:space="preserve"> involves changing the values of an input to a model or formula incrementally and measuring the related change in outcome(s).</w:t>
+      </w:r>
+    </w:p>
+    <w:p>
+      <w:pPr>
+        <w:pStyle w:val="NormalWeb"/>
+        <w:shd w:val="clear" w:color="auto" w:fill="FFFFFF"/>
+        <w:spacing w:before="0" w:beforeAutospacing="0" w:after="240" w:afterAutospacing="0"/>
+        <w:jc w:val="both"/>
+        <w:rPr>
+          <w:rFonts w:ascii="Nunito" w:hAnsi="Nunito"/>
+          <w:color w:val="333333"/>
+        </w:rPr>
+      </w:pPr>
+      <w:r>
+        <w:rPr>
+          <w:rStyle w:val="Strong"/>
+          <w:rFonts w:ascii="Nunito" w:hAnsi="Nunito"/>
+          <w:color w:val="333333"/>
+        </w:rPr>
+        <w:t xml:space="preserve">Simulation </w:t>
+      </w:r>
+      <w:r>
+        <w:rPr>
+          <w:rFonts w:ascii="Nunito" w:hAnsi="Nunito"/>
+          <w:color w:val="333333"/>
+        </w:rPr>
+        <w:t>involves iterating through possible values of one (or more) variables of a model in order to capture possible (and, ultimately, likely) outcomes. Simulation can be deterministic – in that we iterate over all possible values of a variable – or non-deterministic or random – in that we iterate over values based on some assumption of the probability of a variable taking on these values.</w:t>
+      </w:r>
+    </w:p>
+    <w:p>
+      <w:pPr>
+        <w:pStyle w:val="NormalWeb"/>
+        <w:shd w:val="clear" w:color="auto" w:fill="FFFFFF"/>
+        <w:spacing w:before="0" w:beforeAutospacing="0" w:after="240" w:afterAutospacing="0"/>
+        <w:jc w:val="both"/>
+        <w:rPr>
+          <w:rFonts w:ascii="Nunito" w:hAnsi="Nunito"/>
+          <w:color w:val="333333"/>
+        </w:rPr>
+      </w:pPr>
+      <w:r>
+        <w:rPr>
+          <w:rStyle w:val="Strong"/>
+          <w:rFonts w:ascii="Nunito" w:hAnsi="Nunito"/>
+          <w:color w:val="333333"/>
+        </w:rPr>
+        <w:t xml:space="preserve">Slope </w:t>
+      </w:r>
+      <w:r>
+        <w:rPr>
+          <w:rFonts w:ascii="Nunito" w:hAnsi="Nunito"/>
+          <w:color w:val="333333"/>
+        </w:rPr>
+        <w:t>The slope of the function is a number that describes both the direction and the steepness of the line graph of that function.</w:t>
+      </w:r>
+    </w:p>
+    <w:p>
+      <w:pPr>
+        <w:pStyle w:val="NormalWeb"/>
+        <w:shd w:val="clear" w:color="auto" w:fill="FFFFFF"/>
+        <w:spacing w:before="0" w:beforeAutospacing="0" w:after="240" w:afterAutospacing="0"/>
+        <w:jc w:val="both"/>
+        <w:rPr>
+          <w:rFonts w:ascii="Nunito" w:hAnsi="Nunito"/>
+          <w:color w:val="333333"/>
+        </w:rPr>
+      </w:pPr>
+      <w:r>
+        <w:rPr>
+          <w:rStyle w:val="Strong"/>
+          <w:rFonts w:ascii="Nunito" w:hAnsi="Nunito"/>
+          <w:color w:val="333333"/>
+        </w:rPr>
+        <w:t xml:space="preserve">Solver </w:t>
+      </w:r>
+      <w:r>
+        <w:rPr>
+          <w:rFonts w:ascii="Nunito" w:hAnsi="Nunito"/>
+          <w:color w:val="333333"/>
+        </w:rPr>
+        <w:t>is a powerful tool to help us mathematically optimize outcomes in our models to support scenario analysis such as “best case” or “worst case” analyses. Mathematical optimization can be thought of as determining the “best” (or “worst”) outcome, subject to defined constraints, from a group of alternative possible outcomes. For example, we may ask “What is the combination of capital projects (</w:t>
+      </w:r>
+      <w:r>
+        <w:rPr>
+          <w:rFonts w:ascii="Nunito" w:hAnsi="Nunito"/>
+          <w:color w:val="333333"/>
+        </w:rPr>
+        <w:t>i.e.,</w:t>
+      </w:r>
+      <w:r>
+        <w:rPr>
+          <w:rFonts w:ascii="Nunito" w:hAnsi="Nunito"/>
+          <w:color w:val="333333"/>
+        </w:rPr>
+        <w:t xml:space="preserve"> “best case”) I should pursue in order to maximize the Net Present Value of my capital allocation?” This is a simplified example, and the built-in Solver tool provided with Excel is very powerful, though we will barely scratch the surface of use cases for this potent optimization engine. We encourage you to explore Solver, and its many uses, independently to enhance your own spreadsheet analyses.</w:t>
+      </w:r>
+    </w:p>
+    <w:p>
+      <w:pPr>
+        <w:pStyle w:val="NormalWeb"/>
+        <w:shd w:val="clear" w:color="auto" w:fill="FFFFFF"/>
+        <w:spacing w:before="0" w:beforeAutospacing="0" w:after="240" w:afterAutospacing="0"/>
+        <w:jc w:val="both"/>
+        <w:rPr>
+          <w:rFonts w:ascii="Nunito" w:hAnsi="Nunito"/>
+          <w:color w:val="333333"/>
+        </w:rPr>
+      </w:pPr>
+      <w:r>
+        <w:rPr>
+          <w:rStyle w:val="Strong"/>
+          <w:rFonts w:ascii="Nunito" w:hAnsi="Nunito"/>
+          <w:color w:val="333333"/>
+        </w:rPr>
+        <w:t>Standard deviation</w:t>
+      </w:r>
+      <w:r>
+        <w:rPr>
+          <w:rFonts w:ascii="Nunito" w:hAnsi="Nunito"/>
+          <w:color w:val="333333"/>
+        </w:rPr>
+        <w:t xml:space="preserve"> Measurement of the average dispersion of values in a dataset around their average value (</w:t>
+      </w:r>
+      <w:r>
+        <w:rPr>
+          <w:rFonts w:ascii="Nunito" w:hAnsi="Nunito"/>
+          <w:color w:val="333333"/>
+        </w:rPr>
+        <w:t>i.e.,</w:t>
+      </w:r>
+      <w:r>
+        <w:rPr>
+          <w:rFonts w:ascii="Nunito" w:hAnsi="Nunito"/>
+          <w:color w:val="333333"/>
+        </w:rPr>
+        <w:t xml:space="preserve"> how “spread out” the data are from their average value). It is related to variance, but is more frequently used to describe the average dispersion of a dataset.</w:t>
+      </w:r>
+    </w:p>
+    <w:p>
+      <w:pPr>
+        <w:pStyle w:val="NormalWeb"/>
+        <w:shd w:val="clear" w:color="auto" w:fill="FFFFFF"/>
+        <w:spacing w:before="0" w:beforeAutospacing="0" w:after="240" w:afterAutospacing="0"/>
+        <w:jc w:val="both"/>
+        <w:rPr>
+          <w:rFonts w:ascii="Nunito" w:hAnsi="Nunito"/>
+          <w:color w:val="333333"/>
+        </w:rPr>
+      </w:pPr>
+      <w:r>
+        <w:rPr>
+          <w:rStyle w:val="Strong"/>
+          <w:rFonts w:ascii="Nunito" w:hAnsi="Nunito"/>
+          <w:color w:val="333333"/>
+        </w:rPr>
+        <w:lastRenderedPageBreak/>
+        <w:t>Statistical forecasting</w:t>
+      </w:r>
+      <w:r>
+        <w:rPr>
+          <w:rFonts w:ascii="Nunito" w:hAnsi="Nunito"/>
+          <w:color w:val="333333"/>
+        </w:rPr>
+        <w:t xml:space="preserve"> </w:t>
+      </w:r>
+      <w:proofErr w:type="gramStart"/>
+      <w:r>
+        <w:rPr>
+          <w:rFonts w:ascii="Nunito" w:hAnsi="Nunito"/>
+          <w:color w:val="333333"/>
+        </w:rPr>
+        <w:t>The</w:t>
+      </w:r>
+      <w:proofErr w:type="gramEnd"/>
+      <w:r>
+        <w:rPr>
+          <w:rFonts w:ascii="Nunito" w:hAnsi="Nunito"/>
+          <w:color w:val="333333"/>
+        </w:rPr>
+        <w:t xml:space="preserve"> process of making predictions of the future based on past and present data and most commonly by analysis of trends.</w:t>
+      </w:r>
+    </w:p>
+    <w:p>
+      <w:pPr>
+        <w:pStyle w:val="NormalWeb"/>
+        <w:shd w:val="clear" w:color="auto" w:fill="FFFFFF"/>
+        <w:spacing w:before="0" w:beforeAutospacing="0" w:after="240" w:afterAutospacing="0"/>
+        <w:jc w:val="both"/>
+        <w:rPr>
+          <w:rFonts w:ascii="Nunito" w:hAnsi="Nunito"/>
+          <w:color w:val="333333"/>
+        </w:rPr>
+      </w:pPr>
+      <w:r>
+        <w:rPr>
+          <w:rStyle w:val="Strong"/>
+          <w:rFonts w:ascii="Nunito" w:hAnsi="Nunito"/>
+          <w:color w:val="333333"/>
+        </w:rPr>
+        <w:t xml:space="preserve">Statistical methods </w:t>
+      </w:r>
+      <w:proofErr w:type="spellStart"/>
+      <w:r>
+        <w:rPr>
+          <w:rFonts w:ascii="Nunito" w:hAnsi="Nunito"/>
+          <w:color w:val="333333"/>
+        </w:rPr>
+        <w:t>Methods</w:t>
+      </w:r>
+      <w:proofErr w:type="spellEnd"/>
+      <w:r>
+        <w:rPr>
+          <w:rFonts w:ascii="Nunito" w:hAnsi="Nunito"/>
+          <w:color w:val="333333"/>
+        </w:rPr>
+        <w:t xml:space="preserve"> of collecting, summarizing, analyzing, and interpreting variable numerical data. Statistical methods can be contrasted with deterministic methods, which are appropriate where observations are exactly reproducible or are assumed to be so.</w:t>
+      </w:r>
+    </w:p>
+    <w:p>
+      <w:pPr>
+        <w:pStyle w:val="NormalWeb"/>
+        <w:shd w:val="clear" w:color="auto" w:fill="FFFFFF"/>
+        <w:spacing w:before="0" w:beforeAutospacing="0" w:after="240" w:afterAutospacing="0"/>
+        <w:jc w:val="both"/>
+        <w:rPr>
+          <w:rFonts w:ascii="Nunito" w:hAnsi="Nunito"/>
+          <w:color w:val="333333"/>
+        </w:rPr>
+      </w:pPr>
+      <w:r>
+        <w:rPr>
+          <w:rStyle w:val="Strong"/>
+          <w:rFonts w:ascii="Nunito" w:hAnsi="Nunito"/>
+          <w:color w:val="333333"/>
+        </w:rPr>
+        <w:t xml:space="preserve">Subtotal </w:t>
+      </w:r>
+      <w:r>
+        <w:rPr>
+          <w:rFonts w:ascii="Nunito" w:hAnsi="Nunito"/>
+          <w:color w:val="333333"/>
+        </w:rPr>
+        <w:t>The total of one set of a larger group of figures to be added.</w:t>
+      </w:r>
+    </w:p>
+    <w:p>
+      <w:pPr>
+        <w:pStyle w:val="NormalWeb"/>
+        <w:shd w:val="clear" w:color="auto" w:fill="FFFFFF"/>
+        <w:spacing w:before="0" w:beforeAutospacing="0" w:after="240" w:afterAutospacing="0"/>
+        <w:jc w:val="both"/>
+        <w:rPr>
+          <w:rFonts w:ascii="Nunito" w:hAnsi="Nunito"/>
+          <w:color w:val="333333"/>
+        </w:rPr>
+      </w:pPr>
+      <w:r>
+        <w:rPr>
+          <w:rStyle w:val="Strong"/>
+          <w:rFonts w:ascii="Nunito" w:hAnsi="Nunito"/>
+          <w:color w:val="333333"/>
+        </w:rPr>
+        <w:t xml:space="preserve">Subtotal function </w:t>
+      </w:r>
+      <w:r>
+        <w:rPr>
+          <w:rFonts w:ascii="Nunito" w:hAnsi="Nunito"/>
+          <w:color w:val="333333"/>
+        </w:rPr>
+        <w:t xml:space="preserve">The SUBTOTAL function returns a subtotal in a list or database. The Subtotal function has the ability to perform several mathematical functions such as sum, average, count, product, min, max and more. The SUBSTITUTE function substitutes </w:t>
+      </w:r>
+      <w:proofErr w:type="spellStart"/>
+      <w:r>
+        <w:rPr>
+          <w:rFonts w:ascii="Nunito" w:hAnsi="Nunito"/>
+          <w:color w:val="333333"/>
+        </w:rPr>
+        <w:t>new_text</w:t>
+      </w:r>
+      <w:proofErr w:type="spellEnd"/>
+      <w:r>
+        <w:rPr>
+          <w:rFonts w:ascii="Nunito" w:hAnsi="Nunito"/>
+          <w:color w:val="333333"/>
+        </w:rPr>
+        <w:t xml:space="preserve"> for </w:t>
+      </w:r>
+      <w:proofErr w:type="spellStart"/>
+      <w:r>
+        <w:rPr>
+          <w:rFonts w:ascii="Nunito" w:hAnsi="Nunito"/>
+          <w:color w:val="333333"/>
+        </w:rPr>
+        <w:t>old_text</w:t>
+      </w:r>
+      <w:proofErr w:type="spellEnd"/>
+      <w:r>
+        <w:rPr>
+          <w:rFonts w:ascii="Nunito" w:hAnsi="Nunito"/>
+          <w:color w:val="333333"/>
+        </w:rPr>
+        <w:t xml:space="preserve"> in a text string. </w:t>
+      </w:r>
+    </w:p>
+    <w:p>
+      <w:pPr>
+        <w:pStyle w:val="NormalWeb"/>
+        <w:shd w:val="clear" w:color="auto" w:fill="FFFFFF"/>
+        <w:spacing w:before="0" w:beforeAutospacing="0" w:after="240" w:afterAutospacing="0"/>
+        <w:jc w:val="both"/>
+        <w:rPr>
+          <w:rFonts w:ascii="Nunito" w:hAnsi="Nunito"/>
+          <w:color w:val="333333"/>
+        </w:rPr>
+      </w:pPr>
+      <w:r>
+        <w:rPr>
+          <w:rStyle w:val="Strong"/>
+          <w:rFonts w:ascii="Nunito" w:hAnsi="Nunito"/>
+          <w:color w:val="333333"/>
+        </w:rPr>
+        <w:t xml:space="preserve">TEXT Functions </w:t>
+      </w:r>
+      <w:r>
+        <w:rPr>
+          <w:rFonts w:ascii="Nunito" w:hAnsi="Nunito"/>
+          <w:color w:val="333333"/>
+        </w:rPr>
+        <w:t>text functions allow you to parse out data by a common delimiter in order to make data easier to filter.</w:t>
+      </w:r>
+    </w:p>
+    <w:p>
+      <w:pPr>
+        <w:pStyle w:val="NormalWeb"/>
+        <w:shd w:val="clear" w:color="auto" w:fill="FFFFFF"/>
+        <w:spacing w:before="0" w:beforeAutospacing="0" w:after="240" w:afterAutospacing="0"/>
+        <w:jc w:val="both"/>
+        <w:rPr>
+          <w:rFonts w:ascii="Nunito" w:hAnsi="Nunito"/>
+          <w:color w:val="333333"/>
+        </w:rPr>
+      </w:pPr>
+      <w:r>
+        <w:rPr>
+          <w:rStyle w:val="Strong"/>
+          <w:rFonts w:ascii="Nunito" w:hAnsi="Nunito"/>
+          <w:color w:val="333333"/>
+        </w:rPr>
+        <w:t>Traceability</w:t>
+      </w:r>
+      <w:r>
+        <w:rPr>
+          <w:rFonts w:ascii="Nunito" w:hAnsi="Nunito"/>
+          <w:color w:val="333333"/>
+        </w:rPr>
+        <w:t xml:space="preserve"> </w:t>
+      </w:r>
+      <w:proofErr w:type="spellStart"/>
+      <w:r>
+        <w:rPr>
+          <w:rFonts w:ascii="Nunito" w:hAnsi="Nunito"/>
+          <w:color w:val="333333"/>
+        </w:rPr>
+        <w:t>Traceability</w:t>
+      </w:r>
+      <w:proofErr w:type="spellEnd"/>
+      <w:r>
+        <w:rPr>
+          <w:rFonts w:ascii="Nunito" w:hAnsi="Nunito"/>
+          <w:color w:val="333333"/>
+        </w:rPr>
+        <w:t xml:space="preserve"> is a feature in excel that helps users error check their work. Under the Traceability ribbon, users are able to trace the precedents and the dependents. They can also show formulas and use error checking.</w:t>
+      </w:r>
+    </w:p>
+    <w:p>
+      <w:pPr>
+        <w:pStyle w:val="NormalWeb"/>
+        <w:shd w:val="clear" w:color="auto" w:fill="FFFFFF"/>
+        <w:spacing w:before="0" w:beforeAutospacing="0" w:after="240" w:afterAutospacing="0"/>
+        <w:jc w:val="both"/>
+        <w:rPr>
+          <w:rFonts w:ascii="Nunito" w:hAnsi="Nunito"/>
+          <w:color w:val="333333"/>
+        </w:rPr>
+      </w:pPr>
+      <w:r>
+        <w:rPr>
+          <w:rStyle w:val="Strong"/>
+          <w:rFonts w:ascii="Nunito" w:hAnsi="Nunito"/>
+          <w:color w:val="333333"/>
+        </w:rPr>
+        <w:t xml:space="preserve">Trace Dependents </w:t>
+      </w:r>
+      <w:r>
+        <w:rPr>
+          <w:rFonts w:ascii="Nunito" w:hAnsi="Nunito"/>
+          <w:color w:val="333333"/>
+        </w:rPr>
+        <w:t>A tool used to find dependent cells in a formula.</w:t>
+      </w:r>
+    </w:p>
+    <w:p>
+      <w:pPr>
+        <w:pStyle w:val="NormalWeb"/>
+        <w:shd w:val="clear" w:color="auto" w:fill="FFFFFF"/>
+        <w:spacing w:before="0" w:beforeAutospacing="0" w:after="240" w:afterAutospacing="0"/>
+        <w:jc w:val="both"/>
+        <w:rPr>
+          <w:rFonts w:ascii="Nunito" w:hAnsi="Nunito"/>
+          <w:color w:val="333333"/>
+        </w:rPr>
+      </w:pPr>
+      <w:r>
+        <w:rPr>
+          <w:rStyle w:val="Strong"/>
+          <w:rFonts w:ascii="Nunito" w:hAnsi="Nunito"/>
+          <w:color w:val="333333"/>
+        </w:rPr>
+        <w:t>Trace Precedents</w:t>
+      </w:r>
+      <w:r>
+        <w:rPr>
+          <w:rFonts w:ascii="Nunito" w:hAnsi="Nunito"/>
+          <w:color w:val="333333"/>
+        </w:rPr>
+        <w:t xml:space="preserve"> A tool used to find precedent cells in a formula.</w:t>
+      </w:r>
+    </w:p>
+    <w:p>
+      <w:pPr>
+        <w:pStyle w:val="NormalWeb"/>
+        <w:shd w:val="clear" w:color="auto" w:fill="FFFFFF"/>
+        <w:spacing w:before="0" w:beforeAutospacing="0" w:after="240" w:afterAutospacing="0"/>
+        <w:jc w:val="both"/>
+        <w:rPr>
+          <w:rFonts w:ascii="Nunito" w:hAnsi="Nunito"/>
+          <w:color w:val="333333"/>
+        </w:rPr>
+      </w:pPr>
+      <w:r>
+        <w:rPr>
+          <w:rStyle w:val="Strong"/>
+          <w:rFonts w:ascii="Nunito" w:hAnsi="Nunito"/>
+          <w:color w:val="333333"/>
+        </w:rPr>
+        <w:t>TRIM function</w:t>
+      </w:r>
+      <w:r>
+        <w:rPr>
+          <w:rFonts w:ascii="Nunito" w:hAnsi="Nunito"/>
+          <w:color w:val="333333"/>
+        </w:rPr>
+        <w:t xml:space="preserve"> The TRIM function removes all spaces from a string (with the exception of single spaces between words).</w:t>
+      </w:r>
+    </w:p>
+    <w:p>
+      <w:pPr>
+        <w:pStyle w:val="NormalWeb"/>
+        <w:shd w:val="clear" w:color="auto" w:fill="FFFFFF"/>
+        <w:spacing w:before="0" w:beforeAutospacing="0" w:after="240" w:afterAutospacing="0"/>
+        <w:jc w:val="both"/>
+        <w:rPr>
+          <w:rFonts w:ascii="Nunito" w:hAnsi="Nunito"/>
+          <w:color w:val="333333"/>
+        </w:rPr>
+      </w:pPr>
+      <w:r>
+        <w:rPr>
+          <w:rStyle w:val="Strong"/>
+          <w:rFonts w:ascii="Nunito" w:hAnsi="Nunito"/>
+          <w:color w:val="333333"/>
+        </w:rPr>
+        <w:t xml:space="preserve">UPPER function </w:t>
+      </w:r>
+      <w:r>
+        <w:rPr>
+          <w:rFonts w:ascii="Nunito" w:hAnsi="Nunito"/>
+          <w:color w:val="333333"/>
+        </w:rPr>
+        <w:t>UPPER function allows you to quickly format text in uppercase. UPPER function returns uppercase formatted text.</w:t>
+      </w:r>
+    </w:p>
+    <w:p>
+      <w:pPr>
+        <w:pStyle w:val="NormalWeb"/>
+        <w:shd w:val="clear" w:color="auto" w:fill="FFFFFF"/>
+        <w:spacing w:before="0" w:beforeAutospacing="0" w:after="240" w:afterAutospacing="0"/>
+        <w:jc w:val="both"/>
+        <w:rPr>
+          <w:rFonts w:ascii="Nunito" w:hAnsi="Nunito"/>
+          <w:color w:val="333333"/>
+        </w:rPr>
+      </w:pPr>
+      <w:r>
+        <w:rPr>
+          <w:rStyle w:val="Strong"/>
+          <w:rFonts w:ascii="Nunito" w:hAnsi="Nunito"/>
+          <w:color w:val="333333"/>
+        </w:rPr>
+        <w:t>VALUE function</w:t>
+      </w:r>
+      <w:r>
+        <w:rPr>
+          <w:rFonts w:ascii="Nunito" w:hAnsi="Nunito"/>
+          <w:color w:val="333333"/>
+        </w:rPr>
+        <w:t xml:space="preserve"> The VALUE function converts a text string that represents a number into a number. The text enclosed in quotation marks or a reference to a cell containing the text you want to convert.</w:t>
+      </w:r>
+    </w:p>
+    <w:p>
+      <w:pPr>
+        <w:pStyle w:val="NormalWeb"/>
+        <w:shd w:val="clear" w:color="auto" w:fill="FFFFFF"/>
+        <w:spacing w:before="0" w:beforeAutospacing="0" w:after="240" w:afterAutospacing="0"/>
+        <w:jc w:val="both"/>
+        <w:rPr>
+          <w:rFonts w:ascii="Nunito" w:hAnsi="Nunito"/>
+          <w:color w:val="333333"/>
+        </w:rPr>
+      </w:pPr>
+      <w:r>
+        <w:rPr>
+          <w:rStyle w:val="Strong"/>
+          <w:rFonts w:ascii="Nunito" w:hAnsi="Nunito"/>
+          <w:color w:val="333333"/>
+        </w:rPr>
+        <w:t>Variance</w:t>
+      </w:r>
+      <w:r>
+        <w:rPr>
+          <w:rFonts w:ascii="Nunito" w:hAnsi="Nunito"/>
+          <w:color w:val="333333"/>
+        </w:rPr>
+        <w:t xml:space="preserve"> Measures how far, on average, a set of data values are “spread out” from their average, or “mean”.</w:t>
+      </w:r>
+    </w:p>
+    <w:p>
+      <w:pPr>
+        <w:pStyle w:val="NormalWeb"/>
+        <w:shd w:val="clear" w:color="auto" w:fill="FFFFFF"/>
+        <w:spacing w:before="0" w:beforeAutospacing="0" w:after="240" w:afterAutospacing="0"/>
+        <w:jc w:val="both"/>
+        <w:rPr>
+          <w:rFonts w:ascii="Nunito" w:hAnsi="Nunito"/>
+          <w:color w:val="333333"/>
+        </w:rPr>
+      </w:pPr>
+      <w:r>
+        <w:rPr>
+          <w:rStyle w:val="Strong"/>
+          <w:rFonts w:ascii="Nunito" w:hAnsi="Nunito"/>
+          <w:color w:val="333333"/>
+        </w:rPr>
+        <w:t xml:space="preserve">VLOOKUP </w:t>
+      </w:r>
+      <w:proofErr w:type="spellStart"/>
+      <w:r>
+        <w:rPr>
+          <w:rFonts w:ascii="Nunito" w:hAnsi="Nunito"/>
+          <w:color w:val="333333"/>
+        </w:rPr>
+        <w:t>VLOOKUP</w:t>
+      </w:r>
+      <w:proofErr w:type="spellEnd"/>
+      <w:r>
+        <w:rPr>
+          <w:rFonts w:ascii="Nunito" w:hAnsi="Nunito"/>
+          <w:color w:val="333333"/>
+        </w:rPr>
+        <w:t xml:space="preserve"> functions allow to lookup a value you want to find in an Excel list or table. VLOOKUP function looks at a value in one column, and finds its corresponding value on the same row in another column. VLOOKUP stands for vertical, which means the data in the table must be arranged vertically, with data in rows. (For horizontally structured data, see HLOOKUP)</w:t>
+      </w:r>
+    </w:p>
+    <w:p>
+      <w:pPr>
+        <w:pStyle w:val="NormalWeb"/>
+        <w:shd w:val="clear" w:color="auto" w:fill="FFFFFF"/>
+        <w:spacing w:before="0" w:beforeAutospacing="0" w:after="240" w:afterAutospacing="0"/>
+        <w:jc w:val="both"/>
+        <w:rPr>
+          <w:rFonts w:ascii="Nunito" w:hAnsi="Nunito"/>
+          <w:color w:val="333333"/>
+        </w:rPr>
+      </w:pPr>
+      <w:r>
+        <w:rPr>
+          <w:rStyle w:val="Strong"/>
+          <w:rFonts w:ascii="Nunito" w:hAnsi="Nunito"/>
+          <w:color w:val="333333"/>
+        </w:rPr>
+        <w:lastRenderedPageBreak/>
+        <w:t xml:space="preserve">XIRR function </w:t>
+      </w:r>
+      <w:r>
+        <w:rPr>
+          <w:rFonts w:ascii="Nunito" w:hAnsi="Nunito"/>
+          <w:color w:val="333333"/>
+        </w:rPr>
+        <w:t>XIRR function calculates the discount rate that would return an NPV of zero.</w:t>
+      </w:r>
+    </w:p>
+    <w:p>
+      <w:pPr>
+        <w:pStyle w:val="NormalWeb"/>
+        <w:shd w:val="clear" w:color="auto" w:fill="FFFFFF"/>
+        <w:spacing w:before="0" w:beforeAutospacing="0" w:after="240" w:afterAutospacing="0"/>
+        <w:jc w:val="both"/>
+        <w:rPr>
+          <w:rFonts w:ascii="Nunito" w:hAnsi="Nunito"/>
+          <w:color w:val="333333"/>
+        </w:rPr>
+      </w:pPr>
+      <w:r>
+        <w:rPr>
+          <w:rStyle w:val="Strong"/>
+          <w:rFonts w:ascii="Nunito" w:hAnsi="Nunito"/>
+          <w:color w:val="333333"/>
+        </w:rPr>
+        <w:t>XNPV function</w:t>
+      </w:r>
+      <w:r>
+        <w:rPr>
+          <w:rFonts w:ascii="Nunito" w:hAnsi="Nunito"/>
+          <w:color w:val="333333"/>
+        </w:rPr>
+        <w:t xml:space="preserve"> </w:t>
+      </w:r>
+      <w:proofErr w:type="gramStart"/>
+      <w:r>
+        <w:rPr>
+          <w:rFonts w:ascii="Nunito" w:hAnsi="Nunito"/>
+          <w:color w:val="333333"/>
+        </w:rPr>
+        <w:t>Financial</w:t>
+      </w:r>
+      <w:proofErr w:type="gramEnd"/>
+      <w:r>
+        <w:rPr>
+          <w:rFonts w:ascii="Nunito" w:hAnsi="Nunito"/>
+          <w:color w:val="333333"/>
+        </w:rPr>
+        <w:t xml:space="preserve"> function that determines the value of future dollars in terms of today’s dollars using a standard discount rate for payments not equally spaced in time.</w:t>
+      </w:r>
+    </w:p>
+    <w:p>
+      <w:pPr>
+        <w:pStyle w:val="NormalWeb"/>
+        <w:shd w:val="clear" w:color="auto" w:fill="FFFFFF"/>
+        <w:spacing w:before="0" w:beforeAutospacing="0" w:after="240" w:afterAutospacing="0"/>
+        <w:jc w:val="both"/>
+        <w:rPr>
+          <w:rFonts w:ascii="Nunito" w:hAnsi="Nunito"/>
+          <w:color w:val="333333"/>
+        </w:rPr>
+      </w:pPr>
+      <w:r>
+        <w:rPr>
+          <w:rStyle w:val="Strong"/>
+          <w:rFonts w:ascii="Nunito" w:hAnsi="Nunito"/>
+          <w:color w:val="333333"/>
+        </w:rPr>
+        <w:t xml:space="preserve">Y-intercept </w:t>
+      </w:r>
+      <w:proofErr w:type="gramStart"/>
+      <w:r>
+        <w:rPr>
+          <w:rFonts w:ascii="Nunito" w:hAnsi="Nunito"/>
+          <w:color w:val="333333"/>
+        </w:rPr>
+        <w:t>The</w:t>
+      </w:r>
+      <w:proofErr w:type="gramEnd"/>
+      <w:r>
+        <w:rPr>
+          <w:rFonts w:ascii="Nunito" w:hAnsi="Nunito"/>
+          <w:color w:val="333333"/>
+        </w:rPr>
+        <w:t xml:space="preserve"> point where the graph of a function (or, in our case, the graph of our relationship between our two variables) intersects with the y-axis.</w:t>
+      </w:r>
+    </w:p>
+    <w:p>
+      <w:pPr>
+        <w:spacing w:line="240" w:lineRule="auto"/>
+        <w:rPr>
+          <w:rFonts w:ascii="Nunito" w:hAnsi="Nunito" w:cs="Segoe UI"/>
+          <w:color w:val="000000" w:themeColor="text1"/>
+          <w:szCs w:val="24"/>
+        </w:rPr>
+      </w:pPr>
+    </w:p>
     <w:sectPr>
-      <w:headerReference w:type="default" r:id="rId9"/>
-      <w:footerReference w:type="default" r:id="rId10"/>
+      <w:headerReference w:type="default" r:id="rId10"/>
+      <w:footerReference w:type="default" r:id="rId11"/>
       <w:pgSz w:w="11907" w:h="16839" w:code="9"/>
       <w:pgMar w:top="1440" w:right="1080" w:bottom="1440" w:left="1080" w:header="720" w:footer="720" w:gutter="0"/>
       <w:pgBorders w:offsetFrom="page">
@@ -3596,6 +6278,155 @@
     </w:lvl>
   </w:abstractNum>
   <w:abstractNum w:abstractNumId="17" w15:restartNumberingAfterBreak="0">
+    <w:nsid w:val="669F32BF"/>
+    <w:multiLevelType w:val="multilevel"/>
+    <w:tmpl w:val="EC18E15E"/>
+    <w:lvl w:ilvl="0">
+      <w:start w:val="1"/>
+      <w:numFmt w:val="bullet"/>
+      <w:lvlText w:val=""/>
+      <w:lvlJc w:val="left"/>
+      <w:pPr>
+        <w:tabs>
+          <w:tab w:val="num" w:pos="720"/>
+        </w:tabs>
+        <w:ind w:left="720" w:hanging="360"/>
+      </w:pPr>
+      <w:rPr>
+        <w:rFonts w:ascii="Symbol" w:hAnsi="Symbol" w:hint="default"/>
+        <w:sz w:val="20"/>
+      </w:rPr>
+    </w:lvl>
+    <w:lvl w:ilvl="1" w:tentative="1">
+      <w:start w:val="1"/>
+      <w:numFmt w:val="bullet"/>
+      <w:lvlText w:val=""/>
+      <w:lvlJc w:val="left"/>
+      <w:pPr>
+        <w:tabs>
+          <w:tab w:val="num" w:pos="1440"/>
+        </w:tabs>
+        <w:ind w:left="1440" w:hanging="360"/>
+      </w:pPr>
+      <w:rPr>
+        <w:rFonts w:ascii="Symbol" w:hAnsi="Symbol" w:hint="default"/>
+        <w:sz w:val="20"/>
+      </w:rPr>
+    </w:lvl>
+    <w:lvl w:ilvl="2" w:tentative="1">
+      <w:start w:val="1"/>
+      <w:numFmt w:val="bullet"/>
+      <w:lvlText w:val=""/>
+      <w:lvlJc w:val="left"/>
+      <w:pPr>
+        <w:tabs>
+          <w:tab w:val="num" w:pos="2160"/>
+        </w:tabs>
+        <w:ind w:left="2160" w:hanging="360"/>
+      </w:pPr>
+      <w:rPr>
+        <w:rFonts w:ascii="Symbol" w:hAnsi="Symbol" w:hint="default"/>
+        <w:sz w:val="20"/>
+      </w:rPr>
+    </w:lvl>
+    <w:lvl w:ilvl="3" w:tentative="1">
+      <w:start w:val="1"/>
+      <w:numFmt w:val="bullet"/>
+      <w:lvlText w:val=""/>
+      <w:lvlJc w:val="left"/>
+      <w:pPr>
+        <w:tabs>
+          <w:tab w:val="num" w:pos="2880"/>
+        </w:tabs>
+        <w:ind w:left="2880" w:hanging="360"/>
+      </w:pPr>
+      <w:rPr>
+        <w:rFonts w:ascii="Symbol" w:hAnsi="Symbol" w:hint="default"/>
+        <w:sz w:val="20"/>
+      </w:rPr>
+    </w:lvl>
+    <w:lvl w:ilvl="4" w:tentative="1">
+      <w:start w:val="1"/>
+      <w:numFmt w:val="bullet"/>
+      <w:lvlText w:val=""/>
+      <w:lvlJc w:val="left"/>
+      <w:pPr>
+        <w:tabs>
+          <w:tab w:val="num" w:pos="3600"/>
+        </w:tabs>
+        <w:ind w:left="3600" w:hanging="360"/>
+      </w:pPr>
+      <w:rPr>
+        <w:rFonts w:ascii="Symbol" w:hAnsi="Symbol" w:hint="default"/>
+        <w:sz w:val="20"/>
+      </w:rPr>
+    </w:lvl>
+    <w:lvl w:ilvl="5" w:tentative="1">
+      <w:start w:val="1"/>
+      <w:numFmt w:val="bullet"/>
+      <w:lvlText w:val=""/>
+      <w:lvlJc w:val="left"/>
+      <w:pPr>
+        <w:tabs>
+          <w:tab w:val="num" w:pos="4320"/>
+        </w:tabs>
+        <w:ind w:left="4320" w:hanging="360"/>
+      </w:pPr>
+      <w:rPr>
+        <w:rFonts w:ascii="Symbol" w:hAnsi="Symbol" w:hint="default"/>
+        <w:sz w:val="20"/>
+      </w:rPr>
+    </w:lvl>
+    <w:lvl w:ilvl="6" w:tentative="1">
+      <w:start w:val="1"/>
+      <w:numFmt w:val="bullet"/>
+      <w:lvlText w:val=""/>
+      <w:lvlJc w:val="left"/>
+      <w:pPr>
+        <w:tabs>
+          <w:tab w:val="num" w:pos="5040"/>
+        </w:tabs>
+        <w:ind w:left="5040" w:hanging="360"/>
+      </w:pPr>
+      <w:rPr>
+        <w:rFonts w:ascii="Symbol" w:hAnsi="Symbol" w:hint="default"/>
+        <w:sz w:val="20"/>
+      </w:rPr>
+    </w:lvl>
+    <w:lvl w:ilvl="7" w:tentative="1">
+      <w:start w:val="1"/>
+      <w:numFmt w:val="bullet"/>
+      <w:lvlText w:val=""/>
+      <w:lvlJc w:val="left"/>
+      <w:pPr>
+        <w:tabs>
+          <w:tab w:val="num" w:pos="5760"/>
+        </w:tabs>
+        <w:ind w:left="5760" w:hanging="360"/>
+      </w:pPr>
+      <w:rPr>
+        <w:rFonts w:ascii="Symbol" w:hAnsi="Symbol" w:hint="default"/>
+        <w:sz w:val="20"/>
+      </w:rPr>
+    </w:lvl>
+    <w:lvl w:ilvl="8" w:tentative="1">
+      <w:start w:val="1"/>
+      <w:numFmt w:val="bullet"/>
+      <w:lvlText w:val=""/>
+      <w:lvlJc w:val="left"/>
+      <w:pPr>
+        <w:tabs>
+          <w:tab w:val="num" w:pos="6480"/>
+        </w:tabs>
+        <w:ind w:left="6480" w:hanging="360"/>
+      </w:pPr>
+      <w:rPr>
+        <w:rFonts w:ascii="Symbol" w:hAnsi="Symbol" w:hint="default"/>
+        <w:sz w:val="20"/>
+      </w:rPr>
+    </w:lvl>
+  </w:abstractNum>
+  <w:abstractNum w:abstractNumId="18" w15:restartNumberingAfterBreak="0">
     <w:nsid w:val="673947DA"/>
     <w:multiLevelType w:val="multilevel"/>
     <w:tmpl w:val="86B2E0FC"/>
@@ -3744,7 +6575,7 @@
       </w:rPr>
     </w:lvl>
   </w:abstractNum>
-  <w:abstractNum w:abstractNumId="18" w15:restartNumberingAfterBreak="0">
+  <w:abstractNum w:abstractNumId="19" w15:restartNumberingAfterBreak="0">
     <w:nsid w:val="69E67302"/>
     <w:multiLevelType w:val="hybridMultilevel"/>
     <w:tmpl w:val="E5A82150"/>
@@ -3857,7 +6688,7 @@
       </w:rPr>
     </w:lvl>
   </w:abstractNum>
-  <w:abstractNum w:abstractNumId="19" w15:restartNumberingAfterBreak="0">
+  <w:abstractNum w:abstractNumId="20" w15:restartNumberingAfterBreak="0">
     <w:nsid w:val="7E4274B8"/>
     <w:multiLevelType w:val="hybridMultilevel"/>
     <w:tmpl w:val="4210B5B4"/>
@@ -3946,7 +6777,7 @@
       </w:pPr>
     </w:lvl>
   </w:abstractNum>
-  <w:abstractNum w:abstractNumId="20" w15:restartNumberingAfterBreak="0">
+  <w:abstractNum w:abstractNumId="21" w15:restartNumberingAfterBreak="0">
     <w:nsid w:val="7F1C3251"/>
     <w:multiLevelType w:val="hybridMultilevel"/>
     <w:tmpl w:val="0D2CC754"/>
@@ -4063,7 +6894,7 @@
     <w:abstractNumId w:val="5"/>
   </w:num>
   <w:num w:numId="2" w16cid:durableId="1918976945">
-    <w:abstractNumId w:val="20"/>
+    <w:abstractNumId w:val="21"/>
   </w:num>
   <w:num w:numId="3" w16cid:durableId="981233220">
     <w:abstractNumId w:val="10"/>
@@ -4075,7 +6906,7 @@
     <w:abstractNumId w:val="4"/>
   </w:num>
   <w:num w:numId="6" w16cid:durableId="586230358">
-    <w:abstractNumId w:val="19"/>
+    <w:abstractNumId w:val="20"/>
   </w:num>
   <w:num w:numId="7" w16cid:durableId="1749577305">
     <w:abstractNumId w:val="14"/>
@@ -4099,7 +6930,7 @@
     <w:abstractNumId w:val="12"/>
   </w:num>
   <w:num w:numId="14" w16cid:durableId="1465611291">
-    <w:abstractNumId w:val="18"/>
+    <w:abstractNumId w:val="19"/>
   </w:num>
   <w:num w:numId="15" w16cid:durableId="1080906774">
     <w:abstractNumId w:val="7"/>
@@ -4111,7 +6942,7 @@
     <w:abstractNumId w:val="16"/>
   </w:num>
   <w:num w:numId="18" w16cid:durableId="883492329">
-    <w:abstractNumId w:val="17"/>
+    <w:abstractNumId w:val="18"/>
   </w:num>
   <w:num w:numId="19" w16cid:durableId="1687096570">
     <w:abstractNumId w:val="9"/>
@@ -4121,6 +6952,9 @@
   </w:num>
   <w:num w:numId="21" w16cid:durableId="1301960776">
     <w:abstractNumId w:val="11"/>
+  </w:num>
+  <w:num w:numId="22" w16cid:durableId="336418983">
+    <w:abstractNumId w:val="17"/>
   </w:num>
   <w:numIdMacAtCleanup w:val="2"/>
 </w:numbering>

</xml_diff>

<commit_message>
working with data sets
</commit_message>
<xml_diff>
--- a/data visualization with advanced Excel/data visualization with excel.docx
+++ b/data visualization with advanced Excel/data visualization with excel.docx
@@ -2365,19 +2365,37 @@
         </w:rPr>
         <w:t xml:space="preserve">Formula bar </w:t>
       </w:r>
-      <w:r>
-        <w:rPr>
-          <w:rFonts w:ascii="Nunito" w:hAnsi="Nunito"/>
-          <w:color w:val="333333"/>
-        </w:rPr>
-        <w:t>The names of cells begin with A1 in the top left. Columns are named by letters, and rows by numbers. The equals sign “</w:t>
-      </w:r>
-      <w:r>
-        <w:rPr>
-          <w:rFonts w:ascii="Nunito" w:hAnsi="Nunito"/>
-          <w:color w:val="333333"/>
-        </w:rPr>
-        <w:t>=“begins</w:t>
+      <w:proofErr w:type="gramStart"/>
+      <w:r>
+        <w:rPr>
+          <w:rFonts w:ascii="Nunito" w:hAnsi="Nunito"/>
+          <w:color w:val="333333"/>
+        </w:rPr>
+        <w:t>The</w:t>
+      </w:r>
+      <w:proofErr w:type="gramEnd"/>
+      <w:r>
+        <w:rPr>
+          <w:rFonts w:ascii="Nunito" w:hAnsi="Nunito"/>
+          <w:color w:val="333333"/>
+        </w:rPr>
+        <w:t xml:space="preserve"> names of cells begin with A1 in the top left. Columns are named by letters, and rows by numbers. The equals sign “</w:t>
+      </w:r>
+      <w:proofErr w:type="gramStart"/>
+      <w:r>
+        <w:rPr>
+          <w:rFonts w:ascii="Nunito" w:hAnsi="Nunito"/>
+          <w:color w:val="333333"/>
+        </w:rPr>
+        <w:t>=“</w:t>
+      </w:r>
+      <w:proofErr w:type="gramEnd"/>
+      <w:r>
+        <w:rPr>
+          <w:rFonts w:ascii="Nunito" w:hAnsi="Nunito"/>
+          <w:color w:val="333333"/>
+        </w:rPr>
+        <w:t>begins</w:t>
       </w:r>
       <w:r>
         <w:rPr>
@@ -2465,7 +2483,23 @@
           <w:rFonts w:ascii="Nunito" w:hAnsi="Nunito"/>
           <w:color w:val="333333"/>
         </w:rPr>
-        <w:t xml:space="preserve"> allows us to answer “what if” questions by starting, first, with the outcome of the analysis. We tell Excel what value we want to see as the output of a model and ask it to change one input value in our model repeatedly in order to achieve the stated output. For example, in a capital budgeting problem, if we wanted to know the discount rate we should use in order to achieve a specific Net Present Value, we can use Goal Seek to determine the discount rate to use in the NPV calculation.</w:t>
+        <w:t xml:space="preserve"> allows us to answer “what if” questions by starting, first, with the outcome of the analysis. We tell Excel what value we want to see as the output of a model and ask it to change one input value in our model repeatedly in order to achieve the stated output. For example, in a capital budgeting problem, if we wanted to know the discount </w:t>
+      </w:r>
+      <w:proofErr w:type="gramStart"/>
+      <w:r>
+        <w:rPr>
+          <w:rFonts w:ascii="Nunito" w:hAnsi="Nunito"/>
+          <w:color w:val="333333"/>
+        </w:rPr>
+        <w:t>rate</w:t>
+      </w:r>
+      <w:proofErr w:type="gramEnd"/>
+      <w:r>
+        <w:rPr>
+          <w:rFonts w:ascii="Nunito" w:hAnsi="Nunito"/>
+          <w:color w:val="333333"/>
+        </w:rPr>
+        <w:t xml:space="preserve"> we should use in order to achieve a specific Net Present Value, we can use Goal Seek to determine the discount rate to use in the NPV calculation.</w:t>
       </w:r>
     </w:p>
     <w:p>
@@ -2608,7 +2642,23 @@
           <w:rFonts w:ascii="Nunito" w:hAnsi="Nunito"/>
           <w:color w:val="333333"/>
         </w:rPr>
-        <w:t xml:space="preserve"> A variable (often denoted by x ) whose variation does not depend on that of another.</w:t>
+        <w:t xml:space="preserve"> A variable (often denoted by </w:t>
+      </w:r>
+      <w:proofErr w:type="gramStart"/>
+      <w:r>
+        <w:rPr>
+          <w:rFonts w:ascii="Nunito" w:hAnsi="Nunito"/>
+          <w:color w:val="333333"/>
+        </w:rPr>
+        <w:t>x )</w:t>
+      </w:r>
+      <w:proofErr w:type="gramEnd"/>
+      <w:r>
+        <w:rPr>
+          <w:rFonts w:ascii="Nunito" w:hAnsi="Nunito"/>
+          <w:color w:val="333333"/>
+        </w:rPr>
+        <w:t xml:space="preserve"> whose variation does not depend on that of another.</w:t>
       </w:r>
     </w:p>
     <w:p>
@@ -2711,12 +2761,21 @@
         </w:rPr>
         <w:t xml:space="preserve">IRR function </w:t>
       </w:r>
-      <w:r>
-        <w:rPr>
-          <w:rFonts w:ascii="Nunito" w:hAnsi="Nunito"/>
-          <w:color w:val="333333"/>
-        </w:rPr>
-        <w:t>Financial function that calculates the discount rate that would return an NPV of zero.</w:t>
+      <w:proofErr w:type="gramStart"/>
+      <w:r>
+        <w:rPr>
+          <w:rFonts w:ascii="Nunito" w:hAnsi="Nunito"/>
+          <w:color w:val="333333"/>
+        </w:rPr>
+        <w:t>Financial</w:t>
+      </w:r>
+      <w:proofErr w:type="gramEnd"/>
+      <w:r>
+        <w:rPr>
+          <w:rFonts w:ascii="Nunito" w:hAnsi="Nunito"/>
+          <w:color w:val="333333"/>
+        </w:rPr>
+        <w:t xml:space="preserve"> function that calculates the discount rate that would return an NPV of zero.</w:t>
       </w:r>
     </w:p>
     <w:p>
@@ -2963,12 +3022,21 @@
         </w:rPr>
         <w:t xml:space="preserve">NPV function </w:t>
       </w:r>
-      <w:r>
-        <w:rPr>
-          <w:rFonts w:ascii="Nunito" w:hAnsi="Nunito"/>
-          <w:color w:val="333333"/>
-        </w:rPr>
-        <w:t>Financial function that function determines the value of future dollars, in terms of today’s dollars, using a standard discount rate.</w:t>
+      <w:proofErr w:type="gramStart"/>
+      <w:r>
+        <w:rPr>
+          <w:rFonts w:ascii="Nunito" w:hAnsi="Nunito"/>
+          <w:color w:val="333333"/>
+        </w:rPr>
+        <w:t>Financial</w:t>
+      </w:r>
+      <w:proofErr w:type="gramEnd"/>
+      <w:r>
+        <w:rPr>
+          <w:rFonts w:ascii="Nunito" w:hAnsi="Nunito"/>
+          <w:color w:val="333333"/>
+        </w:rPr>
+        <w:t xml:space="preserve"> function that function determines the value of future dollars, in terms of today’s dollars, using a standard discount rate.</w:t>
       </w:r>
     </w:p>
     <w:p>
@@ -3533,7 +3601,23 @@
           <w:rFonts w:ascii="Nunito" w:hAnsi="Nunito"/>
           <w:color w:val="333333"/>
         </w:rPr>
-        <w:t xml:space="preserve"> The process of making predictions of the future based on past and present data and most commonly by analysis of trends.</w:t>
+        <w:t xml:space="preserve"> </w:t>
+      </w:r>
+      <w:proofErr w:type="gramStart"/>
+      <w:r>
+        <w:rPr>
+          <w:rFonts w:ascii="Nunito" w:hAnsi="Nunito"/>
+          <w:color w:val="333333"/>
+        </w:rPr>
+        <w:t>The</w:t>
+      </w:r>
+      <w:proofErr w:type="gramEnd"/>
+      <w:r>
+        <w:rPr>
+          <w:rFonts w:ascii="Nunito" w:hAnsi="Nunito"/>
+          <w:color w:val="333333"/>
+        </w:rPr>
+        <w:t xml:space="preserve"> process of making predictions of the future based on past and present data and most commonly by analysis of trends.</w:t>
       </w:r>
     </w:p>
     <w:p>
@@ -3978,7 +4062,23 @@
           <w:rFonts w:ascii="Nunito" w:hAnsi="Nunito"/>
           <w:color w:val="333333"/>
         </w:rPr>
-        <w:t xml:space="preserve"> Financial function that determines the value of future dollars in terms of today’s dollars using a standard discount rate for payments not equally spaced in time.</w:t>
+        <w:t xml:space="preserve"> </w:t>
+      </w:r>
+      <w:proofErr w:type="gramStart"/>
+      <w:r>
+        <w:rPr>
+          <w:rFonts w:ascii="Nunito" w:hAnsi="Nunito"/>
+          <w:color w:val="333333"/>
+        </w:rPr>
+        <w:t>Financial</w:t>
+      </w:r>
+      <w:proofErr w:type="gramEnd"/>
+      <w:r>
+        <w:rPr>
+          <w:rFonts w:ascii="Nunito" w:hAnsi="Nunito"/>
+          <w:color w:val="333333"/>
+        </w:rPr>
+        <w:t xml:space="preserve"> function that determines the value of future dollars in terms of today’s dollars using a standard discount rate for payments not equally spaced in time.</w:t>
       </w:r>
     </w:p>
     <w:p>
@@ -4000,12 +4100,21 @@
         </w:rPr>
         <w:t xml:space="preserve">Y-intercept </w:t>
       </w:r>
-      <w:r>
-        <w:rPr>
-          <w:rFonts w:ascii="Nunito" w:hAnsi="Nunito"/>
-          <w:color w:val="333333"/>
-        </w:rPr>
-        <w:t>The point where the graph of a function (or, in our case, the graph of our relationship between our two variables) intersects with the y-axis.</w:t>
+      <w:proofErr w:type="gramStart"/>
+      <w:r>
+        <w:rPr>
+          <w:rFonts w:ascii="Nunito" w:hAnsi="Nunito"/>
+          <w:color w:val="333333"/>
+        </w:rPr>
+        <w:t>The</w:t>
+      </w:r>
+      <w:proofErr w:type="gramEnd"/>
+      <w:r>
+        <w:rPr>
+          <w:rFonts w:ascii="Nunito" w:hAnsi="Nunito"/>
+          <w:color w:val="333333"/>
+        </w:rPr>
+        <w:t xml:space="preserve"> point where the graph of a function (or, in our case, the graph of our relationship between our two variables) intersects with the y-axis.</w:t>
       </w:r>
     </w:p>
     <w:p>
@@ -5063,9 +5172,413 @@
         <w:t>Being able to visualize data allows you to present an analysis so that anyone can understand what the information means.</w:t>
       </w:r>
     </w:p>
+    <w:p>
+      <w:pPr>
+        <w:spacing w:line="240" w:lineRule="auto"/>
+        <w:rPr>
+          <w:rFonts w:ascii="Nunito" w:hAnsi="Nunito"/>
+        </w:rPr>
+      </w:pPr>
+    </w:p>
+    <w:p>
+      <w:pPr>
+        <w:spacing w:line="240" w:lineRule="auto"/>
+        <w:rPr>
+          <w:rFonts w:ascii="Nunito" w:hAnsi="Nunito"/>
+          <w:color w:val="0000FF"/>
+        </w:rPr>
+      </w:pPr>
+      <w:r>
+        <w:rPr>
+          <w:rFonts w:ascii="Nunito" w:hAnsi="Nunito"/>
+          <w:color w:val="0000FF"/>
+        </w:rPr>
+        <w:t>Working with Data Sets [Data Model]:</w:t>
+      </w:r>
+    </w:p>
+    <w:p>
+      <w:pPr>
+        <w:spacing w:line="240" w:lineRule="auto"/>
+        <w:rPr>
+          <w:rFonts w:ascii="Nunito" w:hAnsi="Nunito"/>
+        </w:rPr>
+      </w:pPr>
+      <w:r>
+        <w:rPr>
+          <w:rFonts w:ascii="Nunito" w:hAnsi="Nunito"/>
+        </w:rPr>
+        <w:t>As we start to work with data, we need to understand three basic concepts.</w:t>
+      </w:r>
+    </w:p>
+    <w:p>
+      <w:pPr>
+        <w:pStyle w:val="ListParagraph"/>
+        <w:numPr>
+          <w:ilvl w:val="0"/>
+          <w:numId w:val="23"/>
+        </w:numPr>
+        <w:spacing w:line="240" w:lineRule="auto"/>
+        <w:rPr>
+          <w:rFonts w:ascii="Nunito" w:hAnsi="Nunito"/>
+        </w:rPr>
+      </w:pPr>
+      <w:r>
+        <w:rPr>
+          <w:rFonts w:ascii="Nunito" w:hAnsi="Nunito"/>
+        </w:rPr>
+        <w:t>What is a data set?</w:t>
+      </w:r>
+    </w:p>
+    <w:p>
+      <w:pPr>
+        <w:pStyle w:val="ListParagraph"/>
+        <w:numPr>
+          <w:ilvl w:val="0"/>
+          <w:numId w:val="23"/>
+        </w:numPr>
+        <w:spacing w:line="240" w:lineRule="auto"/>
+        <w:rPr>
+          <w:rFonts w:ascii="Nunito" w:hAnsi="Nunito"/>
+        </w:rPr>
+      </w:pPr>
+      <w:r>
+        <w:rPr>
+          <w:rFonts w:ascii="Nunito" w:hAnsi="Nunito"/>
+        </w:rPr>
+        <w:t>How can we combine data sets?</w:t>
+      </w:r>
+    </w:p>
+    <w:p>
+      <w:pPr>
+        <w:pStyle w:val="ListParagraph"/>
+        <w:numPr>
+          <w:ilvl w:val="0"/>
+          <w:numId w:val="23"/>
+        </w:numPr>
+        <w:spacing w:line="240" w:lineRule="auto"/>
+        <w:rPr>
+          <w:rFonts w:ascii="Nunito" w:hAnsi="Nunito"/>
+        </w:rPr>
+      </w:pPr>
+      <w:r>
+        <w:rPr>
+          <w:rFonts w:ascii="Nunito" w:hAnsi="Nunito"/>
+        </w:rPr>
+        <w:t>What is a database?</w:t>
+      </w:r>
+    </w:p>
+    <w:p>
+      <w:pPr>
+        <w:spacing w:line="240" w:lineRule="auto"/>
+        <w:rPr>
+          <w:rFonts w:ascii="Nunito" w:hAnsi="Nunito"/>
+        </w:rPr>
+      </w:pPr>
+    </w:p>
+    <w:p>
+      <w:pPr>
+        <w:pStyle w:val="ListParagraph"/>
+        <w:numPr>
+          <w:ilvl w:val="0"/>
+          <w:numId w:val="25"/>
+        </w:numPr>
+        <w:spacing w:line="240" w:lineRule="auto"/>
+        <w:rPr>
+          <w:rFonts w:ascii="Nunito" w:hAnsi="Nunito"/>
+        </w:rPr>
+      </w:pPr>
+      <w:r>
+        <w:rPr>
+          <w:rFonts w:ascii="Nunito" w:hAnsi="Nunito"/>
+        </w:rPr>
+        <w:t>What is a data set and why is it useful?</w:t>
+      </w:r>
+    </w:p>
+    <w:p>
+      <w:pPr>
+        <w:pStyle w:val="ListParagraph"/>
+        <w:spacing w:line="240" w:lineRule="auto"/>
+        <w:rPr>
+          <w:rFonts w:ascii="Nunito" w:hAnsi="Nunito"/>
+        </w:rPr>
+      </w:pPr>
+      <w:r>
+        <w:rPr>
+          <w:rFonts w:ascii="Nunito" w:hAnsi="Nunito"/>
+        </w:rPr>
+        <w:t xml:space="preserve">A data set is a file that contains data that has been collected or is being </w:t>
+      </w:r>
+      <w:r>
+        <w:rPr>
+          <w:rFonts w:ascii="Nunito" w:hAnsi="Nunito"/>
+        </w:rPr>
+        <w:t>collected live. For instance, an Excel file that tracks our credit card purchases could be considered a data set. Data sets are useful as they are a core component of the data driven decision making process.</w:t>
+      </w:r>
+    </w:p>
+    <w:p>
+      <w:pPr>
+        <w:pStyle w:val="ListParagraph"/>
+        <w:spacing w:line="240" w:lineRule="auto"/>
+        <w:rPr>
+          <w:rFonts w:ascii="Nunito" w:hAnsi="Nunito"/>
+        </w:rPr>
+      </w:pPr>
+    </w:p>
+    <w:p>
+      <w:pPr>
+        <w:pStyle w:val="ListParagraph"/>
+        <w:spacing w:line="240" w:lineRule="auto"/>
+        <w:rPr>
+          <w:rFonts w:ascii="Nunito" w:hAnsi="Nunito"/>
+        </w:rPr>
+      </w:pPr>
+    </w:p>
+    <w:p>
+      <w:pPr>
+        <w:pStyle w:val="ListParagraph"/>
+        <w:spacing w:line="240" w:lineRule="auto"/>
+        <w:rPr>
+          <w:rFonts w:ascii="Nunito" w:hAnsi="Nunito"/>
+        </w:rPr>
+      </w:pPr>
+    </w:p>
+    <w:p>
+      <w:pPr>
+        <w:pStyle w:val="ListParagraph"/>
+        <w:spacing w:line="240" w:lineRule="auto"/>
+        <w:rPr>
+          <w:rFonts w:ascii="Nunito" w:hAnsi="Nunito"/>
+        </w:rPr>
+      </w:pPr>
+    </w:p>
+    <w:p>
+      <w:pPr>
+        <w:pStyle w:val="ListParagraph"/>
+        <w:spacing w:line="240" w:lineRule="auto"/>
+        <w:rPr>
+          <w:rFonts w:ascii="Nunito" w:hAnsi="Nunito"/>
+        </w:rPr>
+      </w:pPr>
+      <w:r>
+        <w:rPr>
+          <w:rFonts w:ascii="Nunito" w:hAnsi="Nunito"/>
+          <w:noProof/>
+        </w:rPr>
+        <w:lastRenderedPageBreak/>
+        <w:drawing>
+          <wp:inline distT="0" distB="0" distL="0" distR="0" wp14:anchorId="6360B782" wp14:editId="21AEF0DB">
+            <wp:extent cx="5580219" cy="2926080"/>
+            <wp:effectExtent l="0" t="0" r="0" b="0"/>
+            <wp:docPr id="2" name="Picture 2"/>
+            <wp:cNvGraphicFramePr>
+              <a:graphicFrameLocks xmlns:a="http://schemas.openxmlformats.org/drawingml/2006/main" noChangeAspect="1"/>
+            </wp:cNvGraphicFramePr>
+            <a:graphic xmlns:a="http://schemas.openxmlformats.org/drawingml/2006/main">
+              <a:graphicData uri="http://schemas.openxmlformats.org/drawingml/2006/picture">
+                <pic:pic xmlns:pic="http://schemas.openxmlformats.org/drawingml/2006/picture">
+                  <pic:nvPicPr>
+                    <pic:cNvPr id="2" name="Picture 2"/>
+                    <pic:cNvPicPr/>
+                  </pic:nvPicPr>
+                  <pic:blipFill>
+                    <a:blip r:embed="rId10">
+                      <a:extLst>
+                        <a:ext uri="{28A0092B-C50C-407E-A947-70E740481C1C}">
+                          <a14:useLocalDpi xmlns:a14="http://schemas.microsoft.com/office/drawing/2010/main" val="0"/>
+                        </a:ext>
+                      </a:extLst>
+                    </a:blip>
+                    <a:stretch>
+                      <a:fillRect/>
+                    </a:stretch>
+                  </pic:blipFill>
+                  <pic:spPr>
+                    <a:xfrm>
+                      <a:off x="0" y="0"/>
+                      <a:ext cx="5584778" cy="2928471"/>
+                    </a:xfrm>
+                    <a:prstGeom prst="rect">
+                      <a:avLst/>
+                    </a:prstGeom>
+                  </pic:spPr>
+                </pic:pic>
+              </a:graphicData>
+            </a:graphic>
+          </wp:inline>
+        </w:drawing>
+      </w:r>
+    </w:p>
+    <w:p>
+      <w:pPr>
+        <w:pStyle w:val="ListParagraph"/>
+        <w:spacing w:line="240" w:lineRule="auto"/>
+        <w:rPr>
+          <w:rFonts w:ascii="Nunito" w:hAnsi="Nunito"/>
+        </w:rPr>
+      </w:pPr>
+    </w:p>
+    <w:p>
+      <w:pPr>
+        <w:pStyle w:val="ListParagraph"/>
+        <w:spacing w:line="240" w:lineRule="auto"/>
+        <w:rPr>
+          <w:rFonts w:ascii="Nunito" w:hAnsi="Nunito"/>
+        </w:rPr>
+      </w:pPr>
+      <w:r>
+        <w:rPr>
+          <w:rFonts w:ascii="Nunito" w:hAnsi="Nunito"/>
+        </w:rPr>
+        <w:t>Let’s say a global warming theory is based on data analytics. The sea levels continue to rise every year, and having collected that data for years, scientists are able to make inferences from the data.</w:t>
+      </w:r>
+      <w:r>
+        <w:rPr>
+          <w:rFonts w:ascii="Nunito" w:hAnsi="Nunito"/>
+        </w:rPr>
+        <w:t xml:space="preserve"> </w:t>
+      </w:r>
+      <w:r>
+        <w:rPr>
+          <w:rFonts w:ascii="Nunito" w:hAnsi="Nunito"/>
+        </w:rPr>
+        <w:t>What if I have two data sets that share common elements? Can I combine them?</w:t>
+      </w:r>
+    </w:p>
+    <w:p>
+      <w:pPr>
+        <w:pStyle w:val="ListParagraph"/>
+        <w:spacing w:line="240" w:lineRule="auto"/>
+        <w:rPr>
+          <w:rFonts w:ascii="Nunito" w:hAnsi="Nunito"/>
+        </w:rPr>
+      </w:pPr>
+      <w:r>
+        <w:rPr>
+          <w:rFonts w:ascii="Nunito" w:hAnsi="Nunito"/>
+        </w:rPr>
+        <w:t xml:space="preserve">In course two of this </w:t>
+      </w:r>
+      <w:r>
+        <w:rPr>
+          <w:rFonts w:ascii="Nunito" w:hAnsi="Nunito"/>
+        </w:rPr>
+        <w:t>specialization,</w:t>
+      </w:r>
+      <w:r>
+        <w:rPr>
+          <w:rFonts w:ascii="Nunito" w:hAnsi="Nunito"/>
+        </w:rPr>
+        <w:t xml:space="preserve"> we use the </w:t>
+      </w:r>
+      <w:r>
+        <w:rPr>
+          <w:rFonts w:ascii="Nunito" w:hAnsi="Nunito"/>
+        </w:rPr>
+        <w:t>VLOOKUP</w:t>
+      </w:r>
+      <w:r>
+        <w:rPr>
+          <w:rFonts w:ascii="Nunito" w:hAnsi="Nunito"/>
+        </w:rPr>
+        <w:t xml:space="preserve"> function to look up values from one table to combine it with another. </w:t>
+      </w:r>
+      <w:r>
+        <w:rPr>
+          <w:rFonts w:ascii="Nunito" w:hAnsi="Nunito"/>
+        </w:rPr>
+        <w:t>VLOOKUP’s</w:t>
+      </w:r>
+      <w:r>
+        <w:rPr>
+          <w:rFonts w:ascii="Nunito" w:hAnsi="Nunito"/>
+        </w:rPr>
+        <w:t xml:space="preserve"> up to work because there are matching values between two tables. Those pieces of data are linked by that value.</w:t>
+      </w:r>
+    </w:p>
+    <w:p>
+      <w:pPr>
+        <w:pStyle w:val="ListParagraph"/>
+        <w:spacing w:line="240" w:lineRule="auto"/>
+        <w:rPr>
+          <w:rFonts w:ascii="Nunito" w:hAnsi="Nunito"/>
+        </w:rPr>
+      </w:pPr>
+      <w:r>
+        <w:rPr>
+          <w:rFonts w:ascii="Nunito" w:hAnsi="Nunito"/>
+          <w:noProof/>
+        </w:rPr>
+        <w:drawing>
+          <wp:inline distT="0" distB="0" distL="0" distR="0" wp14:anchorId="370A9501" wp14:editId="62A8B587">
+            <wp:extent cx="5910756" cy="3543300"/>
+            <wp:effectExtent l="0" t="0" r="0" b="0"/>
+            <wp:docPr id="1" name="Picture 1"/>
+            <wp:cNvGraphicFramePr>
+              <a:graphicFrameLocks xmlns:a="http://schemas.openxmlformats.org/drawingml/2006/main" noChangeAspect="1"/>
+            </wp:cNvGraphicFramePr>
+            <a:graphic xmlns:a="http://schemas.openxmlformats.org/drawingml/2006/main">
+              <a:graphicData uri="http://schemas.openxmlformats.org/drawingml/2006/picture">
+                <pic:pic xmlns:pic="http://schemas.openxmlformats.org/drawingml/2006/picture">
+                  <pic:nvPicPr>
+                    <pic:cNvPr id="1" name="Picture 1"/>
+                    <pic:cNvPicPr/>
+                  </pic:nvPicPr>
+                  <pic:blipFill>
+                    <a:blip r:embed="rId11">
+                      <a:extLst>
+                        <a:ext uri="{28A0092B-C50C-407E-A947-70E740481C1C}">
+                          <a14:useLocalDpi xmlns:a14="http://schemas.microsoft.com/office/drawing/2010/main" val="0"/>
+                        </a:ext>
+                      </a:extLst>
+                    </a:blip>
+                    <a:stretch>
+                      <a:fillRect/>
+                    </a:stretch>
+                  </pic:blipFill>
+                  <pic:spPr>
+                    <a:xfrm>
+                      <a:off x="0" y="0"/>
+                      <a:ext cx="5911391" cy="3543681"/>
+                    </a:xfrm>
+                    <a:prstGeom prst="rect">
+                      <a:avLst/>
+                    </a:prstGeom>
+                  </pic:spPr>
+                </pic:pic>
+              </a:graphicData>
+            </a:graphic>
+          </wp:inline>
+        </w:drawing>
+      </w:r>
+    </w:p>
+    <w:p>
+      <w:pPr>
+        <w:pStyle w:val="ListParagraph"/>
+        <w:spacing w:line="240" w:lineRule="auto"/>
+        <w:rPr>
+          <w:rFonts w:ascii="Nunito" w:hAnsi="Nunito"/>
+        </w:rPr>
+      </w:pPr>
+    </w:p>
+    <w:p>
+      <w:pPr>
+        <w:pStyle w:val="ListParagraph"/>
+        <w:spacing w:line="240" w:lineRule="auto"/>
+        <w:rPr>
+          <w:rFonts w:ascii="Nunito" w:hAnsi="Nunito"/>
+        </w:rPr>
+      </w:pPr>
+      <w:r>
+        <w:rPr>
+          <w:rFonts w:ascii="Nunito" w:hAnsi="Nunito"/>
+        </w:rPr>
+        <w:lastRenderedPageBreak/>
+        <w:t>And finally, what is a database? A database is a collection of data sets that are linked together through various relationships. We find databases and data models throughout the business world. Databases comprise core data infrastructure that supports the modern business. Today, we find everything is tracked and stored. This can range from financial data to how many times the door on floor 12 was unlocked by a given employee. All of this information needs to be stored and linked to other data sets using relationships. For the example previously mentioned, you may be linking the door unlock data set to the employee security data set, which may be linked to the individual employee ID at the company.</w:t>
+      </w:r>
+    </w:p>
     <w:sectPr>
-      <w:headerReference w:type="default" r:id="rId10"/>
-      <w:footerReference w:type="default" r:id="rId11"/>
+      <w:headerReference w:type="default" r:id="rId12"/>
+      <w:footerReference w:type="default" r:id="rId13"/>
       <w:pgSz w:w="11907" w:h="16839" w:code="9"/>
       <w:pgMar w:top="1440" w:right="1080" w:bottom="1440" w:left="1080" w:header="720" w:footer="720" w:gutter="0"/>
       <w:pgBorders w:offsetFrom="page">
@@ -5381,6 +5894,95 @@
 <file path=word/numbering.xml><?xml version="1.0" encoding="utf-8"?>
 <w:numbering xmlns:wpc="http://schemas.microsoft.com/office/word/2010/wordprocessingCanvas" xmlns:cx="http://schemas.microsoft.com/office/drawing/2014/chartex" xmlns:cx1="http://schemas.microsoft.com/office/drawing/2015/9/8/chartex" xmlns:cx2="http://schemas.microsoft.com/office/drawing/2015/10/21/chartex" xmlns:cx3="http://schemas.microsoft.com/office/drawing/2016/5/9/chartex" xmlns:cx4="http://schemas.microsoft.com/office/drawing/2016/5/10/chartex" xmlns:cx5="http://schemas.microsoft.com/office/drawing/2016/5/11/chartex" xmlns:cx6="http://schemas.microsoft.com/office/drawing/2016/5/12/chartex" xmlns:cx7="http://schemas.microsoft.com/office/drawing/2016/5/13/chartex" xmlns:cx8="http://schemas.microsoft.com/office/drawing/2016/5/14/chartex" xmlns:mc="http://schemas.openxmlformats.org/markup-compatibility/2006" xmlns:aink="http://schemas.microsoft.com/office/drawing/2016/ink" xmlns:am3d="http://schemas.microsoft.com/office/drawing/2017/model3d" xmlns:o="urn:schemas-microsoft-com:office:office" xmlns:oel="http://schemas.microsoft.com/office/2019/extlst" xmlns:r="http://schemas.openxmlformats.org/officeDocument/2006/relationships" xmlns:m="http://schemas.openxmlformats.org/officeDocument/2006/math" xmlns:v="urn:schemas-microsoft-com:vml" xmlns:wp14="http://schemas.microsoft.com/office/word/2010/wordprocessingDrawing" xmlns:wp="http://schemas.openxmlformats.org/drawingml/2006/wordprocessingDrawing" xmlns:w10="urn:schemas-microsoft-com:office:word" xmlns:w="http://schemas.openxmlformats.org/wordprocessingml/2006/main" xmlns:w14="http://schemas.microsoft.com/office/word/2010/wordml" xmlns:w15="http://schemas.microsoft.com/office/word/2012/wordml" xmlns:w16cex="http://schemas.microsoft.com/office/word/2018/wordml/cex" xmlns:w16cid="http://schemas.microsoft.com/office/word/2016/wordml/cid" xmlns:w16="http://schemas.microsoft.com/office/word/2018/wordml" xmlns:w16sdtdh="http://schemas.microsoft.com/office/word/2020/wordml/sdtdatahash" xmlns:w16se="http://schemas.microsoft.com/office/word/2015/wordml/symex" xmlns:wpg="http://schemas.microsoft.com/office/word/2010/wordprocessingGroup" xmlns:wpi="http://schemas.microsoft.com/office/word/2010/wordprocessingInk" xmlns:wne="http://schemas.microsoft.com/office/word/2006/wordml" xmlns:wps="http://schemas.microsoft.com/office/word/2010/wordprocessingShape" mc:Ignorable="w14 w15 w16se w16cid w16 w16cex w16sdtdh wp14">
   <w:abstractNum w:abstractNumId="0" w15:restartNumberingAfterBreak="0">
+    <w:nsid w:val="078C42A4"/>
+    <w:multiLevelType w:val="hybridMultilevel"/>
+    <w:tmpl w:val="18A0300E"/>
+    <w:lvl w:ilvl="0" w:tplc="0409000F">
+      <w:start w:val="1"/>
+      <w:numFmt w:val="decimal"/>
+      <w:lvlText w:val="%1."/>
+      <w:lvlJc w:val="left"/>
+      <w:pPr>
+        <w:ind w:left="720" w:hanging="360"/>
+      </w:pPr>
+      <w:rPr>
+        <w:rFonts w:hint="default"/>
+      </w:rPr>
+    </w:lvl>
+    <w:lvl w:ilvl="1" w:tplc="04090019" w:tentative="1">
+      <w:start w:val="1"/>
+      <w:numFmt w:val="lowerLetter"/>
+      <w:lvlText w:val="%2."/>
+      <w:lvlJc w:val="left"/>
+      <w:pPr>
+        <w:ind w:left="1440" w:hanging="360"/>
+      </w:pPr>
+    </w:lvl>
+    <w:lvl w:ilvl="2" w:tplc="0409001B" w:tentative="1">
+      <w:start w:val="1"/>
+      <w:numFmt w:val="lowerRoman"/>
+      <w:lvlText w:val="%3."/>
+      <w:lvlJc w:val="right"/>
+      <w:pPr>
+        <w:ind w:left="2160" w:hanging="180"/>
+      </w:pPr>
+    </w:lvl>
+    <w:lvl w:ilvl="3" w:tplc="0409000F" w:tentative="1">
+      <w:start w:val="1"/>
+      <w:numFmt w:val="decimal"/>
+      <w:lvlText w:val="%4."/>
+      <w:lvlJc w:val="left"/>
+      <w:pPr>
+        <w:ind w:left="2880" w:hanging="360"/>
+      </w:pPr>
+    </w:lvl>
+    <w:lvl w:ilvl="4" w:tplc="04090019" w:tentative="1">
+      <w:start w:val="1"/>
+      <w:numFmt w:val="lowerLetter"/>
+      <w:lvlText w:val="%5."/>
+      <w:lvlJc w:val="left"/>
+      <w:pPr>
+        <w:ind w:left="3600" w:hanging="360"/>
+      </w:pPr>
+    </w:lvl>
+    <w:lvl w:ilvl="5" w:tplc="0409001B" w:tentative="1">
+      <w:start w:val="1"/>
+      <w:numFmt w:val="lowerRoman"/>
+      <w:lvlText w:val="%6."/>
+      <w:lvlJc w:val="right"/>
+      <w:pPr>
+        <w:ind w:left="4320" w:hanging="180"/>
+      </w:pPr>
+    </w:lvl>
+    <w:lvl w:ilvl="6" w:tplc="0409000F" w:tentative="1">
+      <w:start w:val="1"/>
+      <w:numFmt w:val="decimal"/>
+      <w:lvlText w:val="%7."/>
+      <w:lvlJc w:val="left"/>
+      <w:pPr>
+        <w:ind w:left="5040" w:hanging="360"/>
+      </w:pPr>
+    </w:lvl>
+    <w:lvl w:ilvl="7" w:tplc="04090019" w:tentative="1">
+      <w:start w:val="1"/>
+      <w:numFmt w:val="lowerLetter"/>
+      <w:lvlText w:val="%8."/>
+      <w:lvlJc w:val="left"/>
+      <w:pPr>
+        <w:ind w:left="5760" w:hanging="360"/>
+      </w:pPr>
+    </w:lvl>
+    <w:lvl w:ilvl="8" w:tplc="0409001B" w:tentative="1">
+      <w:start w:val="1"/>
+      <w:numFmt w:val="lowerRoman"/>
+      <w:lvlText w:val="%9."/>
+      <w:lvlJc w:val="right"/>
+      <w:pPr>
+        <w:ind w:left="6480" w:hanging="180"/>
+      </w:pPr>
+    </w:lvl>
+  </w:abstractNum>
+  <w:abstractNum w:abstractNumId="1" w15:restartNumberingAfterBreak="0">
     <w:nsid w:val="081A7510"/>
     <w:multiLevelType w:val="hybridMultilevel"/>
     <w:tmpl w:val="EAF2DB54"/>
@@ -5469,7 +6071,7 @@
       </w:pPr>
     </w:lvl>
   </w:abstractNum>
-  <w:abstractNum w:abstractNumId="1" w15:restartNumberingAfterBreak="0">
+  <w:abstractNum w:abstractNumId="2" w15:restartNumberingAfterBreak="0">
     <w:nsid w:val="0E087B22"/>
     <w:multiLevelType w:val="hybridMultilevel"/>
     <w:tmpl w:val="410CEB3A"/>
@@ -5582,7 +6184,7 @@
       </w:rPr>
     </w:lvl>
   </w:abstractNum>
-  <w:abstractNum w:abstractNumId="2" w15:restartNumberingAfterBreak="0">
+  <w:abstractNum w:abstractNumId="3" w15:restartNumberingAfterBreak="0">
     <w:nsid w:val="0EE478BA"/>
     <w:multiLevelType w:val="hybridMultilevel"/>
     <w:tmpl w:val="76C62038"/>
@@ -5671,7 +6273,96 @@
       </w:pPr>
     </w:lvl>
   </w:abstractNum>
-  <w:abstractNum w:abstractNumId="3" w15:restartNumberingAfterBreak="0">
+  <w:abstractNum w:abstractNumId="4" w15:restartNumberingAfterBreak="0">
+    <w:nsid w:val="181771B9"/>
+    <w:multiLevelType w:val="hybridMultilevel"/>
+    <w:tmpl w:val="7096C5F6"/>
+    <w:lvl w:ilvl="0" w:tplc="0409000F">
+      <w:start w:val="1"/>
+      <w:numFmt w:val="decimal"/>
+      <w:lvlText w:val="%1."/>
+      <w:lvlJc w:val="left"/>
+      <w:pPr>
+        <w:ind w:left="720" w:hanging="360"/>
+      </w:pPr>
+      <w:rPr>
+        <w:rFonts w:hint="default"/>
+      </w:rPr>
+    </w:lvl>
+    <w:lvl w:ilvl="1" w:tplc="04090019" w:tentative="1">
+      <w:start w:val="1"/>
+      <w:numFmt w:val="lowerLetter"/>
+      <w:lvlText w:val="%2."/>
+      <w:lvlJc w:val="left"/>
+      <w:pPr>
+        <w:ind w:left="1440" w:hanging="360"/>
+      </w:pPr>
+    </w:lvl>
+    <w:lvl w:ilvl="2" w:tplc="0409001B" w:tentative="1">
+      <w:start w:val="1"/>
+      <w:numFmt w:val="lowerRoman"/>
+      <w:lvlText w:val="%3."/>
+      <w:lvlJc w:val="right"/>
+      <w:pPr>
+        <w:ind w:left="2160" w:hanging="180"/>
+      </w:pPr>
+    </w:lvl>
+    <w:lvl w:ilvl="3" w:tplc="0409000F" w:tentative="1">
+      <w:start w:val="1"/>
+      <w:numFmt w:val="decimal"/>
+      <w:lvlText w:val="%4."/>
+      <w:lvlJc w:val="left"/>
+      <w:pPr>
+        <w:ind w:left="2880" w:hanging="360"/>
+      </w:pPr>
+    </w:lvl>
+    <w:lvl w:ilvl="4" w:tplc="04090019" w:tentative="1">
+      <w:start w:val="1"/>
+      <w:numFmt w:val="lowerLetter"/>
+      <w:lvlText w:val="%5."/>
+      <w:lvlJc w:val="left"/>
+      <w:pPr>
+        <w:ind w:left="3600" w:hanging="360"/>
+      </w:pPr>
+    </w:lvl>
+    <w:lvl w:ilvl="5" w:tplc="0409001B" w:tentative="1">
+      <w:start w:val="1"/>
+      <w:numFmt w:val="lowerRoman"/>
+      <w:lvlText w:val="%6."/>
+      <w:lvlJc w:val="right"/>
+      <w:pPr>
+        <w:ind w:left="4320" w:hanging="180"/>
+      </w:pPr>
+    </w:lvl>
+    <w:lvl w:ilvl="6" w:tplc="0409000F" w:tentative="1">
+      <w:start w:val="1"/>
+      <w:numFmt w:val="decimal"/>
+      <w:lvlText w:val="%7."/>
+      <w:lvlJc w:val="left"/>
+      <w:pPr>
+        <w:ind w:left="5040" w:hanging="360"/>
+      </w:pPr>
+    </w:lvl>
+    <w:lvl w:ilvl="7" w:tplc="04090019" w:tentative="1">
+      <w:start w:val="1"/>
+      <w:numFmt w:val="lowerLetter"/>
+      <w:lvlText w:val="%8."/>
+      <w:lvlJc w:val="left"/>
+      <w:pPr>
+        <w:ind w:left="5760" w:hanging="360"/>
+      </w:pPr>
+    </w:lvl>
+    <w:lvl w:ilvl="8" w:tplc="0409001B" w:tentative="1">
+      <w:start w:val="1"/>
+      <w:numFmt w:val="lowerRoman"/>
+      <w:lvlText w:val="%9."/>
+      <w:lvlJc w:val="right"/>
+      <w:pPr>
+        <w:ind w:left="6480" w:hanging="180"/>
+      </w:pPr>
+    </w:lvl>
+  </w:abstractNum>
+  <w:abstractNum w:abstractNumId="5" w15:restartNumberingAfterBreak="0">
     <w:nsid w:val="2312251A"/>
     <w:multiLevelType w:val="hybridMultilevel"/>
     <w:tmpl w:val="7D76A64C"/>
@@ -5760,7 +6451,7 @@
       </w:pPr>
     </w:lvl>
   </w:abstractNum>
-  <w:abstractNum w:abstractNumId="4" w15:restartNumberingAfterBreak="0">
+  <w:abstractNum w:abstractNumId="6" w15:restartNumberingAfterBreak="0">
     <w:nsid w:val="23F9529C"/>
     <w:multiLevelType w:val="hybridMultilevel"/>
     <w:tmpl w:val="A3907AE4"/>
@@ -5849,7 +6540,7 @@
       </w:pPr>
     </w:lvl>
   </w:abstractNum>
-  <w:abstractNum w:abstractNumId="5" w15:restartNumberingAfterBreak="0">
+  <w:abstractNum w:abstractNumId="7" w15:restartNumberingAfterBreak="0">
     <w:nsid w:val="32E25493"/>
     <w:multiLevelType w:val="hybridMultilevel"/>
     <w:tmpl w:val="B36480D0"/>
@@ -5962,7 +6653,7 @@
       </w:rPr>
     </w:lvl>
   </w:abstractNum>
-  <w:abstractNum w:abstractNumId="6" w15:restartNumberingAfterBreak="0">
+  <w:abstractNum w:abstractNumId="8" w15:restartNumberingAfterBreak="0">
     <w:nsid w:val="377843FC"/>
     <w:multiLevelType w:val="hybridMultilevel"/>
     <w:tmpl w:val="837E169C"/>
@@ -6051,7 +6742,7 @@
       </w:pPr>
     </w:lvl>
   </w:abstractNum>
-  <w:abstractNum w:abstractNumId="7" w15:restartNumberingAfterBreak="0">
+  <w:abstractNum w:abstractNumId="9" w15:restartNumberingAfterBreak="0">
     <w:nsid w:val="37AE46D2"/>
     <w:multiLevelType w:val="hybridMultilevel"/>
     <w:tmpl w:val="6A4ECC2C"/>
@@ -6164,7 +6855,96 @@
       </w:rPr>
     </w:lvl>
   </w:abstractNum>
-  <w:abstractNum w:abstractNumId="8" w15:restartNumberingAfterBreak="0">
+  <w:abstractNum w:abstractNumId="10" w15:restartNumberingAfterBreak="0">
+    <w:nsid w:val="3ED646E5"/>
+    <w:multiLevelType w:val="hybridMultilevel"/>
+    <w:tmpl w:val="F53475BC"/>
+    <w:lvl w:ilvl="0" w:tplc="0409000F">
+      <w:start w:val="1"/>
+      <w:numFmt w:val="decimal"/>
+      <w:lvlText w:val="%1."/>
+      <w:lvlJc w:val="left"/>
+      <w:pPr>
+        <w:ind w:left="720" w:hanging="360"/>
+      </w:pPr>
+      <w:rPr>
+        <w:rFonts w:hint="default"/>
+      </w:rPr>
+    </w:lvl>
+    <w:lvl w:ilvl="1" w:tplc="04090019" w:tentative="1">
+      <w:start w:val="1"/>
+      <w:numFmt w:val="lowerLetter"/>
+      <w:lvlText w:val="%2."/>
+      <w:lvlJc w:val="left"/>
+      <w:pPr>
+        <w:ind w:left="1440" w:hanging="360"/>
+      </w:pPr>
+    </w:lvl>
+    <w:lvl w:ilvl="2" w:tplc="0409001B" w:tentative="1">
+      <w:start w:val="1"/>
+      <w:numFmt w:val="lowerRoman"/>
+      <w:lvlText w:val="%3."/>
+      <w:lvlJc w:val="right"/>
+      <w:pPr>
+        <w:ind w:left="2160" w:hanging="180"/>
+      </w:pPr>
+    </w:lvl>
+    <w:lvl w:ilvl="3" w:tplc="0409000F" w:tentative="1">
+      <w:start w:val="1"/>
+      <w:numFmt w:val="decimal"/>
+      <w:lvlText w:val="%4."/>
+      <w:lvlJc w:val="left"/>
+      <w:pPr>
+        <w:ind w:left="2880" w:hanging="360"/>
+      </w:pPr>
+    </w:lvl>
+    <w:lvl w:ilvl="4" w:tplc="04090019" w:tentative="1">
+      <w:start w:val="1"/>
+      <w:numFmt w:val="lowerLetter"/>
+      <w:lvlText w:val="%5."/>
+      <w:lvlJc w:val="left"/>
+      <w:pPr>
+        <w:ind w:left="3600" w:hanging="360"/>
+      </w:pPr>
+    </w:lvl>
+    <w:lvl w:ilvl="5" w:tplc="0409001B" w:tentative="1">
+      <w:start w:val="1"/>
+      <w:numFmt w:val="lowerRoman"/>
+      <w:lvlText w:val="%6."/>
+      <w:lvlJc w:val="right"/>
+      <w:pPr>
+        <w:ind w:left="4320" w:hanging="180"/>
+      </w:pPr>
+    </w:lvl>
+    <w:lvl w:ilvl="6" w:tplc="0409000F" w:tentative="1">
+      <w:start w:val="1"/>
+      <w:numFmt w:val="decimal"/>
+      <w:lvlText w:val="%7."/>
+      <w:lvlJc w:val="left"/>
+      <w:pPr>
+        <w:ind w:left="5040" w:hanging="360"/>
+      </w:pPr>
+    </w:lvl>
+    <w:lvl w:ilvl="7" w:tplc="04090019" w:tentative="1">
+      <w:start w:val="1"/>
+      <w:numFmt w:val="lowerLetter"/>
+      <w:lvlText w:val="%8."/>
+      <w:lvlJc w:val="left"/>
+      <w:pPr>
+        <w:ind w:left="5760" w:hanging="360"/>
+      </w:pPr>
+    </w:lvl>
+    <w:lvl w:ilvl="8" w:tplc="0409001B" w:tentative="1">
+      <w:start w:val="1"/>
+      <w:numFmt w:val="lowerRoman"/>
+      <w:lvlText w:val="%9."/>
+      <w:lvlJc w:val="right"/>
+      <w:pPr>
+        <w:ind w:left="6480" w:hanging="180"/>
+      </w:pPr>
+    </w:lvl>
+  </w:abstractNum>
+  <w:abstractNum w:abstractNumId="11" w15:restartNumberingAfterBreak="0">
     <w:nsid w:val="3F532143"/>
     <w:multiLevelType w:val="multilevel"/>
     <w:tmpl w:val="9EF45E2C"/>
@@ -6313,7 +7093,7 @@
       </w:rPr>
     </w:lvl>
   </w:abstractNum>
-  <w:abstractNum w:abstractNumId="9" w15:restartNumberingAfterBreak="0">
+  <w:abstractNum w:abstractNumId="12" w15:restartNumberingAfterBreak="0">
     <w:nsid w:val="408439C9"/>
     <w:multiLevelType w:val="multilevel"/>
     <w:tmpl w:val="0E5C50DA"/>
@@ -6462,7 +7242,7 @@
       </w:rPr>
     </w:lvl>
   </w:abstractNum>
-  <w:abstractNum w:abstractNumId="10" w15:restartNumberingAfterBreak="0">
+  <w:abstractNum w:abstractNumId="13" w15:restartNumberingAfterBreak="0">
     <w:nsid w:val="40EF459C"/>
     <w:multiLevelType w:val="hybridMultilevel"/>
     <w:tmpl w:val="E16C9ECA"/>
@@ -6551,7 +7331,7 @@
       </w:pPr>
     </w:lvl>
   </w:abstractNum>
-  <w:abstractNum w:abstractNumId="11" w15:restartNumberingAfterBreak="0">
+  <w:abstractNum w:abstractNumId="14" w15:restartNumberingAfterBreak="0">
     <w:nsid w:val="42DE7D02"/>
     <w:multiLevelType w:val="multilevel"/>
     <w:tmpl w:val="02025390"/>
@@ -6700,7 +7480,7 @@
       </w:rPr>
     </w:lvl>
   </w:abstractNum>
-  <w:abstractNum w:abstractNumId="12" w15:restartNumberingAfterBreak="0">
+  <w:abstractNum w:abstractNumId="15" w15:restartNumberingAfterBreak="0">
     <w:nsid w:val="48C867F5"/>
     <w:multiLevelType w:val="hybridMultilevel"/>
     <w:tmpl w:val="F488B12E"/>
@@ -6813,7 +7593,7 @@
       </w:rPr>
     </w:lvl>
   </w:abstractNum>
-  <w:abstractNum w:abstractNumId="13" w15:restartNumberingAfterBreak="0">
+  <w:abstractNum w:abstractNumId="16" w15:restartNumberingAfterBreak="0">
     <w:nsid w:val="4B956A47"/>
     <w:multiLevelType w:val="hybridMultilevel"/>
     <w:tmpl w:val="D722BD1E"/>
@@ -6902,7 +7682,7 @@
       </w:pPr>
     </w:lvl>
   </w:abstractNum>
-  <w:abstractNum w:abstractNumId="14" w15:restartNumberingAfterBreak="0">
+  <w:abstractNum w:abstractNumId="17" w15:restartNumberingAfterBreak="0">
     <w:nsid w:val="4ED90F31"/>
     <w:multiLevelType w:val="hybridMultilevel"/>
     <w:tmpl w:val="0666F58E"/>
@@ -6988,7 +7768,7 @@
       </w:pPr>
     </w:lvl>
   </w:abstractNum>
-  <w:abstractNum w:abstractNumId="15" w15:restartNumberingAfterBreak="0">
+  <w:abstractNum w:abstractNumId="18" w15:restartNumberingAfterBreak="0">
     <w:nsid w:val="57CC74D5"/>
     <w:multiLevelType w:val="hybridMultilevel"/>
     <w:tmpl w:val="25B85F08"/>
@@ -7101,7 +7881,7 @@
       </w:rPr>
     </w:lvl>
   </w:abstractNum>
-  <w:abstractNum w:abstractNumId="16" w15:restartNumberingAfterBreak="0">
+  <w:abstractNum w:abstractNumId="19" w15:restartNumberingAfterBreak="0">
     <w:nsid w:val="5EC14A4B"/>
     <w:multiLevelType w:val="hybridMultilevel"/>
     <w:tmpl w:val="01A2F09E"/>
@@ -7213,7 +7993,7 @@
       </w:rPr>
     </w:lvl>
   </w:abstractNum>
-  <w:abstractNum w:abstractNumId="17" w15:restartNumberingAfterBreak="0">
+  <w:abstractNum w:abstractNumId="20" w15:restartNumberingAfterBreak="0">
     <w:nsid w:val="669F32BF"/>
     <w:multiLevelType w:val="multilevel"/>
     <w:tmpl w:val="EC18E15E"/>
@@ -7362,7 +8142,7 @@
       </w:rPr>
     </w:lvl>
   </w:abstractNum>
-  <w:abstractNum w:abstractNumId="18" w15:restartNumberingAfterBreak="0">
+  <w:abstractNum w:abstractNumId="21" w15:restartNumberingAfterBreak="0">
     <w:nsid w:val="673947DA"/>
     <w:multiLevelType w:val="multilevel"/>
     <w:tmpl w:val="86B2E0FC"/>
@@ -7511,7 +8291,7 @@
       </w:rPr>
     </w:lvl>
   </w:abstractNum>
-  <w:abstractNum w:abstractNumId="19" w15:restartNumberingAfterBreak="0">
+  <w:abstractNum w:abstractNumId="22" w15:restartNumberingAfterBreak="0">
     <w:nsid w:val="69E67302"/>
     <w:multiLevelType w:val="hybridMultilevel"/>
     <w:tmpl w:val="E5A82150"/>
@@ -7624,7 +8404,7 @@
       </w:rPr>
     </w:lvl>
   </w:abstractNum>
-  <w:abstractNum w:abstractNumId="20" w15:restartNumberingAfterBreak="0">
+  <w:abstractNum w:abstractNumId="23" w15:restartNumberingAfterBreak="0">
     <w:nsid w:val="7E4274B8"/>
     <w:multiLevelType w:val="hybridMultilevel"/>
     <w:tmpl w:val="4210B5B4"/>
@@ -7713,7 +8493,7 @@
       </w:pPr>
     </w:lvl>
   </w:abstractNum>
-  <w:abstractNum w:abstractNumId="21" w15:restartNumberingAfterBreak="0">
+  <w:abstractNum w:abstractNumId="24" w15:restartNumberingAfterBreak="0">
     <w:nsid w:val="7F1C3251"/>
     <w:multiLevelType w:val="hybridMultilevel"/>
     <w:tmpl w:val="0D2CC754"/>
@@ -7827,70 +8607,79 @@
     </w:lvl>
   </w:abstractNum>
   <w:num w:numId="1" w16cid:durableId="588851086">
+    <w:abstractNumId w:val="7"/>
+  </w:num>
+  <w:num w:numId="2" w16cid:durableId="1918976945">
+    <w:abstractNumId w:val="24"/>
+  </w:num>
+  <w:num w:numId="3" w16cid:durableId="981233220">
+    <w:abstractNumId w:val="13"/>
+  </w:num>
+  <w:num w:numId="4" w16cid:durableId="1902251431">
+    <w:abstractNumId w:val="8"/>
+  </w:num>
+  <w:num w:numId="5" w16cid:durableId="191262066">
+    <w:abstractNumId w:val="6"/>
+  </w:num>
+  <w:num w:numId="6" w16cid:durableId="586230358">
+    <w:abstractNumId w:val="23"/>
+  </w:num>
+  <w:num w:numId="7" w16cid:durableId="1749577305">
+    <w:abstractNumId w:val="17"/>
+  </w:num>
+  <w:num w:numId="8" w16cid:durableId="949505017">
+    <w:abstractNumId w:val="3"/>
+  </w:num>
+  <w:num w:numId="9" w16cid:durableId="435448820">
+    <w:abstractNumId w:val="16"/>
+  </w:num>
+  <w:num w:numId="10" w16cid:durableId="1801679734">
     <w:abstractNumId w:val="5"/>
   </w:num>
-  <w:num w:numId="2" w16cid:durableId="1918976945">
+  <w:num w:numId="11" w16cid:durableId="1828279935">
+    <w:abstractNumId w:val="18"/>
+  </w:num>
+  <w:num w:numId="12" w16cid:durableId="1753040788">
+    <w:abstractNumId w:val="1"/>
+  </w:num>
+  <w:num w:numId="13" w16cid:durableId="658658711">
+    <w:abstractNumId w:val="15"/>
+  </w:num>
+  <w:num w:numId="14" w16cid:durableId="1465611291">
+    <w:abstractNumId w:val="22"/>
+  </w:num>
+  <w:num w:numId="15" w16cid:durableId="1080906774">
+    <w:abstractNumId w:val="9"/>
+  </w:num>
+  <w:num w:numId="16" w16cid:durableId="1887253354">
+    <w:abstractNumId w:val="2"/>
+  </w:num>
+  <w:num w:numId="17" w16cid:durableId="279650051">
+    <w:abstractNumId w:val="19"/>
+  </w:num>
+  <w:num w:numId="18" w16cid:durableId="883492329">
     <w:abstractNumId w:val="21"/>
   </w:num>
-  <w:num w:numId="3" w16cid:durableId="981233220">
+  <w:num w:numId="19" w16cid:durableId="1687096570">
+    <w:abstractNumId w:val="12"/>
+  </w:num>
+  <w:num w:numId="20" w16cid:durableId="192618492">
+    <w:abstractNumId w:val="11"/>
+  </w:num>
+  <w:num w:numId="21" w16cid:durableId="1301960776">
+    <w:abstractNumId w:val="14"/>
+  </w:num>
+  <w:num w:numId="22" w16cid:durableId="336418983">
+    <w:abstractNumId w:val="20"/>
+  </w:num>
+  <w:num w:numId="23" w16cid:durableId="1560894127">
+    <w:abstractNumId w:val="4"/>
+  </w:num>
+  <w:num w:numId="24" w16cid:durableId="791095915">
     <w:abstractNumId w:val="10"/>
   </w:num>
-  <w:num w:numId="4" w16cid:durableId="1902251431">
-    <w:abstractNumId w:val="6"/>
-  </w:num>
-  <w:num w:numId="5" w16cid:durableId="191262066">
-    <w:abstractNumId w:val="4"/>
-  </w:num>
-  <w:num w:numId="6" w16cid:durableId="586230358">
-    <w:abstractNumId w:val="20"/>
-  </w:num>
-  <w:num w:numId="7" w16cid:durableId="1749577305">
-    <w:abstractNumId w:val="14"/>
-  </w:num>
-  <w:num w:numId="8" w16cid:durableId="949505017">
-    <w:abstractNumId w:val="2"/>
-  </w:num>
-  <w:num w:numId="9" w16cid:durableId="435448820">
-    <w:abstractNumId w:val="13"/>
-  </w:num>
-  <w:num w:numId="10" w16cid:durableId="1801679734">
-    <w:abstractNumId w:val="3"/>
-  </w:num>
-  <w:num w:numId="11" w16cid:durableId="1828279935">
-    <w:abstractNumId w:val="15"/>
-  </w:num>
-  <w:num w:numId="12" w16cid:durableId="1753040788">
+  <w:num w:numId="25" w16cid:durableId="1216963997">
     <w:abstractNumId w:val="0"/>
-  </w:num>
-  <w:num w:numId="13" w16cid:durableId="658658711">
-    <w:abstractNumId w:val="12"/>
-  </w:num>
-  <w:num w:numId="14" w16cid:durableId="1465611291">
-    <w:abstractNumId w:val="19"/>
-  </w:num>
-  <w:num w:numId="15" w16cid:durableId="1080906774">
-    <w:abstractNumId w:val="7"/>
-  </w:num>
-  <w:num w:numId="16" w16cid:durableId="1887253354">
-    <w:abstractNumId w:val="1"/>
-  </w:num>
-  <w:num w:numId="17" w16cid:durableId="279650051">
-    <w:abstractNumId w:val="16"/>
-  </w:num>
-  <w:num w:numId="18" w16cid:durableId="883492329">
-    <w:abstractNumId w:val="18"/>
-  </w:num>
-  <w:num w:numId="19" w16cid:durableId="1687096570">
-    <w:abstractNumId w:val="9"/>
-  </w:num>
-  <w:num w:numId="20" w16cid:durableId="192618492">
-    <w:abstractNumId w:val="8"/>
-  </w:num>
-  <w:num w:numId="21" w16cid:durableId="1301960776">
-    <w:abstractNumId w:val="11"/>
-  </w:num>
-  <w:num w:numId="22" w16cid:durableId="336418983">
-    <w:abstractNumId w:val="17"/>
   </w:num>
   <w:numIdMacAtCleanup w:val="2"/>
 </w:numbering>

</xml_diff>

<commit_message>
components of data sets and the relational databases
</commit_message>
<xml_diff>
--- a/data visualization with advanced Excel/data visualization with excel.docx
+++ b/data visualization with advanced Excel/data visualization with excel.docx
@@ -2365,37 +2365,19 @@
         </w:rPr>
         <w:t xml:space="preserve">Formula bar </w:t>
       </w:r>
-      <w:proofErr w:type="gramStart"/>
-      <w:r>
-        <w:rPr>
-          <w:rFonts w:ascii="Nunito" w:hAnsi="Nunito"/>
-          <w:color w:val="333333"/>
-        </w:rPr>
-        <w:t>The</w:t>
-      </w:r>
-      <w:proofErr w:type="gramEnd"/>
-      <w:r>
-        <w:rPr>
-          <w:rFonts w:ascii="Nunito" w:hAnsi="Nunito"/>
-          <w:color w:val="333333"/>
-        </w:rPr>
-        <w:t xml:space="preserve"> names of cells begin with A1 in the top left. Columns are named by letters, and rows by numbers. The equals sign “</w:t>
-      </w:r>
-      <w:proofErr w:type="gramStart"/>
-      <w:r>
-        <w:rPr>
-          <w:rFonts w:ascii="Nunito" w:hAnsi="Nunito"/>
-          <w:color w:val="333333"/>
-        </w:rPr>
-        <w:t>=“</w:t>
-      </w:r>
-      <w:proofErr w:type="gramEnd"/>
-      <w:r>
-        <w:rPr>
-          <w:rFonts w:ascii="Nunito" w:hAnsi="Nunito"/>
-          <w:color w:val="333333"/>
-        </w:rPr>
-        <w:t>begins</w:t>
+      <w:r>
+        <w:rPr>
+          <w:rFonts w:ascii="Nunito" w:hAnsi="Nunito"/>
+          <w:color w:val="333333"/>
+        </w:rPr>
+        <w:t>The names of cells begin with A1 in the top left. Columns are named by letters, and rows by numbers. The equals sign “</w:t>
+      </w:r>
+      <w:r>
+        <w:rPr>
+          <w:rFonts w:ascii="Nunito" w:hAnsi="Nunito"/>
+          <w:color w:val="333333"/>
+        </w:rPr>
+        <w:t>=“begins</w:t>
       </w:r>
       <w:r>
         <w:rPr>
@@ -2483,23 +2465,7 @@
           <w:rFonts w:ascii="Nunito" w:hAnsi="Nunito"/>
           <w:color w:val="333333"/>
         </w:rPr>
-        <w:t xml:space="preserve"> allows us to answer “what if” questions by starting, first, with the outcome of the analysis. We tell Excel what value we want to see as the output of a model and ask it to change one input value in our model repeatedly in order to achieve the stated output. For example, in a capital budgeting problem, if we wanted to know the discount </w:t>
-      </w:r>
-      <w:proofErr w:type="gramStart"/>
-      <w:r>
-        <w:rPr>
-          <w:rFonts w:ascii="Nunito" w:hAnsi="Nunito"/>
-          <w:color w:val="333333"/>
-        </w:rPr>
-        <w:t>rate</w:t>
-      </w:r>
-      <w:proofErr w:type="gramEnd"/>
-      <w:r>
-        <w:rPr>
-          <w:rFonts w:ascii="Nunito" w:hAnsi="Nunito"/>
-          <w:color w:val="333333"/>
-        </w:rPr>
-        <w:t xml:space="preserve"> we should use in order to achieve a specific Net Present Value, we can use Goal Seek to determine the discount rate to use in the NPV calculation.</w:t>
+        <w:t xml:space="preserve"> allows us to answer “what if” questions by starting, first, with the outcome of the analysis. We tell Excel what value we want to see as the output of a model and ask it to change one input value in our model repeatedly in order to achieve the stated output. For example, in a capital budgeting problem, if we wanted to know the discount rate we should use in order to achieve a specific Net Present Value, we can use Goal Seek to determine the discount rate to use in the NPV calculation.</w:t>
       </w:r>
     </w:p>
     <w:p>
@@ -2642,23 +2608,7 @@
           <w:rFonts w:ascii="Nunito" w:hAnsi="Nunito"/>
           <w:color w:val="333333"/>
         </w:rPr>
-        <w:t xml:space="preserve"> A variable (often denoted by </w:t>
-      </w:r>
-      <w:proofErr w:type="gramStart"/>
-      <w:r>
-        <w:rPr>
-          <w:rFonts w:ascii="Nunito" w:hAnsi="Nunito"/>
-          <w:color w:val="333333"/>
-        </w:rPr>
-        <w:t>x )</w:t>
-      </w:r>
-      <w:proofErr w:type="gramEnd"/>
-      <w:r>
-        <w:rPr>
-          <w:rFonts w:ascii="Nunito" w:hAnsi="Nunito"/>
-          <w:color w:val="333333"/>
-        </w:rPr>
-        <w:t xml:space="preserve"> whose variation does not depend on that of another.</w:t>
+        <w:t xml:space="preserve"> A variable (often denoted by x ) whose variation does not depend on that of another.</w:t>
       </w:r>
     </w:p>
     <w:p>
@@ -2761,21 +2711,12 @@
         </w:rPr>
         <w:t xml:space="preserve">IRR function </w:t>
       </w:r>
-      <w:proofErr w:type="gramStart"/>
-      <w:r>
-        <w:rPr>
-          <w:rFonts w:ascii="Nunito" w:hAnsi="Nunito"/>
-          <w:color w:val="333333"/>
-        </w:rPr>
-        <w:t>Financial</w:t>
-      </w:r>
-      <w:proofErr w:type="gramEnd"/>
-      <w:r>
-        <w:rPr>
-          <w:rFonts w:ascii="Nunito" w:hAnsi="Nunito"/>
-          <w:color w:val="333333"/>
-        </w:rPr>
-        <w:t xml:space="preserve"> function that calculates the discount rate that would return an NPV of zero.</w:t>
+      <w:r>
+        <w:rPr>
+          <w:rFonts w:ascii="Nunito" w:hAnsi="Nunito"/>
+          <w:color w:val="333333"/>
+        </w:rPr>
+        <w:t>Financial function that calculates the discount rate that would return an NPV of zero.</w:t>
       </w:r>
     </w:p>
     <w:p>
@@ -3022,21 +2963,12 @@
         </w:rPr>
         <w:t xml:space="preserve">NPV function </w:t>
       </w:r>
-      <w:proofErr w:type="gramStart"/>
-      <w:r>
-        <w:rPr>
-          <w:rFonts w:ascii="Nunito" w:hAnsi="Nunito"/>
-          <w:color w:val="333333"/>
-        </w:rPr>
-        <w:t>Financial</w:t>
-      </w:r>
-      <w:proofErr w:type="gramEnd"/>
-      <w:r>
-        <w:rPr>
-          <w:rFonts w:ascii="Nunito" w:hAnsi="Nunito"/>
-          <w:color w:val="333333"/>
-        </w:rPr>
-        <w:t xml:space="preserve"> function that function determines the value of future dollars, in terms of today’s dollars, using a standard discount rate.</w:t>
+      <w:r>
+        <w:rPr>
+          <w:rFonts w:ascii="Nunito" w:hAnsi="Nunito"/>
+          <w:color w:val="333333"/>
+        </w:rPr>
+        <w:t>Financial function that function determines the value of future dollars, in terms of today’s dollars, using a standard discount rate.</w:t>
       </w:r>
     </w:p>
     <w:p>
@@ -3601,23 +3533,7 @@
           <w:rFonts w:ascii="Nunito" w:hAnsi="Nunito"/>
           <w:color w:val="333333"/>
         </w:rPr>
-        <w:t xml:space="preserve"> </w:t>
-      </w:r>
-      <w:proofErr w:type="gramStart"/>
-      <w:r>
-        <w:rPr>
-          <w:rFonts w:ascii="Nunito" w:hAnsi="Nunito"/>
-          <w:color w:val="333333"/>
-        </w:rPr>
-        <w:t>The</w:t>
-      </w:r>
-      <w:proofErr w:type="gramEnd"/>
-      <w:r>
-        <w:rPr>
-          <w:rFonts w:ascii="Nunito" w:hAnsi="Nunito"/>
-          <w:color w:val="333333"/>
-        </w:rPr>
-        <w:t xml:space="preserve"> process of making predictions of the future based on past and present data and most commonly by analysis of trends.</w:t>
+        <w:t xml:space="preserve"> The process of making predictions of the future based on past and present data and most commonly by analysis of trends.</w:t>
       </w:r>
     </w:p>
     <w:p>
@@ -4062,23 +3978,7 @@
           <w:rFonts w:ascii="Nunito" w:hAnsi="Nunito"/>
           <w:color w:val="333333"/>
         </w:rPr>
-        <w:t xml:space="preserve"> </w:t>
-      </w:r>
-      <w:proofErr w:type="gramStart"/>
-      <w:r>
-        <w:rPr>
-          <w:rFonts w:ascii="Nunito" w:hAnsi="Nunito"/>
-          <w:color w:val="333333"/>
-        </w:rPr>
-        <w:t>Financial</w:t>
-      </w:r>
-      <w:proofErr w:type="gramEnd"/>
-      <w:r>
-        <w:rPr>
-          <w:rFonts w:ascii="Nunito" w:hAnsi="Nunito"/>
-          <w:color w:val="333333"/>
-        </w:rPr>
-        <w:t xml:space="preserve"> function that determines the value of future dollars in terms of today’s dollars using a standard discount rate for payments not equally spaced in time.</w:t>
+        <w:t xml:space="preserve"> Financial function that determines the value of future dollars in terms of today’s dollars using a standard discount rate for payments not equally spaced in time.</w:t>
       </w:r>
     </w:p>
     <w:p>
@@ -4100,21 +4000,12 @@
         </w:rPr>
         <w:t xml:space="preserve">Y-intercept </w:t>
       </w:r>
-      <w:proofErr w:type="gramStart"/>
-      <w:r>
-        <w:rPr>
-          <w:rFonts w:ascii="Nunito" w:hAnsi="Nunito"/>
-          <w:color w:val="333333"/>
-        </w:rPr>
-        <w:t>The</w:t>
-      </w:r>
-      <w:proofErr w:type="gramEnd"/>
-      <w:r>
-        <w:rPr>
-          <w:rFonts w:ascii="Nunito" w:hAnsi="Nunito"/>
-          <w:color w:val="333333"/>
-        </w:rPr>
-        <w:t xml:space="preserve"> point where the graph of a function (or, in our case, the graph of our relationship between our two variables) intersects with the y-axis.</w:t>
+      <w:r>
+        <w:rPr>
+          <w:rFonts w:ascii="Nunito" w:hAnsi="Nunito"/>
+          <w:color w:val="333333"/>
+        </w:rPr>
+        <w:t>The point where the graph of a function (or, in our case, the graph of our relationship between our two variables) intersects with the y-axis.</w:t>
       </w:r>
     </w:p>
     <w:p>
@@ -5574,6 +5465,212 @@
         </w:rPr>
         <w:lastRenderedPageBreak/>
         <w:t>And finally, what is a database? A database is a collection of data sets that are linked together through various relationships. We find databases and data models throughout the business world. Databases comprise core data infrastructure that supports the modern business. Today, we find everything is tracked and stored. This can range from financial data to how many times the door on floor 12 was unlocked by a given employee. All of this information needs to be stored and linked to other data sets using relationships. For the example previously mentioned, you may be linking the door unlock data set to the employee security data set, which may be linked to the individual employee ID at the company.</w:t>
+      </w:r>
+    </w:p>
+    <w:p>
+      <w:pPr>
+        <w:spacing w:line="240" w:lineRule="auto"/>
+        <w:rPr>
+          <w:rFonts w:ascii="Nunito" w:hAnsi="Nunito"/>
+        </w:rPr>
+      </w:pPr>
+    </w:p>
+    <w:p>
+      <w:pPr>
+        <w:spacing w:line="240" w:lineRule="auto"/>
+        <w:rPr>
+          <w:rFonts w:ascii="Nunito" w:hAnsi="Nunito"/>
+        </w:rPr>
+      </w:pPr>
+      <w:r>
+        <w:rPr>
+          <w:rFonts w:ascii="Nunito" w:hAnsi="Nunito"/>
+          <w:color w:val="0000FF"/>
+        </w:rPr>
+        <w:t>Introduction to the Components of Data Sets and the Relational Databases</w:t>
+      </w:r>
+      <w:r>
+        <w:rPr>
+          <w:rFonts w:ascii="Nunito" w:hAnsi="Nunito"/>
+        </w:rPr>
+        <w:t>:</w:t>
+      </w:r>
+    </w:p>
+    <w:p>
+      <w:pPr>
+        <w:spacing w:line="240" w:lineRule="auto"/>
+        <w:rPr>
+          <w:rFonts w:ascii="Nunito" w:hAnsi="Nunito"/>
+        </w:rPr>
+      </w:pPr>
+      <w:r>
+        <w:rPr>
+          <w:rFonts w:ascii="Nunito" w:hAnsi="Nunito"/>
+        </w:rPr>
+        <w:t>One of the most common types of databases you will come across is a rational database. In this video I'm going to talk about what a relational database is, and why you would want to use this type of database.</w:t>
+      </w:r>
+      <w:r>
+        <w:rPr>
+          <w:rFonts w:ascii="Nunito" w:hAnsi="Nunito"/>
+        </w:rPr>
+        <w:t xml:space="preserve"> So, what is a relational database.?</w:t>
+      </w:r>
+    </w:p>
+    <w:p>
+      <w:pPr>
+        <w:spacing w:line="240" w:lineRule="auto"/>
+        <w:rPr>
+          <w:rFonts w:ascii="Nunito" w:hAnsi="Nunito"/>
+        </w:rPr>
+      </w:pPr>
+      <w:r>
+        <w:rPr>
+          <w:rFonts w:ascii="Nunito" w:hAnsi="Nunito"/>
+        </w:rPr>
+        <w:t>A relational database is a database structured to recognize relationships among stored items of information. This type of database will have data sets that are linked through relationships stored within the data model.</w:t>
+      </w:r>
+    </w:p>
+    <w:p>
+      <w:pPr>
+        <w:spacing w:line="240" w:lineRule="auto"/>
+        <w:rPr>
+          <w:rFonts w:ascii="Nunito" w:hAnsi="Nunito"/>
+        </w:rPr>
+      </w:pPr>
+      <w:r>
+        <w:rPr>
+          <w:rFonts w:ascii="Nunito" w:hAnsi="Nunito"/>
+        </w:rPr>
+        <w:t>MySQL, Oracle and SQL Server are all examples of relational database software.</w:t>
+      </w:r>
+      <w:r>
+        <w:rPr>
+          <w:rFonts w:ascii="Nunito" w:hAnsi="Nunito"/>
+        </w:rPr>
+        <w:t xml:space="preserve"> </w:t>
+      </w:r>
+    </w:p>
+    <w:p>
+      <w:pPr>
+        <w:spacing w:line="240" w:lineRule="auto"/>
+        <w:rPr>
+          <w:rFonts w:ascii="Nunito" w:hAnsi="Nunito"/>
+        </w:rPr>
+      </w:pPr>
+      <w:r>
+        <w:rPr>
+          <w:rFonts w:ascii="Nunito" w:hAnsi="Nunito"/>
+        </w:rPr>
+        <w:t>The next big question is, why would someone be interested in using a relational database? Today's organizations all have access to huge amounts of data. And the amount of information collected on a daily basis continues to grow.</w:t>
+      </w:r>
+      <w:r>
+        <w:rPr>
+          <w:rFonts w:ascii="Nunito" w:hAnsi="Nunito"/>
+        </w:rPr>
+        <w:t xml:space="preserve"> </w:t>
+      </w:r>
+      <w:r>
+        <w:rPr>
+          <w:rFonts w:ascii="Nunito" w:hAnsi="Nunito"/>
+        </w:rPr>
+        <w:t>Saving data provides organizations, the ability to automate their tasks and improve decision making.</w:t>
+      </w:r>
+      <w:r>
+        <w:rPr>
+          <w:rFonts w:ascii="Nunito" w:hAnsi="Nunito"/>
+        </w:rPr>
+        <w:t xml:space="preserve"> </w:t>
+      </w:r>
+      <w:r>
+        <w:rPr>
+          <w:rFonts w:ascii="Nunito" w:hAnsi="Nunito"/>
+        </w:rPr>
+        <w:t>Organizations use data to make decisions based on quantitative analysis instead of a gut feel. This can lead to better decisions, but it is also the keystone for automation</w:t>
+      </w:r>
+      <w:r>
+        <w:rPr>
+          <w:rFonts w:ascii="Nunito" w:hAnsi="Nunito"/>
+        </w:rPr>
+        <w:t>.</w:t>
+      </w:r>
+    </w:p>
+    <w:p>
+      <w:pPr>
+        <w:spacing w:line="240" w:lineRule="auto"/>
+        <w:rPr>
+          <w:rFonts w:ascii="Nunito" w:hAnsi="Nunito"/>
+        </w:rPr>
+      </w:pPr>
+      <w:r>
+        <w:rPr>
+          <w:rFonts w:ascii="Nunito" w:hAnsi="Nunito"/>
+        </w:rPr>
+        <w:t>In real business environments, many different data sets are needed to be combined to drive business insights. For example, business analytics can be used on customer data to predict future purchasing behaviors. Or analyzing inventory trends can lead to automated ordering algorithms. Given how important databases are in today's business environment, it is crucial to understand how data is stored in these databases. The concept of a data model is key to understanding this.</w:t>
+      </w:r>
+    </w:p>
+    <w:p>
+      <w:pPr>
+        <w:spacing w:line="240" w:lineRule="auto"/>
+        <w:rPr>
+          <w:rFonts w:ascii="Nunito" w:hAnsi="Nunito"/>
+        </w:rPr>
+      </w:pPr>
+      <w:r>
+        <w:rPr>
+          <w:rFonts w:ascii="Nunito" w:hAnsi="Nunito"/>
+        </w:rPr>
+        <w:t>Let's take a look at data models. What is a data model? And how might a data model function within a database?</w:t>
+      </w:r>
+    </w:p>
+    <w:p>
+      <w:pPr>
+        <w:spacing w:line="240" w:lineRule="auto"/>
+        <w:rPr>
+          <w:rFonts w:ascii="Nunito" w:hAnsi="Nunito"/>
+        </w:rPr>
+      </w:pPr>
+      <w:r>
+        <w:rPr>
+          <w:rFonts w:ascii="Nunito" w:hAnsi="Nunito"/>
+        </w:rPr>
+        <w:t>A data model will tell us what data can be stored, where it can be stored, and how to store the data. It will also prevent bad data from entering the database.</w:t>
+      </w:r>
+    </w:p>
+    <w:p>
+      <w:pPr>
+        <w:spacing w:line="240" w:lineRule="auto"/>
+        <w:rPr>
+          <w:rFonts w:ascii="Nunito" w:hAnsi="Nunito"/>
+        </w:rPr>
+      </w:pPr>
+    </w:p>
+    <w:p>
+      <w:pPr>
+        <w:spacing w:line="240" w:lineRule="auto"/>
+        <w:rPr>
+          <w:rFonts w:ascii="Nunito" w:hAnsi="Nunito"/>
+        </w:rPr>
+      </w:pPr>
+      <w:r>
+        <w:rPr>
+          <w:rFonts w:ascii="Nunito" w:hAnsi="Nunito"/>
+        </w:rPr>
+        <w:lastRenderedPageBreak/>
+        <w:t>A data model states the rules under which the database will operate. Other places where you might have heard of a data model is in XML. XML uses a hierarchical data model, which means that data is stored in such a manner that it looks like a tree. Every tree has branches. And every branch has leaves.</w:t>
+      </w:r>
+    </w:p>
+    <w:p>
+      <w:pPr>
+        <w:spacing w:line="240" w:lineRule="auto"/>
+        <w:rPr>
+          <w:rFonts w:ascii="Nunito" w:hAnsi="Nunito"/>
+        </w:rPr>
+      </w:pPr>
+      <w:r>
+        <w:rPr>
+          <w:rFonts w:ascii="Nunito" w:hAnsi="Nunito"/>
+        </w:rPr>
+        <w:t>Relational data bases use a relational data model. This means that the data is stored in rows rather than in tree like structures. Finally, why is relational data useful in today's world? Relational data allows for tables to connect and share data. Using this model, duplicate data will not be collected because data is typically only stored once in a relational model. You can relate one row of data to many other rows of data. In other models, that one row of data will have to be repeated many times. This matters when a database becomes large because maintaining it will be more difficult. Relational databases strive to keep the database size smaller and prevent duplicate rows of data. In this video I gave you a high level overview of relational databases and why would use them.</w:t>
       </w:r>
     </w:p>
     <w:sectPr>

</xml_diff>

<commit_message>
keys and forming data tables
</commit_message>
<xml_diff>
--- a/data visualization with advanced Excel/data visualization with excel.docx
+++ b/data visualization with advanced Excel/data visualization with excel.docx
@@ -2365,19 +2365,37 @@
         </w:rPr>
         <w:t xml:space="preserve">Formula bar </w:t>
       </w:r>
-      <w:r>
-        <w:rPr>
-          <w:rFonts w:ascii="Nunito" w:hAnsi="Nunito"/>
-          <w:color w:val="333333"/>
-        </w:rPr>
-        <w:t>The names of cells begin with A1 in the top left. Columns are named by letters, and rows by numbers. The equals sign “</w:t>
-      </w:r>
-      <w:r>
-        <w:rPr>
-          <w:rFonts w:ascii="Nunito" w:hAnsi="Nunito"/>
-          <w:color w:val="333333"/>
-        </w:rPr>
-        <w:t>=“begins</w:t>
+      <w:proofErr w:type="gramStart"/>
+      <w:r>
+        <w:rPr>
+          <w:rFonts w:ascii="Nunito" w:hAnsi="Nunito"/>
+          <w:color w:val="333333"/>
+        </w:rPr>
+        <w:t>The</w:t>
+      </w:r>
+      <w:proofErr w:type="gramEnd"/>
+      <w:r>
+        <w:rPr>
+          <w:rFonts w:ascii="Nunito" w:hAnsi="Nunito"/>
+          <w:color w:val="333333"/>
+        </w:rPr>
+        <w:t xml:space="preserve"> names of cells begin with A1 in the top left. Columns are named by letters, and rows by numbers. The equals sign “</w:t>
+      </w:r>
+      <w:proofErr w:type="gramStart"/>
+      <w:r>
+        <w:rPr>
+          <w:rFonts w:ascii="Nunito" w:hAnsi="Nunito"/>
+          <w:color w:val="333333"/>
+        </w:rPr>
+        <w:t>=“</w:t>
+      </w:r>
+      <w:proofErr w:type="gramEnd"/>
+      <w:r>
+        <w:rPr>
+          <w:rFonts w:ascii="Nunito" w:hAnsi="Nunito"/>
+          <w:color w:val="333333"/>
+        </w:rPr>
+        <w:t>begins</w:t>
       </w:r>
       <w:r>
         <w:rPr>
@@ -2465,7 +2483,23 @@
           <w:rFonts w:ascii="Nunito" w:hAnsi="Nunito"/>
           <w:color w:val="333333"/>
         </w:rPr>
-        <w:t xml:space="preserve"> allows us to answer “what if” questions by starting, first, with the outcome of the analysis. We tell Excel what value we want to see as the output of a model and ask it to change one input value in our model repeatedly in order to achieve the stated output. For example, in a capital budgeting problem, if we wanted to know the discount rate we should use in order to achieve a specific Net Present Value, we can use Goal Seek to determine the discount rate to use in the NPV calculation.</w:t>
+        <w:t xml:space="preserve"> allows us to answer “what if” questions by starting, first, with the outcome of the analysis. We tell Excel what value we want to see as the output of a model and ask it to change one input value in our model repeatedly in order to achieve the stated output. For example, in a capital budgeting problem, if we wanted to know the discount </w:t>
+      </w:r>
+      <w:proofErr w:type="gramStart"/>
+      <w:r>
+        <w:rPr>
+          <w:rFonts w:ascii="Nunito" w:hAnsi="Nunito"/>
+          <w:color w:val="333333"/>
+        </w:rPr>
+        <w:t>rate</w:t>
+      </w:r>
+      <w:proofErr w:type="gramEnd"/>
+      <w:r>
+        <w:rPr>
+          <w:rFonts w:ascii="Nunito" w:hAnsi="Nunito"/>
+          <w:color w:val="333333"/>
+        </w:rPr>
+        <w:t xml:space="preserve"> we should use in order to achieve a specific Net Present Value, we can use Goal Seek to determine the discount rate to use in the NPV calculation.</w:t>
       </w:r>
     </w:p>
     <w:p>
@@ -2608,7 +2642,23 @@
           <w:rFonts w:ascii="Nunito" w:hAnsi="Nunito"/>
           <w:color w:val="333333"/>
         </w:rPr>
-        <w:t xml:space="preserve"> A variable (often denoted by x ) whose variation does not depend on that of another.</w:t>
+        <w:t xml:space="preserve"> A variable (often denoted by </w:t>
+      </w:r>
+      <w:proofErr w:type="gramStart"/>
+      <w:r>
+        <w:rPr>
+          <w:rFonts w:ascii="Nunito" w:hAnsi="Nunito"/>
+          <w:color w:val="333333"/>
+        </w:rPr>
+        <w:t>x )</w:t>
+      </w:r>
+      <w:proofErr w:type="gramEnd"/>
+      <w:r>
+        <w:rPr>
+          <w:rFonts w:ascii="Nunito" w:hAnsi="Nunito"/>
+          <w:color w:val="333333"/>
+        </w:rPr>
+        <w:t xml:space="preserve"> whose variation does not depend on that of another.</w:t>
       </w:r>
     </w:p>
     <w:p>
@@ -2711,12 +2761,21 @@
         </w:rPr>
         <w:t xml:space="preserve">IRR function </w:t>
       </w:r>
-      <w:r>
-        <w:rPr>
-          <w:rFonts w:ascii="Nunito" w:hAnsi="Nunito"/>
-          <w:color w:val="333333"/>
-        </w:rPr>
-        <w:t>Financial function that calculates the discount rate that would return an NPV of zero.</w:t>
+      <w:proofErr w:type="gramStart"/>
+      <w:r>
+        <w:rPr>
+          <w:rFonts w:ascii="Nunito" w:hAnsi="Nunito"/>
+          <w:color w:val="333333"/>
+        </w:rPr>
+        <w:t>Financial</w:t>
+      </w:r>
+      <w:proofErr w:type="gramEnd"/>
+      <w:r>
+        <w:rPr>
+          <w:rFonts w:ascii="Nunito" w:hAnsi="Nunito"/>
+          <w:color w:val="333333"/>
+        </w:rPr>
+        <w:t xml:space="preserve"> function that calculates the discount rate that would return an NPV of zero.</w:t>
       </w:r>
     </w:p>
     <w:p>
@@ -2963,12 +3022,21 @@
         </w:rPr>
         <w:t xml:space="preserve">NPV function </w:t>
       </w:r>
-      <w:r>
-        <w:rPr>
-          <w:rFonts w:ascii="Nunito" w:hAnsi="Nunito"/>
-          <w:color w:val="333333"/>
-        </w:rPr>
-        <w:t>Financial function that function determines the value of future dollars, in terms of today’s dollars, using a standard discount rate.</w:t>
+      <w:proofErr w:type="gramStart"/>
+      <w:r>
+        <w:rPr>
+          <w:rFonts w:ascii="Nunito" w:hAnsi="Nunito"/>
+          <w:color w:val="333333"/>
+        </w:rPr>
+        <w:t>Financial</w:t>
+      </w:r>
+      <w:proofErr w:type="gramEnd"/>
+      <w:r>
+        <w:rPr>
+          <w:rFonts w:ascii="Nunito" w:hAnsi="Nunito"/>
+          <w:color w:val="333333"/>
+        </w:rPr>
+        <w:t xml:space="preserve"> function that function determines the value of future dollars, in terms of today’s dollars, using a standard discount rate.</w:t>
       </w:r>
     </w:p>
     <w:p>
@@ -3533,7 +3601,23 @@
           <w:rFonts w:ascii="Nunito" w:hAnsi="Nunito"/>
           <w:color w:val="333333"/>
         </w:rPr>
-        <w:t xml:space="preserve"> The process of making predictions of the future based on past and present data and most commonly by analysis of trends.</w:t>
+        <w:t xml:space="preserve"> </w:t>
+      </w:r>
+      <w:proofErr w:type="gramStart"/>
+      <w:r>
+        <w:rPr>
+          <w:rFonts w:ascii="Nunito" w:hAnsi="Nunito"/>
+          <w:color w:val="333333"/>
+        </w:rPr>
+        <w:t>The</w:t>
+      </w:r>
+      <w:proofErr w:type="gramEnd"/>
+      <w:r>
+        <w:rPr>
+          <w:rFonts w:ascii="Nunito" w:hAnsi="Nunito"/>
+          <w:color w:val="333333"/>
+        </w:rPr>
+        <w:t xml:space="preserve"> process of making predictions of the future based on past and present data and most commonly by analysis of trends.</w:t>
       </w:r>
     </w:p>
     <w:p>
@@ -3978,7 +4062,23 @@
           <w:rFonts w:ascii="Nunito" w:hAnsi="Nunito"/>
           <w:color w:val="333333"/>
         </w:rPr>
-        <w:t xml:space="preserve"> Financial function that determines the value of future dollars in terms of today’s dollars using a standard discount rate for payments not equally spaced in time.</w:t>
+        <w:t xml:space="preserve"> </w:t>
+      </w:r>
+      <w:proofErr w:type="gramStart"/>
+      <w:r>
+        <w:rPr>
+          <w:rFonts w:ascii="Nunito" w:hAnsi="Nunito"/>
+          <w:color w:val="333333"/>
+        </w:rPr>
+        <w:t>Financial</w:t>
+      </w:r>
+      <w:proofErr w:type="gramEnd"/>
+      <w:r>
+        <w:rPr>
+          <w:rFonts w:ascii="Nunito" w:hAnsi="Nunito"/>
+          <w:color w:val="333333"/>
+        </w:rPr>
+        <w:t xml:space="preserve"> function that determines the value of future dollars in terms of today’s dollars using a standard discount rate for payments not equally spaced in time.</w:t>
       </w:r>
     </w:p>
     <w:p>
@@ -4000,12 +4100,21 @@
         </w:rPr>
         <w:t xml:space="preserve">Y-intercept </w:t>
       </w:r>
-      <w:r>
-        <w:rPr>
-          <w:rFonts w:ascii="Nunito" w:hAnsi="Nunito"/>
-          <w:color w:val="333333"/>
-        </w:rPr>
-        <w:t>The point where the graph of a function (or, in our case, the graph of our relationship between our two variables) intersects with the y-axis.</w:t>
+      <w:proofErr w:type="gramStart"/>
+      <w:r>
+        <w:rPr>
+          <w:rFonts w:ascii="Nunito" w:hAnsi="Nunito"/>
+          <w:color w:val="333333"/>
+        </w:rPr>
+        <w:t>The</w:t>
+      </w:r>
+      <w:proofErr w:type="gramEnd"/>
+      <w:r>
+        <w:rPr>
+          <w:rFonts w:ascii="Nunito" w:hAnsi="Nunito"/>
+          <w:color w:val="333333"/>
+        </w:rPr>
+        <w:t xml:space="preserve"> point where the graph of a function (or, in our case, the graph of our relationship between our two variables) intersects with the y-axis.</w:t>
       </w:r>
     </w:p>
     <w:p>
@@ -5670,12 +5779,541 @@
         <w:rPr>
           <w:rFonts w:ascii="Nunito" w:hAnsi="Nunito"/>
         </w:rPr>
-        <w:t>Relational data bases use a relational data model. This means that the data is stored in rows rather than in tree like structures. Finally, why is relational data useful in today's world? Relational data allows for tables to connect and share data. Using this model, duplicate data will not be collected because data is typically only stored once in a relational model. You can relate one row of data to many other rows of data. In other models, that one row of data will have to be repeated many times. This matters when a database becomes large because maintaining it will be more difficult. Relational databases strive to keep the database size smaller and prevent duplicate rows of data. In this video I gave you a high level overview of relational databases and why would use them.</w:t>
-      </w:r>
+        <w:t xml:space="preserve">Relational data bases use a relational data model. This means that the data is stored in rows rather than in tree like structures. Finally, why is relational data useful in today's world? Relational data allows for tables to connect and share data. Using this model, duplicate data will not be collected because data is typically only stored once in a relational model. You can relate one row of data to many other rows of data. In other models, that one row of data will have to be repeated many times. This matters when a database becomes large because maintaining it will be more difficult. Relational databases strive to keep the database size smaller and prevent duplicate rows of data. In this video I gave you a </w:t>
+      </w:r>
+      <w:r>
+        <w:rPr>
+          <w:rFonts w:ascii="Nunito" w:hAnsi="Nunito"/>
+        </w:rPr>
+        <w:t>high-level</w:t>
+      </w:r>
+      <w:r>
+        <w:rPr>
+          <w:rFonts w:ascii="Nunito" w:hAnsi="Nunito"/>
+        </w:rPr>
+        <w:t xml:space="preserve"> overview of relational databases and why would use them.</w:t>
+      </w:r>
+    </w:p>
+    <w:p>
+      <w:pPr>
+        <w:spacing w:line="240" w:lineRule="auto"/>
+        <w:rPr>
+          <w:rFonts w:ascii="Nunito" w:hAnsi="Nunito"/>
+        </w:rPr>
+      </w:pPr>
+      <w:r>
+        <w:rPr>
+          <w:rFonts w:ascii="Nunito" w:hAnsi="Nunito"/>
+          <w:color w:val="0000FF"/>
+        </w:rPr>
+        <w:t>Introduction to Keys and Forming Data Tables</w:t>
+      </w:r>
+      <w:r>
+        <w:rPr>
+          <w:rFonts w:ascii="Nunito" w:hAnsi="Nunito"/>
+        </w:rPr>
+        <w:t>:</w:t>
+      </w:r>
+    </w:p>
+    <w:p>
+      <w:pPr>
+        <w:spacing w:line="240" w:lineRule="auto"/>
+        <w:rPr>
+          <w:rFonts w:ascii="Nunito" w:hAnsi="Nunito"/>
+        </w:rPr>
+      </w:pPr>
+      <w:r>
+        <w:rPr>
+          <w:rFonts w:ascii="Nunito" w:hAnsi="Nunito"/>
+        </w:rPr>
+        <w:t>Storing data within a database is important. But as we learned in data cleansing</w:t>
+      </w:r>
+      <w:r>
+        <w:rPr>
+          <w:rFonts w:ascii="Nunito" w:hAnsi="Nunito"/>
+        </w:rPr>
+        <w:t xml:space="preserve">, </w:t>
+      </w:r>
+      <w:r>
+        <w:rPr>
+          <w:rFonts w:ascii="Nunito" w:hAnsi="Nunito"/>
+        </w:rPr>
+        <w:t>it is also important to understand how the data is stored.</w:t>
+      </w:r>
+      <w:r>
+        <w:rPr>
+          <w:rFonts w:ascii="Nunito" w:hAnsi="Nunito"/>
+        </w:rPr>
+        <w:t xml:space="preserve"> </w:t>
+      </w:r>
+      <w:r>
+        <w:rPr>
+          <w:rFonts w:ascii="Nunito" w:hAnsi="Nunito"/>
+        </w:rPr>
+        <w:t>Taking things one step further, it is also important to understand the relationships between the data stored in a database.</w:t>
+      </w:r>
+      <w:r>
+        <w:rPr>
+          <w:rFonts w:ascii="Nunito" w:hAnsi="Nunito"/>
+        </w:rPr>
+        <w:t xml:space="preserve"> Let’s</w:t>
+      </w:r>
+      <w:r>
+        <w:rPr>
+          <w:rFonts w:ascii="Nunito" w:hAnsi="Nunito"/>
+        </w:rPr>
+        <w:t xml:space="preserve"> talk about the architecture of a database. We are going to look at </w:t>
+      </w:r>
+      <w:r>
+        <w:rPr>
+          <w:rFonts w:ascii="Nunito" w:hAnsi="Nunito"/>
+          <w:b/>
+          <w:bCs/>
+        </w:rPr>
+        <w:t>tables, rows, functions and columns</w:t>
+      </w:r>
+      <w:r>
+        <w:rPr>
+          <w:rFonts w:ascii="Nunito" w:hAnsi="Nunito"/>
+        </w:rPr>
+        <w:t>, and talk about what they are and how they are used within a relational database.</w:t>
+      </w:r>
+    </w:p>
+    <w:p>
+      <w:pPr>
+        <w:spacing w:line="240" w:lineRule="auto"/>
+        <w:rPr>
+          <w:rFonts w:ascii="Nunito" w:hAnsi="Nunito"/>
+        </w:rPr>
+      </w:pPr>
+      <w:r>
+        <w:rPr>
+          <w:rFonts w:ascii="Nunito" w:hAnsi="Nunito"/>
+          <w:b/>
+          <w:bCs/>
+        </w:rPr>
+        <w:t>Tables and used within a relational database</w:t>
+      </w:r>
+      <w:r>
+        <w:rPr>
+          <w:rFonts w:ascii="Nunito" w:hAnsi="Nunito"/>
+        </w:rPr>
+        <w:t>:</w:t>
+      </w:r>
+    </w:p>
+    <w:p>
+      <w:pPr>
+        <w:spacing w:line="240" w:lineRule="auto"/>
+        <w:rPr>
+          <w:rFonts w:ascii="Nunito" w:hAnsi="Nunito"/>
+        </w:rPr>
+      </w:pPr>
+      <w:r>
+        <w:rPr>
+          <w:rFonts w:ascii="Nunito" w:hAnsi="Nunito"/>
+        </w:rPr>
+        <w:t>A table is used to store data within a database and should be thought of a</w:t>
+      </w:r>
+      <w:r>
+        <w:rPr>
+          <w:rFonts w:ascii="Nunito" w:hAnsi="Nunito"/>
+        </w:rPr>
+        <w:t>s a dataset.</w:t>
+      </w:r>
+      <w:r>
+        <w:rPr>
+          <w:rFonts w:ascii="Nunito" w:hAnsi="Nunito"/>
+        </w:rPr>
+        <w:t xml:space="preserve"> </w:t>
+      </w:r>
+      <w:r>
+        <w:rPr>
+          <w:rFonts w:ascii="Nunito" w:hAnsi="Nunito"/>
+        </w:rPr>
+        <w:t>Typically, a database would be comprised of many different tables. In the case of a relational database, usually there will be many tables that have some relation to each other.</w:t>
+      </w:r>
+    </w:p>
+    <w:p>
+      <w:pPr>
+        <w:spacing w:line="240" w:lineRule="auto"/>
+        <w:rPr>
+          <w:rFonts w:ascii="Nunito" w:hAnsi="Nunito"/>
+        </w:rPr>
+      </w:pPr>
+      <w:r>
+        <w:rPr>
+          <w:rFonts w:ascii="Nunito" w:hAnsi="Nunito"/>
+          <w:b/>
+          <w:bCs/>
+        </w:rPr>
+        <w:t>Row</w:t>
+      </w:r>
+      <w:r>
+        <w:rPr>
+          <w:rFonts w:ascii="Nunito" w:hAnsi="Nunito"/>
+          <w:b/>
+          <w:bCs/>
+        </w:rPr>
+        <w:t xml:space="preserve"> and its function within a relational database</w:t>
+      </w:r>
+      <w:r>
+        <w:rPr>
+          <w:rFonts w:ascii="Nunito" w:hAnsi="Nunito"/>
+        </w:rPr>
+        <w:t>:</w:t>
+      </w:r>
+    </w:p>
+    <w:p>
+      <w:pPr>
+        <w:spacing w:line="240" w:lineRule="auto"/>
+        <w:rPr>
+          <w:rFonts w:ascii="Nunito" w:hAnsi="Nunito"/>
+        </w:rPr>
+      </w:pPr>
+      <w:r>
+        <w:rPr>
+          <w:rFonts w:ascii="Nunito" w:hAnsi="Nunito"/>
+        </w:rPr>
+        <w:t>A row is an entry of data into a table. Databases are comprised of tables and tables are comprised of rows. Each row is an entry within a table. Row might share a relationship with a row in another table, just like tables might have a relationship to one another.</w:t>
+      </w:r>
+    </w:p>
+    <w:p>
+      <w:pPr>
+        <w:spacing w:line="240" w:lineRule="auto"/>
+        <w:rPr>
+          <w:rFonts w:ascii="Nunito" w:hAnsi="Nunito"/>
+        </w:rPr>
+      </w:pPr>
+      <w:r>
+        <w:rPr>
+          <w:rFonts w:ascii="Nunito" w:hAnsi="Nunito"/>
+          <w:b/>
+          <w:bCs/>
+        </w:rPr>
+        <w:t>Column</w:t>
+      </w:r>
+      <w:r>
+        <w:rPr>
+          <w:rFonts w:ascii="Nunito" w:hAnsi="Nunito"/>
+        </w:rPr>
+        <w:t>:</w:t>
+      </w:r>
+    </w:p>
+    <w:p>
+      <w:pPr>
+        <w:spacing w:line="240" w:lineRule="auto"/>
+        <w:rPr>
+          <w:rFonts w:ascii="Nunito" w:hAnsi="Nunito"/>
+        </w:rPr>
+      </w:pPr>
+      <w:r>
+        <w:rPr>
+          <w:rFonts w:ascii="Nunito" w:hAnsi="Nunito"/>
+        </w:rPr>
+        <w:t xml:space="preserve">A column is an element within a row. In the table setup, the column dictates what type of information is stored within all rows within the table. For example, if we have a data set that includes hospital patient data, the first column could be the name of a patient, the second the age of that patient within the row, and the third column is the patient's address. Frequently, we refer to these columns as attributes. Databases are comprised of </w:t>
+      </w:r>
+      <w:r>
+        <w:rPr>
+          <w:rFonts w:ascii="Nunito" w:hAnsi="Nunito"/>
+        </w:rPr>
+        <w:lastRenderedPageBreak/>
+        <w:t>tables, tables are comprised of rows and rows are comprised of columns, also known as attributes. Now that I have introduced you to the architecture of a database, let's take a look at a graphical representation of a database to illustrate these concepts.</w:t>
+      </w:r>
+      <w:r>
+        <w:rPr>
+          <w:rFonts w:ascii="Nunito" w:hAnsi="Nunito"/>
+        </w:rPr>
+        <w:t xml:space="preserve"> The graphical representation of row, table, and column.</w:t>
+      </w:r>
+    </w:p>
+    <w:p>
+      <w:pPr>
+        <w:spacing w:line="240" w:lineRule="auto"/>
+        <w:rPr>
+          <w:rFonts w:ascii="Nunito" w:hAnsi="Nunito"/>
+        </w:rPr>
+      </w:pPr>
+      <w:r>
+        <w:rPr>
+          <w:rFonts w:ascii="Nunito" w:hAnsi="Nunito"/>
+          <w:noProof/>
+        </w:rPr>
+        <w:drawing>
+          <wp:inline distT="0" distB="0" distL="0" distR="0" wp14:anchorId="7D9A85F6" wp14:editId="4285406F">
+            <wp:extent cx="6189345" cy="2287270"/>
+            <wp:effectExtent l="0" t="0" r="0" b="0"/>
+            <wp:docPr id="3" name="Picture 3"/>
+            <wp:cNvGraphicFramePr>
+              <a:graphicFrameLocks xmlns:a="http://schemas.openxmlformats.org/drawingml/2006/main" noChangeAspect="1"/>
+            </wp:cNvGraphicFramePr>
+            <a:graphic xmlns:a="http://schemas.openxmlformats.org/drawingml/2006/main">
+              <a:graphicData uri="http://schemas.openxmlformats.org/drawingml/2006/picture">
+                <pic:pic xmlns:pic="http://schemas.openxmlformats.org/drawingml/2006/picture">
+                  <pic:nvPicPr>
+                    <pic:cNvPr id="3" name="Picture 3"/>
+                    <pic:cNvPicPr/>
+                  </pic:nvPicPr>
+                  <pic:blipFill>
+                    <a:blip r:embed="rId12">
+                      <a:extLst>
+                        <a:ext uri="{28A0092B-C50C-407E-A947-70E740481C1C}">
+                          <a14:useLocalDpi xmlns:a14="http://schemas.microsoft.com/office/drawing/2010/main" val="0"/>
+                        </a:ext>
+                      </a:extLst>
+                    </a:blip>
+                    <a:stretch>
+                      <a:fillRect/>
+                    </a:stretch>
+                  </pic:blipFill>
+                  <pic:spPr>
+                    <a:xfrm>
+                      <a:off x="0" y="0"/>
+                      <a:ext cx="6189345" cy="2287270"/>
+                    </a:xfrm>
+                    <a:prstGeom prst="rect">
+                      <a:avLst/>
+                    </a:prstGeom>
+                  </pic:spPr>
+                </pic:pic>
+              </a:graphicData>
+            </a:graphic>
+          </wp:inline>
+        </w:drawing>
+      </w:r>
+    </w:p>
+    <w:p>
+      <w:pPr>
+        <w:spacing w:line="240" w:lineRule="auto"/>
+        <w:rPr>
+          <w:rFonts w:ascii="Nunito" w:hAnsi="Nunito"/>
+        </w:rPr>
+      </w:pPr>
+    </w:p>
+    <w:p>
+      <w:pPr>
+        <w:spacing w:line="240" w:lineRule="auto"/>
+        <w:rPr>
+          <w:rFonts w:ascii="Nunito" w:hAnsi="Nunito"/>
+        </w:rPr>
+      </w:pPr>
+      <w:r>
+        <w:rPr>
+          <w:rFonts w:ascii="Nunito" w:hAnsi="Nunito"/>
+          <w:b/>
+          <w:bCs/>
+        </w:rPr>
+        <w:t>Keys</w:t>
+      </w:r>
+      <w:r>
+        <w:rPr>
+          <w:rFonts w:ascii="Nunito" w:hAnsi="Nunito"/>
+        </w:rPr>
+        <w:t>:</w:t>
+      </w:r>
+    </w:p>
+    <w:p>
+      <w:pPr>
+        <w:pStyle w:val="ListParagraph"/>
+        <w:numPr>
+          <w:ilvl w:val="0"/>
+          <w:numId w:val="17"/>
+        </w:numPr>
+        <w:spacing w:line="240" w:lineRule="auto"/>
+        <w:rPr>
+          <w:rFonts w:ascii="Nunito" w:hAnsi="Nunito"/>
+        </w:rPr>
+      </w:pPr>
+      <w:r>
+        <w:rPr>
+          <w:rFonts w:ascii="Nunito" w:hAnsi="Nunito"/>
+        </w:rPr>
+        <w:t>We used keys to establish the relationships</w:t>
+      </w:r>
+    </w:p>
+    <w:p>
+      <w:pPr>
+        <w:pStyle w:val="ListParagraph"/>
+        <w:numPr>
+          <w:ilvl w:val="0"/>
+          <w:numId w:val="17"/>
+        </w:numPr>
+        <w:spacing w:line="240" w:lineRule="auto"/>
+        <w:rPr>
+          <w:rFonts w:ascii="Nunito" w:hAnsi="Nunito"/>
+        </w:rPr>
+      </w:pPr>
+      <w:r>
+        <w:rPr>
+          <w:rFonts w:ascii="Nunito" w:hAnsi="Nunito"/>
+        </w:rPr>
+        <w:t>Unlock further information about a matching key within a new table</w:t>
+      </w:r>
+    </w:p>
+    <w:p>
+      <w:pPr>
+        <w:pStyle w:val="ListParagraph"/>
+        <w:numPr>
+          <w:ilvl w:val="0"/>
+          <w:numId w:val="17"/>
+        </w:numPr>
+        <w:spacing w:line="240" w:lineRule="auto"/>
+        <w:rPr>
+          <w:rFonts w:ascii="Nunito" w:hAnsi="Nunito"/>
+        </w:rPr>
+      </w:pPr>
+      <w:r>
+        <w:rPr>
+          <w:rFonts w:ascii="Nunito" w:hAnsi="Nunito"/>
+        </w:rPr>
+        <w:t>Two types of keys to unlock these relationships: primary keys and foreign keys</w:t>
+      </w:r>
+    </w:p>
+    <w:p>
+      <w:pPr>
+        <w:spacing w:line="240" w:lineRule="auto"/>
+        <w:rPr>
+          <w:rFonts w:ascii="Nunito" w:hAnsi="Nunito"/>
+        </w:rPr>
+      </w:pPr>
+      <w:r>
+        <w:rPr>
+          <w:rFonts w:ascii="Nunito" w:hAnsi="Nunito"/>
+          <w:b/>
+          <w:bCs/>
+        </w:rPr>
+        <w:t>Primary Key</w:t>
+      </w:r>
+      <w:r>
+        <w:rPr>
+          <w:rFonts w:ascii="Nunito" w:hAnsi="Nunito"/>
+        </w:rPr>
+        <w:t>:</w:t>
+      </w:r>
+    </w:p>
+    <w:p>
+      <w:pPr>
+        <w:spacing w:line="240" w:lineRule="auto"/>
+        <w:rPr>
+          <w:rFonts w:ascii="Nunito" w:hAnsi="Nunito"/>
+        </w:rPr>
+      </w:pPr>
+      <w:r>
+        <w:rPr>
+          <w:rFonts w:ascii="Nunito" w:hAnsi="Nunito"/>
+        </w:rPr>
+        <w:t>It is an attribute that mandates a value will be unique throughout the entire table.</w:t>
+      </w:r>
+    </w:p>
+    <w:p>
+      <w:pPr>
+        <w:spacing w:line="240" w:lineRule="auto"/>
+        <w:rPr>
+          <w:rFonts w:ascii="Nunito" w:hAnsi="Nunito"/>
+        </w:rPr>
+      </w:pPr>
+      <w:r>
+        <w:rPr>
+          <w:rFonts w:ascii="Nunito" w:hAnsi="Nunito"/>
+          <w:b/>
+          <w:bCs/>
+        </w:rPr>
+        <w:t>Foreign Key</w:t>
+      </w:r>
+      <w:r>
+        <w:rPr>
+          <w:rFonts w:ascii="Nunito" w:hAnsi="Nunito"/>
+        </w:rPr>
+        <w:t>:</w:t>
+      </w:r>
+    </w:p>
+    <w:p>
+      <w:pPr>
+        <w:spacing w:line="240" w:lineRule="auto"/>
+        <w:rPr>
+          <w:rFonts w:ascii="Nunito" w:hAnsi="Nunito"/>
+        </w:rPr>
+      </w:pPr>
+      <w:r>
+        <w:rPr>
+          <w:rFonts w:ascii="Nunito" w:hAnsi="Nunito"/>
+        </w:rPr>
+        <w:t>It is an attribute within a table that provides a link between data in two tables.</w:t>
+      </w:r>
+    </w:p>
+    <w:p>
+      <w:pPr>
+        <w:spacing w:line="240" w:lineRule="auto"/>
+        <w:rPr>
+          <w:rFonts w:ascii="Nunito" w:hAnsi="Nunito"/>
+        </w:rPr>
+      </w:pPr>
+      <w:r>
+        <w:rPr>
+          <w:rFonts w:ascii="Nunito" w:hAnsi="Nunito"/>
+          <w:noProof/>
+        </w:rPr>
+        <w:drawing>
+          <wp:inline distT="0" distB="0" distL="0" distR="0" wp14:anchorId="53FD898E" wp14:editId="3D914387">
+            <wp:extent cx="4018507" cy="2377440"/>
+            <wp:effectExtent l="0" t="0" r="0" b="0"/>
+            <wp:docPr id="4" name="Picture 4"/>
+            <wp:cNvGraphicFramePr>
+              <a:graphicFrameLocks xmlns:a="http://schemas.openxmlformats.org/drawingml/2006/main" noChangeAspect="1"/>
+            </wp:cNvGraphicFramePr>
+            <a:graphic xmlns:a="http://schemas.openxmlformats.org/drawingml/2006/main">
+              <a:graphicData uri="http://schemas.openxmlformats.org/drawingml/2006/picture">
+                <pic:pic xmlns:pic="http://schemas.openxmlformats.org/drawingml/2006/picture">
+                  <pic:nvPicPr>
+                    <pic:cNvPr id="4" name="Picture 4"/>
+                    <pic:cNvPicPr/>
+                  </pic:nvPicPr>
+                  <pic:blipFill>
+                    <a:blip r:embed="rId13">
+                      <a:extLst>
+                        <a:ext uri="{28A0092B-C50C-407E-A947-70E740481C1C}">
+                          <a14:useLocalDpi xmlns:a14="http://schemas.microsoft.com/office/drawing/2010/main" val="0"/>
+                        </a:ext>
+                      </a:extLst>
+                    </a:blip>
+                    <a:stretch>
+                      <a:fillRect/>
+                    </a:stretch>
+                  </pic:blipFill>
+                  <pic:spPr>
+                    <a:xfrm>
+                      <a:off x="0" y="0"/>
+                      <a:ext cx="4035432" cy="2387453"/>
+                    </a:xfrm>
+                    <a:prstGeom prst="rect">
+                      <a:avLst/>
+                    </a:prstGeom>
+                  </pic:spPr>
+                </pic:pic>
+              </a:graphicData>
+            </a:graphic>
+          </wp:inline>
+        </w:drawing>
+      </w:r>
+    </w:p>
+    <w:p>
+      <w:pPr>
+        <w:spacing w:line="240" w:lineRule="auto"/>
+        <w:rPr>
+          <w:rFonts w:ascii="Nunito" w:hAnsi="Nunito"/>
+        </w:rPr>
+      </w:pPr>
+    </w:p>
+    <w:p>
+      <w:pPr>
+        <w:spacing w:line="240" w:lineRule="auto"/>
+        <w:rPr>
+          <w:rFonts w:ascii="Nunito" w:hAnsi="Nunito"/>
+        </w:rPr>
+      </w:pPr>
     </w:p>
     <w:sectPr>
-      <w:headerReference w:type="default" r:id="rId12"/>
-      <w:footerReference w:type="default" r:id="rId13"/>
+      <w:headerReference w:type="default" r:id="rId14"/>
+      <w:footerReference w:type="default" r:id="rId15"/>
       <w:pgSz w:w="11907" w:h="16839" w:code="9"/>
       <w:pgMar w:top="1440" w:right="1080" w:bottom="1440" w:left="1080" w:header="720" w:footer="720" w:gutter="0"/>
       <w:pgBorders w:offsetFrom="page">

</xml_diff>

<commit_message>
introduction to joins, overview of SQL and other database tools
</commit_message>
<xml_diff>
--- a/data visualization with advanced Excel/data visualization with excel.docx
+++ b/data visualization with advanced Excel/data visualization with excel.docx
@@ -1575,40 +1575,14 @@
           <w:rFonts w:ascii="Nunito" w:hAnsi="Nunito"/>
           <w:color w:val="333333"/>
         </w:rPr>
-        <w:t xml:space="preserve">Analysis </w:t>
-      </w:r>
-      <w:proofErr w:type="spellStart"/>
-      <w:r>
-        <w:rPr>
-          <w:rStyle w:val="Strong"/>
-          <w:rFonts w:ascii="Nunito" w:hAnsi="Nunito"/>
-          <w:color w:val="333333"/>
-        </w:rPr>
-        <w:t>ToolPak</w:t>
-      </w:r>
-      <w:proofErr w:type="spellEnd"/>
-      <w:r>
-        <w:rPr>
-          <w:rFonts w:ascii="Nunito" w:hAnsi="Nunito"/>
-          <w:color w:val="333333"/>
-        </w:rPr>
-        <w:t xml:space="preserve"> If you need to develop complex statistical or engineering analyses, you can save steps and time by using the Analysis </w:t>
-      </w:r>
-      <w:proofErr w:type="spellStart"/>
-      <w:r>
-        <w:rPr>
-          <w:rFonts w:ascii="Nunito" w:hAnsi="Nunito"/>
-          <w:color w:val="333333"/>
-        </w:rPr>
-        <w:t>ToolPak</w:t>
-      </w:r>
-      <w:proofErr w:type="spellEnd"/>
-      <w:r>
-        <w:rPr>
-          <w:rFonts w:ascii="Nunito" w:hAnsi="Nunito"/>
-          <w:color w:val="333333"/>
-        </w:rPr>
-        <w:t xml:space="preserve">. You provide the data and parameters for each analysis, and the tool uses the appropriate statistical or engineering macro functions to calculate and display the results in an output table. Instructions can be found at </w:t>
+        <w:t>Analysis ToolPak</w:t>
+      </w:r>
+      <w:r>
+        <w:rPr>
+          <w:rFonts w:ascii="Nunito" w:hAnsi="Nunito"/>
+          <w:color w:val="333333"/>
+        </w:rPr>
+        <w:t xml:space="preserve"> If you need to develop complex statistical or engineering analyses, you can save steps and time by using the Analysis ToolPak. You provide the data and parameters for each analysis, and the tool uses the appropriate statistical or engineering macro functions to calculate and display the results in an output table. Instructions can be found at </w:t>
       </w:r>
       <w:hyperlink r:id="rId9" w:tgtFrame="_blank" w:history="1">
         <w:r>
@@ -2365,37 +2339,19 @@
         </w:rPr>
         <w:t xml:space="preserve">Formula bar </w:t>
       </w:r>
-      <w:proofErr w:type="gramStart"/>
-      <w:r>
-        <w:rPr>
-          <w:rFonts w:ascii="Nunito" w:hAnsi="Nunito"/>
-          <w:color w:val="333333"/>
-        </w:rPr>
-        <w:t>The</w:t>
-      </w:r>
-      <w:proofErr w:type="gramEnd"/>
-      <w:r>
-        <w:rPr>
-          <w:rFonts w:ascii="Nunito" w:hAnsi="Nunito"/>
-          <w:color w:val="333333"/>
-        </w:rPr>
-        <w:t xml:space="preserve"> names of cells begin with A1 in the top left. Columns are named by letters, and rows by numbers. The equals sign “</w:t>
-      </w:r>
-      <w:proofErr w:type="gramStart"/>
-      <w:r>
-        <w:rPr>
-          <w:rFonts w:ascii="Nunito" w:hAnsi="Nunito"/>
-          <w:color w:val="333333"/>
-        </w:rPr>
-        <w:t>=“</w:t>
-      </w:r>
-      <w:proofErr w:type="gramEnd"/>
-      <w:r>
-        <w:rPr>
-          <w:rFonts w:ascii="Nunito" w:hAnsi="Nunito"/>
-          <w:color w:val="333333"/>
-        </w:rPr>
-        <w:t>begins</w:t>
+      <w:r>
+        <w:rPr>
+          <w:rFonts w:ascii="Nunito" w:hAnsi="Nunito"/>
+          <w:color w:val="333333"/>
+        </w:rPr>
+        <w:t>The names of cells begin with A1 in the top left. Columns are named by letters, and rows by numbers. The equals sign “</w:t>
+      </w:r>
+      <w:r>
+        <w:rPr>
+          <w:rFonts w:ascii="Nunito" w:hAnsi="Nunito"/>
+          <w:color w:val="333333"/>
+        </w:rPr>
+        <w:t>=“begins</w:t>
       </w:r>
       <w:r>
         <w:rPr>
@@ -2483,23 +2439,7 @@
           <w:rFonts w:ascii="Nunito" w:hAnsi="Nunito"/>
           <w:color w:val="333333"/>
         </w:rPr>
-        <w:t xml:space="preserve"> allows us to answer “what if” questions by starting, first, with the outcome of the analysis. We tell Excel what value we want to see as the output of a model and ask it to change one input value in our model repeatedly in order to achieve the stated output. For example, in a capital budgeting problem, if we wanted to know the discount </w:t>
-      </w:r>
-      <w:proofErr w:type="gramStart"/>
-      <w:r>
-        <w:rPr>
-          <w:rFonts w:ascii="Nunito" w:hAnsi="Nunito"/>
-          <w:color w:val="333333"/>
-        </w:rPr>
-        <w:t>rate</w:t>
-      </w:r>
-      <w:proofErr w:type="gramEnd"/>
-      <w:r>
-        <w:rPr>
-          <w:rFonts w:ascii="Nunito" w:hAnsi="Nunito"/>
-          <w:color w:val="333333"/>
-        </w:rPr>
-        <w:t xml:space="preserve"> we should use in order to achieve a specific Net Present Value, we can use Goal Seek to determine the discount rate to use in the NPV calculation.</w:t>
+        <w:t xml:space="preserve"> allows us to answer “what if” questions by starting, first, with the outcome of the analysis. We tell Excel what value we want to see as the output of a model and ask it to change one input value in our model repeatedly in order to achieve the stated output. For example, in a capital budgeting problem, if we wanted to know the discount rate we should use in order to achieve a specific Net Present Value, we can use Goal Seek to determine the discount rate to use in the NPV calculation.</w:t>
       </w:r>
     </w:p>
     <w:p>
@@ -2642,23 +2582,7 @@
           <w:rFonts w:ascii="Nunito" w:hAnsi="Nunito"/>
           <w:color w:val="333333"/>
         </w:rPr>
-        <w:t xml:space="preserve"> A variable (often denoted by </w:t>
-      </w:r>
-      <w:proofErr w:type="gramStart"/>
-      <w:r>
-        <w:rPr>
-          <w:rFonts w:ascii="Nunito" w:hAnsi="Nunito"/>
-          <w:color w:val="333333"/>
-        </w:rPr>
-        <w:t>x )</w:t>
-      </w:r>
-      <w:proofErr w:type="gramEnd"/>
-      <w:r>
-        <w:rPr>
-          <w:rFonts w:ascii="Nunito" w:hAnsi="Nunito"/>
-          <w:color w:val="333333"/>
-        </w:rPr>
-        <w:t xml:space="preserve"> whose variation does not depend on that of another.</w:t>
+        <w:t xml:space="preserve"> A variable (often denoted by x ) whose variation does not depend on that of another.</w:t>
       </w:r>
     </w:p>
     <w:p>
@@ -2761,21 +2685,12 @@
         </w:rPr>
         <w:t xml:space="preserve">IRR function </w:t>
       </w:r>
-      <w:proofErr w:type="gramStart"/>
-      <w:r>
-        <w:rPr>
-          <w:rFonts w:ascii="Nunito" w:hAnsi="Nunito"/>
-          <w:color w:val="333333"/>
-        </w:rPr>
-        <w:t>Financial</w:t>
-      </w:r>
-      <w:proofErr w:type="gramEnd"/>
-      <w:r>
-        <w:rPr>
-          <w:rFonts w:ascii="Nunito" w:hAnsi="Nunito"/>
-          <w:color w:val="333333"/>
-        </w:rPr>
-        <w:t xml:space="preserve"> function that calculates the discount rate that would return an NPV of zero.</w:t>
+      <w:r>
+        <w:rPr>
+          <w:rFonts w:ascii="Nunito" w:hAnsi="Nunito"/>
+          <w:color w:val="333333"/>
+        </w:rPr>
+        <w:t>Financial function that calculates the discount rate that would return an NPV of zero.</w:t>
       </w:r>
     </w:p>
     <w:p>
@@ -2879,23 +2794,7 @@
           <w:rFonts w:ascii="Nunito" w:hAnsi="Nunito"/>
           <w:color w:val="333333"/>
         </w:rPr>
-        <w:t xml:space="preserve">Y = </w:t>
-      </w:r>
-      <w:proofErr w:type="spellStart"/>
-      <w:r>
-        <w:rPr>
-          <w:rFonts w:ascii="Nunito" w:hAnsi="Nunito"/>
-          <w:color w:val="333333"/>
-        </w:rPr>
-        <w:t>mX</w:t>
-      </w:r>
-      <w:proofErr w:type="spellEnd"/>
-      <w:r>
-        <w:rPr>
-          <w:rFonts w:ascii="Nunito" w:hAnsi="Nunito"/>
-          <w:color w:val="333333"/>
-        </w:rPr>
-        <w:t xml:space="preserve"> + B</w:t>
+        <w:t>Y = mX + B</w:t>
       </w:r>
     </w:p>
     <w:p>
@@ -2945,23 +2844,7 @@
           <w:rFonts w:ascii="Nunito" w:hAnsi="Nunito"/>
           <w:color w:val="333333"/>
         </w:rPr>
-        <w:t xml:space="preserve"> MID function allows you to select a substring from a string. MID function returns the number of characters from a string starting from the start of the string, where you have defined </w:t>
-      </w:r>
-      <w:proofErr w:type="spellStart"/>
-      <w:r>
-        <w:rPr>
-          <w:rFonts w:ascii="Nunito" w:hAnsi="Nunito"/>
-          <w:color w:val="333333"/>
-        </w:rPr>
-        <w:t>start_num</w:t>
-      </w:r>
-      <w:proofErr w:type="spellEnd"/>
-      <w:r>
-        <w:rPr>
-          <w:rFonts w:ascii="Nunito" w:hAnsi="Nunito"/>
-          <w:color w:val="333333"/>
-        </w:rPr>
-        <w:t>.</w:t>
+        <w:t xml:space="preserve"> MID function allows you to select a substring from a string. MID function returns the number of characters from a string starting from the start of the string, where you have defined start_num.</w:t>
       </w:r>
     </w:p>
     <w:p>
@@ -3022,21 +2905,12 @@
         </w:rPr>
         <w:t xml:space="preserve">NPV function </w:t>
       </w:r>
-      <w:proofErr w:type="gramStart"/>
-      <w:r>
-        <w:rPr>
-          <w:rFonts w:ascii="Nunito" w:hAnsi="Nunito"/>
-          <w:color w:val="333333"/>
-        </w:rPr>
-        <w:t>Financial</w:t>
-      </w:r>
-      <w:proofErr w:type="gramEnd"/>
-      <w:r>
-        <w:rPr>
-          <w:rFonts w:ascii="Nunito" w:hAnsi="Nunito"/>
-          <w:color w:val="333333"/>
-        </w:rPr>
-        <w:t xml:space="preserve"> function that function determines the value of future dollars, in terms of today’s dollars, using a standard discount rate.</w:t>
+      <w:r>
+        <w:rPr>
+          <w:rFonts w:ascii="Nunito" w:hAnsi="Nunito"/>
+          <w:color w:val="333333"/>
+        </w:rPr>
+        <w:t>Financial function that function determines the value of future dollars, in terms of today’s dollars, using a standard discount rate.</w:t>
       </w:r>
     </w:p>
     <w:p>
@@ -3131,23 +3005,13 @@
           <w:color w:val="333333"/>
         </w:rPr>
       </w:pPr>
-      <w:proofErr w:type="spellStart"/>
       <w:r>
         <w:rPr>
           <w:rStyle w:val="Strong"/>
           <w:rFonts w:ascii="Nunito" w:hAnsi="Nunito"/>
           <w:color w:val="333333"/>
         </w:rPr>
-        <w:t>PivotCharts</w:t>
-      </w:r>
-      <w:proofErr w:type="spellEnd"/>
-      <w:r>
-        <w:rPr>
-          <w:rStyle w:val="Strong"/>
-          <w:rFonts w:ascii="Nunito" w:hAnsi="Nunito"/>
-          <w:color w:val="333333"/>
-        </w:rPr>
-        <w:t xml:space="preserve"> </w:t>
+        <w:t xml:space="preserve">PivotCharts </w:t>
       </w:r>
       <w:r>
         <w:rPr>
@@ -3601,23 +3465,7 @@
           <w:rFonts w:ascii="Nunito" w:hAnsi="Nunito"/>
           <w:color w:val="333333"/>
         </w:rPr>
-        <w:t xml:space="preserve"> </w:t>
-      </w:r>
-      <w:proofErr w:type="gramStart"/>
-      <w:r>
-        <w:rPr>
-          <w:rFonts w:ascii="Nunito" w:hAnsi="Nunito"/>
-          <w:color w:val="333333"/>
-        </w:rPr>
-        <w:t>The</w:t>
-      </w:r>
-      <w:proofErr w:type="gramEnd"/>
-      <w:r>
-        <w:rPr>
-          <w:rFonts w:ascii="Nunito" w:hAnsi="Nunito"/>
-          <w:color w:val="333333"/>
-        </w:rPr>
-        <w:t xml:space="preserve"> process of making predictions of the future based on past and present data and most commonly by analysis of trends.</w:t>
+        <w:t xml:space="preserve"> The process of making predictions of the future based on past and present data and most commonly by analysis of trends.</w:t>
       </w:r>
     </w:p>
     <w:p>
@@ -3639,21 +3487,12 @@
         </w:rPr>
         <w:t xml:space="preserve">Statistical methods </w:t>
       </w:r>
-      <w:proofErr w:type="spellStart"/>
-      <w:r>
-        <w:rPr>
-          <w:rFonts w:ascii="Nunito" w:hAnsi="Nunito"/>
-          <w:color w:val="333333"/>
-        </w:rPr>
-        <w:t>Methods</w:t>
-      </w:r>
-      <w:proofErr w:type="spellEnd"/>
-      <w:r>
-        <w:rPr>
-          <w:rFonts w:ascii="Nunito" w:hAnsi="Nunito"/>
-          <w:color w:val="333333"/>
-        </w:rPr>
-        <w:t xml:space="preserve"> of collecting, summarizing, analyzing, and interpreting variable numerical data. Statistical methods can be contrasted with deterministic methods, which are appropriate where observations are exactly reproducible or are assumed to be so.</w:t>
+      <w:r>
+        <w:rPr>
+          <w:rFonts w:ascii="Nunito" w:hAnsi="Nunito"/>
+          <w:color w:val="333333"/>
+        </w:rPr>
+        <w:t>Methods of collecting, summarizing, analyzing, and interpreting variable numerical data. Statistical methods can be contrasted with deterministic methods, which are appropriate where observations are exactly reproducible or are assumed to be so.</w:t>
       </w:r>
     </w:p>
     <w:p>
@@ -3707,39 +3546,7 @@
           <w:rFonts w:ascii="Nunito" w:hAnsi="Nunito"/>
           <w:color w:val="333333"/>
         </w:rPr>
-        <w:t xml:space="preserve">The SUBTOTAL function returns a subtotal in a list or database. The Subtotal function has the ability to perform several mathematical functions such as sum, average, count, product, min, max and more. The SUBSTITUTE function substitutes </w:t>
-      </w:r>
-      <w:proofErr w:type="spellStart"/>
-      <w:r>
-        <w:rPr>
-          <w:rFonts w:ascii="Nunito" w:hAnsi="Nunito"/>
-          <w:color w:val="333333"/>
-        </w:rPr>
-        <w:t>new_text</w:t>
-      </w:r>
-      <w:proofErr w:type="spellEnd"/>
-      <w:r>
-        <w:rPr>
-          <w:rFonts w:ascii="Nunito" w:hAnsi="Nunito"/>
-          <w:color w:val="333333"/>
-        </w:rPr>
-        <w:t xml:space="preserve"> for </w:t>
-      </w:r>
-      <w:proofErr w:type="spellStart"/>
-      <w:r>
-        <w:rPr>
-          <w:rFonts w:ascii="Nunito" w:hAnsi="Nunito"/>
-          <w:color w:val="333333"/>
-        </w:rPr>
-        <w:t>old_text</w:t>
-      </w:r>
-      <w:proofErr w:type="spellEnd"/>
-      <w:r>
-        <w:rPr>
-          <w:rFonts w:ascii="Nunito" w:hAnsi="Nunito"/>
-          <w:color w:val="333333"/>
-        </w:rPr>
-        <w:t xml:space="preserve"> in a text string. </w:t>
+        <w:t xml:space="preserve">The SUBTOTAL function returns a subtotal in a list or database. The Subtotal function has the ability to perform several mathematical functions such as sum, average, count, product, min, max and more. The SUBSTITUTE function substitutes new_text for old_text in a text string. </w:t>
       </w:r>
     </w:p>
     <w:p>
@@ -3793,23 +3600,7 @@
           <w:rFonts w:ascii="Nunito" w:hAnsi="Nunito"/>
           <w:color w:val="333333"/>
         </w:rPr>
-        <w:t xml:space="preserve"> </w:t>
-      </w:r>
-      <w:proofErr w:type="spellStart"/>
-      <w:r>
-        <w:rPr>
-          <w:rFonts w:ascii="Nunito" w:hAnsi="Nunito"/>
-          <w:color w:val="333333"/>
-        </w:rPr>
-        <w:t>Traceability</w:t>
-      </w:r>
-      <w:proofErr w:type="spellEnd"/>
-      <w:r>
-        <w:rPr>
-          <w:rFonts w:ascii="Nunito" w:hAnsi="Nunito"/>
-          <w:color w:val="333333"/>
-        </w:rPr>
-        <w:t xml:space="preserve"> is a feature in excel that helps users error check their work. Under the Traceability ribbon, users are able to trace the precedents and the dependents. They can also show formulas and use error checking.</w:t>
+        <w:t xml:space="preserve"> Traceability is a feature in excel that helps users error check their work. Under the Traceability ribbon, users are able to trace the precedents and the dependents. They can also show formulas and use error checking.</w:t>
       </w:r>
     </w:p>
     <w:p>
@@ -3993,21 +3784,12 @@
         </w:rPr>
         <w:t xml:space="preserve">VLOOKUP </w:t>
       </w:r>
-      <w:proofErr w:type="spellStart"/>
-      <w:r>
-        <w:rPr>
-          <w:rFonts w:ascii="Nunito" w:hAnsi="Nunito"/>
-          <w:color w:val="333333"/>
-        </w:rPr>
-        <w:t>VLOOKUP</w:t>
-      </w:r>
-      <w:proofErr w:type="spellEnd"/>
-      <w:r>
-        <w:rPr>
-          <w:rFonts w:ascii="Nunito" w:hAnsi="Nunito"/>
-          <w:color w:val="333333"/>
-        </w:rPr>
-        <w:t xml:space="preserve"> functions allow to lookup a value you want to find in an Excel list or table. VLOOKUP function looks at a value in one column, and finds its corresponding value on the same row in another column. VLOOKUP stands for vertical, which means the data in the table must be arranged vertically, with data in rows. (For horizontally structured data, see HLOOKUP)</w:t>
+      <w:r>
+        <w:rPr>
+          <w:rFonts w:ascii="Nunito" w:hAnsi="Nunito"/>
+          <w:color w:val="333333"/>
+        </w:rPr>
+        <w:t>VLOOKUP functions allow to lookup a value you want to find in an Excel list or table. VLOOKUP function looks at a value in one column, and finds its corresponding value on the same row in another column. VLOOKUP stands for vertical, which means the data in the table must be arranged vertically, with data in rows. (For horizontally structured data, see HLOOKUP)</w:t>
       </w:r>
     </w:p>
     <w:p>
@@ -4062,23 +3844,7 @@
           <w:rFonts w:ascii="Nunito" w:hAnsi="Nunito"/>
           <w:color w:val="333333"/>
         </w:rPr>
-        <w:t xml:space="preserve"> </w:t>
-      </w:r>
-      <w:proofErr w:type="gramStart"/>
-      <w:r>
-        <w:rPr>
-          <w:rFonts w:ascii="Nunito" w:hAnsi="Nunito"/>
-          <w:color w:val="333333"/>
-        </w:rPr>
-        <w:t>Financial</w:t>
-      </w:r>
-      <w:proofErr w:type="gramEnd"/>
-      <w:r>
-        <w:rPr>
-          <w:rFonts w:ascii="Nunito" w:hAnsi="Nunito"/>
-          <w:color w:val="333333"/>
-        </w:rPr>
-        <w:t xml:space="preserve"> function that determines the value of future dollars in terms of today’s dollars using a standard discount rate for payments not equally spaced in time.</w:t>
+        <w:t xml:space="preserve"> Financial function that determines the value of future dollars in terms of today’s dollars using a standard discount rate for payments not equally spaced in time.</w:t>
       </w:r>
     </w:p>
     <w:p>
@@ -4100,21 +3866,12 @@
         </w:rPr>
         <w:t xml:space="preserve">Y-intercept </w:t>
       </w:r>
-      <w:proofErr w:type="gramStart"/>
-      <w:r>
-        <w:rPr>
-          <w:rFonts w:ascii="Nunito" w:hAnsi="Nunito"/>
-          <w:color w:val="333333"/>
-        </w:rPr>
-        <w:t>The</w:t>
-      </w:r>
-      <w:proofErr w:type="gramEnd"/>
-      <w:r>
-        <w:rPr>
-          <w:rFonts w:ascii="Nunito" w:hAnsi="Nunito"/>
-          <w:color w:val="333333"/>
-        </w:rPr>
-        <w:t xml:space="preserve"> point where the graph of a function (or, in our case, the graph of our relationship between our two variables) intersects with the y-axis.</w:t>
+      <w:r>
+        <w:rPr>
+          <w:rFonts w:ascii="Nunito" w:hAnsi="Nunito"/>
+          <w:color w:val="333333"/>
+        </w:rPr>
+        <w:t>The point where the graph of a function (or, in our case, the graph of our relationship between our two variables) intersects with the y-axis.</w:t>
       </w:r>
     </w:p>
     <w:p>
@@ -6300,8 +6057,267 @@
         <w:spacing w:line="240" w:lineRule="auto"/>
         <w:rPr>
           <w:rFonts w:ascii="Nunito" w:hAnsi="Nunito"/>
-        </w:rPr>
-      </w:pPr>
+          <w:b/>
+          <w:bCs/>
+        </w:rPr>
+      </w:pPr>
+      <w:r>
+        <w:rPr>
+          <w:rFonts w:ascii="Nunito" w:hAnsi="Nunito"/>
+          <w:b/>
+          <w:bCs/>
+        </w:rPr>
+        <w:lastRenderedPageBreak/>
+        <w:t>Introduction to joins:</w:t>
+      </w:r>
+    </w:p>
+    <w:p>
+      <w:pPr>
+        <w:spacing w:line="240" w:lineRule="auto"/>
+        <w:rPr>
+          <w:rFonts w:ascii="Nunito" w:hAnsi="Nunito"/>
+        </w:rPr>
+      </w:pPr>
+      <w:r>
+        <w:rPr>
+          <w:rFonts w:ascii="Nunito" w:hAnsi="Nunito"/>
+        </w:rPr>
+        <w:t>Joins allow two different rows from different tables to come together to become one large row containing the value from both rows.</w:t>
+      </w:r>
+    </w:p>
+    <w:p>
+      <w:pPr>
+        <w:pStyle w:val="ListParagraph"/>
+        <w:numPr>
+          <w:ilvl w:val="0"/>
+          <w:numId w:val="17"/>
+        </w:numPr>
+        <w:spacing w:line="240" w:lineRule="auto"/>
+        <w:rPr>
+          <w:rFonts w:ascii="Nunito" w:hAnsi="Nunito"/>
+        </w:rPr>
+      </w:pPr>
+      <w:r>
+        <w:rPr>
+          <w:rFonts w:ascii="Nunito" w:hAnsi="Nunito"/>
+        </w:rPr>
+        <w:t>Inner join</w:t>
+      </w:r>
+    </w:p>
+    <w:p>
+      <w:pPr>
+        <w:pStyle w:val="ListParagraph"/>
+        <w:numPr>
+          <w:ilvl w:val="0"/>
+          <w:numId w:val="17"/>
+        </w:numPr>
+        <w:spacing w:line="240" w:lineRule="auto"/>
+        <w:rPr>
+          <w:rFonts w:ascii="Nunito" w:hAnsi="Nunito"/>
+        </w:rPr>
+      </w:pPr>
+      <w:r>
+        <w:rPr>
+          <w:rFonts w:ascii="Nunito" w:hAnsi="Nunito"/>
+        </w:rPr>
+        <w:t>Outer join</w:t>
+      </w:r>
+    </w:p>
+    <w:p>
+      <w:pPr>
+        <w:pStyle w:val="ListParagraph"/>
+        <w:numPr>
+          <w:ilvl w:val="0"/>
+          <w:numId w:val="17"/>
+        </w:numPr>
+        <w:spacing w:line="240" w:lineRule="auto"/>
+        <w:rPr>
+          <w:rFonts w:ascii="Nunito" w:hAnsi="Nunito"/>
+        </w:rPr>
+      </w:pPr>
+      <w:r>
+        <w:rPr>
+          <w:rFonts w:ascii="Nunito" w:hAnsi="Nunito"/>
+        </w:rPr>
+        <w:t>Left join</w:t>
+      </w:r>
+    </w:p>
+    <w:p>
+      <w:pPr>
+        <w:pStyle w:val="ListParagraph"/>
+        <w:numPr>
+          <w:ilvl w:val="0"/>
+          <w:numId w:val="17"/>
+        </w:numPr>
+        <w:spacing w:line="240" w:lineRule="auto"/>
+        <w:rPr>
+          <w:rFonts w:ascii="Nunito" w:hAnsi="Nunito"/>
+        </w:rPr>
+      </w:pPr>
+      <w:r>
+        <w:rPr>
+          <w:rFonts w:ascii="Nunito" w:hAnsi="Nunito"/>
+        </w:rPr>
+        <w:t>Right join</w:t>
+      </w:r>
+    </w:p>
+    <w:p>
+      <w:pPr>
+        <w:pStyle w:val="ListParagraph"/>
+        <w:numPr>
+          <w:ilvl w:val="0"/>
+          <w:numId w:val="17"/>
+        </w:numPr>
+        <w:spacing w:line="240" w:lineRule="auto"/>
+        <w:rPr>
+          <w:rFonts w:ascii="Nunito" w:hAnsi="Nunito"/>
+        </w:rPr>
+      </w:pPr>
+      <w:r>
+        <w:rPr>
+          <w:rFonts w:ascii="Nunito" w:hAnsi="Nunito"/>
+        </w:rPr>
+        <w:t>Outer join – right outer join</w:t>
+      </w:r>
+    </w:p>
+    <w:p>
+      <w:pPr>
+        <w:pStyle w:val="ListParagraph"/>
+        <w:numPr>
+          <w:ilvl w:val="0"/>
+          <w:numId w:val="17"/>
+        </w:numPr>
+        <w:spacing w:line="240" w:lineRule="auto"/>
+        <w:rPr>
+          <w:rFonts w:ascii="Nunito" w:hAnsi="Nunito"/>
+        </w:rPr>
+      </w:pPr>
+      <w:r>
+        <w:rPr>
+          <w:rFonts w:ascii="Nunito" w:hAnsi="Nunito"/>
+        </w:rPr>
+        <w:t>Outer join – left outer join</w:t>
+      </w:r>
+    </w:p>
+    <w:p>
+      <w:pPr>
+        <w:spacing w:line="240" w:lineRule="auto"/>
+        <w:rPr>
+          <w:rFonts w:ascii="Nunito" w:hAnsi="Nunito"/>
+        </w:rPr>
+      </w:pPr>
+      <w:r>
+        <w:rPr>
+          <w:rFonts w:ascii="Nunito" w:hAnsi="Nunito"/>
+          <w:b/>
+          <w:bCs/>
+        </w:rPr>
+        <w:t>Overview of SQL and Other database tools</w:t>
+      </w:r>
+      <w:r>
+        <w:rPr>
+          <w:rFonts w:ascii="Nunito" w:hAnsi="Nunito"/>
+        </w:rPr>
+        <w:t>:</w:t>
+      </w:r>
+    </w:p>
+    <w:p>
+      <w:pPr>
+        <w:spacing w:line="240" w:lineRule="auto"/>
+        <w:rPr>
+          <w:rFonts w:ascii="Nunito" w:hAnsi="Nunito"/>
+        </w:rPr>
+      </w:pPr>
+      <w:r>
+        <w:rPr>
+          <w:rFonts w:ascii="Nunito" w:hAnsi="Nunito"/>
+        </w:rPr>
+        <w:t>When you have a database, it is important that we have a tool that allows us to interact with the data. A common term you will hear while interacting with database is SQL, Structured Query Language, this is nothing more than a programming language designed to interact with databases, and the data contained within the databases.</w:t>
+      </w:r>
+    </w:p>
+    <w:p>
+      <w:pPr>
+        <w:spacing w:line="240" w:lineRule="auto"/>
+        <w:rPr>
+          <w:rFonts w:ascii="Nunito" w:hAnsi="Nunito"/>
+        </w:rPr>
+      </w:pPr>
+      <w:r>
+        <w:rPr>
+          <w:rFonts w:ascii="Nunito" w:hAnsi="Nunito"/>
+        </w:rPr>
+        <w:t>SQL stands for Structured Query Language. It is used to give commands within a relational database, and perform the following functions on the data. Create tables to store data within rows. Update tables so that the data is entered into, and maintained within the database. Read data from tables so that analysis can be performed. Delete data from tables so the database can be maintained.</w:t>
+      </w:r>
+    </w:p>
+    <w:p>
+      <w:pPr>
+        <w:spacing w:line="240" w:lineRule="auto"/>
+        <w:rPr>
+          <w:rFonts w:ascii="Nunito" w:hAnsi="Nunito"/>
+        </w:rPr>
+      </w:pPr>
+      <w:r>
+        <w:rPr>
+          <w:rFonts w:ascii="Nunito" w:hAnsi="Nunito"/>
+        </w:rPr>
+        <w:t>And in relational database software, we'll use their own version of SQL. Hence, SQL vary slightly from database software to database software. But they're essentially the same languages. Here are a few examples of software you will use SQL with.</w:t>
+      </w:r>
+    </w:p>
+    <w:p>
+      <w:pPr>
+        <w:spacing w:line="240" w:lineRule="auto"/>
+        <w:rPr>
+          <w:rFonts w:ascii="Nunito" w:hAnsi="Nunito"/>
+        </w:rPr>
+      </w:pPr>
+      <w:r>
+        <w:rPr>
+          <w:rFonts w:ascii="Nunito" w:hAnsi="Nunito"/>
+        </w:rPr>
+        <w:t>Oracle Database, MySQL Database, Toad for SQL Server and Microsoft Access.</w:t>
+      </w:r>
+    </w:p>
+    <w:p>
+      <w:pPr>
+        <w:spacing w:line="240" w:lineRule="auto"/>
+        <w:rPr>
+          <w:rFonts w:ascii="Nunito" w:hAnsi="Nunito"/>
+        </w:rPr>
+      </w:pPr>
+      <w:r>
+        <w:rPr>
+          <w:rFonts w:ascii="Nunito" w:hAnsi="Nunito"/>
+        </w:rPr>
+        <w:t>We won't be using SQL programming language, but we will use Microsoft Excel pivot table functionality, to extract data from the database.</w:t>
+      </w:r>
+    </w:p>
+    <w:p>
+      <w:pPr>
+        <w:spacing w:line="240" w:lineRule="auto"/>
+        <w:rPr>
+          <w:rFonts w:ascii="Nunito" w:hAnsi="Nunito"/>
+        </w:rPr>
+      </w:pPr>
+      <w:r>
+        <w:rPr>
+          <w:rFonts w:ascii="Nunito" w:hAnsi="Nunito"/>
+        </w:rPr>
+        <w:t xml:space="preserve">We are aware, that there are more powerful database tools out there but throughout this course, we are going to be using </w:t>
+      </w:r>
+      <w:r>
+        <w:rPr>
+          <w:rFonts w:ascii="Nunito" w:hAnsi="Nunito"/>
+          <w:b/>
+          <w:bCs/>
+        </w:rPr>
+        <w:t>Excel</w:t>
+      </w:r>
+      <w:r>
+        <w:rPr>
+          <w:rFonts w:ascii="Nunito" w:hAnsi="Nunito"/>
+        </w:rPr>
+        <w:t>, as it is flexible and can be used to demonstrate a range of concepts. It is also very common in the market and highly accessible. Excel will be a great tool to practically apply all that we have just learned.</w:t>
+      </w:r>
     </w:p>
     <w:p>
       <w:pPr>

</xml_diff>

<commit_message>
create a relational model using PowerPivot
</commit_message>
<xml_diff>
--- a/data visualization with advanced Excel/data visualization with excel.docx
+++ b/data visualization with advanced Excel/data visualization with excel.docx
@@ -1575,14 +1575,40 @@
           <w:rFonts w:ascii="Nunito" w:hAnsi="Nunito"/>
           <w:color w:val="333333"/>
         </w:rPr>
-        <w:t>Analysis ToolPak</w:t>
-      </w:r>
-      <w:r>
-        <w:rPr>
-          <w:rFonts w:ascii="Nunito" w:hAnsi="Nunito"/>
-          <w:color w:val="333333"/>
-        </w:rPr>
-        <w:t xml:space="preserve"> If you need to develop complex statistical or engineering analyses, you can save steps and time by using the Analysis ToolPak. You provide the data and parameters for each analysis, and the tool uses the appropriate statistical or engineering macro functions to calculate and display the results in an output table. Instructions can be found at </w:t>
+        <w:t xml:space="preserve">Analysis </w:t>
+      </w:r>
+      <w:proofErr w:type="spellStart"/>
+      <w:r>
+        <w:rPr>
+          <w:rStyle w:val="Strong"/>
+          <w:rFonts w:ascii="Nunito" w:hAnsi="Nunito"/>
+          <w:color w:val="333333"/>
+        </w:rPr>
+        <w:t>ToolPak</w:t>
+      </w:r>
+      <w:proofErr w:type="spellEnd"/>
+      <w:r>
+        <w:rPr>
+          <w:rFonts w:ascii="Nunito" w:hAnsi="Nunito"/>
+          <w:color w:val="333333"/>
+        </w:rPr>
+        <w:t xml:space="preserve"> If you need to develop complex statistical or engineering analyses, you can save steps and time by using the Analysis </w:t>
+      </w:r>
+      <w:proofErr w:type="spellStart"/>
+      <w:r>
+        <w:rPr>
+          <w:rFonts w:ascii="Nunito" w:hAnsi="Nunito"/>
+          <w:color w:val="333333"/>
+        </w:rPr>
+        <w:t>ToolPak</w:t>
+      </w:r>
+      <w:proofErr w:type="spellEnd"/>
+      <w:r>
+        <w:rPr>
+          <w:rFonts w:ascii="Nunito" w:hAnsi="Nunito"/>
+          <w:color w:val="333333"/>
+        </w:rPr>
+        <w:t xml:space="preserve">. You provide the data and parameters for each analysis, and the tool uses the appropriate statistical or engineering macro functions to calculate and display the results in an output table. Instructions can be found at </w:t>
       </w:r>
       <w:hyperlink r:id="rId9" w:tgtFrame="_blank" w:history="1">
         <w:r>
@@ -2339,19 +2365,37 @@
         </w:rPr>
         <w:t xml:space="preserve">Formula bar </w:t>
       </w:r>
-      <w:r>
-        <w:rPr>
-          <w:rFonts w:ascii="Nunito" w:hAnsi="Nunito"/>
-          <w:color w:val="333333"/>
-        </w:rPr>
-        <w:t>The names of cells begin with A1 in the top left. Columns are named by letters, and rows by numbers. The equals sign “</w:t>
-      </w:r>
-      <w:r>
-        <w:rPr>
-          <w:rFonts w:ascii="Nunito" w:hAnsi="Nunito"/>
-          <w:color w:val="333333"/>
-        </w:rPr>
-        <w:t>=“begins</w:t>
+      <w:proofErr w:type="gramStart"/>
+      <w:r>
+        <w:rPr>
+          <w:rFonts w:ascii="Nunito" w:hAnsi="Nunito"/>
+          <w:color w:val="333333"/>
+        </w:rPr>
+        <w:t>The</w:t>
+      </w:r>
+      <w:proofErr w:type="gramEnd"/>
+      <w:r>
+        <w:rPr>
+          <w:rFonts w:ascii="Nunito" w:hAnsi="Nunito"/>
+          <w:color w:val="333333"/>
+        </w:rPr>
+        <w:t xml:space="preserve"> names of cells begin with A1 in the top left. Columns are named by letters, and rows by numbers. The equals sign “</w:t>
+      </w:r>
+      <w:proofErr w:type="gramStart"/>
+      <w:r>
+        <w:rPr>
+          <w:rFonts w:ascii="Nunito" w:hAnsi="Nunito"/>
+          <w:color w:val="333333"/>
+        </w:rPr>
+        <w:t>=“</w:t>
+      </w:r>
+      <w:proofErr w:type="gramEnd"/>
+      <w:r>
+        <w:rPr>
+          <w:rFonts w:ascii="Nunito" w:hAnsi="Nunito"/>
+          <w:color w:val="333333"/>
+        </w:rPr>
+        <w:t>begins</w:t>
       </w:r>
       <w:r>
         <w:rPr>
@@ -2439,7 +2483,23 @@
           <w:rFonts w:ascii="Nunito" w:hAnsi="Nunito"/>
           <w:color w:val="333333"/>
         </w:rPr>
-        <w:t xml:space="preserve"> allows us to answer “what if” questions by starting, first, with the outcome of the analysis. We tell Excel what value we want to see as the output of a model and ask it to change one input value in our model repeatedly in order to achieve the stated output. For example, in a capital budgeting problem, if we wanted to know the discount rate we should use in order to achieve a specific Net Present Value, we can use Goal Seek to determine the discount rate to use in the NPV calculation.</w:t>
+        <w:t xml:space="preserve"> allows us to answer “what if” questions by starting, first, with the outcome of the analysis. We tell Excel what value we want to see as the output of a model and ask it to change one input value in our model repeatedly in order to achieve the stated output. For example, in a capital budgeting problem, if we wanted to know the discount </w:t>
+      </w:r>
+      <w:proofErr w:type="gramStart"/>
+      <w:r>
+        <w:rPr>
+          <w:rFonts w:ascii="Nunito" w:hAnsi="Nunito"/>
+          <w:color w:val="333333"/>
+        </w:rPr>
+        <w:t>rate</w:t>
+      </w:r>
+      <w:proofErr w:type="gramEnd"/>
+      <w:r>
+        <w:rPr>
+          <w:rFonts w:ascii="Nunito" w:hAnsi="Nunito"/>
+          <w:color w:val="333333"/>
+        </w:rPr>
+        <w:t xml:space="preserve"> we should use in order to achieve a specific Net Present Value, we can use Goal Seek to determine the discount rate to use in the NPV calculation.</w:t>
       </w:r>
     </w:p>
     <w:p>
@@ -2582,7 +2642,23 @@
           <w:rFonts w:ascii="Nunito" w:hAnsi="Nunito"/>
           <w:color w:val="333333"/>
         </w:rPr>
-        <w:t xml:space="preserve"> A variable (often denoted by x ) whose variation does not depend on that of another.</w:t>
+        <w:t xml:space="preserve"> A variable (often denoted by </w:t>
+      </w:r>
+      <w:proofErr w:type="gramStart"/>
+      <w:r>
+        <w:rPr>
+          <w:rFonts w:ascii="Nunito" w:hAnsi="Nunito"/>
+          <w:color w:val="333333"/>
+        </w:rPr>
+        <w:t>x )</w:t>
+      </w:r>
+      <w:proofErr w:type="gramEnd"/>
+      <w:r>
+        <w:rPr>
+          <w:rFonts w:ascii="Nunito" w:hAnsi="Nunito"/>
+          <w:color w:val="333333"/>
+        </w:rPr>
+        <w:t xml:space="preserve"> whose variation does not depend on that of another.</w:t>
       </w:r>
     </w:p>
     <w:p>
@@ -2685,12 +2761,21 @@
         </w:rPr>
         <w:t xml:space="preserve">IRR function </w:t>
       </w:r>
-      <w:r>
-        <w:rPr>
-          <w:rFonts w:ascii="Nunito" w:hAnsi="Nunito"/>
-          <w:color w:val="333333"/>
-        </w:rPr>
-        <w:t>Financial function that calculates the discount rate that would return an NPV of zero.</w:t>
+      <w:proofErr w:type="gramStart"/>
+      <w:r>
+        <w:rPr>
+          <w:rFonts w:ascii="Nunito" w:hAnsi="Nunito"/>
+          <w:color w:val="333333"/>
+        </w:rPr>
+        <w:t>Financial</w:t>
+      </w:r>
+      <w:proofErr w:type="gramEnd"/>
+      <w:r>
+        <w:rPr>
+          <w:rFonts w:ascii="Nunito" w:hAnsi="Nunito"/>
+          <w:color w:val="333333"/>
+        </w:rPr>
+        <w:t xml:space="preserve"> function that calculates the discount rate that would return an NPV of zero.</w:t>
       </w:r>
     </w:p>
     <w:p>
@@ -2794,7 +2879,23 @@
           <w:rFonts w:ascii="Nunito" w:hAnsi="Nunito"/>
           <w:color w:val="333333"/>
         </w:rPr>
-        <w:t>Y = mX + B</w:t>
+        <w:t xml:space="preserve">Y = </w:t>
+      </w:r>
+      <w:proofErr w:type="spellStart"/>
+      <w:r>
+        <w:rPr>
+          <w:rFonts w:ascii="Nunito" w:hAnsi="Nunito"/>
+          <w:color w:val="333333"/>
+        </w:rPr>
+        <w:t>mX</w:t>
+      </w:r>
+      <w:proofErr w:type="spellEnd"/>
+      <w:r>
+        <w:rPr>
+          <w:rFonts w:ascii="Nunito" w:hAnsi="Nunito"/>
+          <w:color w:val="333333"/>
+        </w:rPr>
+        <w:t xml:space="preserve"> + B</w:t>
       </w:r>
     </w:p>
     <w:p>
@@ -2844,7 +2945,23 @@
           <w:rFonts w:ascii="Nunito" w:hAnsi="Nunito"/>
           <w:color w:val="333333"/>
         </w:rPr>
-        <w:t xml:space="preserve"> MID function allows you to select a substring from a string. MID function returns the number of characters from a string starting from the start of the string, where you have defined start_num.</w:t>
+        <w:t xml:space="preserve"> MID function allows you to select a substring from a string. MID function returns the number of characters from a string starting from the start of the string, where you have defined </w:t>
+      </w:r>
+      <w:proofErr w:type="spellStart"/>
+      <w:r>
+        <w:rPr>
+          <w:rFonts w:ascii="Nunito" w:hAnsi="Nunito"/>
+          <w:color w:val="333333"/>
+        </w:rPr>
+        <w:t>start_num</w:t>
+      </w:r>
+      <w:proofErr w:type="spellEnd"/>
+      <w:r>
+        <w:rPr>
+          <w:rFonts w:ascii="Nunito" w:hAnsi="Nunito"/>
+          <w:color w:val="333333"/>
+        </w:rPr>
+        <w:t>.</w:t>
       </w:r>
     </w:p>
     <w:p>
@@ -2905,12 +3022,21 @@
         </w:rPr>
         <w:t xml:space="preserve">NPV function </w:t>
       </w:r>
-      <w:r>
-        <w:rPr>
-          <w:rFonts w:ascii="Nunito" w:hAnsi="Nunito"/>
-          <w:color w:val="333333"/>
-        </w:rPr>
-        <w:t>Financial function that function determines the value of future dollars, in terms of today’s dollars, using a standard discount rate.</w:t>
+      <w:proofErr w:type="gramStart"/>
+      <w:r>
+        <w:rPr>
+          <w:rFonts w:ascii="Nunito" w:hAnsi="Nunito"/>
+          <w:color w:val="333333"/>
+        </w:rPr>
+        <w:t>Financial</w:t>
+      </w:r>
+      <w:proofErr w:type="gramEnd"/>
+      <w:r>
+        <w:rPr>
+          <w:rFonts w:ascii="Nunito" w:hAnsi="Nunito"/>
+          <w:color w:val="333333"/>
+        </w:rPr>
+        <w:t xml:space="preserve"> function that function determines the value of future dollars, in terms of today’s dollars, using a standard discount rate.</w:t>
       </w:r>
     </w:p>
     <w:p>
@@ -3005,13 +3131,23 @@
           <w:color w:val="333333"/>
         </w:rPr>
       </w:pPr>
+      <w:proofErr w:type="spellStart"/>
       <w:r>
         <w:rPr>
           <w:rStyle w:val="Strong"/>
           <w:rFonts w:ascii="Nunito" w:hAnsi="Nunito"/>
           <w:color w:val="333333"/>
         </w:rPr>
-        <w:t xml:space="preserve">PivotCharts </w:t>
+        <w:t>PivotCharts</w:t>
+      </w:r>
+      <w:proofErr w:type="spellEnd"/>
+      <w:r>
+        <w:rPr>
+          <w:rStyle w:val="Strong"/>
+          <w:rFonts w:ascii="Nunito" w:hAnsi="Nunito"/>
+          <w:color w:val="333333"/>
+        </w:rPr>
+        <w:t xml:space="preserve"> </w:t>
       </w:r>
       <w:r>
         <w:rPr>
@@ -3465,7 +3601,23 @@
           <w:rFonts w:ascii="Nunito" w:hAnsi="Nunito"/>
           <w:color w:val="333333"/>
         </w:rPr>
-        <w:t xml:space="preserve"> The process of making predictions of the future based on past and present data and most commonly by analysis of trends.</w:t>
+        <w:t xml:space="preserve"> </w:t>
+      </w:r>
+      <w:proofErr w:type="gramStart"/>
+      <w:r>
+        <w:rPr>
+          <w:rFonts w:ascii="Nunito" w:hAnsi="Nunito"/>
+          <w:color w:val="333333"/>
+        </w:rPr>
+        <w:t>The</w:t>
+      </w:r>
+      <w:proofErr w:type="gramEnd"/>
+      <w:r>
+        <w:rPr>
+          <w:rFonts w:ascii="Nunito" w:hAnsi="Nunito"/>
+          <w:color w:val="333333"/>
+        </w:rPr>
+        <w:t xml:space="preserve"> process of making predictions of the future based on past and present data and most commonly by analysis of trends.</w:t>
       </w:r>
     </w:p>
     <w:p>
@@ -3487,12 +3639,21 @@
         </w:rPr>
         <w:t xml:space="preserve">Statistical methods </w:t>
       </w:r>
-      <w:r>
-        <w:rPr>
-          <w:rFonts w:ascii="Nunito" w:hAnsi="Nunito"/>
-          <w:color w:val="333333"/>
-        </w:rPr>
-        <w:t>Methods of collecting, summarizing, analyzing, and interpreting variable numerical data. Statistical methods can be contrasted with deterministic methods, which are appropriate where observations are exactly reproducible or are assumed to be so.</w:t>
+      <w:proofErr w:type="spellStart"/>
+      <w:r>
+        <w:rPr>
+          <w:rFonts w:ascii="Nunito" w:hAnsi="Nunito"/>
+          <w:color w:val="333333"/>
+        </w:rPr>
+        <w:t>Methods</w:t>
+      </w:r>
+      <w:proofErr w:type="spellEnd"/>
+      <w:r>
+        <w:rPr>
+          <w:rFonts w:ascii="Nunito" w:hAnsi="Nunito"/>
+          <w:color w:val="333333"/>
+        </w:rPr>
+        <w:t xml:space="preserve"> of collecting, summarizing, analyzing, and interpreting variable numerical data. Statistical methods can be contrasted with deterministic methods, which are appropriate where observations are exactly reproducible or are assumed to be so.</w:t>
       </w:r>
     </w:p>
     <w:p>
@@ -3546,7 +3707,39 @@
           <w:rFonts w:ascii="Nunito" w:hAnsi="Nunito"/>
           <w:color w:val="333333"/>
         </w:rPr>
-        <w:t xml:space="preserve">The SUBTOTAL function returns a subtotal in a list or database. The Subtotal function has the ability to perform several mathematical functions such as sum, average, count, product, min, max and more. The SUBSTITUTE function substitutes new_text for old_text in a text string. </w:t>
+        <w:t xml:space="preserve">The SUBTOTAL function returns a subtotal in a list or database. The Subtotal function has the ability to perform several mathematical functions such as sum, average, count, product, min, max and more. The SUBSTITUTE function substitutes </w:t>
+      </w:r>
+      <w:proofErr w:type="spellStart"/>
+      <w:r>
+        <w:rPr>
+          <w:rFonts w:ascii="Nunito" w:hAnsi="Nunito"/>
+          <w:color w:val="333333"/>
+        </w:rPr>
+        <w:t>new_text</w:t>
+      </w:r>
+      <w:proofErr w:type="spellEnd"/>
+      <w:r>
+        <w:rPr>
+          <w:rFonts w:ascii="Nunito" w:hAnsi="Nunito"/>
+          <w:color w:val="333333"/>
+        </w:rPr>
+        <w:t xml:space="preserve"> for </w:t>
+      </w:r>
+      <w:proofErr w:type="spellStart"/>
+      <w:r>
+        <w:rPr>
+          <w:rFonts w:ascii="Nunito" w:hAnsi="Nunito"/>
+          <w:color w:val="333333"/>
+        </w:rPr>
+        <w:t>old_text</w:t>
+      </w:r>
+      <w:proofErr w:type="spellEnd"/>
+      <w:r>
+        <w:rPr>
+          <w:rFonts w:ascii="Nunito" w:hAnsi="Nunito"/>
+          <w:color w:val="333333"/>
+        </w:rPr>
+        <w:t xml:space="preserve"> in a text string. </w:t>
       </w:r>
     </w:p>
     <w:p>
@@ -3600,7 +3793,23 @@
           <w:rFonts w:ascii="Nunito" w:hAnsi="Nunito"/>
           <w:color w:val="333333"/>
         </w:rPr>
-        <w:t xml:space="preserve"> Traceability is a feature in excel that helps users error check their work. Under the Traceability ribbon, users are able to trace the precedents and the dependents. They can also show formulas and use error checking.</w:t>
+        <w:t xml:space="preserve"> </w:t>
+      </w:r>
+      <w:proofErr w:type="spellStart"/>
+      <w:r>
+        <w:rPr>
+          <w:rFonts w:ascii="Nunito" w:hAnsi="Nunito"/>
+          <w:color w:val="333333"/>
+        </w:rPr>
+        <w:t>Traceability</w:t>
+      </w:r>
+      <w:proofErr w:type="spellEnd"/>
+      <w:r>
+        <w:rPr>
+          <w:rFonts w:ascii="Nunito" w:hAnsi="Nunito"/>
+          <w:color w:val="333333"/>
+        </w:rPr>
+        <w:t xml:space="preserve"> is a feature in excel that helps users error check their work. Under the Traceability ribbon, users are able to trace the precedents and the dependents. They can also show formulas and use error checking.</w:t>
       </w:r>
     </w:p>
     <w:p>
@@ -3784,12 +3993,21 @@
         </w:rPr>
         <w:t xml:space="preserve">VLOOKUP </w:t>
       </w:r>
-      <w:r>
-        <w:rPr>
-          <w:rFonts w:ascii="Nunito" w:hAnsi="Nunito"/>
-          <w:color w:val="333333"/>
-        </w:rPr>
-        <w:t>VLOOKUP functions allow to lookup a value you want to find in an Excel list or table. VLOOKUP function looks at a value in one column, and finds its corresponding value on the same row in another column. VLOOKUP stands for vertical, which means the data in the table must be arranged vertically, with data in rows. (For horizontally structured data, see HLOOKUP)</w:t>
+      <w:proofErr w:type="spellStart"/>
+      <w:r>
+        <w:rPr>
+          <w:rFonts w:ascii="Nunito" w:hAnsi="Nunito"/>
+          <w:color w:val="333333"/>
+        </w:rPr>
+        <w:t>VLOOKUP</w:t>
+      </w:r>
+      <w:proofErr w:type="spellEnd"/>
+      <w:r>
+        <w:rPr>
+          <w:rFonts w:ascii="Nunito" w:hAnsi="Nunito"/>
+          <w:color w:val="333333"/>
+        </w:rPr>
+        <w:t xml:space="preserve"> functions allow to lookup a value you want to find in an Excel list or table. VLOOKUP function looks at a value in one column, and finds its corresponding value on the same row in another column. VLOOKUP stands for vertical, which means the data in the table must be arranged vertically, with data in rows. (For horizontally structured data, see HLOOKUP)</w:t>
       </w:r>
     </w:p>
     <w:p>
@@ -3844,7 +4062,23 @@
           <w:rFonts w:ascii="Nunito" w:hAnsi="Nunito"/>
           <w:color w:val="333333"/>
         </w:rPr>
-        <w:t xml:space="preserve"> Financial function that determines the value of future dollars in terms of today’s dollars using a standard discount rate for payments not equally spaced in time.</w:t>
+        <w:t xml:space="preserve"> </w:t>
+      </w:r>
+      <w:proofErr w:type="gramStart"/>
+      <w:r>
+        <w:rPr>
+          <w:rFonts w:ascii="Nunito" w:hAnsi="Nunito"/>
+          <w:color w:val="333333"/>
+        </w:rPr>
+        <w:t>Financial</w:t>
+      </w:r>
+      <w:proofErr w:type="gramEnd"/>
+      <w:r>
+        <w:rPr>
+          <w:rFonts w:ascii="Nunito" w:hAnsi="Nunito"/>
+          <w:color w:val="333333"/>
+        </w:rPr>
+        <w:t xml:space="preserve"> function that determines the value of future dollars in terms of today’s dollars using a standard discount rate for payments not equally spaced in time.</w:t>
       </w:r>
     </w:p>
     <w:p>
@@ -3866,12 +4100,21 @@
         </w:rPr>
         <w:t xml:space="preserve">Y-intercept </w:t>
       </w:r>
-      <w:r>
-        <w:rPr>
-          <w:rFonts w:ascii="Nunito" w:hAnsi="Nunito"/>
-          <w:color w:val="333333"/>
-        </w:rPr>
-        <w:t>The point where the graph of a function (or, in our case, the graph of our relationship between our two variables) intersects with the y-axis.</w:t>
+      <w:proofErr w:type="gramStart"/>
+      <w:r>
+        <w:rPr>
+          <w:rFonts w:ascii="Nunito" w:hAnsi="Nunito"/>
+          <w:color w:val="333333"/>
+        </w:rPr>
+        <w:t>The</w:t>
+      </w:r>
+      <w:proofErr w:type="gramEnd"/>
+      <w:r>
+        <w:rPr>
+          <w:rFonts w:ascii="Nunito" w:hAnsi="Nunito"/>
+          <w:color w:val="333333"/>
+        </w:rPr>
+        <w:t xml:space="preserve"> point where the graph of a function (or, in our case, the graph of our relationship between our two variables) intersects with the y-axis.</w:t>
       </w:r>
     </w:p>
     <w:p>
@@ -6327,9 +6570,889 @@
         </w:rPr>
       </w:pPr>
     </w:p>
+    <w:p>
+      <w:pPr>
+        <w:spacing w:line="240" w:lineRule="auto"/>
+        <w:rPr>
+          <w:rFonts w:ascii="Nunito" w:hAnsi="Nunito"/>
+        </w:rPr>
+      </w:pPr>
+    </w:p>
+    <w:p>
+      <w:pPr>
+        <w:spacing w:line="240" w:lineRule="auto"/>
+        <w:rPr>
+          <w:rFonts w:ascii="Nunito" w:hAnsi="Nunito"/>
+        </w:rPr>
+      </w:pPr>
+    </w:p>
+    <w:p>
+      <w:pPr>
+        <w:spacing w:line="240" w:lineRule="auto"/>
+        <w:rPr>
+          <w:rFonts w:ascii="Nunito" w:hAnsi="Nunito"/>
+        </w:rPr>
+      </w:pPr>
+    </w:p>
+    <w:p>
+      <w:pPr>
+        <w:spacing w:line="240" w:lineRule="auto"/>
+        <w:rPr>
+          <w:rFonts w:ascii="Nunito" w:hAnsi="Nunito"/>
+        </w:rPr>
+      </w:pPr>
+      <w:r>
+        <w:rPr>
+          <w:rFonts w:ascii="Nunito" w:hAnsi="Nunito"/>
+          <w:color w:val="0000FF"/>
+        </w:rPr>
+        <w:lastRenderedPageBreak/>
+        <w:t>Linking Data Tables and Building the Relational Model</w:t>
+      </w:r>
+      <w:r>
+        <w:rPr>
+          <w:rFonts w:ascii="Nunito" w:hAnsi="Nunito"/>
+        </w:rPr>
+        <w:t>:</w:t>
+      </w:r>
+    </w:p>
+    <w:p>
+      <w:pPr>
+        <w:spacing w:line="240" w:lineRule="auto"/>
+        <w:rPr>
+          <w:rFonts w:ascii="Nunito" w:hAnsi="Nunito"/>
+          <w:b/>
+          <w:bCs/>
+        </w:rPr>
+      </w:pPr>
+      <w:r>
+        <w:rPr>
+          <w:rFonts w:ascii="Nunito" w:hAnsi="Nunito"/>
+          <w:b/>
+          <w:bCs/>
+        </w:rPr>
+        <w:t xml:space="preserve">Objective: </w:t>
+      </w:r>
+    </w:p>
+    <w:p>
+      <w:pPr>
+        <w:spacing w:line="240" w:lineRule="auto"/>
+        <w:rPr>
+          <w:rFonts w:ascii="Nunito" w:hAnsi="Nunito"/>
+        </w:rPr>
+      </w:pPr>
+      <w:r>
+        <w:rPr>
+          <w:rFonts w:ascii="Nunito" w:hAnsi="Nunito"/>
+        </w:rPr>
+        <w:t>To</w:t>
+      </w:r>
+      <w:r>
+        <w:rPr>
+          <w:rFonts w:ascii="Nunito" w:hAnsi="Nunito"/>
+        </w:rPr>
+        <w:t xml:space="preserve"> create a relational data model using PowerPivot.</w:t>
+      </w:r>
+    </w:p>
+    <w:p>
+      <w:pPr>
+        <w:spacing w:line="240" w:lineRule="auto"/>
+        <w:rPr>
+          <w:rFonts w:ascii="Nunito" w:hAnsi="Nunito"/>
+        </w:rPr>
+      </w:pPr>
+      <w:r>
+        <w:rPr>
+          <w:rFonts w:ascii="Nunito" w:hAnsi="Nunito"/>
+        </w:rPr>
+        <w:t>We’re using PowerPivot to organize our data into a relational data model.</w:t>
+      </w:r>
+      <w:r>
+        <w:rPr>
+          <w:rFonts w:ascii="Nunito" w:hAnsi="Nunito"/>
+        </w:rPr>
+        <w:t xml:space="preserve"> PowerPivot creates data models that can be built out into PivotTables and </w:t>
+      </w:r>
+      <w:r>
+        <w:rPr>
+          <w:rFonts w:ascii="Nunito" w:hAnsi="Nunito"/>
+        </w:rPr>
+        <w:t>Pivot Charts</w:t>
+      </w:r>
+      <w:r>
+        <w:rPr>
+          <w:rFonts w:ascii="Nunito" w:hAnsi="Nunito"/>
+        </w:rPr>
+        <w:t>.</w:t>
+      </w:r>
+    </w:p>
+    <w:p>
+      <w:pPr>
+        <w:spacing w:line="240" w:lineRule="auto"/>
+        <w:rPr>
+          <w:rFonts w:ascii="Nunito" w:hAnsi="Nunito"/>
+        </w:rPr>
+      </w:pPr>
+      <w:r>
+        <w:rPr>
+          <w:rFonts w:ascii="Nunito" w:hAnsi="Nunito"/>
+          <w:noProof/>
+        </w:rPr>
+        <w:drawing>
+          <wp:inline distT="0" distB="0" distL="0" distR="0" wp14:anchorId="216C672E" wp14:editId="09C77994">
+            <wp:extent cx="6189345" cy="3580765"/>
+            <wp:effectExtent l="0" t="0" r="0" b="0"/>
+            <wp:docPr id="5" name="Picture 5"/>
+            <wp:cNvGraphicFramePr>
+              <a:graphicFrameLocks xmlns:a="http://schemas.openxmlformats.org/drawingml/2006/main" noChangeAspect="1"/>
+            </wp:cNvGraphicFramePr>
+            <a:graphic xmlns:a="http://schemas.openxmlformats.org/drawingml/2006/main">
+              <a:graphicData uri="http://schemas.openxmlformats.org/drawingml/2006/picture">
+                <pic:pic xmlns:pic="http://schemas.openxmlformats.org/drawingml/2006/picture">
+                  <pic:nvPicPr>
+                    <pic:cNvPr id="5" name="Picture 5"/>
+                    <pic:cNvPicPr/>
+                  </pic:nvPicPr>
+                  <pic:blipFill>
+                    <a:blip r:embed="rId14" cstate="print">
+                      <a:extLst>
+                        <a:ext uri="{28A0092B-C50C-407E-A947-70E740481C1C}">
+                          <a14:useLocalDpi xmlns:a14="http://schemas.microsoft.com/office/drawing/2010/main" val="0"/>
+                        </a:ext>
+                      </a:extLst>
+                    </a:blip>
+                    <a:stretch>
+                      <a:fillRect/>
+                    </a:stretch>
+                  </pic:blipFill>
+                  <pic:spPr>
+                    <a:xfrm>
+                      <a:off x="0" y="0"/>
+                      <a:ext cx="6189345" cy="3580765"/>
+                    </a:xfrm>
+                    <a:prstGeom prst="rect">
+                      <a:avLst/>
+                    </a:prstGeom>
+                  </pic:spPr>
+                </pic:pic>
+              </a:graphicData>
+            </a:graphic>
+          </wp:inline>
+        </w:drawing>
+      </w:r>
+      <w:r>
+        <w:rPr>
+          <w:rFonts w:ascii="Nunito" w:hAnsi="Nunito"/>
+          <w:noProof/>
+        </w:rPr>
+        <w:drawing>
+          <wp:inline distT="0" distB="0" distL="0" distR="0" wp14:anchorId="1E35139E" wp14:editId="448FE228">
+            <wp:extent cx="6189345" cy="2444115"/>
+            <wp:effectExtent l="0" t="0" r="0" b="0"/>
+            <wp:docPr id="6" name="Picture 6"/>
+            <wp:cNvGraphicFramePr>
+              <a:graphicFrameLocks xmlns:a="http://schemas.openxmlformats.org/drawingml/2006/main" noChangeAspect="1"/>
+            </wp:cNvGraphicFramePr>
+            <a:graphic xmlns:a="http://schemas.openxmlformats.org/drawingml/2006/main">
+              <a:graphicData uri="http://schemas.openxmlformats.org/drawingml/2006/picture">
+                <pic:pic xmlns:pic="http://schemas.openxmlformats.org/drawingml/2006/picture">
+                  <pic:nvPicPr>
+                    <pic:cNvPr id="6" name="Picture 6"/>
+                    <pic:cNvPicPr/>
+                  </pic:nvPicPr>
+                  <pic:blipFill>
+                    <a:blip r:embed="rId15">
+                      <a:extLst>
+                        <a:ext uri="{28A0092B-C50C-407E-A947-70E740481C1C}">
+                          <a14:useLocalDpi xmlns:a14="http://schemas.microsoft.com/office/drawing/2010/main" val="0"/>
+                        </a:ext>
+                      </a:extLst>
+                    </a:blip>
+                    <a:stretch>
+                      <a:fillRect/>
+                    </a:stretch>
+                  </pic:blipFill>
+                  <pic:spPr>
+                    <a:xfrm>
+                      <a:off x="0" y="0"/>
+                      <a:ext cx="6189345" cy="2444115"/>
+                    </a:xfrm>
+                    <a:prstGeom prst="rect">
+                      <a:avLst/>
+                    </a:prstGeom>
+                  </pic:spPr>
+                </pic:pic>
+              </a:graphicData>
+            </a:graphic>
+          </wp:inline>
+        </w:drawing>
+      </w:r>
+    </w:p>
+    <w:p>
+      <w:pPr>
+        <w:spacing w:line="240" w:lineRule="auto"/>
+        <w:rPr>
+          <w:rFonts w:ascii="Nunito" w:hAnsi="Nunito"/>
+        </w:rPr>
+      </w:pPr>
+    </w:p>
+    <w:p>
+      <w:pPr>
+        <w:spacing w:line="240" w:lineRule="auto"/>
+        <w:rPr>
+          <w:rFonts w:ascii="Nunito" w:hAnsi="Nunito"/>
+        </w:rPr>
+      </w:pPr>
+    </w:p>
+    <w:p>
+      <w:pPr>
+        <w:spacing w:line="240" w:lineRule="auto"/>
+        <w:rPr>
+          <w:rFonts w:ascii="Nunito" w:hAnsi="Nunito"/>
+        </w:rPr>
+      </w:pPr>
+    </w:p>
+    <w:p>
+      <w:pPr>
+        <w:spacing w:line="240" w:lineRule="auto"/>
+        <w:rPr>
+          <w:rFonts w:ascii="Nunito" w:hAnsi="Nunito"/>
+        </w:rPr>
+      </w:pPr>
+    </w:p>
+    <w:p>
+      <w:pPr>
+        <w:spacing w:line="240" w:lineRule="auto"/>
+        <w:rPr>
+          <w:rFonts w:ascii="Nunito" w:hAnsi="Nunito"/>
+        </w:rPr>
+      </w:pPr>
+    </w:p>
+    <w:p>
+      <w:pPr>
+        <w:spacing w:line="240" w:lineRule="auto"/>
+        <w:rPr>
+          <w:rFonts w:ascii="Nunito" w:hAnsi="Nunito"/>
+        </w:rPr>
+      </w:pPr>
+      <w:r>
+        <w:rPr>
+          <w:rFonts w:ascii="Nunito" w:hAnsi="Nunito"/>
+        </w:rPr>
+        <w:t>For AircraftPivot:</w:t>
+      </w:r>
+    </w:p>
+    <w:p>
+      <w:pPr>
+        <w:spacing w:line="240" w:lineRule="auto"/>
+        <w:rPr>
+          <w:rFonts w:ascii="Nunito" w:hAnsi="Nunito"/>
+        </w:rPr>
+      </w:pPr>
+      <w:r>
+        <w:rPr>
+          <w:rFonts w:ascii="Nunito" w:hAnsi="Nunito"/>
+        </w:rPr>
+        <w:t>Select all data and CTRL+T and go to design and change the table name to AircraftPivot.</w:t>
+      </w:r>
+    </w:p>
+    <w:p>
+      <w:pPr>
+        <w:spacing w:line="240" w:lineRule="auto"/>
+        <w:rPr>
+          <w:rFonts w:ascii="Nunito" w:hAnsi="Nunito"/>
+        </w:rPr>
+      </w:pPr>
+      <w:r>
+        <w:rPr>
+          <w:rFonts w:ascii="Nunito" w:hAnsi="Nunito"/>
+          <w:noProof/>
+        </w:rPr>
+        <w:drawing>
+          <wp:inline distT="0" distB="0" distL="0" distR="0" wp14:anchorId="53E9A2AA" wp14:editId="570F53E8">
+            <wp:extent cx="6189345" cy="2595245"/>
+            <wp:effectExtent l="0" t="0" r="0" b="0"/>
+            <wp:docPr id="7" name="Picture 7"/>
+            <wp:cNvGraphicFramePr>
+              <a:graphicFrameLocks xmlns:a="http://schemas.openxmlformats.org/drawingml/2006/main" noChangeAspect="1"/>
+            </wp:cNvGraphicFramePr>
+            <a:graphic xmlns:a="http://schemas.openxmlformats.org/drawingml/2006/main">
+              <a:graphicData uri="http://schemas.openxmlformats.org/drawingml/2006/picture">
+                <pic:pic xmlns:pic="http://schemas.openxmlformats.org/drawingml/2006/picture">
+                  <pic:nvPicPr>
+                    <pic:cNvPr id="7" name="Picture 7"/>
+                    <pic:cNvPicPr/>
+                  </pic:nvPicPr>
+                  <pic:blipFill>
+                    <a:blip r:embed="rId16">
+                      <a:extLst>
+                        <a:ext uri="{28A0092B-C50C-407E-A947-70E740481C1C}">
+                          <a14:useLocalDpi xmlns:a14="http://schemas.microsoft.com/office/drawing/2010/main" val="0"/>
+                        </a:ext>
+                      </a:extLst>
+                    </a:blip>
+                    <a:stretch>
+                      <a:fillRect/>
+                    </a:stretch>
+                  </pic:blipFill>
+                  <pic:spPr>
+                    <a:xfrm>
+                      <a:off x="0" y="0"/>
+                      <a:ext cx="6189345" cy="2595245"/>
+                    </a:xfrm>
+                    <a:prstGeom prst="rect">
+                      <a:avLst/>
+                    </a:prstGeom>
+                  </pic:spPr>
+                </pic:pic>
+              </a:graphicData>
+            </a:graphic>
+          </wp:inline>
+        </w:drawing>
+      </w:r>
+      <w:r>
+        <w:rPr>
+          <w:rFonts w:ascii="Nunito" w:hAnsi="Nunito"/>
+          <w:noProof/>
+        </w:rPr>
+        <w:drawing>
+          <wp:inline distT="0" distB="0" distL="0" distR="0" wp14:anchorId="21E206CC" wp14:editId="0212D203">
+            <wp:extent cx="6189345" cy="3372485"/>
+            <wp:effectExtent l="0" t="0" r="0" b="0"/>
+            <wp:docPr id="8" name="Picture 8"/>
+            <wp:cNvGraphicFramePr>
+              <a:graphicFrameLocks xmlns:a="http://schemas.openxmlformats.org/drawingml/2006/main" noChangeAspect="1"/>
+            </wp:cNvGraphicFramePr>
+            <a:graphic xmlns:a="http://schemas.openxmlformats.org/drawingml/2006/main">
+              <a:graphicData uri="http://schemas.openxmlformats.org/drawingml/2006/picture">
+                <pic:pic xmlns:pic="http://schemas.openxmlformats.org/drawingml/2006/picture">
+                  <pic:nvPicPr>
+                    <pic:cNvPr id="8" name="Picture 8"/>
+                    <pic:cNvPicPr/>
+                  </pic:nvPicPr>
+                  <pic:blipFill>
+                    <a:blip r:embed="rId17">
+                      <a:extLst>
+                        <a:ext uri="{28A0092B-C50C-407E-A947-70E740481C1C}">
+                          <a14:useLocalDpi xmlns:a14="http://schemas.microsoft.com/office/drawing/2010/main" val="0"/>
+                        </a:ext>
+                      </a:extLst>
+                    </a:blip>
+                    <a:stretch>
+                      <a:fillRect/>
+                    </a:stretch>
+                  </pic:blipFill>
+                  <pic:spPr>
+                    <a:xfrm>
+                      <a:off x="0" y="0"/>
+                      <a:ext cx="6189345" cy="3372485"/>
+                    </a:xfrm>
+                    <a:prstGeom prst="rect">
+                      <a:avLst/>
+                    </a:prstGeom>
+                  </pic:spPr>
+                </pic:pic>
+              </a:graphicData>
+            </a:graphic>
+          </wp:inline>
+        </w:drawing>
+      </w:r>
+    </w:p>
+    <w:p>
+      <w:pPr>
+        <w:spacing w:line="240" w:lineRule="auto"/>
+        <w:rPr>
+          <w:rFonts w:ascii="Nunito" w:hAnsi="Nunito"/>
+        </w:rPr>
+      </w:pPr>
+      <w:r>
+        <w:rPr>
+          <w:rFonts w:ascii="Nunito" w:hAnsi="Nunito"/>
+        </w:rPr>
+        <w:t xml:space="preserve">Now we have created our four data tables – </w:t>
+      </w:r>
+      <w:proofErr w:type="spellStart"/>
+      <w:r>
+        <w:rPr>
+          <w:rFonts w:ascii="Nunito" w:hAnsi="Nunito"/>
+        </w:rPr>
+        <w:t>FlightPivot</w:t>
+      </w:r>
+      <w:proofErr w:type="spellEnd"/>
+      <w:r>
+        <w:rPr>
+          <w:rFonts w:ascii="Nunito" w:hAnsi="Nunito"/>
+        </w:rPr>
+        <w:t xml:space="preserve">, </w:t>
+      </w:r>
+      <w:proofErr w:type="spellStart"/>
+      <w:r>
+        <w:rPr>
+          <w:rFonts w:ascii="Nunito" w:hAnsi="Nunito"/>
+        </w:rPr>
+        <w:t>RoutePivot</w:t>
+      </w:r>
+      <w:proofErr w:type="spellEnd"/>
+      <w:r>
+        <w:rPr>
+          <w:rFonts w:ascii="Nunito" w:hAnsi="Nunito"/>
+        </w:rPr>
+        <w:t xml:space="preserve">, AircraftPivot and </w:t>
+      </w:r>
+      <w:proofErr w:type="spellStart"/>
+      <w:r>
+        <w:rPr>
+          <w:rFonts w:ascii="Nunito" w:hAnsi="Nunito"/>
+        </w:rPr>
+        <w:t>AirportPivot</w:t>
+      </w:r>
+      <w:proofErr w:type="spellEnd"/>
+      <w:r>
+        <w:rPr>
+          <w:rFonts w:ascii="Nunito" w:hAnsi="Nunito"/>
+        </w:rPr>
+        <w:t>.</w:t>
+      </w:r>
+    </w:p>
+    <w:p>
+      <w:pPr>
+        <w:spacing w:line="240" w:lineRule="auto"/>
+        <w:rPr>
+          <w:rFonts w:ascii="Nunito" w:hAnsi="Nunito"/>
+        </w:rPr>
+      </w:pPr>
+      <w:r>
+        <w:rPr>
+          <w:rFonts w:ascii="Nunito" w:hAnsi="Nunito"/>
+        </w:rPr>
+        <w:t>And it’s time to complete our data model in PowerPivot.</w:t>
+      </w:r>
+      <w:r>
+        <w:rPr>
+          <w:rFonts w:ascii="Nunito" w:hAnsi="Nunito"/>
+        </w:rPr>
+        <w:t xml:space="preserve"> First, we must load each individual table into the PowerPivot tool in order to add them to our data model.</w:t>
+      </w:r>
+      <w:r>
+        <w:rPr>
+          <w:rFonts w:ascii="Nunito" w:hAnsi="Nunito"/>
+        </w:rPr>
+        <w:t xml:space="preserve"> Let’s start with the Flights table.</w:t>
+      </w:r>
+      <w:r>
+        <w:rPr>
+          <w:rFonts w:ascii="Nunito" w:hAnsi="Nunito"/>
+        </w:rPr>
+        <w:t xml:space="preserve"> First, we’re going to navigate with table and then click on a cell in </w:t>
+      </w:r>
+      <w:r>
+        <w:rPr>
+          <w:rFonts w:ascii="Nunito" w:hAnsi="Nunito"/>
+        </w:rPr>
+        <w:lastRenderedPageBreak/>
+        <w:t>the table.</w:t>
+      </w:r>
+      <w:r>
+        <w:rPr>
+          <w:rFonts w:ascii="Nunito" w:hAnsi="Nunito"/>
+        </w:rPr>
+        <w:t xml:space="preserve"> On the PowerPivot tab, click add to data model. We need to do this for all three tables as well.</w:t>
+      </w:r>
+    </w:p>
+    <w:p>
+      <w:pPr>
+        <w:spacing w:line="240" w:lineRule="auto"/>
+        <w:rPr>
+          <w:rFonts w:ascii="Nunito" w:hAnsi="Nunito"/>
+        </w:rPr>
+      </w:pPr>
+      <w:r>
+        <w:rPr>
+          <w:rFonts w:ascii="Nunito" w:hAnsi="Nunito"/>
+          <w:noProof/>
+        </w:rPr>
+        <w:drawing>
+          <wp:inline distT="0" distB="0" distL="0" distR="0" wp14:anchorId="0625014C" wp14:editId="5E5EB140">
+            <wp:extent cx="6189345" cy="2576195"/>
+            <wp:effectExtent l="0" t="0" r="0" b="0"/>
+            <wp:docPr id="9" name="Picture 9"/>
+            <wp:cNvGraphicFramePr>
+              <a:graphicFrameLocks xmlns:a="http://schemas.openxmlformats.org/drawingml/2006/main" noChangeAspect="1"/>
+            </wp:cNvGraphicFramePr>
+            <a:graphic xmlns:a="http://schemas.openxmlformats.org/drawingml/2006/main">
+              <a:graphicData uri="http://schemas.openxmlformats.org/drawingml/2006/picture">
+                <pic:pic xmlns:pic="http://schemas.openxmlformats.org/drawingml/2006/picture">
+                  <pic:nvPicPr>
+                    <pic:cNvPr id="9" name="Picture 9"/>
+                    <pic:cNvPicPr/>
+                  </pic:nvPicPr>
+                  <pic:blipFill>
+                    <a:blip r:embed="rId18">
+                      <a:extLst>
+                        <a:ext uri="{28A0092B-C50C-407E-A947-70E740481C1C}">
+                          <a14:useLocalDpi xmlns:a14="http://schemas.microsoft.com/office/drawing/2010/main" val="0"/>
+                        </a:ext>
+                      </a:extLst>
+                    </a:blip>
+                    <a:stretch>
+                      <a:fillRect/>
+                    </a:stretch>
+                  </pic:blipFill>
+                  <pic:spPr>
+                    <a:xfrm>
+                      <a:off x="0" y="0"/>
+                      <a:ext cx="6189345" cy="2576195"/>
+                    </a:xfrm>
+                    <a:prstGeom prst="rect">
+                      <a:avLst/>
+                    </a:prstGeom>
+                  </pic:spPr>
+                </pic:pic>
+              </a:graphicData>
+            </a:graphic>
+          </wp:inline>
+        </w:drawing>
+      </w:r>
+    </w:p>
+    <w:p>
+      <w:pPr>
+        <w:spacing w:line="240" w:lineRule="auto"/>
+        <w:rPr>
+          <w:rFonts w:ascii="Nunito" w:hAnsi="Nunito"/>
+        </w:rPr>
+      </w:pPr>
+      <w:r>
+        <w:rPr>
+          <w:rFonts w:ascii="Nunito" w:hAnsi="Nunito"/>
+        </w:rPr>
+        <w:t xml:space="preserve">Now, we’re added all 4 of the tables to our data model, we need to form the required </w:t>
+      </w:r>
+      <w:r>
+        <w:rPr>
+          <w:rFonts w:ascii="Nunito" w:hAnsi="Nunito"/>
+        </w:rPr>
+        <w:t>relationships</w:t>
+      </w:r>
+      <w:r>
+        <w:rPr>
+          <w:rFonts w:ascii="Nunito" w:hAnsi="Nunito"/>
+        </w:rPr>
+        <w:t xml:space="preserve"> between the tables to create our PowerPivot.</w:t>
+      </w:r>
+    </w:p>
+    <w:p>
+      <w:pPr>
+        <w:spacing w:line="240" w:lineRule="auto"/>
+        <w:rPr>
+          <w:rFonts w:ascii="Nunito" w:hAnsi="Nunito"/>
+        </w:rPr>
+      </w:pPr>
+      <w:r>
+        <w:rPr>
+          <w:rFonts w:ascii="Nunito" w:hAnsi="Nunito"/>
+          <w:noProof/>
+        </w:rPr>
+        <w:drawing>
+          <wp:inline distT="0" distB="0" distL="0" distR="0" wp14:anchorId="31CAF308" wp14:editId="5DDCD343">
+            <wp:extent cx="6189345" cy="3189605"/>
+            <wp:effectExtent l="0" t="0" r="0" b="0"/>
+            <wp:docPr id="10" name="Picture 10"/>
+            <wp:cNvGraphicFramePr>
+              <a:graphicFrameLocks xmlns:a="http://schemas.openxmlformats.org/drawingml/2006/main" noChangeAspect="1"/>
+            </wp:cNvGraphicFramePr>
+            <a:graphic xmlns:a="http://schemas.openxmlformats.org/drawingml/2006/main">
+              <a:graphicData uri="http://schemas.openxmlformats.org/drawingml/2006/picture">
+                <pic:pic xmlns:pic="http://schemas.openxmlformats.org/drawingml/2006/picture">
+                  <pic:nvPicPr>
+                    <pic:cNvPr id="10" name="Picture 10"/>
+                    <pic:cNvPicPr/>
+                  </pic:nvPicPr>
+                  <pic:blipFill>
+                    <a:blip r:embed="rId19" cstate="print">
+                      <a:extLst>
+                        <a:ext uri="{28A0092B-C50C-407E-A947-70E740481C1C}">
+                          <a14:useLocalDpi xmlns:a14="http://schemas.microsoft.com/office/drawing/2010/main" val="0"/>
+                        </a:ext>
+                      </a:extLst>
+                    </a:blip>
+                    <a:stretch>
+                      <a:fillRect/>
+                    </a:stretch>
+                  </pic:blipFill>
+                  <pic:spPr>
+                    <a:xfrm>
+                      <a:off x="0" y="0"/>
+                      <a:ext cx="6189345" cy="3189605"/>
+                    </a:xfrm>
+                    <a:prstGeom prst="rect">
+                      <a:avLst/>
+                    </a:prstGeom>
+                  </pic:spPr>
+                </pic:pic>
+              </a:graphicData>
+            </a:graphic>
+          </wp:inline>
+        </w:drawing>
+      </w:r>
+    </w:p>
+    <w:p>
+      <w:pPr>
+        <w:spacing w:line="240" w:lineRule="auto"/>
+        <w:rPr>
+          <w:rFonts w:ascii="Nunito" w:hAnsi="Nunito"/>
+        </w:rPr>
+      </w:pPr>
+      <w:r>
+        <w:rPr>
+          <w:rFonts w:ascii="Nunito" w:hAnsi="Nunito"/>
+        </w:rPr>
+        <w:t>This enables us to see each of the tables we have previously saved within the data model. For each table, we need to identify how it links to the other tables by dragging lines between the tables to create relationships. In order to be linked in PowerPivot, they must have the exact same name.</w:t>
+      </w:r>
+    </w:p>
+    <w:p>
+      <w:pPr>
+        <w:spacing w:line="240" w:lineRule="auto"/>
+        <w:rPr>
+          <w:rFonts w:ascii="Nunito" w:hAnsi="Nunito"/>
+        </w:rPr>
+      </w:pPr>
+      <w:r>
+        <w:rPr>
+          <w:rFonts w:ascii="Nunito" w:hAnsi="Nunito"/>
+        </w:rPr>
+        <w:t xml:space="preserve">We can have </w:t>
+      </w:r>
+      <w:proofErr w:type="spellStart"/>
+      <w:r>
+        <w:rPr>
+          <w:rFonts w:ascii="Nunito" w:hAnsi="Nunito"/>
+        </w:rPr>
+        <w:t>RouteID</w:t>
+      </w:r>
+      <w:proofErr w:type="spellEnd"/>
+      <w:r>
+        <w:rPr>
+          <w:rFonts w:ascii="Nunito" w:hAnsi="Nunito"/>
+        </w:rPr>
+        <w:t xml:space="preserve"> in both Flights and Routes Pivot which means that this is a foreign key that we can use to link the two tables.</w:t>
+      </w:r>
+      <w:r>
+        <w:rPr>
+          <w:rFonts w:ascii="Nunito" w:hAnsi="Nunito"/>
+        </w:rPr>
+        <w:t xml:space="preserve"> Clicking </w:t>
+      </w:r>
+      <w:proofErr w:type="spellStart"/>
+      <w:r>
+        <w:rPr>
+          <w:rFonts w:ascii="Nunito" w:hAnsi="Nunito"/>
+        </w:rPr>
+        <w:t>RoutID</w:t>
+      </w:r>
+      <w:proofErr w:type="spellEnd"/>
+      <w:r>
+        <w:rPr>
+          <w:rFonts w:ascii="Nunito" w:hAnsi="Nunito"/>
+        </w:rPr>
+        <w:t xml:space="preserve"> on </w:t>
+      </w:r>
+      <w:proofErr w:type="spellStart"/>
+      <w:r>
+        <w:rPr>
+          <w:rFonts w:ascii="Nunito" w:hAnsi="Nunito"/>
+        </w:rPr>
+        <w:t>FlightPivot</w:t>
+      </w:r>
+      <w:proofErr w:type="spellEnd"/>
+      <w:r>
+        <w:rPr>
+          <w:rFonts w:ascii="Nunito" w:hAnsi="Nunito"/>
+        </w:rPr>
+        <w:t xml:space="preserve"> table and </w:t>
+      </w:r>
+      <w:r>
+        <w:rPr>
+          <w:rFonts w:ascii="Nunito" w:hAnsi="Nunito"/>
+        </w:rPr>
+        <w:lastRenderedPageBreak/>
+        <w:t xml:space="preserve">dragging it onto the Rout ID in the </w:t>
+      </w:r>
+      <w:proofErr w:type="gramStart"/>
+      <w:r>
+        <w:rPr>
+          <w:rFonts w:ascii="Nunito" w:hAnsi="Nunito"/>
+        </w:rPr>
+        <w:t>routes</w:t>
+      </w:r>
+      <w:proofErr w:type="gramEnd"/>
+      <w:r>
+        <w:rPr>
+          <w:rFonts w:ascii="Nunito" w:hAnsi="Nunito"/>
+        </w:rPr>
+        <w:t xml:space="preserve"> tables.</w:t>
+      </w:r>
+    </w:p>
+    <w:p>
+      <w:pPr>
+        <w:spacing w:line="240" w:lineRule="auto"/>
+        <w:rPr>
+          <w:rFonts w:ascii="Nunito" w:hAnsi="Nunito"/>
+        </w:rPr>
+      </w:pPr>
+    </w:p>
+    <w:p>
+      <w:pPr>
+        <w:spacing w:line="240" w:lineRule="auto"/>
+        <w:rPr>
+          <w:rFonts w:ascii="Nunito" w:hAnsi="Nunito"/>
+        </w:rPr>
+      </w:pPr>
+      <w:r>
+        <w:rPr>
+          <w:rFonts w:ascii="Nunito" w:hAnsi="Nunito"/>
+          <w:noProof/>
+        </w:rPr>
+        <w:drawing>
+          <wp:inline distT="0" distB="0" distL="0" distR="0" wp14:anchorId="7432CE42" wp14:editId="12BA6B9E">
+            <wp:extent cx="6189345" cy="2026920"/>
+            <wp:effectExtent l="0" t="0" r="0" b="0"/>
+            <wp:docPr id="11" name="Picture 11"/>
+            <wp:cNvGraphicFramePr>
+              <a:graphicFrameLocks xmlns:a="http://schemas.openxmlformats.org/drawingml/2006/main" noChangeAspect="1"/>
+            </wp:cNvGraphicFramePr>
+            <a:graphic xmlns:a="http://schemas.openxmlformats.org/drawingml/2006/main">
+              <a:graphicData uri="http://schemas.openxmlformats.org/drawingml/2006/picture">
+                <pic:pic xmlns:pic="http://schemas.openxmlformats.org/drawingml/2006/picture">
+                  <pic:nvPicPr>
+                    <pic:cNvPr id="11" name="Picture 11"/>
+                    <pic:cNvPicPr/>
+                  </pic:nvPicPr>
+                  <pic:blipFill>
+                    <a:blip r:embed="rId20" cstate="print">
+                      <a:extLst>
+                        <a:ext uri="{28A0092B-C50C-407E-A947-70E740481C1C}">
+                          <a14:useLocalDpi xmlns:a14="http://schemas.microsoft.com/office/drawing/2010/main" val="0"/>
+                        </a:ext>
+                      </a:extLst>
+                    </a:blip>
+                    <a:stretch>
+                      <a:fillRect/>
+                    </a:stretch>
+                  </pic:blipFill>
+                  <pic:spPr>
+                    <a:xfrm>
+                      <a:off x="0" y="0"/>
+                      <a:ext cx="6189345" cy="2026920"/>
+                    </a:xfrm>
+                    <a:prstGeom prst="rect">
+                      <a:avLst/>
+                    </a:prstGeom>
+                  </pic:spPr>
+                </pic:pic>
+              </a:graphicData>
+            </a:graphic>
+          </wp:inline>
+        </w:drawing>
+      </w:r>
+    </w:p>
+    <w:p>
+      <w:pPr>
+        <w:spacing w:line="240" w:lineRule="auto"/>
+        <w:rPr>
+          <w:rFonts w:ascii="Nunito" w:hAnsi="Nunito"/>
+        </w:rPr>
+      </w:pPr>
+      <w:r>
+        <w:rPr>
+          <w:rFonts w:ascii="Nunito" w:hAnsi="Nunito"/>
+        </w:rPr>
+        <w:t>As we can see, this creates a link in the diagram</w:t>
+      </w:r>
+      <w:r>
+        <w:rPr>
+          <w:rFonts w:ascii="Nunito" w:hAnsi="Nunito"/>
+        </w:rPr>
+        <w:t xml:space="preserve"> showing that these two fields have been linked.</w:t>
+      </w:r>
+    </w:p>
+    <w:p>
+      <w:pPr>
+        <w:spacing w:line="240" w:lineRule="auto"/>
+        <w:rPr>
+          <w:rFonts w:ascii="Nunito" w:hAnsi="Nunito"/>
+        </w:rPr>
+      </w:pPr>
+      <w:r>
+        <w:rPr>
+          <w:rFonts w:ascii="Nunito" w:hAnsi="Nunito"/>
+          <w:noProof/>
+        </w:rPr>
+        <w:drawing>
+          <wp:inline distT="0" distB="0" distL="0" distR="0" wp14:anchorId="438A061C" wp14:editId="202F2080">
+            <wp:extent cx="6189345" cy="2183765"/>
+            <wp:effectExtent l="0" t="0" r="0" b="0"/>
+            <wp:docPr id="12" name="Picture 12"/>
+            <wp:cNvGraphicFramePr>
+              <a:graphicFrameLocks xmlns:a="http://schemas.openxmlformats.org/drawingml/2006/main" noChangeAspect="1"/>
+            </wp:cNvGraphicFramePr>
+            <a:graphic xmlns:a="http://schemas.openxmlformats.org/drawingml/2006/main">
+              <a:graphicData uri="http://schemas.openxmlformats.org/drawingml/2006/picture">
+                <pic:pic xmlns:pic="http://schemas.openxmlformats.org/drawingml/2006/picture">
+                  <pic:nvPicPr>
+                    <pic:cNvPr id="12" name="Picture 12"/>
+                    <pic:cNvPicPr/>
+                  </pic:nvPicPr>
+                  <pic:blipFill>
+                    <a:blip r:embed="rId21" cstate="print">
+                      <a:extLst>
+                        <a:ext uri="{28A0092B-C50C-407E-A947-70E740481C1C}">
+                          <a14:useLocalDpi xmlns:a14="http://schemas.microsoft.com/office/drawing/2010/main" val="0"/>
+                        </a:ext>
+                      </a:extLst>
+                    </a:blip>
+                    <a:stretch>
+                      <a:fillRect/>
+                    </a:stretch>
+                  </pic:blipFill>
+                  <pic:spPr>
+                    <a:xfrm>
+                      <a:off x="0" y="0"/>
+                      <a:ext cx="6189345" cy="2183765"/>
+                    </a:xfrm>
+                    <a:prstGeom prst="rect">
+                      <a:avLst/>
+                    </a:prstGeom>
+                  </pic:spPr>
+                </pic:pic>
+              </a:graphicData>
+            </a:graphic>
+          </wp:inline>
+        </w:drawing>
+      </w:r>
+    </w:p>
+    <w:p>
+      <w:pPr>
+        <w:spacing w:line="240" w:lineRule="auto"/>
+        <w:rPr>
+          <w:rFonts w:ascii="Nunito" w:hAnsi="Nunito"/>
+        </w:rPr>
+      </w:pPr>
+      <w:r>
+        <w:rPr>
+          <w:rFonts w:ascii="Nunito" w:hAnsi="Nunito"/>
+        </w:rPr>
+        <w:t>As we can see, the diagram now has multiple lines on it</w:t>
+      </w:r>
+      <w:r>
+        <w:rPr>
+          <w:rFonts w:ascii="Nunito" w:hAnsi="Nunito"/>
+        </w:rPr>
+        <w:t>, representing all of the relationships we just created.</w:t>
+      </w:r>
+    </w:p>
     <w:sectPr>
-      <w:headerReference w:type="default" r:id="rId14"/>
-      <w:footerReference w:type="default" r:id="rId15"/>
+      <w:headerReference w:type="default" r:id="rId22"/>
+      <w:footerReference w:type="default" r:id="rId23"/>
       <w:pgSz w:w="11907" w:h="16839" w:code="9"/>
       <w:pgMar w:top="1440" w:right="1080" w:bottom="1440" w:left="1080" w:header="720" w:footer="720" w:gutter="0"/>
       <w:pgBorders w:offsetFrom="page">

</xml_diff>

<commit_message>
visualize data using PowerPivot
</commit_message>
<xml_diff>
--- a/data visualization with advanced Excel/data visualization with excel.docx
+++ b/data visualization with advanced Excel/data visualization with excel.docx
@@ -2365,37 +2365,19 @@
         </w:rPr>
         <w:t xml:space="preserve">Formula bar </w:t>
       </w:r>
-      <w:proofErr w:type="gramStart"/>
-      <w:r>
-        <w:rPr>
-          <w:rFonts w:ascii="Nunito" w:hAnsi="Nunito"/>
-          <w:color w:val="333333"/>
-        </w:rPr>
-        <w:t>The</w:t>
-      </w:r>
-      <w:proofErr w:type="gramEnd"/>
-      <w:r>
-        <w:rPr>
-          <w:rFonts w:ascii="Nunito" w:hAnsi="Nunito"/>
-          <w:color w:val="333333"/>
-        </w:rPr>
-        <w:t xml:space="preserve"> names of cells begin with A1 in the top left. Columns are named by letters, and rows by numbers. The equals sign “</w:t>
-      </w:r>
-      <w:proofErr w:type="gramStart"/>
-      <w:r>
-        <w:rPr>
-          <w:rFonts w:ascii="Nunito" w:hAnsi="Nunito"/>
-          <w:color w:val="333333"/>
-        </w:rPr>
-        <w:t>=“</w:t>
-      </w:r>
-      <w:proofErr w:type="gramEnd"/>
-      <w:r>
-        <w:rPr>
-          <w:rFonts w:ascii="Nunito" w:hAnsi="Nunito"/>
-          <w:color w:val="333333"/>
-        </w:rPr>
-        <w:t>begins</w:t>
+      <w:r>
+        <w:rPr>
+          <w:rFonts w:ascii="Nunito" w:hAnsi="Nunito"/>
+          <w:color w:val="333333"/>
+        </w:rPr>
+        <w:t>The names of cells begin with A1 in the top left. Columns are named by letters, and rows by numbers. The equals sign “</w:t>
+      </w:r>
+      <w:r>
+        <w:rPr>
+          <w:rFonts w:ascii="Nunito" w:hAnsi="Nunito"/>
+          <w:color w:val="333333"/>
+        </w:rPr>
+        <w:t>=“begins</w:t>
       </w:r>
       <w:r>
         <w:rPr>
@@ -2483,23 +2465,7 @@
           <w:rFonts w:ascii="Nunito" w:hAnsi="Nunito"/>
           <w:color w:val="333333"/>
         </w:rPr>
-        <w:t xml:space="preserve"> allows us to answer “what if” questions by starting, first, with the outcome of the analysis. We tell Excel what value we want to see as the output of a model and ask it to change one input value in our model repeatedly in order to achieve the stated output. For example, in a capital budgeting problem, if we wanted to know the discount </w:t>
-      </w:r>
-      <w:proofErr w:type="gramStart"/>
-      <w:r>
-        <w:rPr>
-          <w:rFonts w:ascii="Nunito" w:hAnsi="Nunito"/>
-          <w:color w:val="333333"/>
-        </w:rPr>
-        <w:t>rate</w:t>
-      </w:r>
-      <w:proofErr w:type="gramEnd"/>
-      <w:r>
-        <w:rPr>
-          <w:rFonts w:ascii="Nunito" w:hAnsi="Nunito"/>
-          <w:color w:val="333333"/>
-        </w:rPr>
-        <w:t xml:space="preserve"> we should use in order to achieve a specific Net Present Value, we can use Goal Seek to determine the discount rate to use in the NPV calculation.</w:t>
+        <w:t xml:space="preserve"> allows us to answer “what if” questions by starting, first, with the outcome of the analysis. We tell Excel what value we want to see as the output of a model and ask it to change one input value in our model repeatedly in order to achieve the stated output. For example, in a capital budgeting problem, if we wanted to know the discount rate we should use in order to achieve a specific Net Present Value, we can use Goal Seek to determine the discount rate to use in the NPV calculation.</w:t>
       </w:r>
     </w:p>
     <w:p>
@@ -2642,23 +2608,7 @@
           <w:rFonts w:ascii="Nunito" w:hAnsi="Nunito"/>
           <w:color w:val="333333"/>
         </w:rPr>
-        <w:t xml:space="preserve"> A variable (often denoted by </w:t>
-      </w:r>
-      <w:proofErr w:type="gramStart"/>
-      <w:r>
-        <w:rPr>
-          <w:rFonts w:ascii="Nunito" w:hAnsi="Nunito"/>
-          <w:color w:val="333333"/>
-        </w:rPr>
-        <w:t>x )</w:t>
-      </w:r>
-      <w:proofErr w:type="gramEnd"/>
-      <w:r>
-        <w:rPr>
-          <w:rFonts w:ascii="Nunito" w:hAnsi="Nunito"/>
-          <w:color w:val="333333"/>
-        </w:rPr>
-        <w:t xml:space="preserve"> whose variation does not depend on that of another.</w:t>
+        <w:t xml:space="preserve"> A variable (often denoted by x ) whose variation does not depend on that of another.</w:t>
       </w:r>
     </w:p>
     <w:p>
@@ -2761,21 +2711,12 @@
         </w:rPr>
         <w:t xml:space="preserve">IRR function </w:t>
       </w:r>
-      <w:proofErr w:type="gramStart"/>
-      <w:r>
-        <w:rPr>
-          <w:rFonts w:ascii="Nunito" w:hAnsi="Nunito"/>
-          <w:color w:val="333333"/>
-        </w:rPr>
-        <w:t>Financial</w:t>
-      </w:r>
-      <w:proofErr w:type="gramEnd"/>
-      <w:r>
-        <w:rPr>
-          <w:rFonts w:ascii="Nunito" w:hAnsi="Nunito"/>
-          <w:color w:val="333333"/>
-        </w:rPr>
-        <w:t xml:space="preserve"> function that calculates the discount rate that would return an NPV of zero.</w:t>
+      <w:r>
+        <w:rPr>
+          <w:rFonts w:ascii="Nunito" w:hAnsi="Nunito"/>
+          <w:color w:val="333333"/>
+        </w:rPr>
+        <w:t>Financial function that calculates the discount rate that would return an NPV of zero.</w:t>
       </w:r>
     </w:p>
     <w:p>
@@ -3022,21 +2963,12 @@
         </w:rPr>
         <w:t xml:space="preserve">NPV function </w:t>
       </w:r>
-      <w:proofErr w:type="gramStart"/>
-      <w:r>
-        <w:rPr>
-          <w:rFonts w:ascii="Nunito" w:hAnsi="Nunito"/>
-          <w:color w:val="333333"/>
-        </w:rPr>
-        <w:t>Financial</w:t>
-      </w:r>
-      <w:proofErr w:type="gramEnd"/>
-      <w:r>
-        <w:rPr>
-          <w:rFonts w:ascii="Nunito" w:hAnsi="Nunito"/>
-          <w:color w:val="333333"/>
-        </w:rPr>
-        <w:t xml:space="preserve"> function that function determines the value of future dollars, in terms of today’s dollars, using a standard discount rate.</w:t>
+      <w:r>
+        <w:rPr>
+          <w:rFonts w:ascii="Nunito" w:hAnsi="Nunito"/>
+          <w:color w:val="333333"/>
+        </w:rPr>
+        <w:t>Financial function that function determines the value of future dollars, in terms of today’s dollars, using a standard discount rate.</w:t>
       </w:r>
     </w:p>
     <w:p>
@@ -3601,23 +3533,7 @@
           <w:rFonts w:ascii="Nunito" w:hAnsi="Nunito"/>
           <w:color w:val="333333"/>
         </w:rPr>
-        <w:t xml:space="preserve"> </w:t>
-      </w:r>
-      <w:proofErr w:type="gramStart"/>
-      <w:r>
-        <w:rPr>
-          <w:rFonts w:ascii="Nunito" w:hAnsi="Nunito"/>
-          <w:color w:val="333333"/>
-        </w:rPr>
-        <w:t>The</w:t>
-      </w:r>
-      <w:proofErr w:type="gramEnd"/>
-      <w:r>
-        <w:rPr>
-          <w:rFonts w:ascii="Nunito" w:hAnsi="Nunito"/>
-          <w:color w:val="333333"/>
-        </w:rPr>
-        <w:t xml:space="preserve"> process of making predictions of the future based on past and present data and most commonly by analysis of trends.</w:t>
+        <w:t xml:space="preserve"> The process of making predictions of the future based on past and present data and most commonly by analysis of trends.</w:t>
       </w:r>
     </w:p>
     <w:p>
@@ -4062,23 +3978,7 @@
           <w:rFonts w:ascii="Nunito" w:hAnsi="Nunito"/>
           <w:color w:val="333333"/>
         </w:rPr>
-        <w:t xml:space="preserve"> </w:t>
-      </w:r>
-      <w:proofErr w:type="gramStart"/>
-      <w:r>
-        <w:rPr>
-          <w:rFonts w:ascii="Nunito" w:hAnsi="Nunito"/>
-          <w:color w:val="333333"/>
-        </w:rPr>
-        <w:t>Financial</w:t>
-      </w:r>
-      <w:proofErr w:type="gramEnd"/>
-      <w:r>
-        <w:rPr>
-          <w:rFonts w:ascii="Nunito" w:hAnsi="Nunito"/>
-          <w:color w:val="333333"/>
-        </w:rPr>
-        <w:t xml:space="preserve"> function that determines the value of future dollars in terms of today’s dollars using a standard discount rate for payments not equally spaced in time.</w:t>
+        <w:t xml:space="preserve"> Financial function that determines the value of future dollars in terms of today’s dollars using a standard discount rate for payments not equally spaced in time.</w:t>
       </w:r>
     </w:p>
     <w:p>
@@ -4100,21 +4000,12 @@
         </w:rPr>
         <w:t xml:space="preserve">Y-intercept </w:t>
       </w:r>
-      <w:proofErr w:type="gramStart"/>
-      <w:r>
-        <w:rPr>
-          <w:rFonts w:ascii="Nunito" w:hAnsi="Nunito"/>
-          <w:color w:val="333333"/>
-        </w:rPr>
-        <w:t>The</w:t>
-      </w:r>
-      <w:proofErr w:type="gramEnd"/>
-      <w:r>
-        <w:rPr>
-          <w:rFonts w:ascii="Nunito" w:hAnsi="Nunito"/>
-          <w:color w:val="333333"/>
-        </w:rPr>
-        <w:t xml:space="preserve"> point where the graph of a function (or, in our case, the graph of our relationship between our two variables) intersects with the y-axis.</w:t>
+      <w:r>
+        <w:rPr>
+          <w:rFonts w:ascii="Nunito" w:hAnsi="Nunito"/>
+          <w:color w:val="333333"/>
+        </w:rPr>
+        <w:t>The point where the graph of a function (or, in our case, the graph of our relationship between our two variables) intersects with the y-axis.</w:t>
       </w:r>
     </w:p>
     <w:p>
@@ -7275,21 +7166,7 @@
           <w:rFonts w:ascii="Nunito" w:hAnsi="Nunito"/>
         </w:rPr>
         <w:lastRenderedPageBreak/>
-        <w:t xml:space="preserve">dragging it onto the Rout ID in the </w:t>
-      </w:r>
-      <w:proofErr w:type="gramStart"/>
-      <w:r>
-        <w:rPr>
-          <w:rFonts w:ascii="Nunito" w:hAnsi="Nunito"/>
-        </w:rPr>
-        <w:t>routes</w:t>
-      </w:r>
-      <w:proofErr w:type="gramEnd"/>
-      <w:r>
-        <w:rPr>
-          <w:rFonts w:ascii="Nunito" w:hAnsi="Nunito"/>
-        </w:rPr>
-        <w:t xml:space="preserve"> tables.</w:t>
+        <w:t>dragging it onto the Rout ID in the routes tables.</w:t>
       </w:r>
     </w:p>
     <w:p>
@@ -7450,9 +7327,1907 @@
         <w:t>, representing all of the relationships we just created.</w:t>
       </w:r>
     </w:p>
+    <w:p>
+      <w:pPr>
+        <w:spacing w:line="240" w:lineRule="auto"/>
+        <w:rPr>
+          <w:rFonts w:ascii="Nunito" w:hAnsi="Nunito"/>
+          <w:color w:val="0000FF"/>
+        </w:rPr>
+      </w:pPr>
+      <w:r>
+        <w:rPr>
+          <w:rFonts w:ascii="Nunito" w:hAnsi="Nunito"/>
+          <w:color w:val="0000FF"/>
+        </w:rPr>
+        <w:t>Using PowerPivot to visualize data:</w:t>
+      </w:r>
+    </w:p>
+    <w:p>
+      <w:pPr>
+        <w:spacing w:line="240" w:lineRule="auto"/>
+        <w:rPr>
+          <w:rFonts w:ascii="Nunito" w:hAnsi="Nunito"/>
+        </w:rPr>
+      </w:pPr>
+      <w:r>
+        <w:rPr>
+          <w:rFonts w:ascii="Nunito" w:hAnsi="Nunito"/>
+        </w:rPr>
+        <w:t>Let’s start with question 2a.</w:t>
+      </w:r>
+    </w:p>
+    <w:p>
+      <w:pPr>
+        <w:spacing w:line="240" w:lineRule="auto"/>
+        <w:rPr>
+          <w:rFonts w:ascii="Nunito" w:hAnsi="Nunito"/>
+        </w:rPr>
+      </w:pPr>
+      <w:r>
+        <w:rPr>
+          <w:rFonts w:ascii="Nunito" w:hAnsi="Nunito"/>
+          <w:b/>
+          <w:bCs/>
+        </w:rPr>
+        <w:t xml:space="preserve">How many flights use the A319 </w:t>
+      </w:r>
+      <w:r>
+        <w:rPr>
+          <w:rFonts w:ascii="Nunito" w:hAnsi="Nunito"/>
+          <w:b/>
+          <w:bCs/>
+        </w:rPr>
+        <w:t>aircraft</w:t>
+      </w:r>
+      <w:r>
+        <w:rPr>
+          <w:rFonts w:ascii="Nunito" w:hAnsi="Nunito"/>
+        </w:rPr>
+        <w:t>?</w:t>
+      </w:r>
+    </w:p>
+    <w:p>
+      <w:pPr>
+        <w:spacing w:line="240" w:lineRule="auto"/>
+        <w:rPr>
+          <w:rFonts w:ascii="Nunito" w:hAnsi="Nunito"/>
+        </w:rPr>
+      </w:pPr>
+      <w:r>
+        <w:rPr>
+          <w:rFonts w:ascii="Nunito" w:hAnsi="Nunito"/>
+        </w:rPr>
+        <w:t xml:space="preserve">As we know from previous exercise that flight and aircraft data are stored in 2 separate tables. However, we used the </w:t>
+      </w:r>
+      <w:proofErr w:type="spellStart"/>
+      <w:r>
+        <w:rPr>
+          <w:rFonts w:ascii="Nunito" w:hAnsi="Nunito"/>
+        </w:rPr>
+        <w:t>AircraftID</w:t>
+      </w:r>
+      <w:proofErr w:type="spellEnd"/>
+      <w:r>
+        <w:rPr>
+          <w:rFonts w:ascii="Nunito" w:hAnsi="Nunito"/>
+        </w:rPr>
+        <w:t xml:space="preserve"> field to link these 2 tables together in the last exercise.</w:t>
+      </w:r>
+    </w:p>
+    <w:p>
+      <w:pPr>
+        <w:spacing w:line="240" w:lineRule="auto"/>
+        <w:rPr>
+          <w:rFonts w:ascii="Nunito" w:hAnsi="Nunito"/>
+        </w:rPr>
+      </w:pPr>
+      <w:r>
+        <w:rPr>
+          <w:rFonts w:ascii="Nunito" w:hAnsi="Nunito"/>
+        </w:rPr>
+        <w:t>We’re going to place our</w:t>
+      </w:r>
+      <w:r>
+        <w:rPr>
+          <w:rFonts w:ascii="Nunito" w:hAnsi="Nunito"/>
+        </w:rPr>
+        <w:t xml:space="preserve"> </w:t>
+      </w:r>
+      <w:r>
+        <w:rPr>
+          <w:rFonts w:ascii="Nunito" w:hAnsi="Nunito"/>
+        </w:rPr>
+        <w:t>PivotTables on tabs 2a, 2b and 3c as we can see in the workbook that provided.</w:t>
+      </w:r>
+      <w:r>
+        <w:rPr>
+          <w:rFonts w:ascii="Nunito" w:hAnsi="Nunito"/>
+        </w:rPr>
+        <w:t xml:space="preserve"> Let’s navigate Pivot 2a.</w:t>
+      </w:r>
+      <w:r>
+        <w:rPr>
+          <w:rFonts w:ascii="Nunito" w:hAnsi="Nunito"/>
+        </w:rPr>
+        <w:t xml:space="preserve"> To setup a pivot table using PowerPivot</w:t>
+      </w:r>
+      <w:r>
+        <w:rPr>
+          <w:rFonts w:ascii="Nunito" w:hAnsi="Nunito"/>
+        </w:rPr>
+        <w:t xml:space="preserve">, select the cell we would like to place our table in. A cell going to be A1. </w:t>
+      </w:r>
+    </w:p>
+    <w:p>
+      <w:pPr>
+        <w:spacing w:line="240" w:lineRule="auto"/>
+        <w:rPr>
+          <w:rFonts w:ascii="Nunito" w:hAnsi="Nunito"/>
+        </w:rPr>
+      </w:pPr>
+      <w:r>
+        <w:rPr>
+          <w:rFonts w:ascii="Nunito" w:hAnsi="Nunito"/>
+        </w:rPr>
+        <w:lastRenderedPageBreak/>
+        <w:t>Go to PowerPivot tab and click on manage then click on Pivot table.</w:t>
+      </w:r>
+    </w:p>
+    <w:p>
+      <w:pPr>
+        <w:spacing w:line="240" w:lineRule="auto"/>
+        <w:rPr>
+          <w:rFonts w:ascii="Nunito" w:hAnsi="Nunito"/>
+        </w:rPr>
+      </w:pPr>
+      <w:r>
+        <w:rPr>
+          <w:rFonts w:ascii="Nunito" w:hAnsi="Nunito"/>
+          <w:noProof/>
+        </w:rPr>
+        <w:drawing>
+          <wp:inline distT="0" distB="0" distL="0" distR="0" wp14:anchorId="7A345BAA" wp14:editId="546FE312">
+            <wp:extent cx="6189345" cy="2700020"/>
+            <wp:effectExtent l="0" t="0" r="0" b="0"/>
+            <wp:docPr id="13" name="Picture 13"/>
+            <wp:cNvGraphicFramePr>
+              <a:graphicFrameLocks xmlns:a="http://schemas.openxmlformats.org/drawingml/2006/main" noChangeAspect="1"/>
+            </wp:cNvGraphicFramePr>
+            <a:graphic xmlns:a="http://schemas.openxmlformats.org/drawingml/2006/main">
+              <a:graphicData uri="http://schemas.openxmlformats.org/drawingml/2006/picture">
+                <pic:pic xmlns:pic="http://schemas.openxmlformats.org/drawingml/2006/picture">
+                  <pic:nvPicPr>
+                    <pic:cNvPr id="13" name="Picture 13"/>
+                    <pic:cNvPicPr/>
+                  </pic:nvPicPr>
+                  <pic:blipFill>
+                    <a:blip r:embed="rId22">
+                      <a:extLst>
+                        <a:ext uri="{28A0092B-C50C-407E-A947-70E740481C1C}">
+                          <a14:useLocalDpi xmlns:a14="http://schemas.microsoft.com/office/drawing/2010/main" val="0"/>
+                        </a:ext>
+                      </a:extLst>
+                    </a:blip>
+                    <a:stretch>
+                      <a:fillRect/>
+                    </a:stretch>
+                  </pic:blipFill>
+                  <pic:spPr>
+                    <a:xfrm>
+                      <a:off x="0" y="0"/>
+                      <a:ext cx="6189345" cy="2700020"/>
+                    </a:xfrm>
+                    <a:prstGeom prst="rect">
+                      <a:avLst/>
+                    </a:prstGeom>
+                  </pic:spPr>
+                </pic:pic>
+              </a:graphicData>
+            </a:graphic>
+          </wp:inline>
+        </w:drawing>
+      </w:r>
+    </w:p>
+    <w:p>
+      <w:pPr>
+        <w:spacing w:line="240" w:lineRule="auto"/>
+        <w:rPr>
+          <w:rFonts w:ascii="Nunito" w:hAnsi="Nunito"/>
+        </w:rPr>
+      </w:pPr>
+      <w:r>
+        <w:rPr>
+          <w:rFonts w:ascii="Nunito" w:hAnsi="Nunito"/>
+          <w:noProof/>
+        </w:rPr>
+        <w:drawing>
+          <wp:inline distT="0" distB="0" distL="0" distR="0" wp14:anchorId="5189E031" wp14:editId="09D0B151">
+            <wp:extent cx="6189345" cy="2613025"/>
+            <wp:effectExtent l="0" t="0" r="0" b="0"/>
+            <wp:docPr id="14" name="Picture 14"/>
+            <wp:cNvGraphicFramePr>
+              <a:graphicFrameLocks xmlns:a="http://schemas.openxmlformats.org/drawingml/2006/main" noChangeAspect="1"/>
+            </wp:cNvGraphicFramePr>
+            <a:graphic xmlns:a="http://schemas.openxmlformats.org/drawingml/2006/main">
+              <a:graphicData uri="http://schemas.openxmlformats.org/drawingml/2006/picture">
+                <pic:pic xmlns:pic="http://schemas.openxmlformats.org/drawingml/2006/picture">
+                  <pic:nvPicPr>
+                    <pic:cNvPr id="14" name="Picture 14"/>
+                    <pic:cNvPicPr/>
+                  </pic:nvPicPr>
+                  <pic:blipFill>
+                    <a:blip r:embed="rId23">
+                      <a:extLst>
+                        <a:ext uri="{28A0092B-C50C-407E-A947-70E740481C1C}">
+                          <a14:useLocalDpi xmlns:a14="http://schemas.microsoft.com/office/drawing/2010/main" val="0"/>
+                        </a:ext>
+                      </a:extLst>
+                    </a:blip>
+                    <a:stretch>
+                      <a:fillRect/>
+                    </a:stretch>
+                  </pic:blipFill>
+                  <pic:spPr>
+                    <a:xfrm>
+                      <a:off x="0" y="0"/>
+                      <a:ext cx="6189345" cy="2613025"/>
+                    </a:xfrm>
+                    <a:prstGeom prst="rect">
+                      <a:avLst/>
+                    </a:prstGeom>
+                  </pic:spPr>
+                </pic:pic>
+              </a:graphicData>
+            </a:graphic>
+          </wp:inline>
+        </w:drawing>
+      </w:r>
+    </w:p>
+    <w:p>
+      <w:pPr>
+        <w:spacing w:line="240" w:lineRule="auto"/>
+        <w:rPr>
+          <w:rFonts w:ascii="Nunito" w:hAnsi="Nunito"/>
+        </w:rPr>
+      </w:pPr>
+      <w:r>
+        <w:rPr>
+          <w:rFonts w:ascii="Nunito" w:hAnsi="Nunito"/>
+        </w:rPr>
+        <w:t>Choose Pivot Table and choose existing workbook option and ok.</w:t>
+      </w:r>
+    </w:p>
+    <w:p>
+      <w:pPr>
+        <w:spacing w:line="240" w:lineRule="auto"/>
+        <w:rPr>
+          <w:rFonts w:ascii="Nunito" w:hAnsi="Nunito"/>
+        </w:rPr>
+      </w:pPr>
+      <w:r>
+        <w:rPr>
+          <w:rFonts w:ascii="Nunito" w:hAnsi="Nunito"/>
+          <w:noProof/>
+        </w:rPr>
+        <w:drawing>
+          <wp:inline distT="0" distB="0" distL="0" distR="0" wp14:anchorId="61F55EB4" wp14:editId="17E5B054">
+            <wp:extent cx="4023360" cy="2118360"/>
+            <wp:effectExtent l="0" t="0" r="0" b="0"/>
+            <wp:docPr id="15" name="Picture 15"/>
+            <wp:cNvGraphicFramePr>
+              <a:graphicFrameLocks xmlns:a="http://schemas.openxmlformats.org/drawingml/2006/main" noChangeAspect="1"/>
+            </wp:cNvGraphicFramePr>
+            <a:graphic xmlns:a="http://schemas.openxmlformats.org/drawingml/2006/main">
+              <a:graphicData uri="http://schemas.openxmlformats.org/drawingml/2006/picture">
+                <pic:pic xmlns:pic="http://schemas.openxmlformats.org/drawingml/2006/picture">
+                  <pic:nvPicPr>
+                    <pic:cNvPr id="15" name="Picture 15"/>
+                    <pic:cNvPicPr/>
+                  </pic:nvPicPr>
+                  <pic:blipFill>
+                    <a:blip r:embed="rId24">
+                      <a:extLst>
+                        <a:ext uri="{28A0092B-C50C-407E-A947-70E740481C1C}">
+                          <a14:useLocalDpi xmlns:a14="http://schemas.microsoft.com/office/drawing/2010/main" val="0"/>
+                        </a:ext>
+                      </a:extLst>
+                    </a:blip>
+                    <a:stretch>
+                      <a:fillRect/>
+                    </a:stretch>
+                  </pic:blipFill>
+                  <pic:spPr>
+                    <a:xfrm>
+                      <a:off x="0" y="0"/>
+                      <a:ext cx="4023360" cy="2118360"/>
+                    </a:xfrm>
+                    <a:prstGeom prst="rect">
+                      <a:avLst/>
+                    </a:prstGeom>
+                  </pic:spPr>
+                </pic:pic>
+              </a:graphicData>
+            </a:graphic>
+          </wp:inline>
+        </w:drawing>
+      </w:r>
+    </w:p>
+    <w:p>
+      <w:pPr>
+        <w:spacing w:line="240" w:lineRule="auto"/>
+        <w:rPr>
+          <w:rFonts w:ascii="Nunito" w:hAnsi="Nunito"/>
+        </w:rPr>
+      </w:pPr>
+      <w:r>
+        <w:rPr>
+          <w:rFonts w:ascii="Nunito" w:hAnsi="Nunito"/>
+          <w:noProof/>
+        </w:rPr>
+        <w:lastRenderedPageBreak/>
+        <w:drawing>
+          <wp:inline distT="0" distB="0" distL="0" distR="0" wp14:anchorId="4A431707" wp14:editId="7EDFFF2D">
+            <wp:extent cx="5608320" cy="3070860"/>
+            <wp:effectExtent l="0" t="0" r="0" b="0"/>
+            <wp:docPr id="16" name="Picture 16"/>
+            <wp:cNvGraphicFramePr>
+              <a:graphicFrameLocks xmlns:a="http://schemas.openxmlformats.org/drawingml/2006/main" noChangeAspect="1"/>
+            </wp:cNvGraphicFramePr>
+            <a:graphic xmlns:a="http://schemas.openxmlformats.org/drawingml/2006/main">
+              <a:graphicData uri="http://schemas.openxmlformats.org/drawingml/2006/picture">
+                <pic:pic xmlns:pic="http://schemas.openxmlformats.org/drawingml/2006/picture">
+                  <pic:nvPicPr>
+                    <pic:cNvPr id="16" name="Picture 16"/>
+                    <pic:cNvPicPr/>
+                  </pic:nvPicPr>
+                  <pic:blipFill>
+                    <a:blip r:embed="rId25">
+                      <a:extLst>
+                        <a:ext uri="{28A0092B-C50C-407E-A947-70E740481C1C}">
+                          <a14:useLocalDpi xmlns:a14="http://schemas.microsoft.com/office/drawing/2010/main" val="0"/>
+                        </a:ext>
+                      </a:extLst>
+                    </a:blip>
+                    <a:stretch>
+                      <a:fillRect/>
+                    </a:stretch>
+                  </pic:blipFill>
+                  <pic:spPr>
+                    <a:xfrm>
+                      <a:off x="0" y="0"/>
+                      <a:ext cx="5608320" cy="3070860"/>
+                    </a:xfrm>
+                    <a:prstGeom prst="rect">
+                      <a:avLst/>
+                    </a:prstGeom>
+                  </pic:spPr>
+                </pic:pic>
+              </a:graphicData>
+            </a:graphic>
+          </wp:inline>
+        </w:drawing>
+      </w:r>
+    </w:p>
+    <w:p>
+      <w:pPr>
+        <w:spacing w:line="240" w:lineRule="auto"/>
+        <w:rPr>
+          <w:rFonts w:ascii="Nunito" w:hAnsi="Nunito"/>
+        </w:rPr>
+      </w:pPr>
+      <w:r>
+        <w:rPr>
+          <w:rFonts w:ascii="Nunito" w:hAnsi="Nunito"/>
+        </w:rPr>
+        <w:t>PivotTables created with PowerPivot operate similar to regular PivotTables, except for one main feature: Data can be sliced and diced across multiple tables.</w:t>
+      </w:r>
+      <w:r>
+        <w:rPr>
+          <w:rFonts w:ascii="Nunito" w:hAnsi="Nunito"/>
+        </w:rPr>
+        <w:t xml:space="preserve"> Now expand </w:t>
+      </w:r>
+      <w:proofErr w:type="spellStart"/>
+      <w:r>
+        <w:rPr>
+          <w:rFonts w:ascii="Nunito" w:hAnsi="Nunito"/>
+        </w:rPr>
+        <w:t>FlightPivot</w:t>
+      </w:r>
+      <w:proofErr w:type="spellEnd"/>
+      <w:r>
+        <w:rPr>
+          <w:rFonts w:ascii="Nunito" w:hAnsi="Nunito"/>
+        </w:rPr>
+        <w:t xml:space="preserve"> and AircraftPivot. </w:t>
+      </w:r>
+    </w:p>
+    <w:p>
+      <w:pPr>
+        <w:spacing w:line="240" w:lineRule="auto"/>
+        <w:rPr>
+          <w:rFonts w:ascii="Nunito" w:hAnsi="Nunito"/>
+        </w:rPr>
+      </w:pPr>
+      <w:r>
+        <w:rPr>
+          <w:rFonts w:ascii="Nunito" w:hAnsi="Nunito"/>
+        </w:rPr>
+        <w:t xml:space="preserve">Now we can see the two fields that we are looking for. Click </w:t>
+      </w:r>
+      <w:proofErr w:type="spellStart"/>
+      <w:r>
+        <w:rPr>
+          <w:rFonts w:ascii="Nunito" w:hAnsi="Nunito"/>
+        </w:rPr>
+        <w:t>FlightID</w:t>
+      </w:r>
+      <w:proofErr w:type="spellEnd"/>
+      <w:r>
+        <w:rPr>
+          <w:rFonts w:ascii="Nunito" w:hAnsi="Nunito"/>
+        </w:rPr>
+        <w:t xml:space="preserve"> and drag it to the VALUES section and click </w:t>
+      </w:r>
+      <w:proofErr w:type="spellStart"/>
+      <w:r>
+        <w:rPr>
+          <w:rFonts w:ascii="Nunito" w:hAnsi="Nunito"/>
+        </w:rPr>
+        <w:t>AircraftType</w:t>
+      </w:r>
+      <w:proofErr w:type="spellEnd"/>
+      <w:r>
+        <w:rPr>
+          <w:rFonts w:ascii="Nunito" w:hAnsi="Nunito"/>
+        </w:rPr>
+        <w:t xml:space="preserve"> and drag it to the ROWS section.</w:t>
+      </w:r>
+    </w:p>
+    <w:p>
+      <w:pPr>
+        <w:spacing w:line="240" w:lineRule="auto"/>
+        <w:rPr>
+          <w:rFonts w:ascii="Nunito" w:hAnsi="Nunito"/>
+        </w:rPr>
+      </w:pPr>
+      <w:r>
+        <w:rPr>
+          <w:rFonts w:ascii="Nunito" w:hAnsi="Nunito"/>
+          <w:noProof/>
+        </w:rPr>
+        <w:drawing>
+          <wp:inline distT="0" distB="0" distL="0" distR="0" wp14:anchorId="72AA02B3" wp14:editId="3573F674">
+            <wp:extent cx="6189345" cy="2334260"/>
+            <wp:effectExtent l="0" t="0" r="0" b="0"/>
+            <wp:docPr id="17" name="Picture 17"/>
+            <wp:cNvGraphicFramePr>
+              <a:graphicFrameLocks xmlns:a="http://schemas.openxmlformats.org/drawingml/2006/main" noChangeAspect="1"/>
+            </wp:cNvGraphicFramePr>
+            <a:graphic xmlns:a="http://schemas.openxmlformats.org/drawingml/2006/main">
+              <a:graphicData uri="http://schemas.openxmlformats.org/drawingml/2006/picture">
+                <pic:pic xmlns:pic="http://schemas.openxmlformats.org/drawingml/2006/picture">
+                  <pic:nvPicPr>
+                    <pic:cNvPr id="17" name="Picture 17"/>
+                    <pic:cNvPicPr/>
+                  </pic:nvPicPr>
+                  <pic:blipFill>
+                    <a:blip r:embed="rId26" cstate="print">
+                      <a:extLst>
+                        <a:ext uri="{28A0092B-C50C-407E-A947-70E740481C1C}">
+                          <a14:useLocalDpi xmlns:a14="http://schemas.microsoft.com/office/drawing/2010/main" val="0"/>
+                        </a:ext>
+                      </a:extLst>
+                    </a:blip>
+                    <a:stretch>
+                      <a:fillRect/>
+                    </a:stretch>
+                  </pic:blipFill>
+                  <pic:spPr>
+                    <a:xfrm>
+                      <a:off x="0" y="0"/>
+                      <a:ext cx="6189345" cy="2334260"/>
+                    </a:xfrm>
+                    <a:prstGeom prst="rect">
+                      <a:avLst/>
+                    </a:prstGeom>
+                  </pic:spPr>
+                </pic:pic>
+              </a:graphicData>
+            </a:graphic>
+          </wp:inline>
+        </w:drawing>
+      </w:r>
+    </w:p>
+    <w:p>
+      <w:pPr>
+        <w:spacing w:line="240" w:lineRule="auto"/>
+        <w:rPr>
+          <w:rFonts w:ascii="Nunito" w:hAnsi="Nunito"/>
+        </w:rPr>
+      </w:pPr>
+      <w:r>
+        <w:rPr>
+          <w:rFonts w:ascii="Nunito" w:hAnsi="Nunito"/>
+        </w:rPr>
+        <w:t>And we see a pivot table form.</w:t>
+      </w:r>
+    </w:p>
+    <w:p>
+      <w:pPr>
+        <w:spacing w:line="240" w:lineRule="auto"/>
+        <w:rPr>
+          <w:rFonts w:ascii="Nunito" w:hAnsi="Nunito"/>
+        </w:rPr>
+      </w:pPr>
+      <w:r>
+        <w:rPr>
+          <w:rFonts w:ascii="Nunito" w:hAnsi="Nunito"/>
+        </w:rPr>
+        <w:t xml:space="preserve">The Pivot Table is showing a </w:t>
+      </w:r>
+      <w:r>
+        <w:rPr>
+          <w:rFonts w:ascii="Nunito" w:hAnsi="Nunito"/>
+          <w:b/>
+          <w:bCs/>
+        </w:rPr>
+        <w:t>count of the flight IDs</w:t>
+      </w:r>
+      <w:r>
+        <w:rPr>
+          <w:rFonts w:ascii="Nunito" w:hAnsi="Nunito"/>
+        </w:rPr>
+        <w:t xml:space="preserve"> which is what we want to sh</w:t>
+      </w:r>
+      <w:r>
+        <w:rPr>
+          <w:rFonts w:ascii="Nunito" w:hAnsi="Nunito"/>
+        </w:rPr>
+        <w:t>ow</w:t>
+      </w:r>
+      <w:r>
+        <w:rPr>
+          <w:rFonts w:ascii="Nunito" w:hAnsi="Nunito"/>
+        </w:rPr>
+        <w:t xml:space="preserve"> since we are trying to determine the number of flights using the A319 aircraft.</w:t>
+      </w:r>
+    </w:p>
+    <w:p>
+      <w:pPr>
+        <w:spacing w:line="240" w:lineRule="auto"/>
+        <w:rPr>
+          <w:rFonts w:ascii="Nunito" w:hAnsi="Nunito"/>
+        </w:rPr>
+      </w:pPr>
+      <w:r>
+        <w:rPr>
+          <w:rFonts w:ascii="Nunito" w:hAnsi="Nunito"/>
+        </w:rPr>
+        <w:t xml:space="preserve">If we see cell B2, they were a total of </w:t>
+      </w:r>
+      <w:r>
+        <w:rPr>
+          <w:rFonts w:ascii="Nunito" w:hAnsi="Nunito"/>
+          <w:b/>
+          <w:bCs/>
+        </w:rPr>
+        <w:t>3879 flights using A319 aircraft</w:t>
+      </w:r>
+      <w:r>
+        <w:rPr>
+          <w:rFonts w:ascii="Nunito" w:hAnsi="Nunito"/>
+        </w:rPr>
+        <w:t>.</w:t>
+      </w:r>
+    </w:p>
+    <w:p>
+      <w:pPr>
+        <w:spacing w:line="240" w:lineRule="auto"/>
+        <w:rPr>
+          <w:rFonts w:ascii="Nunito" w:hAnsi="Nunito"/>
+        </w:rPr>
+      </w:pPr>
+    </w:p>
+    <w:p>
+      <w:pPr>
+        <w:spacing w:line="240" w:lineRule="auto"/>
+        <w:rPr>
+          <w:rFonts w:ascii="Nunito" w:hAnsi="Nunito"/>
+        </w:rPr>
+      </w:pPr>
+    </w:p>
+    <w:p>
+      <w:pPr>
+        <w:spacing w:line="240" w:lineRule="auto"/>
+        <w:rPr>
+          <w:rFonts w:ascii="Nunito" w:hAnsi="Nunito"/>
+        </w:rPr>
+      </w:pPr>
+      <w:r>
+        <w:rPr>
+          <w:rFonts w:ascii="Nunito" w:hAnsi="Nunito"/>
+        </w:rPr>
+        <w:t>So, let’s go and link the value in the pivot table to the answer on exercise 2 tab. Select the cell V13, and type =.</w:t>
+      </w:r>
+    </w:p>
+    <w:p>
+      <w:pPr>
+        <w:spacing w:line="240" w:lineRule="auto"/>
+        <w:rPr>
+          <w:rFonts w:ascii="Nunito" w:hAnsi="Nunito"/>
+        </w:rPr>
+      </w:pPr>
+      <w:r>
+        <w:rPr>
+          <w:rFonts w:ascii="Nunito" w:hAnsi="Nunito"/>
+          <w:noProof/>
+        </w:rPr>
+        <w:drawing>
+          <wp:inline distT="0" distB="0" distL="0" distR="0" wp14:anchorId="7420469B" wp14:editId="1340B776">
+            <wp:extent cx="4114800" cy="2065020"/>
+            <wp:effectExtent l="0" t="0" r="0" b="0"/>
+            <wp:docPr id="18" name="Picture 18"/>
+            <wp:cNvGraphicFramePr>
+              <a:graphicFrameLocks xmlns:a="http://schemas.openxmlformats.org/drawingml/2006/main" noChangeAspect="1"/>
+            </wp:cNvGraphicFramePr>
+            <a:graphic xmlns:a="http://schemas.openxmlformats.org/drawingml/2006/main">
+              <a:graphicData uri="http://schemas.openxmlformats.org/drawingml/2006/picture">
+                <pic:pic xmlns:pic="http://schemas.openxmlformats.org/drawingml/2006/picture">
+                  <pic:nvPicPr>
+                    <pic:cNvPr id="18" name="Picture 18"/>
+                    <pic:cNvPicPr/>
+                  </pic:nvPicPr>
+                  <pic:blipFill>
+                    <a:blip r:embed="rId27">
+                      <a:extLst>
+                        <a:ext uri="{28A0092B-C50C-407E-A947-70E740481C1C}">
+                          <a14:useLocalDpi xmlns:a14="http://schemas.microsoft.com/office/drawing/2010/main" val="0"/>
+                        </a:ext>
+                      </a:extLst>
+                    </a:blip>
+                    <a:stretch>
+                      <a:fillRect/>
+                    </a:stretch>
+                  </pic:blipFill>
+                  <pic:spPr>
+                    <a:xfrm>
+                      <a:off x="0" y="0"/>
+                      <a:ext cx="4114800" cy="2065020"/>
+                    </a:xfrm>
+                    <a:prstGeom prst="rect">
+                      <a:avLst/>
+                    </a:prstGeom>
+                  </pic:spPr>
+                </pic:pic>
+              </a:graphicData>
+            </a:graphic>
+          </wp:inline>
+        </w:drawing>
+      </w:r>
+    </w:p>
+    <w:p>
+      <w:pPr>
+        <w:spacing w:line="240" w:lineRule="auto"/>
+        <w:rPr>
+          <w:rFonts w:ascii="Nunito" w:hAnsi="Nunito"/>
+        </w:rPr>
+      </w:pPr>
+      <w:r>
+        <w:rPr>
+          <w:rFonts w:ascii="Nunito" w:hAnsi="Nunito"/>
+        </w:rPr>
+        <w:t>Next, we’ll navigate the tab with our Pivot 2a and select the value in the cell B2.</w:t>
+      </w:r>
+    </w:p>
+    <w:p>
+      <w:pPr>
+        <w:spacing w:line="240" w:lineRule="auto"/>
+        <w:rPr>
+          <w:rFonts w:ascii="Nunito" w:hAnsi="Nunito"/>
+        </w:rPr>
+      </w:pPr>
+      <w:r>
+        <w:rPr>
+          <w:rFonts w:ascii="Nunito" w:hAnsi="Nunito"/>
+          <w:noProof/>
+        </w:rPr>
+        <w:drawing>
+          <wp:inline distT="0" distB="0" distL="0" distR="0" wp14:anchorId="444876B5" wp14:editId="0ACD547C">
+            <wp:extent cx="4823460" cy="1463040"/>
+            <wp:effectExtent l="0" t="0" r="0" b="0"/>
+            <wp:docPr id="19" name="Picture 19"/>
+            <wp:cNvGraphicFramePr>
+              <a:graphicFrameLocks xmlns:a="http://schemas.openxmlformats.org/drawingml/2006/main" noChangeAspect="1"/>
+            </wp:cNvGraphicFramePr>
+            <a:graphic xmlns:a="http://schemas.openxmlformats.org/drawingml/2006/main">
+              <a:graphicData uri="http://schemas.openxmlformats.org/drawingml/2006/picture">
+                <pic:pic xmlns:pic="http://schemas.openxmlformats.org/drawingml/2006/picture">
+                  <pic:nvPicPr>
+                    <pic:cNvPr id="19" name="Picture 19"/>
+                    <pic:cNvPicPr/>
+                  </pic:nvPicPr>
+                  <pic:blipFill>
+                    <a:blip r:embed="rId28">
+                      <a:extLst>
+                        <a:ext uri="{28A0092B-C50C-407E-A947-70E740481C1C}">
+                          <a14:useLocalDpi xmlns:a14="http://schemas.microsoft.com/office/drawing/2010/main" val="0"/>
+                        </a:ext>
+                      </a:extLst>
+                    </a:blip>
+                    <a:stretch>
+                      <a:fillRect/>
+                    </a:stretch>
+                  </pic:blipFill>
+                  <pic:spPr>
+                    <a:xfrm>
+                      <a:off x="0" y="0"/>
+                      <a:ext cx="4823460" cy="1463040"/>
+                    </a:xfrm>
+                    <a:prstGeom prst="rect">
+                      <a:avLst/>
+                    </a:prstGeom>
+                  </pic:spPr>
+                </pic:pic>
+              </a:graphicData>
+            </a:graphic>
+          </wp:inline>
+        </w:drawing>
+      </w:r>
+    </w:p>
+    <w:p>
+      <w:pPr>
+        <w:spacing w:line="240" w:lineRule="auto"/>
+        <w:rPr>
+          <w:rFonts w:ascii="Nunito" w:hAnsi="Nunito"/>
+        </w:rPr>
+      </w:pPr>
+      <w:r>
+        <w:rPr>
+          <w:rFonts w:ascii="Nunito" w:hAnsi="Nunito"/>
+        </w:rPr>
+        <w:t>And press Enter key.</w:t>
+      </w:r>
+    </w:p>
+    <w:p>
+      <w:pPr>
+        <w:spacing w:line="240" w:lineRule="auto"/>
+        <w:rPr>
+          <w:rFonts w:ascii="Nunito" w:hAnsi="Nunito"/>
+        </w:rPr>
+      </w:pPr>
+      <w:r>
+        <w:rPr>
+          <w:rFonts w:ascii="Nunito" w:hAnsi="Nunito"/>
+          <w:noProof/>
+        </w:rPr>
+        <w:drawing>
+          <wp:inline distT="0" distB="0" distL="0" distR="0" wp14:anchorId="4F7EA0D9" wp14:editId="7D693AEB">
+            <wp:extent cx="3322320" cy="662940"/>
+            <wp:effectExtent l="0" t="0" r="0" b="0"/>
+            <wp:docPr id="20" name="Picture 20"/>
+            <wp:cNvGraphicFramePr>
+              <a:graphicFrameLocks xmlns:a="http://schemas.openxmlformats.org/drawingml/2006/main" noChangeAspect="1"/>
+            </wp:cNvGraphicFramePr>
+            <a:graphic xmlns:a="http://schemas.openxmlformats.org/drawingml/2006/main">
+              <a:graphicData uri="http://schemas.openxmlformats.org/drawingml/2006/picture">
+                <pic:pic xmlns:pic="http://schemas.openxmlformats.org/drawingml/2006/picture">
+                  <pic:nvPicPr>
+                    <pic:cNvPr id="20" name="Picture 20"/>
+                    <pic:cNvPicPr/>
+                  </pic:nvPicPr>
+                  <pic:blipFill>
+                    <a:blip r:embed="rId29">
+                      <a:extLst>
+                        <a:ext uri="{28A0092B-C50C-407E-A947-70E740481C1C}">
+                          <a14:useLocalDpi xmlns:a14="http://schemas.microsoft.com/office/drawing/2010/main" val="0"/>
+                        </a:ext>
+                      </a:extLst>
+                    </a:blip>
+                    <a:stretch>
+                      <a:fillRect/>
+                    </a:stretch>
+                  </pic:blipFill>
+                  <pic:spPr>
+                    <a:xfrm>
+                      <a:off x="0" y="0"/>
+                      <a:ext cx="3322320" cy="662940"/>
+                    </a:xfrm>
+                    <a:prstGeom prst="rect">
+                      <a:avLst/>
+                    </a:prstGeom>
+                  </pic:spPr>
+                </pic:pic>
+              </a:graphicData>
+            </a:graphic>
+          </wp:inline>
+        </w:drawing>
+      </w:r>
+    </w:p>
+    <w:p>
+      <w:pPr>
+        <w:spacing w:line="240" w:lineRule="auto"/>
+        <w:rPr>
+          <w:rFonts w:ascii="Nunito" w:hAnsi="Nunito"/>
+        </w:rPr>
+      </w:pPr>
+      <w:r>
+        <w:rPr>
+          <w:rFonts w:ascii="Nunito" w:hAnsi="Nunito"/>
+        </w:rPr>
+        <w:t>If the data tables are updated, we could refresh the pivot which would automatically update the answer in this lab.</w:t>
+      </w:r>
+    </w:p>
+    <w:p>
+      <w:pPr>
+        <w:spacing w:line="240" w:lineRule="auto"/>
+        <w:rPr>
+          <w:rFonts w:ascii="Nunito" w:hAnsi="Nunito"/>
+        </w:rPr>
+      </w:pPr>
+      <w:r>
+        <w:rPr>
+          <w:rFonts w:ascii="Nunito" w:hAnsi="Nunito"/>
+        </w:rPr>
+        <w:t xml:space="preserve">Let’s look at the second </w:t>
+      </w:r>
+      <w:r>
+        <w:rPr>
+          <w:rFonts w:ascii="Nunito" w:hAnsi="Nunito"/>
+        </w:rPr>
+        <w:t xml:space="preserve">question, </w:t>
+      </w:r>
+    </w:p>
+    <w:p>
+      <w:pPr>
+        <w:spacing w:line="240" w:lineRule="auto"/>
+        <w:rPr>
+          <w:rFonts w:ascii="Nunito" w:hAnsi="Nunito"/>
+        </w:rPr>
+      </w:pPr>
+      <w:r>
+        <w:rPr>
+          <w:rFonts w:ascii="Nunito" w:hAnsi="Nunito"/>
+          <w:b/>
+          <w:bCs/>
+        </w:rPr>
+        <w:t>What is the most common type of aircraft across all flights</w:t>
+      </w:r>
+      <w:r>
+        <w:rPr>
+          <w:rFonts w:ascii="Nunito" w:hAnsi="Nunito"/>
+        </w:rPr>
+        <w:t>?</w:t>
+      </w:r>
+    </w:p>
+    <w:p>
+      <w:pPr>
+        <w:spacing w:line="240" w:lineRule="auto"/>
+        <w:rPr>
+          <w:rFonts w:ascii="Nunito" w:hAnsi="Nunito"/>
+        </w:rPr>
+      </w:pPr>
+      <w:r>
+        <w:rPr>
+          <w:rFonts w:ascii="Nunito" w:hAnsi="Nunito"/>
+        </w:rPr>
+        <w:t>The pivot table required will be very similar to the one used in question 2a but we'll also need to use the sort function to find the most commonly used aircraft. We will begin by navigating to the pivot 2b tab and opening power pivot.</w:t>
+      </w:r>
+    </w:p>
+    <w:p>
+      <w:pPr>
+        <w:spacing w:line="240" w:lineRule="auto"/>
+        <w:rPr>
+          <w:rFonts w:ascii="Nunito" w:hAnsi="Nunito"/>
+        </w:rPr>
+      </w:pPr>
+      <w:r>
+        <w:rPr>
+          <w:rFonts w:ascii="Nunito" w:hAnsi="Nunito"/>
+        </w:rPr>
+        <w:t>After selecting the pivot table option, we can select existing worksheet and then OK</w:t>
+      </w:r>
+      <w:r>
+        <w:rPr>
+          <w:rFonts w:ascii="Nunito" w:hAnsi="Nunito"/>
+        </w:rPr>
+        <w:t>.</w:t>
+      </w:r>
+    </w:p>
+    <w:p>
+      <w:pPr>
+        <w:spacing w:line="240" w:lineRule="auto"/>
+        <w:rPr>
+          <w:rFonts w:ascii="Nunito" w:hAnsi="Nunito"/>
+        </w:rPr>
+      </w:pPr>
+      <w:r>
+        <w:rPr>
+          <w:rFonts w:ascii="Nunito" w:hAnsi="Nunito"/>
+        </w:rPr>
+        <w:t xml:space="preserve">Similar to last time, where we'll drop the </w:t>
+      </w:r>
+      <w:proofErr w:type="spellStart"/>
+      <w:r>
+        <w:rPr>
+          <w:rFonts w:ascii="Nunito" w:hAnsi="Nunito"/>
+        </w:rPr>
+        <w:t>FlightID</w:t>
+      </w:r>
+      <w:proofErr w:type="spellEnd"/>
+      <w:r>
+        <w:rPr>
+          <w:rFonts w:ascii="Nunito" w:hAnsi="Nunito"/>
+        </w:rPr>
+        <w:t xml:space="preserve"> and Aircraft Type into the ROWS and </w:t>
+      </w:r>
+      <w:r>
+        <w:rPr>
+          <w:rFonts w:ascii="Nunito" w:hAnsi="Nunito"/>
+        </w:rPr>
+        <w:lastRenderedPageBreak/>
+        <w:t>VALUES section.</w:t>
+      </w:r>
+      <w:r>
+        <w:rPr>
+          <w:rFonts w:ascii="Nunito" w:hAnsi="Nunito"/>
+        </w:rPr>
+        <w:t xml:space="preserve"> </w:t>
+      </w:r>
+      <w:r>
+        <w:rPr>
+          <w:rFonts w:ascii="Nunito" w:hAnsi="Nunito"/>
+        </w:rPr>
+        <w:t>We'll need to solve the selection to find our solution.</w:t>
+      </w:r>
+      <w:r>
+        <w:rPr>
+          <w:rFonts w:ascii="Nunito" w:hAnsi="Nunito"/>
+        </w:rPr>
+        <w:t xml:space="preserve"> </w:t>
+      </w:r>
+      <w:r>
+        <w:rPr>
+          <w:rFonts w:ascii="Nunito" w:hAnsi="Nunito"/>
+        </w:rPr>
+        <w:t>Select the Pivot table, right click and select Sort Largest to Smallest.</w:t>
+      </w:r>
+      <w:r>
+        <w:rPr>
+          <w:rFonts w:ascii="Nunito" w:hAnsi="Nunito"/>
+        </w:rPr>
+        <w:t xml:space="preserve"> </w:t>
+      </w:r>
+      <w:r>
+        <w:rPr>
+          <w:rFonts w:ascii="Nunito" w:hAnsi="Nunito"/>
+        </w:rPr>
+        <w:t>They should give us our desired answer.</w:t>
+      </w:r>
+    </w:p>
+    <w:p>
+      <w:pPr>
+        <w:spacing w:line="240" w:lineRule="auto"/>
+        <w:rPr>
+          <w:rFonts w:ascii="Nunito" w:hAnsi="Nunito"/>
+        </w:rPr>
+      </w:pPr>
+      <w:r>
+        <w:rPr>
+          <w:rFonts w:ascii="Nunito" w:hAnsi="Nunito"/>
+          <w:noProof/>
+        </w:rPr>
+        <w:drawing>
+          <wp:inline distT="0" distB="0" distL="0" distR="0" wp14:anchorId="58F43D78" wp14:editId="67A2805B">
+            <wp:extent cx="6189345" cy="2919095"/>
+            <wp:effectExtent l="0" t="0" r="0" b="0"/>
+            <wp:docPr id="21" name="Picture 21"/>
+            <wp:cNvGraphicFramePr>
+              <a:graphicFrameLocks xmlns:a="http://schemas.openxmlformats.org/drawingml/2006/main" noChangeAspect="1"/>
+            </wp:cNvGraphicFramePr>
+            <a:graphic xmlns:a="http://schemas.openxmlformats.org/drawingml/2006/main">
+              <a:graphicData uri="http://schemas.openxmlformats.org/drawingml/2006/picture">
+                <pic:pic xmlns:pic="http://schemas.openxmlformats.org/drawingml/2006/picture">
+                  <pic:nvPicPr>
+                    <pic:cNvPr id="21" name="Picture 21"/>
+                    <pic:cNvPicPr/>
+                  </pic:nvPicPr>
+                  <pic:blipFill>
+                    <a:blip r:embed="rId30">
+                      <a:extLst>
+                        <a:ext uri="{28A0092B-C50C-407E-A947-70E740481C1C}">
+                          <a14:useLocalDpi xmlns:a14="http://schemas.microsoft.com/office/drawing/2010/main" val="0"/>
+                        </a:ext>
+                      </a:extLst>
+                    </a:blip>
+                    <a:stretch>
+                      <a:fillRect/>
+                    </a:stretch>
+                  </pic:blipFill>
+                  <pic:spPr>
+                    <a:xfrm>
+                      <a:off x="0" y="0"/>
+                      <a:ext cx="6189345" cy="2919095"/>
+                    </a:xfrm>
+                    <a:prstGeom prst="rect">
+                      <a:avLst/>
+                    </a:prstGeom>
+                  </pic:spPr>
+                </pic:pic>
+              </a:graphicData>
+            </a:graphic>
+          </wp:inline>
+        </w:drawing>
+      </w:r>
+    </w:p>
+    <w:p>
+      <w:pPr>
+        <w:spacing w:line="240" w:lineRule="auto"/>
+        <w:rPr>
+          <w:rFonts w:ascii="Nunito" w:hAnsi="Nunito"/>
+        </w:rPr>
+      </w:pPr>
+      <w:r>
+        <w:rPr>
+          <w:rFonts w:ascii="Nunito" w:hAnsi="Nunito"/>
+        </w:rPr>
+        <w:t>The next problem is a little trickier as we must now use a different type of value calculation to find our answer. Let's set up our pivot table in section 2C. By again, going through the power pivot tab.</w:t>
+      </w:r>
+    </w:p>
+    <w:p>
+      <w:pPr>
+        <w:spacing w:line="240" w:lineRule="auto"/>
+        <w:rPr>
+          <w:rFonts w:ascii="Nunito" w:hAnsi="Nunito"/>
+        </w:rPr>
+      </w:pPr>
+      <w:r>
+        <w:rPr>
+          <w:rFonts w:ascii="Nunito" w:hAnsi="Nunito"/>
+        </w:rPr>
+        <w:t>Since we are interested in the type of aircraft and average ticket price. Let's drag these fields into the rows and values sections.</w:t>
+      </w:r>
+    </w:p>
+    <w:p>
+      <w:pPr>
+        <w:spacing w:line="240" w:lineRule="auto"/>
+        <w:rPr>
+          <w:rFonts w:ascii="Nunito" w:hAnsi="Nunito"/>
+        </w:rPr>
+      </w:pPr>
+      <w:r>
+        <w:rPr>
+          <w:rFonts w:ascii="Nunito" w:hAnsi="Nunito"/>
+          <w:noProof/>
+        </w:rPr>
+        <w:drawing>
+          <wp:inline distT="0" distB="0" distL="0" distR="0" wp14:anchorId="0986B8D4" wp14:editId="038D2088">
+            <wp:extent cx="6189345" cy="2310765"/>
+            <wp:effectExtent l="0" t="0" r="0" b="0"/>
+            <wp:docPr id="22" name="Picture 22"/>
+            <wp:cNvGraphicFramePr>
+              <a:graphicFrameLocks xmlns:a="http://schemas.openxmlformats.org/drawingml/2006/main" noChangeAspect="1"/>
+            </wp:cNvGraphicFramePr>
+            <a:graphic xmlns:a="http://schemas.openxmlformats.org/drawingml/2006/main">
+              <a:graphicData uri="http://schemas.openxmlformats.org/drawingml/2006/picture">
+                <pic:pic xmlns:pic="http://schemas.openxmlformats.org/drawingml/2006/picture">
+                  <pic:nvPicPr>
+                    <pic:cNvPr id="22" name="Picture 22"/>
+                    <pic:cNvPicPr/>
+                  </pic:nvPicPr>
+                  <pic:blipFill>
+                    <a:blip r:embed="rId31">
+                      <a:extLst>
+                        <a:ext uri="{28A0092B-C50C-407E-A947-70E740481C1C}">
+                          <a14:useLocalDpi xmlns:a14="http://schemas.microsoft.com/office/drawing/2010/main" val="0"/>
+                        </a:ext>
+                      </a:extLst>
+                    </a:blip>
+                    <a:stretch>
+                      <a:fillRect/>
+                    </a:stretch>
+                  </pic:blipFill>
+                  <pic:spPr>
+                    <a:xfrm>
+                      <a:off x="0" y="0"/>
+                      <a:ext cx="6189345" cy="2310765"/>
+                    </a:xfrm>
+                    <a:prstGeom prst="rect">
+                      <a:avLst/>
+                    </a:prstGeom>
+                  </pic:spPr>
+                </pic:pic>
+              </a:graphicData>
+            </a:graphic>
+          </wp:inline>
+        </w:drawing>
+      </w:r>
+    </w:p>
+    <w:p>
+      <w:pPr>
+        <w:spacing w:line="240" w:lineRule="auto"/>
+        <w:rPr>
+          <w:rFonts w:ascii="Nunito" w:hAnsi="Nunito"/>
+        </w:rPr>
+      </w:pPr>
+      <w:r>
+        <w:rPr>
+          <w:rFonts w:ascii="Nunito" w:hAnsi="Nunito"/>
+        </w:rPr>
+        <w:t>We're looking for the maximum average ticket price for the A320F graph. Click that field under the value section and choose value field setting.</w:t>
+      </w:r>
+      <w:r>
+        <w:rPr>
+          <w:rFonts w:ascii="Nunito" w:hAnsi="Nunito"/>
+        </w:rPr>
+        <w:t xml:space="preserve"> </w:t>
+      </w:r>
+      <w:r>
+        <w:rPr>
+          <w:rFonts w:ascii="Nunito" w:hAnsi="Nunito"/>
+        </w:rPr>
+        <w:t>Select Max and click OK. We will now see the maximum ticket price for all aircrafts.</w:t>
+      </w:r>
+    </w:p>
+    <w:p>
+      <w:pPr>
+        <w:spacing w:line="240" w:lineRule="auto"/>
+        <w:rPr>
+          <w:rFonts w:ascii="Nunito" w:hAnsi="Nunito"/>
+        </w:rPr>
+      </w:pPr>
+    </w:p>
+    <w:p>
+      <w:pPr>
+        <w:spacing w:line="240" w:lineRule="auto"/>
+        <w:rPr>
+          <w:rFonts w:ascii="Nunito" w:hAnsi="Nunito"/>
+        </w:rPr>
+      </w:pPr>
+      <w:r>
+        <w:rPr>
+          <w:rFonts w:ascii="Nunito" w:hAnsi="Nunito"/>
+          <w:noProof/>
+        </w:rPr>
+        <w:lastRenderedPageBreak/>
+        <w:drawing>
+          <wp:inline distT="0" distB="0" distL="0" distR="0" wp14:anchorId="135252A4" wp14:editId="6AD1361E">
+            <wp:extent cx="5324475" cy="1857375"/>
+            <wp:effectExtent l="0" t="0" r="0" b="0"/>
+            <wp:docPr id="23" name="Picture 23"/>
+            <wp:cNvGraphicFramePr>
+              <a:graphicFrameLocks xmlns:a="http://schemas.openxmlformats.org/drawingml/2006/main" noChangeAspect="1"/>
+            </wp:cNvGraphicFramePr>
+            <a:graphic xmlns:a="http://schemas.openxmlformats.org/drawingml/2006/main">
+              <a:graphicData uri="http://schemas.openxmlformats.org/drawingml/2006/picture">
+                <pic:pic xmlns:pic="http://schemas.openxmlformats.org/drawingml/2006/picture">
+                  <pic:nvPicPr>
+                    <pic:cNvPr id="23" name="Picture 23"/>
+                    <pic:cNvPicPr/>
+                  </pic:nvPicPr>
+                  <pic:blipFill>
+                    <a:blip r:embed="rId32">
+                      <a:extLst>
+                        <a:ext uri="{28A0092B-C50C-407E-A947-70E740481C1C}">
+                          <a14:useLocalDpi xmlns:a14="http://schemas.microsoft.com/office/drawing/2010/main" val="0"/>
+                        </a:ext>
+                      </a:extLst>
+                    </a:blip>
+                    <a:stretch>
+                      <a:fillRect/>
+                    </a:stretch>
+                  </pic:blipFill>
+                  <pic:spPr>
+                    <a:xfrm>
+                      <a:off x="0" y="0"/>
+                      <a:ext cx="5324475" cy="1857375"/>
+                    </a:xfrm>
+                    <a:prstGeom prst="rect">
+                      <a:avLst/>
+                    </a:prstGeom>
+                  </pic:spPr>
+                </pic:pic>
+              </a:graphicData>
+            </a:graphic>
+          </wp:inline>
+        </w:drawing>
+      </w:r>
+      <w:r>
+        <w:rPr>
+          <w:rFonts w:ascii="Nunito" w:hAnsi="Nunito"/>
+          <w:noProof/>
+        </w:rPr>
+        <w:drawing>
+          <wp:inline distT="0" distB="0" distL="0" distR="0" wp14:anchorId="5D57AC20" wp14:editId="77161B99">
+            <wp:extent cx="3952875" cy="3238500"/>
+            <wp:effectExtent l="0" t="0" r="0" b="0"/>
+            <wp:docPr id="24" name="Picture 24"/>
+            <wp:cNvGraphicFramePr>
+              <a:graphicFrameLocks xmlns:a="http://schemas.openxmlformats.org/drawingml/2006/main" noChangeAspect="1"/>
+            </wp:cNvGraphicFramePr>
+            <a:graphic xmlns:a="http://schemas.openxmlformats.org/drawingml/2006/main">
+              <a:graphicData uri="http://schemas.openxmlformats.org/drawingml/2006/picture">
+                <pic:pic xmlns:pic="http://schemas.openxmlformats.org/drawingml/2006/picture">
+                  <pic:nvPicPr>
+                    <pic:cNvPr id="24" name="Picture 24"/>
+                    <pic:cNvPicPr/>
+                  </pic:nvPicPr>
+                  <pic:blipFill>
+                    <a:blip r:embed="rId33">
+                      <a:extLst>
+                        <a:ext uri="{28A0092B-C50C-407E-A947-70E740481C1C}">
+                          <a14:useLocalDpi xmlns:a14="http://schemas.microsoft.com/office/drawing/2010/main" val="0"/>
+                        </a:ext>
+                      </a:extLst>
+                    </a:blip>
+                    <a:stretch>
+                      <a:fillRect/>
+                    </a:stretch>
+                  </pic:blipFill>
+                  <pic:spPr>
+                    <a:xfrm>
+                      <a:off x="0" y="0"/>
+                      <a:ext cx="3952875" cy="3238500"/>
+                    </a:xfrm>
+                    <a:prstGeom prst="rect">
+                      <a:avLst/>
+                    </a:prstGeom>
+                  </pic:spPr>
+                </pic:pic>
+              </a:graphicData>
+            </a:graphic>
+          </wp:inline>
+        </w:drawing>
+      </w:r>
+    </w:p>
+    <w:p>
+      <w:pPr>
+        <w:spacing w:line="240" w:lineRule="auto"/>
+        <w:rPr>
+          <w:rFonts w:ascii="Nunito" w:hAnsi="Nunito"/>
+        </w:rPr>
+      </w:pPr>
+      <w:r>
+        <w:rPr>
+          <w:rFonts w:ascii="Nunito" w:hAnsi="Nunito"/>
+        </w:rPr>
+        <w:t>Now we can see the maximum price</w:t>
+      </w:r>
+      <w:r>
+        <w:rPr>
+          <w:rFonts w:ascii="Nunito" w:hAnsi="Nunito"/>
+        </w:rPr>
+        <w:t xml:space="preserve"> for all aircraft is $5500.</w:t>
+      </w:r>
+    </w:p>
+    <w:p>
+      <w:pPr>
+        <w:spacing w:line="240" w:lineRule="auto"/>
+        <w:rPr>
+          <w:rFonts w:ascii="Nunito" w:hAnsi="Nunito"/>
+        </w:rPr>
+      </w:pPr>
+      <w:r>
+        <w:rPr>
+          <w:rFonts w:ascii="Nunito" w:hAnsi="Nunito"/>
+          <w:noProof/>
+        </w:rPr>
+        <w:drawing>
+          <wp:inline distT="0" distB="0" distL="0" distR="0" wp14:anchorId="68616CD7" wp14:editId="23CB267F">
+            <wp:extent cx="2828925" cy="1209675"/>
+            <wp:effectExtent l="0" t="0" r="0" b="0"/>
+            <wp:docPr id="25" name="Picture 25"/>
+            <wp:cNvGraphicFramePr>
+              <a:graphicFrameLocks xmlns:a="http://schemas.openxmlformats.org/drawingml/2006/main" noChangeAspect="1"/>
+            </wp:cNvGraphicFramePr>
+            <a:graphic xmlns:a="http://schemas.openxmlformats.org/drawingml/2006/main">
+              <a:graphicData uri="http://schemas.openxmlformats.org/drawingml/2006/picture">
+                <pic:pic xmlns:pic="http://schemas.openxmlformats.org/drawingml/2006/picture">
+                  <pic:nvPicPr>
+                    <pic:cNvPr id="25" name="Picture 25"/>
+                    <pic:cNvPicPr/>
+                  </pic:nvPicPr>
+                  <pic:blipFill>
+                    <a:blip r:embed="rId34">
+                      <a:extLst>
+                        <a:ext uri="{28A0092B-C50C-407E-A947-70E740481C1C}">
+                          <a14:useLocalDpi xmlns:a14="http://schemas.microsoft.com/office/drawing/2010/main" val="0"/>
+                        </a:ext>
+                      </a:extLst>
+                    </a:blip>
+                    <a:stretch>
+                      <a:fillRect/>
+                    </a:stretch>
+                  </pic:blipFill>
+                  <pic:spPr>
+                    <a:xfrm>
+                      <a:off x="0" y="0"/>
+                      <a:ext cx="2828925" cy="1209675"/>
+                    </a:xfrm>
+                    <a:prstGeom prst="rect">
+                      <a:avLst/>
+                    </a:prstGeom>
+                  </pic:spPr>
+                </pic:pic>
+              </a:graphicData>
+            </a:graphic>
+          </wp:inline>
+        </w:drawing>
+      </w:r>
+    </w:p>
+    <w:p>
+      <w:pPr>
+        <w:spacing w:line="240" w:lineRule="auto"/>
+        <w:rPr>
+          <w:rFonts w:ascii="Nunito" w:hAnsi="Nunito"/>
+        </w:rPr>
+      </w:pPr>
+    </w:p>
+    <w:p>
+      <w:pPr>
+        <w:spacing w:line="240" w:lineRule="auto"/>
+        <w:rPr>
+          <w:rFonts w:ascii="Nunito" w:hAnsi="Nunito"/>
+        </w:rPr>
+      </w:pPr>
+      <w:r>
+        <w:rPr>
+          <w:rFonts w:ascii="Nunito" w:hAnsi="Nunito"/>
+          <w:noProof/>
+        </w:rPr>
+        <w:lastRenderedPageBreak/>
+        <w:drawing>
+          <wp:inline distT="0" distB="0" distL="0" distR="0" wp14:anchorId="7C12FC62" wp14:editId="4F924988">
+            <wp:extent cx="3825240" cy="1676151"/>
+            <wp:effectExtent l="0" t="0" r="0" b="0"/>
+            <wp:docPr id="26" name="Picture 26"/>
+            <wp:cNvGraphicFramePr>
+              <a:graphicFrameLocks xmlns:a="http://schemas.openxmlformats.org/drawingml/2006/main" noChangeAspect="1"/>
+            </wp:cNvGraphicFramePr>
+            <a:graphic xmlns:a="http://schemas.openxmlformats.org/drawingml/2006/main">
+              <a:graphicData uri="http://schemas.openxmlformats.org/drawingml/2006/picture">
+                <pic:pic xmlns:pic="http://schemas.openxmlformats.org/drawingml/2006/picture">
+                  <pic:nvPicPr>
+                    <pic:cNvPr id="26" name="Picture 26"/>
+                    <pic:cNvPicPr/>
+                  </pic:nvPicPr>
+                  <pic:blipFill>
+                    <a:blip r:embed="rId35">
+                      <a:extLst>
+                        <a:ext uri="{28A0092B-C50C-407E-A947-70E740481C1C}">
+                          <a14:useLocalDpi xmlns:a14="http://schemas.microsoft.com/office/drawing/2010/main" val="0"/>
+                        </a:ext>
+                      </a:extLst>
+                    </a:blip>
+                    <a:stretch>
+                      <a:fillRect/>
+                    </a:stretch>
+                  </pic:blipFill>
+                  <pic:spPr>
+                    <a:xfrm>
+                      <a:off x="0" y="0"/>
+                      <a:ext cx="3835172" cy="1680503"/>
+                    </a:xfrm>
+                    <a:prstGeom prst="rect">
+                      <a:avLst/>
+                    </a:prstGeom>
+                  </pic:spPr>
+                </pic:pic>
+              </a:graphicData>
+            </a:graphic>
+          </wp:inline>
+        </w:drawing>
+      </w:r>
+    </w:p>
+    <w:p>
+      <w:pPr>
+        <w:spacing w:line="240" w:lineRule="auto"/>
+        <w:rPr>
+          <w:rFonts w:ascii="Nunito" w:hAnsi="Nunito"/>
+          <w:b/>
+          <w:bCs/>
+        </w:rPr>
+      </w:pPr>
+      <w:r>
+        <w:rPr>
+          <w:rFonts w:ascii="Nunito" w:hAnsi="Nunito"/>
+        </w:rPr>
+        <w:t xml:space="preserve">Another feature of PowerPivot is </w:t>
+      </w:r>
+      <w:proofErr w:type="spellStart"/>
+      <w:r>
+        <w:rPr>
+          <w:rFonts w:ascii="Nunito" w:hAnsi="Nunito"/>
+        </w:rPr>
+        <w:t>PivotCharts</w:t>
+      </w:r>
+      <w:proofErr w:type="spellEnd"/>
+      <w:r>
+        <w:rPr>
+          <w:rFonts w:ascii="Nunito" w:hAnsi="Nunito"/>
+        </w:rPr>
+        <w:t xml:space="preserve">. </w:t>
+      </w:r>
+      <w:proofErr w:type="spellStart"/>
+      <w:r>
+        <w:rPr>
+          <w:rFonts w:ascii="Nunito" w:hAnsi="Nunito"/>
+        </w:rPr>
+        <w:t>PivotCharts</w:t>
+      </w:r>
+      <w:proofErr w:type="spellEnd"/>
+      <w:r>
+        <w:rPr>
+          <w:rFonts w:ascii="Nunito" w:hAnsi="Nunito"/>
+        </w:rPr>
+        <w:t xml:space="preserve"> allow us to visualize data across multiple data sources.</w:t>
+      </w:r>
+      <w:r>
+        <w:rPr>
+          <w:rFonts w:ascii="Nunito" w:hAnsi="Nunito"/>
+        </w:rPr>
+        <w:t xml:space="preserve"> We need to </w:t>
+      </w:r>
+      <w:r>
+        <w:rPr>
+          <w:rFonts w:ascii="Nunito" w:hAnsi="Nunito"/>
+          <w:b/>
+          <w:bCs/>
+        </w:rPr>
+        <w:t>visualize</w:t>
+      </w:r>
+      <w:r>
+        <w:rPr>
+          <w:rFonts w:ascii="Nunito" w:hAnsi="Nunito"/>
+          <w:b/>
+          <w:bCs/>
+        </w:rPr>
+        <w:t xml:space="preserve"> the number of flights flown for each aircraft type.</w:t>
+      </w:r>
+    </w:p>
+    <w:p>
+      <w:pPr>
+        <w:spacing w:line="240" w:lineRule="auto"/>
+        <w:rPr>
+          <w:rFonts w:ascii="Nunito" w:hAnsi="Nunito"/>
+        </w:rPr>
+      </w:pPr>
+      <w:r>
+        <w:rPr>
+          <w:rFonts w:ascii="Nunito" w:hAnsi="Nunito"/>
+        </w:rPr>
+        <w:t xml:space="preserve">To do this we’re going to select the cell D12 in the Exercise 2 tab and </w:t>
+      </w:r>
+      <w:r>
+        <w:rPr>
+          <w:rFonts w:ascii="Nunito" w:hAnsi="Nunito"/>
+        </w:rPr>
+        <w:t>PowerPivot and click manage.</w:t>
+      </w:r>
+    </w:p>
+    <w:p>
+      <w:pPr>
+        <w:spacing w:line="240" w:lineRule="auto"/>
+        <w:rPr>
+          <w:rFonts w:ascii="Nunito" w:hAnsi="Nunito"/>
+        </w:rPr>
+      </w:pPr>
+      <w:r>
+        <w:rPr>
+          <w:rFonts w:ascii="Nunito" w:hAnsi="Nunito"/>
+          <w:noProof/>
+        </w:rPr>
+        <w:drawing>
+          <wp:inline distT="0" distB="0" distL="0" distR="0" wp14:anchorId="5DBC2D51" wp14:editId="63336651">
+            <wp:extent cx="5384655" cy="2049780"/>
+            <wp:effectExtent l="0" t="0" r="0" b="0"/>
+            <wp:docPr id="27" name="Picture 27"/>
+            <wp:cNvGraphicFramePr>
+              <a:graphicFrameLocks xmlns:a="http://schemas.openxmlformats.org/drawingml/2006/main" noChangeAspect="1"/>
+            </wp:cNvGraphicFramePr>
+            <a:graphic xmlns:a="http://schemas.openxmlformats.org/drawingml/2006/main">
+              <a:graphicData uri="http://schemas.openxmlformats.org/drawingml/2006/picture">
+                <pic:pic xmlns:pic="http://schemas.openxmlformats.org/drawingml/2006/picture">
+                  <pic:nvPicPr>
+                    <pic:cNvPr id="27" name="Picture 27"/>
+                    <pic:cNvPicPr/>
+                  </pic:nvPicPr>
+                  <pic:blipFill>
+                    <a:blip r:embed="rId36">
+                      <a:extLst>
+                        <a:ext uri="{28A0092B-C50C-407E-A947-70E740481C1C}">
+                          <a14:useLocalDpi xmlns:a14="http://schemas.microsoft.com/office/drawing/2010/main" val="0"/>
+                        </a:ext>
+                      </a:extLst>
+                    </a:blip>
+                    <a:stretch>
+                      <a:fillRect/>
+                    </a:stretch>
+                  </pic:blipFill>
+                  <pic:spPr>
+                    <a:xfrm>
+                      <a:off x="0" y="0"/>
+                      <a:ext cx="5386108" cy="2050333"/>
+                    </a:xfrm>
+                    <a:prstGeom prst="rect">
+                      <a:avLst/>
+                    </a:prstGeom>
+                  </pic:spPr>
+                </pic:pic>
+              </a:graphicData>
+            </a:graphic>
+          </wp:inline>
+        </w:drawing>
+      </w:r>
+    </w:p>
+    <w:p>
+      <w:pPr>
+        <w:spacing w:line="240" w:lineRule="auto"/>
+        <w:rPr>
+          <w:rFonts w:ascii="Nunito" w:hAnsi="Nunito"/>
+          <w:b/>
+          <w:bCs/>
+        </w:rPr>
+      </w:pPr>
+      <w:r>
+        <w:rPr>
+          <w:rFonts w:ascii="Nunito" w:hAnsi="Nunito"/>
+        </w:rPr>
+        <w:t>And select PivotTable option and we’re going to select PivotChart.</w:t>
+      </w:r>
+      <w:r>
+        <w:rPr>
+          <w:rFonts w:ascii="Nunito" w:hAnsi="Nunito"/>
+        </w:rPr>
+        <w:t xml:space="preserve"> Now adjust the height and width of the chart.</w:t>
+      </w:r>
+      <w:r>
+        <w:rPr>
+          <w:rFonts w:ascii="Nunito" w:hAnsi="Nunito"/>
+        </w:rPr>
+        <w:t xml:space="preserve"> And select values for the various </w:t>
+      </w:r>
+      <w:proofErr w:type="spellStart"/>
+      <w:r>
+        <w:rPr>
+          <w:rFonts w:ascii="Nunito" w:hAnsi="Nunito"/>
+        </w:rPr>
+        <w:t>axises</w:t>
+      </w:r>
+      <w:proofErr w:type="spellEnd"/>
+      <w:r>
+        <w:rPr>
+          <w:rFonts w:ascii="Nunito" w:hAnsi="Nunito"/>
+        </w:rPr>
+        <w:t xml:space="preserve"> and measurements similar to creating a Pivot Table.</w:t>
+      </w:r>
+      <w:r>
+        <w:rPr>
+          <w:rFonts w:ascii="Nunito" w:hAnsi="Nunito"/>
+        </w:rPr>
+        <w:t xml:space="preserve"> For this exercise we need to </w:t>
+      </w:r>
+      <w:r>
+        <w:rPr>
+          <w:rFonts w:ascii="Nunito" w:hAnsi="Nunito"/>
+          <w:b/>
+          <w:bCs/>
+        </w:rPr>
+        <w:t>find a number of flights flown for each aircraft.</w:t>
+      </w:r>
+    </w:p>
+    <w:p>
+      <w:pPr>
+        <w:spacing w:line="240" w:lineRule="auto"/>
+        <w:rPr>
+          <w:rFonts w:ascii="Nunito" w:hAnsi="Nunito"/>
+        </w:rPr>
+      </w:pPr>
+      <w:r>
+        <w:rPr>
+          <w:rFonts w:ascii="Nunito" w:hAnsi="Nunito"/>
+        </w:rPr>
+        <w:t>So, we drag the aircraft type attribute from our aircraft pivot data set into axis section. Then we drag our flight ID attribute from our flight pivot dataset into our values section.</w:t>
+      </w:r>
+    </w:p>
+    <w:p>
+      <w:pPr>
+        <w:spacing w:line="240" w:lineRule="auto"/>
+        <w:rPr>
+          <w:rFonts w:ascii="Nunito" w:hAnsi="Nunito"/>
+        </w:rPr>
+      </w:pPr>
+      <w:r>
+        <w:rPr>
+          <w:rFonts w:ascii="Nunito" w:hAnsi="Nunito"/>
+        </w:rPr>
+        <w:t>We can now see a chart detailing our chosen information.</w:t>
+      </w:r>
+    </w:p>
+    <w:p>
+      <w:pPr>
+        <w:spacing w:line="240" w:lineRule="auto"/>
+        <w:rPr>
+          <w:rFonts w:ascii="Nunito" w:hAnsi="Nunito"/>
+        </w:rPr>
+      </w:pPr>
+    </w:p>
+    <w:p>
+      <w:pPr>
+        <w:spacing w:line="240" w:lineRule="auto"/>
+        <w:rPr>
+          <w:rFonts w:ascii="Nunito" w:hAnsi="Nunito"/>
+        </w:rPr>
+      </w:pPr>
+    </w:p>
+    <w:p>
+      <w:pPr>
+        <w:spacing w:line="240" w:lineRule="auto"/>
+        <w:rPr>
+          <w:rFonts w:ascii="Nunito" w:hAnsi="Nunito"/>
+        </w:rPr>
+      </w:pPr>
+    </w:p>
+    <w:p>
+      <w:pPr>
+        <w:spacing w:line="240" w:lineRule="auto"/>
+        <w:rPr>
+          <w:rFonts w:ascii="Nunito" w:hAnsi="Nunito"/>
+        </w:rPr>
+      </w:pPr>
+    </w:p>
+    <w:p>
+      <w:pPr>
+        <w:spacing w:line="240" w:lineRule="auto"/>
+        <w:rPr>
+          <w:rFonts w:ascii="Nunito" w:hAnsi="Nunito"/>
+        </w:rPr>
+      </w:pPr>
+      <w:r>
+        <w:rPr>
+          <w:rFonts w:ascii="Nunito" w:hAnsi="Nunito"/>
+          <w:noProof/>
+        </w:rPr>
+        <w:lastRenderedPageBreak/>
+        <w:drawing>
+          <wp:inline distT="0" distB="0" distL="0" distR="0" wp14:anchorId="715139A0" wp14:editId="6234ECCC">
+            <wp:extent cx="6189345" cy="1991360"/>
+            <wp:effectExtent l="0" t="0" r="0" b="0"/>
+            <wp:docPr id="28" name="Picture 28"/>
+            <wp:cNvGraphicFramePr>
+              <a:graphicFrameLocks xmlns:a="http://schemas.openxmlformats.org/drawingml/2006/main" noChangeAspect="1"/>
+            </wp:cNvGraphicFramePr>
+            <a:graphic xmlns:a="http://schemas.openxmlformats.org/drawingml/2006/main">
+              <a:graphicData uri="http://schemas.openxmlformats.org/drawingml/2006/picture">
+                <pic:pic xmlns:pic="http://schemas.openxmlformats.org/drawingml/2006/picture">
+                  <pic:nvPicPr>
+                    <pic:cNvPr id="28" name="Picture 28"/>
+                    <pic:cNvPicPr/>
+                  </pic:nvPicPr>
+                  <pic:blipFill>
+                    <a:blip r:embed="rId37">
+                      <a:extLst>
+                        <a:ext uri="{28A0092B-C50C-407E-A947-70E740481C1C}">
+                          <a14:useLocalDpi xmlns:a14="http://schemas.microsoft.com/office/drawing/2010/main" val="0"/>
+                        </a:ext>
+                      </a:extLst>
+                    </a:blip>
+                    <a:stretch>
+                      <a:fillRect/>
+                    </a:stretch>
+                  </pic:blipFill>
+                  <pic:spPr>
+                    <a:xfrm>
+                      <a:off x="0" y="0"/>
+                      <a:ext cx="6189345" cy="1991360"/>
+                    </a:xfrm>
+                    <a:prstGeom prst="rect">
+                      <a:avLst/>
+                    </a:prstGeom>
+                  </pic:spPr>
+                </pic:pic>
+              </a:graphicData>
+            </a:graphic>
+          </wp:inline>
+        </w:drawing>
+      </w:r>
+    </w:p>
+    <w:p>
+      <w:pPr>
+        <w:spacing w:line="240" w:lineRule="auto"/>
+        <w:rPr>
+          <w:rFonts w:ascii="Nunito" w:hAnsi="Nunito"/>
+        </w:rPr>
+      </w:pPr>
+      <w:r>
+        <w:rPr>
+          <w:rFonts w:ascii="Nunito" w:hAnsi="Nunito"/>
+        </w:rPr>
+        <w:t xml:space="preserve">Finally, take note of the filter in the bottom </w:t>
+      </w:r>
+      <w:r>
+        <w:rPr>
+          <w:rFonts w:ascii="Nunito" w:hAnsi="Nunito"/>
+        </w:rPr>
+        <w:t>right-hand</w:t>
+      </w:r>
+      <w:r>
+        <w:rPr>
+          <w:rFonts w:ascii="Nunito" w:hAnsi="Nunito"/>
+        </w:rPr>
+        <w:t xml:space="preserve"> co</w:t>
+      </w:r>
+      <w:r>
+        <w:rPr>
+          <w:rFonts w:ascii="Nunito" w:hAnsi="Nunito"/>
+        </w:rPr>
+        <w:t>r</w:t>
+      </w:r>
+      <w:r>
+        <w:rPr>
+          <w:rFonts w:ascii="Nunito" w:hAnsi="Nunito"/>
+        </w:rPr>
+        <w:t>ner of the chart.</w:t>
+      </w:r>
+      <w:r>
+        <w:rPr>
+          <w:rFonts w:ascii="Nunito" w:hAnsi="Nunito"/>
+        </w:rPr>
+        <w:t xml:space="preserve"> This can be used to manipulate the chart to filter on the values another options.</w:t>
+      </w:r>
+      <w:r>
+        <w:rPr>
+          <w:rFonts w:ascii="Nunito" w:hAnsi="Nunito"/>
+        </w:rPr>
+        <w:t xml:space="preserve"> Let’s select only A320 </w:t>
+      </w:r>
+      <w:r>
+        <w:rPr>
+          <w:rFonts w:ascii="Nunito" w:hAnsi="Nunito"/>
+        </w:rPr>
+        <w:t>and</w:t>
+      </w:r>
+      <w:r>
+        <w:rPr>
+          <w:rFonts w:ascii="Nunito" w:hAnsi="Nunito"/>
+        </w:rPr>
+        <w:t xml:space="preserve"> B737.</w:t>
+      </w:r>
+    </w:p>
+    <w:p>
+      <w:pPr>
+        <w:spacing w:line="240" w:lineRule="auto"/>
+        <w:rPr>
+          <w:rFonts w:ascii="Nunito" w:hAnsi="Nunito"/>
+        </w:rPr>
+      </w:pPr>
+      <w:r>
+        <w:rPr>
+          <w:rFonts w:ascii="Nunito" w:hAnsi="Nunito"/>
+          <w:noProof/>
+        </w:rPr>
+        <w:drawing>
+          <wp:inline distT="0" distB="0" distL="0" distR="0" wp14:anchorId="2260997E" wp14:editId="1C5800F7">
+            <wp:extent cx="3219450" cy="1943100"/>
+            <wp:effectExtent l="0" t="0" r="0" b="0"/>
+            <wp:docPr id="29" name="Picture 29"/>
+            <wp:cNvGraphicFramePr>
+              <a:graphicFrameLocks xmlns:a="http://schemas.openxmlformats.org/drawingml/2006/main" noChangeAspect="1"/>
+            </wp:cNvGraphicFramePr>
+            <a:graphic xmlns:a="http://schemas.openxmlformats.org/drawingml/2006/main">
+              <a:graphicData uri="http://schemas.openxmlformats.org/drawingml/2006/picture">
+                <pic:pic xmlns:pic="http://schemas.openxmlformats.org/drawingml/2006/picture">
+                  <pic:nvPicPr>
+                    <pic:cNvPr id="29" name="Picture 29"/>
+                    <pic:cNvPicPr/>
+                  </pic:nvPicPr>
+                  <pic:blipFill>
+                    <a:blip r:embed="rId38">
+                      <a:extLst>
+                        <a:ext uri="{28A0092B-C50C-407E-A947-70E740481C1C}">
+                          <a14:useLocalDpi xmlns:a14="http://schemas.microsoft.com/office/drawing/2010/main" val="0"/>
+                        </a:ext>
+                      </a:extLst>
+                    </a:blip>
+                    <a:stretch>
+                      <a:fillRect/>
+                    </a:stretch>
+                  </pic:blipFill>
+                  <pic:spPr>
+                    <a:xfrm>
+                      <a:off x="0" y="0"/>
+                      <a:ext cx="3219450" cy="1943100"/>
+                    </a:xfrm>
+                    <a:prstGeom prst="rect">
+                      <a:avLst/>
+                    </a:prstGeom>
+                  </pic:spPr>
+                </pic:pic>
+              </a:graphicData>
+            </a:graphic>
+          </wp:inline>
+        </w:drawing>
+      </w:r>
+    </w:p>
+    <w:p>
+      <w:pPr>
+        <w:spacing w:line="240" w:lineRule="auto"/>
+        <w:rPr>
+          <w:rFonts w:ascii="Nunito" w:hAnsi="Nunito"/>
+        </w:rPr>
+      </w:pPr>
+      <w:r>
+        <w:rPr>
+          <w:rFonts w:ascii="Nunito" w:hAnsi="Nunito"/>
+          <w:noProof/>
+        </w:rPr>
+        <w:drawing>
+          <wp:inline distT="0" distB="0" distL="0" distR="0" wp14:anchorId="412CDAB1" wp14:editId="41952C0F">
+            <wp:extent cx="5800725" cy="3000375"/>
+            <wp:effectExtent l="0" t="0" r="0" b="0"/>
+            <wp:docPr id="30" name="Picture 30"/>
+            <wp:cNvGraphicFramePr>
+              <a:graphicFrameLocks xmlns:a="http://schemas.openxmlformats.org/drawingml/2006/main" noChangeAspect="1"/>
+            </wp:cNvGraphicFramePr>
+            <a:graphic xmlns:a="http://schemas.openxmlformats.org/drawingml/2006/main">
+              <a:graphicData uri="http://schemas.openxmlformats.org/drawingml/2006/picture">
+                <pic:pic xmlns:pic="http://schemas.openxmlformats.org/drawingml/2006/picture">
+                  <pic:nvPicPr>
+                    <pic:cNvPr id="30" name="Picture 30"/>
+                    <pic:cNvPicPr/>
+                  </pic:nvPicPr>
+                  <pic:blipFill>
+                    <a:blip r:embed="rId39">
+                      <a:extLst>
+                        <a:ext uri="{28A0092B-C50C-407E-A947-70E740481C1C}">
+                          <a14:useLocalDpi xmlns:a14="http://schemas.microsoft.com/office/drawing/2010/main" val="0"/>
+                        </a:ext>
+                      </a:extLst>
+                    </a:blip>
+                    <a:stretch>
+                      <a:fillRect/>
+                    </a:stretch>
+                  </pic:blipFill>
+                  <pic:spPr>
+                    <a:xfrm>
+                      <a:off x="0" y="0"/>
+                      <a:ext cx="5800725" cy="3000375"/>
+                    </a:xfrm>
+                    <a:prstGeom prst="rect">
+                      <a:avLst/>
+                    </a:prstGeom>
+                  </pic:spPr>
+                </pic:pic>
+              </a:graphicData>
+            </a:graphic>
+          </wp:inline>
+        </w:drawing>
+      </w:r>
+    </w:p>
+    <w:p>
+      <w:pPr>
+        <w:spacing w:line="240" w:lineRule="auto"/>
+        <w:rPr>
+          <w:rFonts w:ascii="Nunito" w:hAnsi="Nunito"/>
+        </w:rPr>
+      </w:pPr>
+      <w:r>
+        <w:rPr>
+          <w:rFonts w:ascii="Nunito" w:hAnsi="Nunito"/>
+        </w:rPr>
+        <w:t xml:space="preserve">By far this now, we learned how to use PowerPivot and the relational data </w:t>
+      </w:r>
+      <w:r>
+        <w:rPr>
+          <w:rFonts w:ascii="Nunito" w:hAnsi="Nunito"/>
+        </w:rPr>
+        <w:t>the relational data model to build pivot tables and pivot charts to solve problems.</w:t>
+      </w:r>
+    </w:p>
     <w:sectPr>
-      <w:headerReference w:type="default" r:id="rId22"/>
-      <w:footerReference w:type="default" r:id="rId23"/>
+      <w:headerReference w:type="default" r:id="rId40"/>
+      <w:footerReference w:type="default" r:id="rId41"/>
       <w:pgSz w:w="11907" w:h="16839" w:code="9"/>
       <w:pgMar w:top="1440" w:right="1080" w:bottom="1440" w:left="1080" w:header="720" w:footer="720" w:gutter="0"/>
       <w:pgBorders w:offsetFrom="page">

</xml_diff>